<commit_message>
added(Documentation): added how a simulation works
</commit_message>
<xml_diff>
--- a/Dokumentation/Dokumentation.docx
+++ b/Dokumentation/Dokumentation.docx
@@ -3084,61 +3084,7 @@
           <w:sz w:val="24"/>
           <w:szCs w:val="24"/>
         </w:rPr>
-        <w:t xml:space="preserve"> sind die Wichtigsten Werte unteranderem der PC, FSR, PCL und PCLATH gelistet. Dies dient der einfacheren Bedienung und dem schnellen Zugriff auf die wichtigsten Daten. Auch der Teilfaktor des Vorteilers wird angezeigt. Ist der Vorteiler dem Timer0 zugeschalten, wird dies als </w:t>
-      </w:r>
-      <w:proofErr w:type="spellStart"/>
-      <w:r>
-        <w:rPr>
-          <w:rFonts w:ascii="Arial" w:hAnsi="Arial" w:cs="Arial"/>
-          <w:sz w:val="24"/>
-          <w:szCs w:val="24"/>
-        </w:rPr>
-        <w:t>Postscaler</w:t>
-      </w:r>
-      <w:proofErr w:type="spellEnd"/>
-      <w:r>
-        <w:rPr>
-          <w:rFonts w:ascii="Arial" w:hAnsi="Arial" w:cs="Arial"/>
-          <w:sz w:val="24"/>
-          <w:szCs w:val="24"/>
-        </w:rPr>
-        <w:t xml:space="preserve"> angezeigt, wenn er dem </w:t>
-      </w:r>
-      <w:proofErr w:type="spellStart"/>
-      <w:r>
-        <w:rPr>
-          <w:rFonts w:ascii="Arial" w:hAnsi="Arial" w:cs="Arial"/>
-          <w:sz w:val="24"/>
-          <w:szCs w:val="24"/>
-        </w:rPr>
-        <w:t>WatchDogTimer</w:t>
-      </w:r>
-      <w:proofErr w:type="spellEnd"/>
-      <w:r>
-        <w:rPr>
-          <w:rFonts w:ascii="Arial" w:hAnsi="Arial" w:cs="Arial"/>
-          <w:sz w:val="24"/>
-          <w:szCs w:val="24"/>
-        </w:rPr>
-        <w:t xml:space="preserve"> zugewiesen ist, wird es als </w:t>
-      </w:r>
-      <w:proofErr w:type="spellStart"/>
-      <w:r>
-        <w:rPr>
-          <w:rFonts w:ascii="Arial" w:hAnsi="Arial" w:cs="Arial"/>
-          <w:sz w:val="24"/>
-          <w:szCs w:val="24"/>
-        </w:rPr>
-        <w:t>Prescaler</w:t>
-      </w:r>
-      <w:proofErr w:type="spellEnd"/>
-      <w:r>
-        <w:rPr>
-          <w:rFonts w:ascii="Arial" w:hAnsi="Arial" w:cs="Arial"/>
-          <w:sz w:val="24"/>
-          <w:szCs w:val="24"/>
-        </w:rPr>
-        <w:t xml:space="preserve"> bezeichnet.</w:t>
+        <w:t xml:space="preserve"> sind die Wichtigsten Werte unteranderem der PC, FSR, PCL und PCLATH gelistet. Dies dient der einfacheren Bedienung und dem schnellen Zugriff auf die wichtigsten Daten. Auch der Teilfaktor des Vorteilers wird angezeigt. Ist der Vorteiler dem Timer0 zugeschalten, wird dies als Postscaler angezeigt, wenn er dem WatchDogTimer zugewiesen ist, wird es als Prescaler bezeichnet.</w:t>
       </w:r>
       <w:r>
         <w:rPr>
@@ -3154,105 +3100,15 @@
           <w:sz w:val="24"/>
           <w:szCs w:val="24"/>
         </w:rPr>
-        <w:t xml:space="preserve"> Im Block SFR (siehe 3) sind für die Register Status, Option und </w:t>
-      </w:r>
-      <w:proofErr w:type="spellStart"/>
-      <w:r>
-        <w:rPr>
-          <w:rFonts w:ascii="Arial" w:hAnsi="Arial" w:cs="Arial"/>
-          <w:sz w:val="24"/>
-          <w:szCs w:val="24"/>
-        </w:rPr>
-        <w:t>Intcon</w:t>
-      </w:r>
-      <w:proofErr w:type="spellEnd"/>
-      <w:r>
-        <w:rPr>
-          <w:rFonts w:ascii="Arial" w:hAnsi="Arial" w:cs="Arial"/>
-          <w:sz w:val="24"/>
-          <w:szCs w:val="24"/>
-        </w:rPr>
-        <w:t xml:space="preserve"> alle Bits aufgeführt. Block </w:t>
-      </w:r>
-      <w:proofErr w:type="spellStart"/>
-      <w:r>
-        <w:rPr>
-          <w:rFonts w:ascii="Arial" w:hAnsi="Arial" w:cs="Arial"/>
-          <w:sz w:val="24"/>
-          <w:szCs w:val="24"/>
-        </w:rPr>
-        <w:t>PortA</w:t>
-      </w:r>
-      <w:proofErr w:type="spellEnd"/>
-      <w:r>
-        <w:rPr>
-          <w:rFonts w:ascii="Arial" w:hAnsi="Arial" w:cs="Arial"/>
-          <w:sz w:val="24"/>
-          <w:szCs w:val="24"/>
-        </w:rPr>
-        <w:t xml:space="preserve"> und </w:t>
-      </w:r>
-      <w:proofErr w:type="spellStart"/>
-      <w:r>
-        <w:rPr>
-          <w:rFonts w:ascii="Arial" w:hAnsi="Arial" w:cs="Arial"/>
-          <w:sz w:val="24"/>
-          <w:szCs w:val="24"/>
-        </w:rPr>
-        <w:t>PortB</w:t>
-      </w:r>
-      <w:proofErr w:type="spellEnd"/>
-      <w:r>
-        <w:rPr>
-          <w:rFonts w:ascii="Arial" w:hAnsi="Arial" w:cs="Arial"/>
-          <w:sz w:val="24"/>
-          <w:szCs w:val="24"/>
-        </w:rPr>
-        <w:t xml:space="preserve"> (siehe 4) </w:t>
-      </w:r>
-      <w:r>
-        <w:rPr>
-          <w:rFonts w:ascii="Arial" w:hAnsi="Arial" w:cs="Arial"/>
-          <w:sz w:val="24"/>
-          <w:szCs w:val="24"/>
-        </w:rPr>
-        <w:t xml:space="preserve">Visualisieren pro Port sowohl das Port Register als auch das dazugehörige </w:t>
-      </w:r>
-      <w:proofErr w:type="spellStart"/>
-      <w:r>
-        <w:rPr>
-          <w:rFonts w:ascii="Arial" w:hAnsi="Arial" w:cs="Arial"/>
-          <w:sz w:val="24"/>
-          <w:szCs w:val="24"/>
-        </w:rPr>
-        <w:t>Tris</w:t>
-      </w:r>
-      <w:proofErr w:type="spellEnd"/>
-      <w:r>
-        <w:rPr>
-          <w:rFonts w:ascii="Arial" w:hAnsi="Arial" w:cs="Arial"/>
-          <w:sz w:val="24"/>
-          <w:szCs w:val="24"/>
-        </w:rPr>
-        <w:t xml:space="preserve"> Register. Sowohl </w:t>
-      </w:r>
-      <w:proofErr w:type="spellStart"/>
-      <w:r>
-        <w:rPr>
-          <w:rFonts w:ascii="Arial" w:hAnsi="Arial" w:cs="Arial"/>
-          <w:sz w:val="24"/>
-          <w:szCs w:val="24"/>
-        </w:rPr>
-        <w:t>Tris</w:t>
-      </w:r>
-      <w:proofErr w:type="spellEnd"/>
-      <w:r>
-        <w:rPr>
-          <w:rFonts w:ascii="Arial" w:hAnsi="Arial" w:cs="Arial"/>
-          <w:sz w:val="24"/>
-          <w:szCs w:val="24"/>
-        </w:rPr>
-        <w:t>, welches steuert, ob ein Port Eingang oder Ausgang ist, oder die Ports selbst können via Klick auf die Checkbox gesetzt und rückgesetzt werden.</w:t>
+        <w:t xml:space="preserve"> Im Block SFR (siehe 3) sind für die Register Status, Option und Intcon alle Bits aufgeführt. Block PortA und PortB (siehe 4) </w:t>
+      </w:r>
+      <w:r>
+        <w:rPr>
+          <w:rFonts w:ascii="Arial" w:hAnsi="Arial" w:cs="Arial"/>
+          <w:sz w:val="24"/>
+          <w:szCs w:val="24"/>
+        </w:rPr>
+        <w:t>Visualisieren pro Port sowohl das Port Register als auch das dazugehörige Tris Register. Sowohl Tris, welches steuert, ob ein Port Eingang oder Ausgang ist, oder die Ports selbst können via Klick auf die Checkbox gesetzt und rückgesetzt werden.</w:t>
       </w:r>
       <w:r>
         <w:rPr>
@@ -3284,43 +3140,7 @@
           <w:sz w:val="24"/>
           <w:szCs w:val="24"/>
         </w:rPr>
-        <w:t xml:space="preserve"> Im Settings Block (siehe 6) können alle Einstellungen des Simulators eingestellt werden. Unteranderem kann der </w:t>
-      </w:r>
-      <w:proofErr w:type="spellStart"/>
-      <w:r>
-        <w:rPr>
-          <w:rFonts w:ascii="Arial" w:hAnsi="Arial" w:cs="Arial"/>
-          <w:sz w:val="24"/>
-          <w:szCs w:val="24"/>
-        </w:rPr>
-        <w:t>ClockSpeed</w:t>
-      </w:r>
-      <w:proofErr w:type="spellEnd"/>
-      <w:r>
-        <w:rPr>
-          <w:rFonts w:ascii="Arial" w:hAnsi="Arial" w:cs="Arial"/>
-          <w:sz w:val="24"/>
-          <w:szCs w:val="24"/>
-        </w:rPr>
-        <w:t xml:space="preserve"> umgestellt werden, was sich auf die Berechnung der Laufzeit auswirkt. Der </w:t>
-      </w:r>
-      <w:proofErr w:type="spellStart"/>
-      <w:r>
-        <w:rPr>
-          <w:rFonts w:ascii="Arial" w:hAnsi="Arial" w:cs="Arial"/>
-          <w:sz w:val="24"/>
-          <w:szCs w:val="24"/>
-        </w:rPr>
-        <w:t>SimulationSpeed</w:t>
-      </w:r>
-      <w:proofErr w:type="spellEnd"/>
-      <w:r>
-        <w:rPr>
-          <w:rFonts w:ascii="Arial" w:hAnsi="Arial" w:cs="Arial"/>
-          <w:sz w:val="24"/>
-          <w:szCs w:val="24"/>
-        </w:rPr>
-        <w:t xml:space="preserve"> bestimmt das Intervall, in dem die </w:t>
+        <w:t xml:space="preserve"> Im Settings Block (siehe 6) können alle Einstellungen des Simulators eingestellt werden. Unteranderem kann der ClockSpeed umgestellt werden, was sich auf die Berechnung der Laufzeit auswirkt. Der SimulationSpeed bestimmt das Intervall, in dem die </w:t>
       </w:r>
       <w:r>
         <w:rPr>
@@ -3330,95 +3150,13 @@
         </w:rPr>
         <w:t xml:space="preserve">Befehle ausgeführt werden. </w:t>
       </w:r>
-      <w:proofErr w:type="spellStart"/>
-      <w:r>
-        <w:rPr>
-          <w:rFonts w:ascii="Arial" w:hAnsi="Arial" w:cs="Arial"/>
-          <w:sz w:val="24"/>
-          <w:szCs w:val="24"/>
-        </w:rPr>
-        <w:t>Runtime</w:t>
-      </w:r>
-      <w:proofErr w:type="spellEnd"/>
-      <w:r>
-        <w:rPr>
-          <w:rFonts w:ascii="Arial" w:hAnsi="Arial" w:cs="Arial"/>
-          <w:sz w:val="24"/>
-          <w:szCs w:val="24"/>
-        </w:rPr>
-        <w:t xml:space="preserve"> und </w:t>
-      </w:r>
-      <w:proofErr w:type="spellStart"/>
-      <w:r>
-        <w:rPr>
-          <w:rFonts w:ascii="Arial" w:hAnsi="Arial" w:cs="Arial"/>
-          <w:sz w:val="24"/>
-          <w:szCs w:val="24"/>
-        </w:rPr>
-        <w:t>Watchdog</w:t>
-      </w:r>
-      <w:proofErr w:type="spellEnd"/>
-      <w:r>
-        <w:rPr>
-          <w:rFonts w:ascii="Arial" w:hAnsi="Arial" w:cs="Arial"/>
-          <w:sz w:val="24"/>
-          <w:szCs w:val="24"/>
-        </w:rPr>
-        <w:t xml:space="preserve"> zeigen jeweils die aktuelle Zeit an, die das Programm und der </w:t>
-      </w:r>
-      <w:proofErr w:type="spellStart"/>
-      <w:r>
-        <w:rPr>
-          <w:rFonts w:ascii="Arial" w:hAnsi="Arial" w:cs="Arial"/>
-          <w:sz w:val="24"/>
-          <w:szCs w:val="24"/>
-        </w:rPr>
-        <w:t>Watchdog</w:t>
-      </w:r>
-      <w:proofErr w:type="spellEnd"/>
-      <w:r>
-        <w:rPr>
-          <w:rFonts w:ascii="Arial" w:hAnsi="Arial" w:cs="Arial"/>
-          <w:sz w:val="24"/>
-          <w:szCs w:val="24"/>
-        </w:rPr>
-        <w:t xml:space="preserve"> laufen. Über die Checkbox </w:t>
-      </w:r>
-      <w:proofErr w:type="spellStart"/>
-      <w:r>
-        <w:rPr>
-          <w:rFonts w:ascii="Arial" w:hAnsi="Arial" w:cs="Arial"/>
-          <w:sz w:val="24"/>
-          <w:szCs w:val="24"/>
-        </w:rPr>
-        <w:t>Watchdog</w:t>
-      </w:r>
-      <w:proofErr w:type="spellEnd"/>
-      <w:r>
-        <w:rPr>
-          <w:rFonts w:ascii="Arial" w:hAnsi="Arial" w:cs="Arial"/>
-          <w:sz w:val="24"/>
-          <w:szCs w:val="24"/>
-        </w:rPr>
-        <w:t xml:space="preserve"> Enabled kann der </w:t>
-      </w:r>
-      <w:proofErr w:type="spellStart"/>
-      <w:r>
-        <w:rPr>
-          <w:rFonts w:ascii="Arial" w:hAnsi="Arial" w:cs="Arial"/>
-          <w:sz w:val="24"/>
-          <w:szCs w:val="24"/>
-        </w:rPr>
-        <w:t>Watchdog</w:t>
-      </w:r>
-      <w:proofErr w:type="spellEnd"/>
-      <w:r>
-        <w:rPr>
-          <w:rFonts w:ascii="Arial" w:hAnsi="Arial" w:cs="Arial"/>
-          <w:sz w:val="24"/>
-          <w:szCs w:val="24"/>
-        </w:rPr>
-        <w:t xml:space="preserve"> ein- und ausgeschaltet werden. Ist er aus, wird dieser auch bei korrekt gesetztem PSA-Bit nicht gestartet.</w:t>
+      <w:r>
+        <w:rPr>
+          <w:rFonts w:ascii="Arial" w:hAnsi="Arial" w:cs="Arial"/>
+          <w:sz w:val="24"/>
+          <w:szCs w:val="24"/>
+        </w:rPr>
+        <w:t>Runtime und Watchdog zeigen jeweils die aktuelle Zeit an, die das Programm und der Watchdog laufen. Über die Checkbox Watchdog Enabled kann der Watchdog ein- und ausgeschaltet werden. Ist er aus, wird dieser auch bei korrekt gesetztem PSA-Bit nicht gestartet.</w:t>
       </w:r>
       <w:r>
         <w:rPr>
@@ -3435,89 +3173,15 @@
           <w:szCs w:val="24"/>
         </w:rPr>
         <w:lastRenderedPageBreak/>
-        <w:t xml:space="preserve">dann nur bei einem Breakpoint oder einer unendlichen Schleife. Sobald der Simulator läuft, ändert der Button seinen Text auf </w:t>
-      </w:r>
-      <w:proofErr w:type="spellStart"/>
-      <w:proofErr w:type="gramStart"/>
-      <w:r>
-        <w:rPr>
-          <w:rFonts w:ascii="Arial" w:hAnsi="Arial" w:cs="Arial"/>
-          <w:sz w:val="24"/>
-          <w:szCs w:val="24"/>
-        </w:rPr>
-        <w:t>Stop</w:t>
-      </w:r>
-      <w:proofErr w:type="spellEnd"/>
-      <w:proofErr w:type="gramEnd"/>
-      <w:r>
-        <w:rPr>
-          <w:rFonts w:ascii="Arial" w:hAnsi="Arial" w:cs="Arial"/>
-          <w:sz w:val="24"/>
-          <w:szCs w:val="24"/>
-        </w:rPr>
-        <w:t xml:space="preserve"> um den Simulator wieder zu stoppen. </w:t>
-      </w:r>
-      <w:r>
-        <w:rPr>
-          <w:rFonts w:ascii="Arial" w:hAnsi="Arial" w:cs="Arial"/>
-          <w:sz w:val="24"/>
-          <w:szCs w:val="24"/>
-        </w:rPr>
-        <w:t xml:space="preserve">Mit </w:t>
-      </w:r>
-      <w:proofErr w:type="spellStart"/>
-      <w:r>
-        <w:rPr>
-          <w:rFonts w:ascii="Arial" w:hAnsi="Arial" w:cs="Arial"/>
-          <w:sz w:val="24"/>
-          <w:szCs w:val="24"/>
-        </w:rPr>
-        <w:t>Step</w:t>
-      </w:r>
-      <w:proofErr w:type="spellEnd"/>
-      <w:r>
-        <w:rPr>
-          <w:rFonts w:ascii="Arial" w:hAnsi="Arial" w:cs="Arial"/>
-          <w:sz w:val="24"/>
-          <w:szCs w:val="24"/>
-        </w:rPr>
-        <w:t xml:space="preserve"> kann ein einzelner Befehl ausgeführt werden und mit </w:t>
-      </w:r>
-      <w:proofErr w:type="spellStart"/>
-      <w:r>
-        <w:rPr>
-          <w:rFonts w:ascii="Arial" w:hAnsi="Arial" w:cs="Arial"/>
-          <w:sz w:val="24"/>
-          <w:szCs w:val="24"/>
-        </w:rPr>
-        <w:t>Reset</w:t>
-      </w:r>
-      <w:proofErr w:type="spellEnd"/>
-      <w:r>
-        <w:rPr>
-          <w:rFonts w:ascii="Arial" w:hAnsi="Arial" w:cs="Arial"/>
-          <w:sz w:val="24"/>
-          <w:szCs w:val="24"/>
-        </w:rPr>
-        <w:t xml:space="preserve"> kann der Simulator inklusive der </w:t>
-      </w:r>
-      <w:proofErr w:type="spellStart"/>
-      <w:r>
-        <w:rPr>
-          <w:rFonts w:ascii="Arial" w:hAnsi="Arial" w:cs="Arial"/>
-          <w:sz w:val="24"/>
-          <w:szCs w:val="24"/>
-        </w:rPr>
-        <w:t>Runtime</w:t>
-      </w:r>
-      <w:proofErr w:type="spellEnd"/>
-      <w:r>
-        <w:rPr>
-          <w:rFonts w:ascii="Arial" w:hAnsi="Arial" w:cs="Arial"/>
-          <w:sz w:val="24"/>
-          <w:szCs w:val="24"/>
-        </w:rPr>
-        <w:t xml:space="preserve"> zurückgesetzt werden. Hierbei werden auch wieder die Standardwerte in die Register geladen.</w:t>
+        <w:t xml:space="preserve">dann nur bei einem Breakpoint oder einer unendlichen Schleife. Sobald der Simulator läuft, ändert der Button seinen Text auf Stop um den Simulator wieder zu stoppen. </w:t>
+      </w:r>
+      <w:r>
+        <w:rPr>
+          <w:rFonts w:ascii="Arial" w:hAnsi="Arial" w:cs="Arial"/>
+          <w:sz w:val="24"/>
+          <w:szCs w:val="24"/>
+        </w:rPr>
+        <w:t>Mit Step kann ein einzelner Befehl ausgeführt werden und mit Reset kann der Simulator inklusive der Runtime zurückgesetzt werden. Hierbei werden auch wieder die Standardwerte in die Register geladen.</w:t>
       </w:r>
       <w:r>
         <w:rPr>
@@ -3546,11 +3210,323 @@
     </w:p>
     <w:p>
       <w:pPr>
+        <w:ind w:firstLine="708"/>
+        <w:jc w:val="both"/>
+        <w:rPr>
+          <w:rFonts w:ascii="Arial" w:hAnsi="Arial" w:cs="Arial"/>
+          <w:sz w:val="24"/>
+          <w:szCs w:val="24"/>
+        </w:rPr>
+      </w:pPr>
+    </w:p>
+    <w:p>
+      <w:pPr>
         <w:pStyle w:val="berschrift2"/>
         <w:rPr>
           <w:rFonts w:ascii="Arial" w:hAnsi="Arial" w:cs="Arial"/>
         </w:rPr>
       </w:pPr>
+      <w:r>
+        <w:rPr>
+          <w:noProof/>
+        </w:rPr>
+        <w:drawing>
+          <wp:anchor distT="0" distB="0" distL="114300" distR="114300" simplePos="0" relativeHeight="251680768" behindDoc="0" locked="0" layoutInCell="1" allowOverlap="1" wp14:anchorId="0B9E5487" wp14:editId="3EEB400F">
+            <wp:simplePos x="0" y="0"/>
+            <wp:positionH relativeFrom="page">
+              <wp:posOffset>5245735</wp:posOffset>
+            </wp:positionH>
+            <wp:positionV relativeFrom="paragraph">
+              <wp:posOffset>279400</wp:posOffset>
+            </wp:positionV>
+            <wp:extent cx="2066925" cy="5628372"/>
+            <wp:effectExtent l="0" t="0" r="0" b="0"/>
+            <wp:wrapSquare wrapText="bothSides"/>
+            <wp:docPr id="395211400" name="Grafik 2" descr="Ein Bild, das Text, Entwurf, Origami, Diagramm enthält.&#10;&#10;Automatisch generierte Beschreibung"/>
+            <wp:cNvGraphicFramePr>
+              <a:graphicFrameLocks xmlns:a="http://schemas.openxmlformats.org/drawingml/2006/main" noChangeAspect="1"/>
+            </wp:cNvGraphicFramePr>
+            <a:graphic xmlns:a="http://schemas.openxmlformats.org/drawingml/2006/main">
+              <a:graphicData uri="http://schemas.openxmlformats.org/drawingml/2006/picture">
+                <pic:pic xmlns:pic="http://schemas.openxmlformats.org/drawingml/2006/picture">
+                  <pic:nvPicPr>
+                    <pic:cNvPr id="395211400" name="Grafik 2" descr="Ein Bild, das Text, Entwurf, Origami, Diagramm enthält.&#10;&#10;Automatisch generierte Beschreibung"/>
+                    <pic:cNvPicPr>
+                      <a:picLocks noChangeAspect="1" noChangeArrowheads="1"/>
+                    </pic:cNvPicPr>
+                  </pic:nvPicPr>
+                  <pic:blipFill>
+                    <a:blip r:embed="rId9">
+                      <a:extLst>
+                        <a:ext uri="{28A0092B-C50C-407E-A947-70E740481C1C}">
+                          <a14:useLocalDpi xmlns:a14="http://schemas.microsoft.com/office/drawing/2010/main" val="0"/>
+                        </a:ext>
+                      </a:extLst>
+                    </a:blip>
+                    <a:srcRect/>
+                    <a:stretch>
+                      <a:fillRect/>
+                    </a:stretch>
+                  </pic:blipFill>
+                  <pic:spPr bwMode="auto">
+                    <a:xfrm>
+                      <a:off x="0" y="0"/>
+                      <a:ext cx="2066925" cy="5628372"/>
+                    </a:xfrm>
+                    <a:prstGeom prst="rect">
+                      <a:avLst/>
+                    </a:prstGeom>
+                    <a:noFill/>
+                    <a:ln>
+                      <a:noFill/>
+                    </a:ln>
+                  </pic:spPr>
+                </pic:pic>
+              </a:graphicData>
+            </a:graphic>
+            <wp14:sizeRelH relativeFrom="margin">
+              <wp14:pctWidth>0</wp14:pctWidth>
+            </wp14:sizeRelH>
+            <wp14:sizeRelV relativeFrom="margin">
+              <wp14:pctHeight>0</wp14:pctHeight>
+            </wp14:sizeRelV>
+          </wp:anchor>
+        </w:drawing>
+      </w:r>
+      <w:r>
+        <w:rPr>
+          <w:rFonts w:ascii="Arial" w:hAnsi="Arial" w:cs="Arial"/>
+        </w:rPr>
+        <w:t>Ablauf einer Simulation</w:t>
+      </w:r>
+    </w:p>
+    <w:p>
+      <w:pPr>
+        <w:jc w:val="both"/>
+        <w:rPr>
+          <w:rFonts w:ascii="Arial" w:hAnsi="Arial" w:cs="Arial"/>
+          <w:sz w:val="24"/>
+          <w:szCs w:val="24"/>
+        </w:rPr>
+      </w:pPr>
+      <w:r>
+        <w:rPr>
+          <w:rFonts w:ascii="Arial" w:hAnsi="Arial" w:cs="Arial"/>
+          <w:sz w:val="24"/>
+          <w:szCs w:val="24"/>
+        </w:rPr>
+        <w:t>Um eine Simulation zu starten, muss zunächst eine LST</w:t>
+      </w:r>
+      <w:r>
+        <w:rPr>
+          <w:rFonts w:ascii="Arial" w:hAnsi="Arial" w:cs="Arial"/>
+          <w:sz w:val="24"/>
+          <w:szCs w:val="24"/>
+        </w:rPr>
+        <w:t>-</w:t>
+      </w:r>
+      <w:r>
+        <w:rPr>
+          <w:rFonts w:ascii="Arial" w:hAnsi="Arial" w:cs="Arial"/>
+          <w:sz w:val="24"/>
+          <w:szCs w:val="24"/>
+        </w:rPr>
+        <w:t xml:space="preserve">Datei </w:t>
+      </w:r>
+      <w:r>
+        <w:rPr>
+          <w:rFonts w:ascii="Arial" w:hAnsi="Arial" w:cs="Arial"/>
+          <w:sz w:val="24"/>
+          <w:szCs w:val="24"/>
+        </w:rPr>
+        <w:t>ausgewählt</w:t>
+      </w:r>
+      <w:r>
+        <w:rPr>
+          <w:rFonts w:ascii="Arial" w:hAnsi="Arial" w:cs="Arial"/>
+          <w:sz w:val="24"/>
+          <w:szCs w:val="24"/>
+        </w:rPr>
+        <w:t xml:space="preserve"> werden.</w:t>
+      </w:r>
+      <w:r>
+        <w:rPr>
+          <w:rFonts w:ascii="Arial" w:hAnsi="Arial" w:cs="Arial"/>
+          <w:sz w:val="24"/>
+          <w:szCs w:val="24"/>
+        </w:rPr>
+        <w:t xml:space="preserve"> </w:t>
+      </w:r>
+      <w:r>
+        <w:rPr>
+          <w:rFonts w:ascii="Arial" w:hAnsi="Arial" w:cs="Arial"/>
+          <w:sz w:val="24"/>
+          <w:szCs w:val="24"/>
+        </w:rPr>
+        <w:t>Anschließend wird durch einen FileReader die Datei eingelesen und interpretiert. Hierbei werden zwei unterschiedliche Listen erstellt. Eine (SourceFile) welche verwendet wird, um das LST-File in der UI anzuzeigen und eine (program), welche den Programmspeicher des PIC repräsentiert. SourceFile enthält eine exakte Kopie des LST-Files, also inklusive Leerzeilen, Kommentaren usw. In program befinden sich nur die Zeilen aus dem LST-File, welche einen Befehl enthalten. Aus dem LST-File kann entnommen werden, an welcher Adresse im Programmspeicher der jeweils eingelesene Befehl stehen muss.</w:t>
+      </w:r>
+      <w:r>
+        <w:rPr>
+          <w:rFonts w:ascii="Arial" w:hAnsi="Arial" w:cs="Arial"/>
+          <w:sz w:val="24"/>
+          <w:szCs w:val="24"/>
+        </w:rPr>
+        <w:t xml:space="preserve"> Der 4-stellige hexadezimale Opcode wird eines Befehls wird in Form eines Objektes von Command abgespeichert. Beim Erstellen eines Command wird aus dem 4-stelligen hexadezimalen ein High-Byte und ein Low-Byte extrahiert. Das High-Byte repräsentiert die vorderen zwei Ziffern der Hexadezimalen Zahl und das Low-Byte die hinteren zwei.</w:t>
+      </w:r>
+      <w:r>
+        <w:rPr>
+          <w:rFonts w:ascii="Arial" w:hAnsi="Arial" w:cs="Arial"/>
+          <w:sz w:val="24"/>
+          <w:szCs w:val="24"/>
+        </w:rPr>
+        <w:t xml:space="preserve"> Wenn der Programmspeicher geladen wurde, sowie das LST-File in der UI angezeigt wird, folgt ein Reset des Datenspeichers. Hierbei werden Register mit Standardwerten initialisiert.</w:t>
+      </w:r>
+      <w:r>
+        <w:rPr>
+          <w:rFonts w:ascii="Arial" w:hAnsi="Arial" w:cs="Arial"/>
+          <w:sz w:val="24"/>
+          <w:szCs w:val="24"/>
+        </w:rPr>
+        <w:t xml:space="preserve"> Jetzt ist der Simulator bereit, ausgeführt zu werden.</w:t>
+      </w:r>
+      <w:r>
+        <w:rPr>
+          <w:rFonts w:ascii="Arial" w:hAnsi="Arial" w:cs="Arial"/>
+          <w:sz w:val="24"/>
+          <w:szCs w:val="24"/>
+        </w:rPr>
+        <w:t xml:space="preserve"> Die Ausführung eines Befehles wird Eventgesteuert durchgeführt. </w:t>
+      </w:r>
+      <w:r>
+        <w:rPr>
+          <w:rFonts w:ascii="Arial" w:hAnsi="Arial" w:cs="Arial"/>
+          <w:sz w:val="24"/>
+          <w:szCs w:val="24"/>
+        </w:rPr>
+        <w:t xml:space="preserve">Der Simulator verfügt über einen StepTimer, welcher </w:t>
+      </w:r>
+      <w:r>
+        <w:rPr>
+          <w:rFonts w:ascii="Arial" w:hAnsi="Arial" w:cs="Arial"/>
+          <w:sz w:val="24"/>
+          <w:szCs w:val="24"/>
+        </w:rPr>
+        <w:t>standardmäßig</w:t>
+      </w:r>
+      <w:r>
+        <w:rPr>
+          <w:rFonts w:ascii="Arial" w:hAnsi="Arial" w:cs="Arial"/>
+          <w:sz w:val="24"/>
+          <w:szCs w:val="24"/>
+        </w:rPr>
+        <w:t xml:space="preserve"> mit dem Wert</w:t>
+      </w:r>
+      <w:r>
+        <w:rPr>
+          <w:rFonts w:ascii="Arial" w:hAnsi="Arial" w:cs="Arial"/>
+          <w:sz w:val="24"/>
+          <w:szCs w:val="24"/>
+        </w:rPr>
+        <w:t xml:space="preserve"> 50ms initialisiert wird. Der StepTimer zählt immer von diesem Wert herunter auf null und wenn er null erreicht hat, wird ein Event ausgelöst. Der Wert (SimSpeed) steuert also, wie schnell der </w:t>
+      </w:r>
+      <w:r>
+        <w:rPr>
+          <w:rFonts w:ascii="Arial" w:hAnsi="Arial" w:cs="Arial"/>
+          <w:sz w:val="24"/>
+          <w:szCs w:val="24"/>
+        </w:rPr>
+        <w:t>PIC Instruktionen</w:t>
+      </w:r>
+      <w:r>
+        <w:rPr>
+          <w:rFonts w:ascii="Arial" w:hAnsi="Arial" w:cs="Arial"/>
+          <w:sz w:val="24"/>
+          <w:szCs w:val="24"/>
+        </w:rPr>
+        <w:t xml:space="preserve"> abarbeitet. Dies hat jedoch keine Auswirkung auf die berechnete Laufzeit.</w:t>
+      </w:r>
+      <w:r>
+        <w:rPr>
+          <w:rFonts w:ascii="Arial" w:hAnsi="Arial" w:cs="Arial"/>
+          <w:sz w:val="24"/>
+          <w:szCs w:val="24"/>
+        </w:rPr>
+        <w:t xml:space="preserve"> Sobald das Event erzeugt wird, führt der PIC einen Befehl aus. </w:t>
+      </w:r>
+      <w:r>
+        <w:rPr>
+          <w:rFonts w:ascii="Arial" w:hAnsi="Arial" w:cs="Arial"/>
+          <w:sz w:val="24"/>
+          <w:szCs w:val="24"/>
+        </w:rPr>
+        <w:t xml:space="preserve">Wenn nur ein einzelner Schritt über den Button Step in der UI ausgeführt wird, kommt der StepTimer nicht zum Einsatz. </w:t>
+      </w:r>
+      <w:r>
+        <w:rPr>
+          <w:rFonts w:ascii="Arial" w:hAnsi="Arial" w:cs="Arial"/>
+          <w:sz w:val="24"/>
+          <w:szCs w:val="24"/>
+        </w:rPr>
+        <w:t>Zusätzlich wird beim Ausführen eines Befehls anhand der Taktfrequenz (ClockSpeed) die Laufzeit (Runtime) berechnet und erhöht.</w:t>
+      </w:r>
+    </w:p>
+    <w:p>
+      <w:pPr>
+        <w:jc w:val="both"/>
+        <w:rPr>
+          <w:rFonts w:ascii="Arial" w:hAnsi="Arial" w:cs="Arial"/>
+          <w:sz w:val="24"/>
+          <w:szCs w:val="24"/>
+        </w:rPr>
+      </w:pPr>
+    </w:p>
+    <w:p>
+      <w:pPr>
+        <w:jc w:val="both"/>
+        <w:rPr>
+          <w:rFonts w:ascii="Arial" w:hAnsi="Arial" w:cs="Arial"/>
+          <w:sz w:val="24"/>
+          <w:szCs w:val="24"/>
+        </w:rPr>
+      </w:pPr>
+    </w:p>
+    <w:p>
+      <w:pPr>
+        <w:jc w:val="both"/>
+        <w:rPr>
+          <w:rFonts w:ascii="Arial" w:hAnsi="Arial" w:cs="Arial"/>
+          <w:sz w:val="24"/>
+          <w:szCs w:val="24"/>
+        </w:rPr>
+      </w:pPr>
+    </w:p>
+    <w:p>
+      <w:pPr>
+        <w:jc w:val="both"/>
+        <w:rPr>
+          <w:rFonts w:ascii="Arial" w:hAnsi="Arial" w:cs="Arial"/>
+          <w:sz w:val="24"/>
+          <w:szCs w:val="24"/>
+        </w:rPr>
+      </w:pPr>
+    </w:p>
+    <w:p>
+      <w:pPr>
+        <w:jc w:val="both"/>
+        <w:rPr>
+          <w:rFonts w:ascii="Arial" w:hAnsi="Arial" w:cs="Arial"/>
+          <w:sz w:val="24"/>
+          <w:szCs w:val="24"/>
+        </w:rPr>
+      </w:pPr>
+    </w:p>
+    <w:p>
+      <w:pPr>
+        <w:pStyle w:val="berschrift2"/>
+        <w:rPr>
+          <w:rFonts w:ascii="Arial" w:hAnsi="Arial" w:cs="Arial"/>
+        </w:rPr>
+      </w:pPr>
       <w:bookmarkStart w:id="4" w:name="_Toc165032081"/>
       <w:r>
         <w:rPr>
@@ -3635,35 +3611,7 @@
           <w:sz w:val="24"/>
           <w:szCs w:val="24"/>
         </w:rPr>
-        <w:t xml:space="preserve">Hierzu wurde eine Funktion </w:t>
-      </w:r>
-      <w:proofErr w:type="spellStart"/>
-      <w:proofErr w:type="gramStart"/>
-      <w:r>
-        <w:rPr>
-          <w:rFonts w:ascii="Arial" w:hAnsi="Arial" w:cs="Arial"/>
-          <w:sz w:val="24"/>
-          <w:szCs w:val="24"/>
-        </w:rPr>
-        <w:t>SetRegister</w:t>
-      </w:r>
-      <w:proofErr w:type="spellEnd"/>
-      <w:r>
-        <w:rPr>
-          <w:rFonts w:ascii="Arial" w:hAnsi="Arial" w:cs="Arial"/>
-          <w:sz w:val="24"/>
-          <w:szCs w:val="24"/>
-        </w:rPr>
-        <w:t>(</w:t>
-      </w:r>
-      <w:proofErr w:type="gramEnd"/>
-      <w:r>
-        <w:rPr>
-          <w:rFonts w:ascii="Arial" w:hAnsi="Arial" w:cs="Arial"/>
-          <w:sz w:val="24"/>
-          <w:szCs w:val="24"/>
-        </w:rPr>
-        <w:t xml:space="preserve">) geschrieben, welche das primäre Register setzt und dann unter anderem die oben genannten Sonderfälle prüft und </w:t>
+        <w:t xml:space="preserve">Hierzu wurde eine Funktion SetRegister() geschrieben, welche das primäre Register setzt und dann unter anderem die oben genannten Sonderfälle prüft und </w:t>
       </w:r>
       <w:r>
         <w:rPr>
@@ -3718,7 +3666,7 @@
                     <pic:cNvPicPr/>
                   </pic:nvPicPr>
                   <pic:blipFill>
-                    <a:blip r:embed="rId9" cstate="print">
+                    <a:blip r:embed="rId10" cstate="print">
                       <a:extLst>
                         <a:ext uri="{28A0092B-C50C-407E-A947-70E740481C1C}">
                           <a14:useLocalDpi xmlns:a14="http://schemas.microsoft.com/office/drawing/2010/main" val="0"/>
@@ -3782,7 +3730,7 @@
           <w:rFonts w:ascii="Arial" w:hAnsi="Arial" w:cs="Arial"/>
           <w:noProof/>
         </w:rPr>
-        <w:t>2</w:t>
+        <w:t>3</w:t>
       </w:r>
       <w:r>
         <w:rPr>
@@ -3794,29 +3742,7 @@
         <w:rPr>
           <w:rFonts w:ascii="Arial" w:hAnsi="Arial" w:cs="Arial"/>
         </w:rPr>
-        <w:t xml:space="preserve">: Codeausschnitt </w:t>
-      </w:r>
-      <w:proofErr w:type="spellStart"/>
-      <w:proofErr w:type="gramStart"/>
-      <w:r>
-        <w:rPr>
-          <w:rFonts w:ascii="Arial" w:hAnsi="Arial" w:cs="Arial"/>
-        </w:rPr>
-        <w:t>SetRegister</w:t>
-      </w:r>
-      <w:proofErr w:type="spellEnd"/>
-      <w:r>
-        <w:rPr>
-          <w:rFonts w:ascii="Arial" w:hAnsi="Arial" w:cs="Arial"/>
-        </w:rPr>
-        <w:t>(</w:t>
-      </w:r>
-      <w:proofErr w:type="gramEnd"/>
-      <w:r>
-        <w:rPr>
-          <w:rFonts w:ascii="Arial" w:hAnsi="Arial" w:cs="Arial"/>
-        </w:rPr>
-        <w:t>)</w:t>
+        <w:t>: Codeausschnitt SetRegister()</w:t>
       </w:r>
       <w:bookmarkEnd w:id="5"/>
     </w:p>
@@ -3845,41 +3771,13 @@
           <w:szCs w:val="24"/>
         </w:rPr>
       </w:pPr>
-      <w:proofErr w:type="gramStart"/>
-      <w:r>
-        <w:rPr>
-          <w:rFonts w:ascii="Arial" w:hAnsi="Arial" w:cs="Arial"/>
-          <w:sz w:val="24"/>
-          <w:szCs w:val="24"/>
-        </w:rPr>
-        <w:t>Der Stack</w:t>
-      </w:r>
-      <w:proofErr w:type="gramEnd"/>
-      <w:r>
-        <w:rPr>
-          <w:rFonts w:ascii="Arial" w:hAnsi="Arial" w:cs="Arial"/>
-          <w:sz w:val="24"/>
-          <w:szCs w:val="24"/>
-        </w:rPr>
-        <w:t xml:space="preserve"> ist als ein Integer Array mit 8 Stellen realisiert. </w:t>
-      </w:r>
-      <w:proofErr w:type="gramStart"/>
-      <w:r>
-        <w:rPr>
-          <w:rFonts w:ascii="Arial" w:hAnsi="Arial" w:cs="Arial"/>
-          <w:sz w:val="24"/>
-          <w:szCs w:val="24"/>
-        </w:rPr>
-        <w:t>Der Stack</w:t>
-      </w:r>
-      <w:proofErr w:type="gramEnd"/>
-      <w:r>
-        <w:rPr>
-          <w:rFonts w:ascii="Arial" w:hAnsi="Arial" w:cs="Arial"/>
-          <w:sz w:val="24"/>
-          <w:szCs w:val="24"/>
-        </w:rPr>
-        <w:t xml:space="preserve"> verfügt über zwei Funktionen, Push und Pop.</w:t>
+      <w:r>
+        <w:rPr>
+          <w:rFonts w:ascii="Arial" w:hAnsi="Arial" w:cs="Arial"/>
+          <w:sz w:val="24"/>
+          <w:szCs w:val="24"/>
+        </w:rPr>
+        <w:t>Der Stack ist als ein Integer Array mit 8 Stellen realisiert. Der Stack verfügt über zwei Funktionen, Push und Pop.</w:t>
       </w:r>
     </w:p>
     <w:p>
@@ -3911,7 +3809,7 @@
                     <pic:cNvPicPr/>
                   </pic:nvPicPr>
                   <pic:blipFill>
-                    <a:blip r:embed="rId10" cstate="print">
+                    <a:blip r:embed="rId11" cstate="print">
                       <a:extLst>
                         <a:ext uri="{28A0092B-C50C-407E-A947-70E740481C1C}">
                           <a14:useLocalDpi xmlns:a14="http://schemas.microsoft.com/office/drawing/2010/main" val="0"/>
@@ -3976,7 +3874,7 @@
           <w:rFonts w:ascii="Arial" w:hAnsi="Arial" w:cs="Arial"/>
           <w:noProof/>
         </w:rPr>
-        <w:t>3</w:t>
+        <w:t>4</w:t>
       </w:r>
       <w:r>
         <w:rPr>
@@ -4019,53 +3917,83 @@
           <w:sz w:val="24"/>
           <w:szCs w:val="24"/>
         </w:rPr>
+        <w:t>Die Funktion PushOnStack() schreibt den aktuellen PC an die Stelle im Stack, auf die der Stackpointer aktuell zeigt.</w:t>
+      </w:r>
+      <w:r>
+        <w:rPr>
+          <w:rFonts w:ascii="Arial" w:hAnsi="Arial" w:cs="Arial"/>
+          <w:sz w:val="24"/>
+          <w:szCs w:val="24"/>
+        </w:rPr>
+        <w:t xml:space="preserve"> Initial steht der Stackpointer auf 0. </w:t>
+      </w:r>
+      <w:r>
+        <w:rPr>
+          <w:rFonts w:ascii="Arial" w:hAnsi="Arial" w:cs="Arial"/>
+          <w:sz w:val="24"/>
+          <w:szCs w:val="24"/>
+        </w:rPr>
+        <w:t xml:space="preserve"> Sollte der Stackpointer 7 sein, dann wird dieser wieder auf 0 zurückgesetzt.</w:t>
+      </w:r>
+    </w:p>
+    <w:p>
+      <w:pPr>
+        <w:jc w:val="both"/>
+        <w:rPr>
+          <w:rFonts w:ascii="Arial" w:hAnsi="Arial" w:cs="Arial"/>
+          <w:sz w:val="24"/>
+          <w:szCs w:val="24"/>
+        </w:rPr>
+      </w:pPr>
+      <w:r>
+        <w:rPr>
+          <w:rFonts w:ascii="Arial" w:hAnsi="Arial" w:cs="Arial"/>
+          <w:sz w:val="24"/>
+          <w:szCs w:val="24"/>
+        </w:rPr>
         <w:lastRenderedPageBreak/>
-        <w:t xml:space="preserve">Die Funktion </w:t>
-      </w:r>
-      <w:proofErr w:type="spellStart"/>
-      <w:proofErr w:type="gramStart"/>
-      <w:r>
-        <w:rPr>
-          <w:rFonts w:ascii="Arial" w:hAnsi="Arial" w:cs="Arial"/>
-          <w:sz w:val="24"/>
-          <w:szCs w:val="24"/>
-        </w:rPr>
-        <w:t>PushOnStack</w:t>
-      </w:r>
-      <w:proofErr w:type="spellEnd"/>
-      <w:r>
-        <w:rPr>
-          <w:rFonts w:ascii="Arial" w:hAnsi="Arial" w:cs="Arial"/>
-          <w:sz w:val="24"/>
-          <w:szCs w:val="24"/>
-        </w:rPr>
-        <w:t>(</w:t>
-      </w:r>
-      <w:proofErr w:type="gramEnd"/>
-      <w:r>
-        <w:rPr>
-          <w:rFonts w:ascii="Arial" w:hAnsi="Arial" w:cs="Arial"/>
-          <w:sz w:val="24"/>
-          <w:szCs w:val="24"/>
-        </w:rPr>
-        <w:t>) schreibt den aktuellen PC an die Stelle im Stack, auf die der Stackpointer aktuell zeigt.</w:t>
-      </w:r>
-      <w:r>
-        <w:rPr>
-          <w:rFonts w:ascii="Arial" w:hAnsi="Arial" w:cs="Arial"/>
-          <w:sz w:val="24"/>
-          <w:szCs w:val="24"/>
-        </w:rPr>
-        <w:t xml:space="preserve"> Initial steht der Stackpointer auf 0. </w:t>
-      </w:r>
-      <w:r>
-        <w:rPr>
-          <w:rFonts w:ascii="Arial" w:hAnsi="Arial" w:cs="Arial"/>
-          <w:sz w:val="24"/>
-          <w:szCs w:val="24"/>
-        </w:rPr>
-        <w:t xml:space="preserve"> Sollte der Stackpointer 7 sein, dann wird dieser wieder auf 0 zurückgesetzt.</w:t>
-      </w:r>
+        <w:t>Die Funktion</w:t>
+      </w:r>
+      <w:r>
+        <w:rPr>
+          <w:rFonts w:ascii="Arial" w:hAnsi="Arial" w:cs="Arial"/>
+          <w:sz w:val="24"/>
+          <w:szCs w:val="24"/>
+        </w:rPr>
+        <w:t xml:space="preserve"> </w:t>
+      </w:r>
+      <w:r>
+        <w:rPr>
+          <w:rFonts w:ascii="Arial" w:hAnsi="Arial" w:cs="Arial"/>
+          <w:sz w:val="24"/>
+          <w:szCs w:val="24"/>
+        </w:rPr>
+        <w:t>PopStack()</w:t>
+      </w:r>
+      <w:r>
+        <w:rPr>
+          <w:rFonts w:ascii="Arial" w:hAnsi="Arial" w:cs="Arial"/>
+          <w:sz w:val="24"/>
+          <w:szCs w:val="24"/>
+        </w:rPr>
+        <w:t xml:space="preserve"> verringert den Stackpointer um 1 und zeigt somit auf den eins tieferen Wert. Sollte der Stackpointer 0 sein, wird auf 7 gesprungen. </w:t>
+      </w:r>
+    </w:p>
+    <w:p>
+      <w:pPr>
+        <w:pStyle w:val="berschrift2"/>
+        <w:rPr>
+          <w:rFonts w:ascii="Arial" w:hAnsi="Arial" w:cs="Arial"/>
+        </w:rPr>
+      </w:pPr>
+      <w:bookmarkStart w:id="8" w:name="_Toc165032083"/>
+      <w:r>
+        <w:rPr>
+          <w:rFonts w:ascii="Arial" w:hAnsi="Arial" w:cs="Arial"/>
+        </w:rPr>
+        <w:t>Programmspeicher</w:t>
+      </w:r>
+      <w:bookmarkEnd w:id="8"/>
     </w:p>
     <w:p>
       <w:pPr>
@@ -4082,7 +4010,55 @@
           <w:sz w:val="24"/>
           <w:szCs w:val="24"/>
         </w:rPr>
-        <w:t>Die Funktion</w:t>
+        <w:t>Der Programmspeicher wurde durch eine Liste aus Objekten vom Typ Comma</w:t>
+      </w:r>
+      <w:r>
+        <w:rPr>
+          <w:rFonts w:ascii="Arial" w:hAnsi="Arial" w:cs="Arial"/>
+          <w:sz w:val="24"/>
+          <w:szCs w:val="24"/>
+        </w:rPr>
+        <w:t>n</w:t>
+      </w:r>
+      <w:r>
+        <w:rPr>
+          <w:rFonts w:ascii="Arial" w:hAnsi="Arial" w:cs="Arial"/>
+          <w:sz w:val="24"/>
+          <w:szCs w:val="24"/>
+        </w:rPr>
+        <w:t>d realisiert. Ein Command besteht aus einem High-Byte und einem Low-Byte. Der Opcode, den wir aus den LST-Dateien auslesen, besteht aus einer 4</w:t>
+      </w:r>
+      <w:r>
+        <w:rPr>
+          <w:rFonts w:ascii="Arial" w:hAnsi="Arial" w:cs="Arial"/>
+          <w:sz w:val="24"/>
+          <w:szCs w:val="24"/>
+        </w:rPr>
+        <w:t>-s</w:t>
+      </w:r>
+      <w:r>
+        <w:rPr>
+          <w:rFonts w:ascii="Arial" w:hAnsi="Arial" w:cs="Arial"/>
+          <w:sz w:val="24"/>
+          <w:szCs w:val="24"/>
+        </w:rPr>
+        <w:t>telligen Hexadezimalen Zahl.</w:t>
+      </w:r>
+      <w:r>
+        <w:rPr>
+          <w:rFonts w:ascii="Arial" w:hAnsi="Arial" w:cs="Arial"/>
+          <w:sz w:val="24"/>
+          <w:szCs w:val="24"/>
+        </w:rPr>
+        <w:t xml:space="preserve"> Die vorderen 2 </w:t>
+      </w:r>
+      <w:r>
+        <w:rPr>
+          <w:rFonts w:ascii="Arial" w:hAnsi="Arial" w:cs="Arial"/>
+          <w:sz w:val="24"/>
+          <w:szCs w:val="24"/>
+        </w:rPr>
+        <w:t>Hex-stellen bilden das High-Byte, die hinteren 2 das Low-Byte.</w:t>
       </w:r>
       <w:r>
         <w:rPr>
@@ -4092,76 +4068,70 @@
         </w:rPr>
         <w:t xml:space="preserve"> </w:t>
       </w:r>
-      <w:proofErr w:type="spellStart"/>
-      <w:proofErr w:type="gramStart"/>
-      <w:r>
-        <w:rPr>
-          <w:rFonts w:ascii="Arial" w:hAnsi="Arial" w:cs="Arial"/>
-          <w:sz w:val="24"/>
-          <w:szCs w:val="24"/>
-        </w:rPr>
-        <w:t>PopStack</w:t>
-      </w:r>
-      <w:proofErr w:type="spellEnd"/>
-      <w:r>
-        <w:rPr>
-          <w:rFonts w:ascii="Arial" w:hAnsi="Arial" w:cs="Arial"/>
-          <w:sz w:val="24"/>
-          <w:szCs w:val="24"/>
-        </w:rPr>
-        <w:t>(</w:t>
-      </w:r>
-      <w:proofErr w:type="gramEnd"/>
-      <w:r>
-        <w:rPr>
-          <w:rFonts w:ascii="Arial" w:hAnsi="Arial" w:cs="Arial"/>
-          <w:sz w:val="24"/>
-          <w:szCs w:val="24"/>
-        </w:rPr>
-        <w:t>)</w:t>
-      </w:r>
-      <w:r>
-        <w:rPr>
-          <w:rFonts w:ascii="Arial" w:hAnsi="Arial" w:cs="Arial"/>
-          <w:sz w:val="24"/>
-          <w:szCs w:val="24"/>
-        </w:rPr>
-        <w:t xml:space="preserve"> verringert den </w:t>
-      </w:r>
-      <w:proofErr w:type="spellStart"/>
-      <w:r>
-        <w:rPr>
-          <w:rFonts w:ascii="Arial" w:hAnsi="Arial" w:cs="Arial"/>
-          <w:sz w:val="24"/>
-          <w:szCs w:val="24"/>
-        </w:rPr>
-        <w:t>Stackpointer</w:t>
-      </w:r>
-      <w:proofErr w:type="spellEnd"/>
-      <w:r>
-        <w:rPr>
-          <w:rFonts w:ascii="Arial" w:hAnsi="Arial" w:cs="Arial"/>
-          <w:sz w:val="24"/>
-          <w:szCs w:val="24"/>
-        </w:rPr>
-        <w:t xml:space="preserve"> um 1 und zeigt somit auf den eins tieferen Wert. Sollte der Stackpointer 0 sein, wird auf 7 gesprungen. </w:t>
-      </w:r>
-    </w:p>
-    <w:p>
-      <w:pPr>
-        <w:pStyle w:val="berschrift2"/>
-        <w:rPr>
-          <w:rFonts w:ascii="Arial" w:hAnsi="Arial" w:cs="Arial"/>
-        </w:rPr>
-      </w:pPr>
-      <w:bookmarkStart w:id="8" w:name="_Toc165032083"/>
-      <w:r>
-        <w:rPr>
-          <w:rFonts w:ascii="Arial" w:hAnsi="Arial" w:cs="Arial"/>
-        </w:rPr>
-        <w:t>Programmspeicher</w:t>
-      </w:r>
-      <w:bookmarkEnd w:id="8"/>
+      <w:r>
+        <w:rPr>
+          <w:rFonts w:ascii="Arial" w:hAnsi="Arial" w:cs="Arial"/>
+          <w:sz w:val="24"/>
+          <w:szCs w:val="24"/>
+        </w:rPr>
+        <w:t>Beim Initialisieren</w:t>
+      </w:r>
+      <w:r>
+        <w:rPr>
+          <w:rFonts w:ascii="Arial" w:hAnsi="Arial" w:cs="Arial"/>
+          <w:sz w:val="24"/>
+          <w:szCs w:val="24"/>
+        </w:rPr>
+        <w:t xml:space="preserve"> eines Command wird der ganze Opcode übergeben und dann im Konstruktor </w:t>
+      </w:r>
+      <w:r>
+        <w:rPr>
+          <w:rFonts w:ascii="Arial" w:hAnsi="Arial" w:cs="Arial"/>
+          <w:sz w:val="24"/>
+          <w:szCs w:val="24"/>
+        </w:rPr>
+        <w:t xml:space="preserve">die </w:t>
+      </w:r>
+      <w:r>
+        <w:rPr>
+          <w:rFonts w:ascii="Arial" w:hAnsi="Arial" w:cs="Arial"/>
+          <w:sz w:val="24"/>
+          <w:szCs w:val="24"/>
+        </w:rPr>
+        <w:t>A</w:t>
+      </w:r>
+      <w:r>
+        <w:rPr>
+          <w:rFonts w:ascii="Arial" w:hAnsi="Arial" w:cs="Arial"/>
+          <w:sz w:val="24"/>
+          <w:szCs w:val="24"/>
+        </w:rPr>
+        <w:t>ufteilung in High- und Low-Byte durchgeführt.</w:t>
+      </w:r>
+      <w:r>
+        <w:rPr>
+          <w:rFonts w:ascii="Arial" w:hAnsi="Arial" w:cs="Arial"/>
+          <w:sz w:val="24"/>
+          <w:szCs w:val="24"/>
+        </w:rPr>
+        <w:t xml:space="preserve"> Hierbei wird zunächst die Hexadezimale Zahl zu einem Integer konvertiert und anschließend zu einem </w:t>
+      </w:r>
+      <w:r>
+        <w:rPr>
+          <w:rFonts w:ascii="Arial" w:hAnsi="Arial" w:cs="Arial"/>
+          <w:sz w:val="24"/>
+          <w:szCs w:val="24"/>
+        </w:rPr>
+        <w:t>B</w:t>
+      </w:r>
+      <w:r>
+        <w:rPr>
+          <w:rFonts w:ascii="Arial" w:hAnsi="Arial" w:cs="Arial"/>
+          <w:sz w:val="24"/>
+          <w:szCs w:val="24"/>
+        </w:rPr>
+        <w:t>yte.</w:t>
+      </w:r>
     </w:p>
     <w:p>
       <w:pPr>
@@ -4178,55 +4148,31 @@
           <w:sz w:val="24"/>
           <w:szCs w:val="24"/>
         </w:rPr>
-        <w:t>Der Programmspeicher wurde durch eine Liste aus Objekten vom Typ Comma</w:t>
-      </w:r>
-      <w:r>
-        <w:rPr>
-          <w:rFonts w:ascii="Arial" w:hAnsi="Arial" w:cs="Arial"/>
-          <w:sz w:val="24"/>
-          <w:szCs w:val="24"/>
-        </w:rPr>
-        <w:t>n</w:t>
-      </w:r>
-      <w:r>
-        <w:rPr>
-          <w:rFonts w:ascii="Arial" w:hAnsi="Arial" w:cs="Arial"/>
-          <w:sz w:val="24"/>
-          <w:szCs w:val="24"/>
-        </w:rPr>
-        <w:t>d realisiert. Ein Command besteht aus einem High-Byte und einem Low-Byte. Der Opcode, den wir aus den LST-Dateien auslesen, besteht aus einer 4</w:t>
-      </w:r>
-      <w:r>
-        <w:rPr>
-          <w:rFonts w:ascii="Arial" w:hAnsi="Arial" w:cs="Arial"/>
-          <w:sz w:val="24"/>
-          <w:szCs w:val="24"/>
-        </w:rPr>
-        <w:t>-s</w:t>
-      </w:r>
-      <w:r>
-        <w:rPr>
-          <w:rFonts w:ascii="Arial" w:hAnsi="Arial" w:cs="Arial"/>
-          <w:sz w:val="24"/>
-          <w:szCs w:val="24"/>
-        </w:rPr>
-        <w:t>telligen Hexadezimalen Zahl.</w:t>
-      </w:r>
-      <w:r>
-        <w:rPr>
-          <w:rFonts w:ascii="Arial" w:hAnsi="Arial" w:cs="Arial"/>
-          <w:sz w:val="24"/>
-          <w:szCs w:val="24"/>
-        </w:rPr>
-        <w:t xml:space="preserve"> Die vorderen 2 </w:t>
-      </w:r>
-      <w:r>
-        <w:rPr>
-          <w:rFonts w:ascii="Arial" w:hAnsi="Arial" w:cs="Arial"/>
-          <w:sz w:val="24"/>
-          <w:szCs w:val="24"/>
-        </w:rPr>
-        <w:t>Hex-stellen bilden das High-Byte, die hinteren 2 das Low-Byte.</w:t>
+        <w:t>Die Aufteilung in High- und Low-Byte erleichtert</w:t>
+      </w:r>
+      <w:r>
+        <w:rPr>
+          <w:rFonts w:ascii="Arial" w:hAnsi="Arial" w:cs="Arial"/>
+          <w:sz w:val="24"/>
+          <w:szCs w:val="24"/>
+        </w:rPr>
+        <w:t xml:space="preserve"> sowohl</w:t>
+      </w:r>
+      <w:r>
+        <w:rPr>
+          <w:rFonts w:ascii="Arial" w:hAnsi="Arial" w:cs="Arial"/>
+          <w:sz w:val="24"/>
+          <w:szCs w:val="24"/>
+        </w:rPr>
+        <w:t xml:space="preserve"> die Dekodierung der </w:t>
+      </w:r>
+      <w:r>
+        <w:rPr>
+          <w:rFonts w:ascii="Arial" w:hAnsi="Arial" w:cs="Arial"/>
+          <w:sz w:val="24"/>
+          <w:szCs w:val="24"/>
+        </w:rPr>
+        <w:t>Befehle</w:t>
       </w:r>
       <w:r>
         <w:rPr>
@@ -4242,105 +4188,23 @@
           <w:sz w:val="24"/>
           <w:szCs w:val="24"/>
         </w:rPr>
-        <w:t>Beim Initialisieren</w:t>
-      </w:r>
-      <w:r>
-        <w:rPr>
-          <w:rFonts w:ascii="Arial" w:hAnsi="Arial" w:cs="Arial"/>
-          <w:sz w:val="24"/>
-          <w:szCs w:val="24"/>
-        </w:rPr>
-        <w:t xml:space="preserve"> eines Command wird der ganze Opcode übergeben und dann im Konstruktor </w:t>
-      </w:r>
-      <w:r>
-        <w:rPr>
-          <w:rFonts w:ascii="Arial" w:hAnsi="Arial" w:cs="Arial"/>
-          <w:sz w:val="24"/>
-          <w:szCs w:val="24"/>
-        </w:rPr>
-        <w:t xml:space="preserve">die </w:t>
-      </w:r>
-      <w:r>
-        <w:rPr>
-          <w:rFonts w:ascii="Arial" w:hAnsi="Arial" w:cs="Arial"/>
-          <w:sz w:val="24"/>
-          <w:szCs w:val="24"/>
-        </w:rPr>
-        <w:t>A</w:t>
-      </w:r>
-      <w:r>
-        <w:rPr>
-          <w:rFonts w:ascii="Arial" w:hAnsi="Arial" w:cs="Arial"/>
-          <w:sz w:val="24"/>
-          <w:szCs w:val="24"/>
-        </w:rPr>
-        <w:t>ufteilung in High- und Low-Byte durchgeführt.</w:t>
-      </w:r>
-      <w:r>
-        <w:rPr>
-          <w:rFonts w:ascii="Arial" w:hAnsi="Arial" w:cs="Arial"/>
-          <w:sz w:val="24"/>
-          <w:szCs w:val="24"/>
-        </w:rPr>
-        <w:t xml:space="preserve"> Hierbei wird zunächst die Hexadezimale Zahl zu einem Integer konvertiert und anschließend zu einem </w:t>
-      </w:r>
-      <w:r>
-        <w:rPr>
-          <w:rFonts w:ascii="Arial" w:hAnsi="Arial" w:cs="Arial"/>
-          <w:sz w:val="24"/>
-          <w:szCs w:val="24"/>
-        </w:rPr>
-        <w:t>B</w:t>
-      </w:r>
-      <w:r>
-        <w:rPr>
-          <w:rFonts w:ascii="Arial" w:hAnsi="Arial" w:cs="Arial"/>
-          <w:sz w:val="24"/>
-          <w:szCs w:val="24"/>
-        </w:rPr>
-        <w:t>yte.</w:t>
-      </w:r>
-    </w:p>
-    <w:p>
-      <w:pPr>
-        <w:jc w:val="both"/>
-        <w:rPr>
-          <w:rFonts w:ascii="Arial" w:hAnsi="Arial" w:cs="Arial"/>
-          <w:sz w:val="24"/>
-          <w:szCs w:val="24"/>
-        </w:rPr>
-      </w:pPr>
-      <w:r>
-        <w:rPr>
-          <w:rFonts w:ascii="Arial" w:hAnsi="Arial" w:cs="Arial"/>
-          <w:sz w:val="24"/>
-          <w:szCs w:val="24"/>
-        </w:rPr>
-        <w:t>Die Aufteilung in High- und Low-Byte erleichtert</w:t>
-      </w:r>
-      <w:r>
-        <w:rPr>
-          <w:rFonts w:ascii="Arial" w:hAnsi="Arial" w:cs="Arial"/>
-          <w:sz w:val="24"/>
-          <w:szCs w:val="24"/>
-        </w:rPr>
-        <w:t xml:space="preserve"> sowohl</w:t>
-      </w:r>
-      <w:r>
-        <w:rPr>
-          <w:rFonts w:ascii="Arial" w:hAnsi="Arial" w:cs="Arial"/>
-          <w:sz w:val="24"/>
-          <w:szCs w:val="24"/>
-        </w:rPr>
-        <w:t xml:space="preserve"> die Dekodierung der </w:t>
-      </w:r>
-      <w:r>
-        <w:rPr>
-          <w:rFonts w:ascii="Arial" w:hAnsi="Arial" w:cs="Arial"/>
-          <w:sz w:val="24"/>
-          <w:szCs w:val="24"/>
-        </w:rPr>
-        <w:t>Befehle</w:t>
+        <w:t xml:space="preserve">als auch </w:t>
+      </w:r>
+      <w:r>
+        <w:rPr>
+          <w:rFonts w:ascii="Arial" w:hAnsi="Arial" w:cs="Arial"/>
+          <w:sz w:val="24"/>
+          <w:szCs w:val="24"/>
+        </w:rPr>
+        <w:t>das Separieren</w:t>
+      </w:r>
+      <w:r>
+        <w:rPr>
+          <w:rFonts w:ascii="Arial" w:hAnsi="Arial" w:cs="Arial"/>
+          <w:sz w:val="24"/>
+          <w:szCs w:val="24"/>
+        </w:rPr>
+        <w:t xml:space="preserve"> von Destinationbit und</w:t>
       </w:r>
       <w:r>
         <w:rPr>
@@ -4356,56 +4220,6 @@
           <w:sz w:val="24"/>
           <w:szCs w:val="24"/>
         </w:rPr>
-        <w:t xml:space="preserve">als auch </w:t>
-      </w:r>
-      <w:r>
-        <w:rPr>
-          <w:rFonts w:ascii="Arial" w:hAnsi="Arial" w:cs="Arial"/>
-          <w:sz w:val="24"/>
-          <w:szCs w:val="24"/>
-        </w:rPr>
-        <w:t>das Separieren</w:t>
-      </w:r>
-      <w:r>
-        <w:rPr>
-          <w:rFonts w:ascii="Arial" w:hAnsi="Arial" w:cs="Arial"/>
-          <w:sz w:val="24"/>
-          <w:szCs w:val="24"/>
-        </w:rPr>
-        <w:t xml:space="preserve"> von </w:t>
-      </w:r>
-      <w:proofErr w:type="spellStart"/>
-      <w:r>
-        <w:rPr>
-          <w:rFonts w:ascii="Arial" w:hAnsi="Arial" w:cs="Arial"/>
-          <w:sz w:val="24"/>
-          <w:szCs w:val="24"/>
-        </w:rPr>
-        <w:t>Destinationbit</w:t>
-      </w:r>
-      <w:proofErr w:type="spellEnd"/>
-      <w:r>
-        <w:rPr>
-          <w:rFonts w:ascii="Arial" w:hAnsi="Arial" w:cs="Arial"/>
-          <w:sz w:val="24"/>
-          <w:szCs w:val="24"/>
-        </w:rPr>
-        <w:t xml:space="preserve"> und</w:t>
-      </w:r>
-      <w:r>
-        <w:rPr>
-          <w:rFonts w:ascii="Arial" w:hAnsi="Arial" w:cs="Arial"/>
-          <w:sz w:val="24"/>
-          <w:szCs w:val="24"/>
-        </w:rPr>
-        <w:t xml:space="preserve"> </w:t>
-      </w:r>
-      <w:r>
-        <w:rPr>
-          <w:rFonts w:ascii="Arial" w:hAnsi="Arial" w:cs="Arial"/>
-          <w:sz w:val="24"/>
-          <w:szCs w:val="24"/>
-        </w:rPr>
         <w:t>F-Register.</w:t>
       </w:r>
       <w:r>
@@ -4438,13 +4252,6 @@
           <w:sz w:val="24"/>
           <w:szCs w:val="24"/>
         </w:rPr>
-      </w:r>
-      <w:r>
-        <w:rPr>
-          <w:rFonts w:ascii="Arial" w:hAnsi="Arial" w:cs="Arial"/>
-          <w:sz w:val="24"/>
-          <w:szCs w:val="24"/>
-        </w:rPr>
         <w:instrText xml:space="preserve"> \* MERGEFORMAT </w:instrText>
       </w:r>
       <w:r>
@@ -4453,6 +4260,13 @@
           <w:sz w:val="24"/>
           <w:szCs w:val="24"/>
         </w:rPr>
+      </w:r>
+      <w:r>
+        <w:rPr>
+          <w:rFonts w:ascii="Arial" w:hAnsi="Arial" w:cs="Arial"/>
+          <w:sz w:val="24"/>
+          <w:szCs w:val="24"/>
+        </w:rPr>
         <w:fldChar w:fldCharType="separate"/>
       </w:r>
       <w:r>
@@ -4461,18 +4275,8 @@
           <w:sz w:val="24"/>
           <w:szCs w:val="24"/>
         </w:rPr>
-        <w:t xml:space="preserve">Auswertung </w:t>
-      </w:r>
-      <w:proofErr w:type="spellStart"/>
-      <w:r>
-        <w:rPr>
-          <w:rFonts w:ascii="Arial" w:hAnsi="Arial" w:cs="Arial"/>
-          <w:sz w:val="24"/>
-          <w:szCs w:val="24"/>
-        </w:rPr>
-        <w:t>Opcode</w:t>
-      </w:r>
-      <w:proofErr w:type="spellEnd"/>
+        <w:t>Auswertung Opcode</w:t>
+      </w:r>
       <w:r>
         <w:rPr>
           <w:rFonts w:ascii="Arial" w:hAnsi="Arial" w:cs="Arial"/>
@@ -4503,18 +4307,10 @@
         <w:rPr>
           <w:rFonts w:ascii="Arial" w:hAnsi="Arial" w:cs="Arial"/>
         </w:rPr>
-        <w:t xml:space="preserve">Auswertung </w:t>
-      </w:r>
-      <w:proofErr w:type="spellStart"/>
-      <w:r>
-        <w:rPr>
-          <w:rFonts w:ascii="Arial" w:hAnsi="Arial" w:cs="Arial"/>
-        </w:rPr>
-        <w:t>Opcode</w:t>
+        <w:t>Auswertung Opcode</w:t>
       </w:r>
       <w:bookmarkEnd w:id="9"/>
       <w:bookmarkEnd w:id="10"/>
-      <w:proofErr w:type="spellEnd"/>
     </w:p>
     <w:p>
       <w:pPr>
@@ -4589,7 +4385,7 @@
                     <pic:cNvPicPr/>
                   </pic:nvPicPr>
                   <pic:blipFill>
-                    <a:blip r:embed="rId11" cstate="print">
+                    <a:blip r:embed="rId12" cstate="print">
                       <a:extLst>
                         <a:ext uri="{28A0092B-C50C-407E-A947-70E740481C1C}">
                           <a14:useLocalDpi xmlns:a14="http://schemas.microsoft.com/office/drawing/2010/main" val="0"/>
@@ -4655,7 +4451,7 @@
           <w:rFonts w:ascii="Arial" w:hAnsi="Arial" w:cs="Arial"/>
           <w:noProof/>
         </w:rPr>
-        <w:t>4</w:t>
+        <w:t>5</w:t>
       </w:r>
       <w:r>
         <w:rPr>
@@ -4711,13 +4507,6 @@
           <w:sz w:val="24"/>
           <w:szCs w:val="24"/>
         </w:rPr>
-      </w:r>
-      <w:r>
-        <w:rPr>
-          <w:rFonts w:ascii="Arial" w:hAnsi="Arial" w:cs="Arial"/>
-          <w:sz w:val="24"/>
-          <w:szCs w:val="24"/>
-        </w:rPr>
         <w:instrText xml:space="preserve"> \* MERGEFORMAT </w:instrText>
       </w:r>
       <w:r>
@@ -4726,6 +4515,13 @@
           <w:sz w:val="24"/>
           <w:szCs w:val="24"/>
         </w:rPr>
+      </w:r>
+      <w:r>
+        <w:rPr>
+          <w:rFonts w:ascii="Arial" w:hAnsi="Arial" w:cs="Arial"/>
+          <w:sz w:val="24"/>
+          <w:szCs w:val="24"/>
+        </w:rPr>
         <w:fldChar w:fldCharType="separate"/>
       </w:r>
       <w:r>
@@ -4734,25 +4530,7 @@
           <w:sz w:val="24"/>
           <w:szCs w:val="24"/>
         </w:rPr>
-        <w:t xml:space="preserve">Abbildung 2: </w:t>
-      </w:r>
-      <w:proofErr w:type="spellStart"/>
-      <w:r>
-        <w:rPr>
-          <w:rFonts w:ascii="Arial" w:hAnsi="Arial" w:cs="Arial"/>
-          <w:sz w:val="24"/>
-          <w:szCs w:val="24"/>
-        </w:rPr>
-        <w:t>Opcode</w:t>
-      </w:r>
-      <w:proofErr w:type="spellEnd"/>
-      <w:r>
-        <w:rPr>
-          <w:rFonts w:ascii="Arial" w:hAnsi="Arial" w:cs="Arial"/>
-          <w:sz w:val="24"/>
-          <w:szCs w:val="24"/>
-        </w:rPr>
-        <w:t xml:space="preserve"> Encoding</w:t>
+        <w:t>Abbildung 2: Opcode Encoding</w:t>
       </w:r>
       <w:r>
         <w:rPr>
@@ -4808,7 +4586,7 @@
                     <pic:cNvPicPr/>
                   </pic:nvPicPr>
                   <pic:blipFill>
-                    <a:blip r:embed="rId12" cstate="print">
+                    <a:blip r:embed="rId13" cstate="print">
                       <a:extLst>
                         <a:ext uri="{28A0092B-C50C-407E-A947-70E740481C1C}">
                           <a14:useLocalDpi xmlns:a14="http://schemas.microsoft.com/office/drawing/2010/main" val="0"/>
@@ -4873,7 +4651,7 @@
           <w:rFonts w:ascii="Arial" w:hAnsi="Arial" w:cs="Arial"/>
           <w:noProof/>
         </w:rPr>
-        <w:t>5</w:t>
+        <w:t>6</w:t>
       </w:r>
       <w:r>
         <w:rPr>
@@ -4885,21 +4663,7 @@
         <w:rPr>
           <w:rFonts w:ascii="Arial" w:hAnsi="Arial" w:cs="Arial"/>
         </w:rPr>
-        <w:t xml:space="preserve">: Isolation von </w:t>
-      </w:r>
-      <w:proofErr w:type="spellStart"/>
-      <w:r>
-        <w:rPr>
-          <w:rFonts w:ascii="Arial" w:hAnsi="Arial" w:cs="Arial"/>
-        </w:rPr>
-        <w:t>Desitinationbit</w:t>
-      </w:r>
-      <w:proofErr w:type="spellEnd"/>
-      <w:r>
-        <w:rPr>
-          <w:rFonts w:ascii="Arial" w:hAnsi="Arial" w:cs="Arial"/>
-        </w:rPr>
-        <w:t xml:space="preserve"> und f-Register</w:t>
+        <w:t>: Isolation von Desitinationbit und f-Register</w:t>
       </w:r>
       <w:bookmarkEnd w:id="13"/>
     </w:p>
@@ -4978,61 +4742,43 @@
           <w:sz w:val="24"/>
           <w:szCs w:val="24"/>
         </w:rPr>
+        <w:t>Jedoch gibt es auch Befehle, die das gleiche High-Byte aufweisen. Bei diesen ist eine Betrachtung des Low-Byte notwendig.</w:t>
+      </w:r>
+    </w:p>
+    <w:p>
+      <w:pPr>
+        <w:jc w:val="both"/>
+        <w:rPr>
+          <w:rFonts w:ascii="Arial" w:hAnsi="Arial" w:cs="Arial"/>
+          <w:sz w:val="24"/>
+          <w:szCs w:val="24"/>
+        </w:rPr>
+      </w:pPr>
+      <w:r>
+        <w:rPr>
+          <w:rFonts w:ascii="Arial" w:hAnsi="Arial" w:cs="Arial"/>
+          <w:sz w:val="24"/>
+          <w:szCs w:val="24"/>
+        </w:rPr>
+        <w:t>Der InstructionDecoder ist in als eine Funktion InstructionDecoder() realisiert, die ein Objekt vom Typ Command übergeben bekommt.</w:t>
+      </w:r>
+    </w:p>
+    <w:p>
+      <w:pPr>
+        <w:jc w:val="both"/>
+        <w:rPr>
+          <w:rFonts w:ascii="Arial" w:hAnsi="Arial" w:cs="Arial"/>
+          <w:sz w:val="24"/>
+          <w:szCs w:val="24"/>
+        </w:rPr>
+      </w:pPr>
+      <w:r>
+        <w:rPr>
+          <w:rFonts w:ascii="Arial" w:hAnsi="Arial" w:cs="Arial"/>
+          <w:sz w:val="24"/>
+          <w:szCs w:val="24"/>
+        </w:rPr>
         <w:lastRenderedPageBreak/>
-        <w:t>Jedoch gibt es auch Befehle, die das gleiche High-Byte aufweisen. Bei diesen ist eine Betrachtung des Low-Byte notwendig.</w:t>
-      </w:r>
-    </w:p>
-    <w:p>
-      <w:pPr>
-        <w:jc w:val="both"/>
-        <w:rPr>
-          <w:rFonts w:ascii="Arial" w:hAnsi="Arial" w:cs="Arial"/>
-          <w:sz w:val="24"/>
-          <w:szCs w:val="24"/>
-        </w:rPr>
-      </w:pPr>
-      <w:r>
-        <w:rPr>
-          <w:rFonts w:ascii="Arial" w:hAnsi="Arial" w:cs="Arial"/>
-          <w:sz w:val="24"/>
-          <w:szCs w:val="24"/>
-        </w:rPr>
-        <w:t xml:space="preserve">Der InstructionDecoder ist in als eine Funktion </w:t>
-      </w:r>
-      <w:proofErr w:type="gramStart"/>
-      <w:r>
-        <w:rPr>
-          <w:rFonts w:ascii="Arial" w:hAnsi="Arial" w:cs="Arial"/>
-          <w:sz w:val="24"/>
-          <w:szCs w:val="24"/>
-        </w:rPr>
-        <w:t>InstructionDecoder(</w:t>
-      </w:r>
-      <w:proofErr w:type="gramEnd"/>
-      <w:r>
-        <w:rPr>
-          <w:rFonts w:ascii="Arial" w:hAnsi="Arial" w:cs="Arial"/>
-          <w:sz w:val="24"/>
-          <w:szCs w:val="24"/>
-        </w:rPr>
-        <w:t>) realisiert, die ein Objekt vom Typ Command übergeben bekommt.</w:t>
-      </w:r>
-    </w:p>
-    <w:p>
-      <w:pPr>
-        <w:jc w:val="both"/>
-        <w:rPr>
-          <w:rFonts w:ascii="Arial" w:hAnsi="Arial" w:cs="Arial"/>
-          <w:sz w:val="24"/>
-          <w:szCs w:val="24"/>
-        </w:rPr>
-      </w:pPr>
-      <w:r>
-        <w:rPr>
-          <w:rFonts w:ascii="Arial" w:hAnsi="Arial" w:cs="Arial"/>
-          <w:sz w:val="24"/>
-          <w:szCs w:val="24"/>
-        </w:rPr>
         <w:t xml:space="preserve">Die genaue Funktionsweise wird im </w:t>
       </w:r>
       <w:r>
@@ -5089,7 +4835,7 @@
                     <pic:cNvPicPr/>
                   </pic:nvPicPr>
                   <pic:blipFill>
-                    <a:blip r:embed="rId13" cstate="print">
+                    <a:blip r:embed="rId14" cstate="print">
                       <a:extLst>
                         <a:ext uri="{28A0092B-C50C-407E-A947-70E740481C1C}">
                           <a14:useLocalDpi xmlns:a14="http://schemas.microsoft.com/office/drawing/2010/main" val="0"/>
@@ -5154,7 +4900,7 @@
           <w:rFonts w:ascii="Arial" w:hAnsi="Arial" w:cs="Arial"/>
           <w:noProof/>
         </w:rPr>
-        <w:t>6</w:t>
+        <w:t>7</w:t>
       </w:r>
       <w:r>
         <w:rPr>
@@ -5257,7 +5003,7 @@
                     <pic:cNvPicPr/>
                   </pic:nvPicPr>
                   <pic:blipFill>
-                    <a:blip r:embed="rId14" cstate="print">
+                    <a:blip r:embed="rId15" cstate="print">
                       <a:extLst>
                         <a:ext uri="{28A0092B-C50C-407E-A947-70E740481C1C}">
                           <a14:useLocalDpi xmlns:a14="http://schemas.microsoft.com/office/drawing/2010/main" val="0"/>
@@ -5322,7 +5068,7 @@
           <w:rFonts w:ascii="Arial" w:hAnsi="Arial" w:cs="Arial"/>
           <w:noProof/>
         </w:rPr>
-        <w:t>7</w:t>
+        <w:t>8</w:t>
       </w:r>
       <w:r>
         <w:rPr>
@@ -5406,7 +5152,6 @@
           <w:rFonts w:ascii="Arial" w:hAnsi="Arial" w:cs="Arial"/>
           <w:noProof/>
         </w:rPr>
-        <w:lastRenderedPageBreak/>
         <w:drawing>
           <wp:inline distT="0" distB="0" distL="0" distR="0" wp14:anchorId="65ED9904" wp14:editId="1FED7581">
             <wp:extent cx="2658140" cy="4312094"/>
@@ -5423,7 +5168,7 @@
                     <pic:cNvPicPr/>
                   </pic:nvPicPr>
                   <pic:blipFill>
-                    <a:blip r:embed="rId15">
+                    <a:blip r:embed="rId16">
                       <a:extLst>
                         <a:ext uri="{28A0092B-C50C-407E-A947-70E740481C1C}">
                           <a14:useLocalDpi xmlns:a14="http://schemas.microsoft.com/office/drawing/2010/main" val="0"/>
@@ -5488,7 +5233,7 @@
           <w:rFonts w:ascii="Arial" w:hAnsi="Arial" w:cs="Arial"/>
           <w:noProof/>
         </w:rPr>
-        <w:t>8</w:t>
+        <w:t>9</w:t>
       </w:r>
       <w:r>
         <w:rPr>
@@ -5540,7 +5285,7 @@
                     <pic:cNvPicPr/>
                   </pic:nvPicPr>
                   <pic:blipFill>
-                    <a:blip r:embed="rId16" cstate="print">
+                    <a:blip r:embed="rId17" cstate="print">
                       <a:extLst>
                         <a:ext uri="{28A0092B-C50C-407E-A947-70E740481C1C}">
                           <a14:useLocalDpi xmlns:a14="http://schemas.microsoft.com/office/drawing/2010/main" val="0"/>
@@ -5605,7 +5350,7 @@
           <w:rFonts w:ascii="Arial" w:hAnsi="Arial" w:cs="Arial"/>
           <w:noProof/>
         </w:rPr>
-        <w:t>9</w:t>
+        <w:t>10</w:t>
       </w:r>
       <w:r>
         <w:rPr>
@@ -5684,6 +5429,20 @@
     </w:p>
     <w:p>
       <w:pPr>
+        <w:pStyle w:val="Untertitel"/>
+        <w:rPr>
+          <w:rFonts w:ascii="Arial" w:hAnsi="Arial" w:cs="Arial"/>
+        </w:rPr>
+      </w:pPr>
+      <w:r>
+        <w:rPr>
+          <w:rFonts w:ascii="Arial" w:hAnsi="Arial" w:cs="Arial"/>
+        </w:rPr>
+        <w:t>ANDWF/ADDWF</w:t>
+      </w:r>
+    </w:p>
+    <w:p>
+      <w:pPr>
         <w:pStyle w:val="berschrift2"/>
         <w:rPr>
           <w:rFonts w:ascii="Arial" w:hAnsi="Arial" w:cs="Arial"/>
@@ -5712,51 +5471,15 @@
           <w:sz w:val="24"/>
           <w:szCs w:val="24"/>
         </w:rPr>
-        <w:t xml:space="preserve">Der Vorteiler kann entweder dem </w:t>
-      </w:r>
-      <w:proofErr w:type="spellStart"/>
-      <w:r>
-        <w:rPr>
-          <w:rFonts w:ascii="Arial" w:hAnsi="Arial" w:cs="Arial"/>
-          <w:sz w:val="24"/>
-          <w:szCs w:val="24"/>
-        </w:rPr>
-        <w:t>Watchdog</w:t>
-      </w:r>
-      <w:proofErr w:type="spellEnd"/>
-      <w:r>
-        <w:rPr>
-          <w:rFonts w:ascii="Arial" w:hAnsi="Arial" w:cs="Arial"/>
-          <w:sz w:val="24"/>
-          <w:szCs w:val="24"/>
-        </w:rPr>
-        <w:t xml:space="preserve"> (WDT) zugewiesen sein, oder dem Timer0 (TMRO)</w:t>
-      </w:r>
-      <w:r>
-        <w:rPr>
-          <w:rFonts w:ascii="Arial" w:hAnsi="Arial" w:cs="Arial"/>
-          <w:sz w:val="24"/>
-          <w:szCs w:val="24"/>
-        </w:rPr>
-        <w:t xml:space="preserve">. Die Zuweisung geht über das PSA-Bit im </w:t>
-      </w:r>
-      <w:proofErr w:type="spellStart"/>
-      <w:r>
-        <w:rPr>
-          <w:rFonts w:ascii="Arial" w:hAnsi="Arial" w:cs="Arial"/>
-          <w:sz w:val="24"/>
-          <w:szCs w:val="24"/>
-        </w:rPr>
-        <w:t>Intcon</w:t>
-      </w:r>
-      <w:proofErr w:type="spellEnd"/>
-      <w:r>
-        <w:rPr>
-          <w:rFonts w:ascii="Arial" w:hAnsi="Arial" w:cs="Arial"/>
-          <w:sz w:val="24"/>
-          <w:szCs w:val="24"/>
-        </w:rPr>
-        <w:t xml:space="preserve"> Register.</w:t>
+        <w:t>Der Vorteiler kann entweder dem Watchdog (WDT) zugewiesen sein, oder dem Timer0 (TMRO)</w:t>
+      </w:r>
+      <w:r>
+        <w:rPr>
+          <w:rFonts w:ascii="Arial" w:hAnsi="Arial" w:cs="Arial"/>
+          <w:sz w:val="24"/>
+          <w:szCs w:val="24"/>
+        </w:rPr>
+        <w:t>. Die Zuweisung geht über das PSA-Bit im Intcon Register.</w:t>
       </w:r>
       <w:r>
         <w:rPr>
@@ -5772,54 +5495,33 @@
           <w:sz w:val="24"/>
           <w:szCs w:val="24"/>
         </w:rPr>
-        <w:t xml:space="preserve">Steht das PSA-Bit auf 0 ist der Vorteiler dem Timer0 zugewiesen. Steht der PSA-Bit auf 1 ist es dem </w:t>
-      </w:r>
-      <w:proofErr w:type="spellStart"/>
-      <w:r>
-        <w:rPr>
-          <w:rFonts w:ascii="Arial" w:hAnsi="Arial" w:cs="Arial"/>
-          <w:sz w:val="24"/>
-          <w:szCs w:val="24"/>
-        </w:rPr>
-        <w:t>Watchdog</w:t>
-      </w:r>
-      <w:proofErr w:type="spellEnd"/>
-      <w:r>
-        <w:rPr>
-          <w:rFonts w:ascii="Arial" w:hAnsi="Arial" w:cs="Arial"/>
-          <w:sz w:val="24"/>
-          <w:szCs w:val="24"/>
-        </w:rPr>
-        <w:t xml:space="preserve"> zugewiesen. Jedoch muss der </w:t>
-      </w:r>
-      <w:proofErr w:type="spellStart"/>
-      <w:r>
-        <w:rPr>
-          <w:rFonts w:ascii="Arial" w:hAnsi="Arial" w:cs="Arial"/>
-          <w:sz w:val="24"/>
-          <w:szCs w:val="24"/>
-        </w:rPr>
-        <w:t>Watchdog</w:t>
-      </w:r>
-      <w:proofErr w:type="spellEnd"/>
-      <w:r>
-        <w:rPr>
-          <w:rFonts w:ascii="Arial" w:hAnsi="Arial" w:cs="Arial"/>
-          <w:sz w:val="24"/>
-          <w:szCs w:val="24"/>
-        </w:rPr>
-        <w:t xml:space="preserve"> dann weiterhin über das WDT </w:t>
-      </w:r>
-      <w:proofErr w:type="spellStart"/>
-      <w:r>
-        <w:rPr>
-          <w:rFonts w:ascii="Arial" w:hAnsi="Arial" w:cs="Arial"/>
-          <w:sz w:val="24"/>
-          <w:szCs w:val="24"/>
-        </w:rPr>
-        <w:t>Enable</w:t>
-      </w:r>
-      <w:proofErr w:type="spellEnd"/>
+        <w:t>Steht das PSA-Bit auf 0 ist der Vorteiler dem Timer0 zugewiesen. Steht der PSA-Bit auf 1 ist es dem Watchdog zugewiesen. Jedoch muss der Watchdog dann weiterhin über das WDT Enable bit aktiviert sein.</w:t>
+      </w:r>
+    </w:p>
+    <w:p>
+      <w:pPr>
+        <w:rPr>
+          <w:rFonts w:ascii="Arial" w:hAnsi="Arial" w:cs="Arial"/>
+          <w:sz w:val="24"/>
+          <w:szCs w:val="24"/>
+        </w:rPr>
+      </w:pPr>
+      <w:r>
+        <w:rPr>
+          <w:rFonts w:ascii="Arial" w:hAnsi="Arial" w:cs="Arial"/>
+          <w:sz w:val="24"/>
+          <w:szCs w:val="24"/>
+        </w:rPr>
+        <w:t>Die Teilfaktoren unterscheiden sich je nachdem, ob der Vorteiler dem Timer0 oder dem WatchDog zugewiesen ist.</w:t>
+      </w:r>
+      <w:r>
+        <w:rPr>
+          <w:rFonts w:ascii="Arial" w:hAnsi="Arial" w:cs="Arial"/>
+          <w:sz w:val="24"/>
+          <w:szCs w:val="24"/>
+        </w:rPr>
+        <w:t xml:space="preserve"> Die Bits PS2:0 geben an, mit welcher Zahl Teilfaktor berechnet wird.</w:t>
+      </w:r>
       <w:r>
         <w:rPr>
           <w:rFonts w:ascii="Arial" w:hAnsi="Arial" w:cs="Arial"/>
@@ -5828,76 +5530,6 @@
         </w:rPr>
         <w:t xml:space="preserve"> </w:t>
       </w:r>
-      <w:proofErr w:type="spellStart"/>
-      <w:r>
-        <w:rPr>
-          <w:rFonts w:ascii="Arial" w:hAnsi="Arial" w:cs="Arial"/>
-          <w:sz w:val="24"/>
-          <w:szCs w:val="24"/>
-        </w:rPr>
-        <w:t>bit</w:t>
-      </w:r>
-      <w:proofErr w:type="spellEnd"/>
-      <w:r>
-        <w:rPr>
-          <w:rFonts w:ascii="Arial" w:hAnsi="Arial" w:cs="Arial"/>
-          <w:sz w:val="24"/>
-          <w:szCs w:val="24"/>
-        </w:rPr>
-        <w:t xml:space="preserve"> aktiviert sein.</w:t>
-      </w:r>
-    </w:p>
-    <w:p>
-      <w:pPr>
-        <w:rPr>
-          <w:rFonts w:ascii="Arial" w:hAnsi="Arial" w:cs="Arial"/>
-          <w:sz w:val="24"/>
-          <w:szCs w:val="24"/>
-        </w:rPr>
-      </w:pPr>
-      <w:r>
-        <w:rPr>
-          <w:rFonts w:ascii="Arial" w:hAnsi="Arial" w:cs="Arial"/>
-          <w:sz w:val="24"/>
-          <w:szCs w:val="24"/>
-        </w:rPr>
-        <w:lastRenderedPageBreak/>
-        <w:t xml:space="preserve">Die Teilfaktoren unterscheiden sich je nachdem, ob der Vorteiler dem Timer0 oder dem </w:t>
-      </w:r>
-      <w:proofErr w:type="spellStart"/>
-      <w:r>
-        <w:rPr>
-          <w:rFonts w:ascii="Arial" w:hAnsi="Arial" w:cs="Arial"/>
-          <w:sz w:val="24"/>
-          <w:szCs w:val="24"/>
-        </w:rPr>
-        <w:t>WatchDog</w:t>
-      </w:r>
-      <w:proofErr w:type="spellEnd"/>
-      <w:r>
-        <w:rPr>
-          <w:rFonts w:ascii="Arial" w:hAnsi="Arial" w:cs="Arial"/>
-          <w:sz w:val="24"/>
-          <w:szCs w:val="24"/>
-        </w:rPr>
-        <w:t xml:space="preserve"> zugewiesen ist.</w:t>
-      </w:r>
-      <w:r>
-        <w:rPr>
-          <w:rFonts w:ascii="Arial" w:hAnsi="Arial" w:cs="Arial"/>
-          <w:sz w:val="24"/>
-          <w:szCs w:val="24"/>
-        </w:rPr>
-        <w:t xml:space="preserve"> Die Bits PS2:0 geben an, mit welcher Zahl Teilfaktor berechnet wird.</w:t>
-      </w:r>
-      <w:r>
-        <w:rPr>
-          <w:rFonts w:ascii="Arial" w:hAnsi="Arial" w:cs="Arial"/>
-          <w:sz w:val="24"/>
-          <w:szCs w:val="24"/>
-        </w:rPr>
-        <w:t xml:space="preserve"> </w:t>
-      </w:r>
     </w:p>
     <w:p>
       <w:pPr>
@@ -5906,6 +5538,7 @@
       <w:r>
         <w:rPr>
           <w:rFonts w:ascii="Arial" w:hAnsi="Arial" w:cs="Arial"/>
+          <w:noProof/>
           <w:sz w:val="24"/>
           <w:szCs w:val="24"/>
         </w:rPr>
@@ -5925,7 +5558,7 @@
                     <pic:cNvPicPr/>
                   </pic:nvPicPr>
                   <pic:blipFill>
-                    <a:blip r:embed="rId17"/>
+                    <a:blip r:embed="rId18"/>
                     <a:stretch>
                       <a:fillRect/>
                     </a:stretch>
@@ -5972,33 +5605,23 @@
         <w:rPr>
           <w:noProof/>
         </w:rPr>
-        <w:t>10</w:t>
+        <w:t>11</w:t>
       </w:r>
       <w:r>
         <w:fldChar w:fldCharType="end"/>
       </w:r>
       <w:r>
-        <w:t xml:space="preserve">: </w:t>
-      </w:r>
-      <w:proofErr w:type="spellStart"/>
-      <w:r>
-        <w:t>Vorteilerfaktoren</w:t>
-      </w:r>
-      <w:proofErr w:type="spellEnd"/>
-      <w:r>
-        <w:t xml:space="preserve"> </w:t>
-      </w:r>
-      <w:proofErr w:type="spellStart"/>
-      <w:r>
-        <w:t>WatchDog</w:t>
-      </w:r>
-      <w:proofErr w:type="spellEnd"/>
+        <w:t>: Vorteilerfaktoren WatchDog</w:t>
+      </w:r>
     </w:p>
     <w:p>
       <w:pPr>
         <w:pStyle w:val="Beschriftung"/>
       </w:pPr>
       <w:r>
+        <w:rPr>
+          <w:noProof/>
+        </w:rPr>
         <w:drawing>
           <wp:inline distT="0" distB="0" distL="0" distR="0" wp14:anchorId="23F0E4BB" wp14:editId="6B83B0B3">
             <wp:extent cx="2146300" cy="1086399"/>
@@ -6015,7 +5638,7 @@
                     <pic:cNvPicPr/>
                   </pic:nvPicPr>
                   <pic:blipFill>
-                    <a:blip r:embed="rId18"/>
+                    <a:blip r:embed="rId19"/>
                     <a:stretch>
                       <a:fillRect/>
                     </a:stretch>
@@ -6061,21 +5684,13 @@
         <w:rPr>
           <w:noProof/>
         </w:rPr>
-        <w:t>11</w:t>
+        <w:t>12</w:t>
       </w:r>
       <w:r>
         <w:fldChar w:fldCharType="end"/>
       </w:r>
       <w:r>
-        <w:t xml:space="preserve">: </w:t>
-      </w:r>
-      <w:proofErr w:type="spellStart"/>
-      <w:r>
-        <w:t>Vorteilerfaktoren</w:t>
-      </w:r>
-      <w:proofErr w:type="spellEnd"/>
-      <w:r>
-        <w:t xml:space="preserve"> Timer0</w:t>
+        <w:t>: Vorteilerfaktoren Timer0</w:t>
       </w:r>
     </w:p>
     <w:p>
@@ -6085,9 +5700,11 @@
       <w:r>
         <w:rPr>
           <w:rFonts w:ascii="Arial" w:hAnsi="Arial" w:cs="Arial"/>
-          <w:sz w:val="24"/>
-          <w:szCs w:val="24"/>
-        </w:rPr>
+          <w:noProof/>
+          <w:sz w:val="24"/>
+          <w:szCs w:val="24"/>
+        </w:rPr>
+        <w:lastRenderedPageBreak/>
         <w:drawing>
           <wp:inline distT="0" distB="0" distL="0" distR="0" wp14:anchorId="4A170696" wp14:editId="6B7DAA2D">
             <wp:extent cx="5760720" cy="2557780"/>
@@ -6104,7 +5721,7 @@
                     <pic:cNvPicPr/>
                   </pic:nvPicPr>
                   <pic:blipFill>
-                    <a:blip r:embed="rId19"/>
+                    <a:blip r:embed="rId20"/>
                     <a:stretch>
                       <a:fillRect/>
                     </a:stretch>
@@ -6150,7 +5767,7 @@
         <w:rPr>
           <w:noProof/>
         </w:rPr>
-        <w:t>12</w:t>
+        <w:t>13</w:t>
       </w:r>
       <w:r>
         <w:fldChar w:fldCharType="end"/>
@@ -6175,7 +5792,11 @@
       </w:r>
       <w:bookmarkEnd w:id="21"/>
     </w:p>
-    <w:p/>
+    <w:p>
+      <w:r>
+        <w:t>RunTimer event etc.</w:t>
+      </w:r>
+    </w:p>
     <w:p>
       <w:pPr>
         <w:pStyle w:val="berschrift2"/>
@@ -6199,37 +5820,37 @@
           <w:rFonts w:ascii="Arial" w:hAnsi="Arial" w:cs="Arial"/>
         </w:rPr>
       </w:pPr>
-      <w:proofErr w:type="spellStart"/>
-      <w:r>
-        <w:rPr>
-          <w:rFonts w:ascii="Arial" w:hAnsi="Arial" w:cs="Arial"/>
-        </w:rPr>
-        <w:t>BankAddressResolution</w:t>
-      </w:r>
-      <w:proofErr w:type="spellEnd"/>
-      <w:r>
-        <w:rPr>
-          <w:rFonts w:ascii="Arial" w:hAnsi="Arial" w:cs="Arial"/>
+      <w:r>
+        <w:rPr>
+          <w:rFonts w:ascii="Arial" w:hAnsi="Arial" w:cs="Arial"/>
+        </w:rPr>
+        <w:t xml:space="preserve">BankAddressResolution </w:t>
+      </w:r>
+    </w:p>
+    <w:p>
+      <w:pPr>
+        <w:rPr>
+          <w:rFonts w:ascii="Arial" w:hAnsi="Arial" w:cs="Arial"/>
+          <w:sz w:val="24"/>
+          <w:szCs w:val="24"/>
+        </w:rPr>
+      </w:pPr>
+      <w:r>
+        <w:rPr>
+          <w:rFonts w:ascii="Arial" w:hAnsi="Arial" w:cs="Arial"/>
+          <w:sz w:val="24"/>
+          <w:szCs w:val="24"/>
+        </w:rPr>
+        <w:t>Rasufinden von Adresse in</w:t>
+      </w:r>
+      <w:r>
+        <w:rPr>
+          <w:rFonts w:ascii="Arial" w:hAnsi="Arial" w:cs="Arial"/>
+          <w:sz w:val="24"/>
+          <w:szCs w:val="24"/>
         </w:rPr>
         <w:t xml:space="preserve"> </w:t>
       </w:r>
-    </w:p>
-    <w:p>
-      <w:pPr>
-        <w:rPr>
-          <w:rFonts w:ascii="Arial" w:hAnsi="Arial" w:cs="Arial"/>
-          <w:sz w:val="24"/>
-          <w:szCs w:val="24"/>
-        </w:rPr>
-      </w:pPr>
-      <w:r>
-        <w:rPr>
-          <w:rFonts w:ascii="Arial" w:hAnsi="Arial" w:cs="Arial"/>
-          <w:sz w:val="24"/>
-          <w:szCs w:val="24"/>
-        </w:rPr>
-        <w:t xml:space="preserve">Schreiben in </w:t>
-      </w:r>
       <w:r>
         <w:rPr>
           <w:rFonts w:ascii="Arial" w:hAnsi="Arial" w:cs="Arial"/>
@@ -6261,6 +5882,61 @@
           <w:szCs w:val="24"/>
         </w:rPr>
         <w:t xml:space="preserve"> von RP0 Bit</w:t>
+      </w:r>
+      <w:r>
+        <w:rPr>
+          <w:rFonts w:ascii="Arial" w:hAnsi="Arial" w:cs="Arial"/>
+          <w:sz w:val="24"/>
+          <w:szCs w:val="24"/>
+        </w:rPr>
+        <w:t xml:space="preserve"> =&gt; Adresse wird zurückgegeben +80 bei RPO  (Bank0 oder Bank1)</w:t>
+      </w:r>
+    </w:p>
+    <w:p>
+      <w:pPr>
+        <w:rPr>
+          <w:rFonts w:ascii="Arial" w:hAnsi="Arial" w:cs="Arial"/>
+          <w:sz w:val="24"/>
+          <w:szCs w:val="24"/>
+        </w:rPr>
+      </w:pPr>
+    </w:p>
+    <w:p>
+      <w:pPr>
+        <w:pStyle w:val="berschrift2"/>
+        <w:rPr>
+          <w:rFonts w:ascii="Arial" w:hAnsi="Arial" w:cs="Arial"/>
+          <w:sz w:val="24"/>
+          <w:szCs w:val="24"/>
+        </w:rPr>
+      </w:pPr>
+      <w:r>
+        <w:rPr>
+          <w:rFonts w:ascii="Arial" w:hAnsi="Arial" w:cs="Arial"/>
+        </w:rPr>
+        <w:t>DirectionalWrite</w:t>
+      </w:r>
+    </w:p>
+    <w:p>
+      <w:pPr>
+        <w:pStyle w:val="Listenabsatz"/>
+        <w:numPr>
+          <w:ilvl w:val="0"/>
+          <w:numId w:val="2"/>
+        </w:numPr>
+        <w:rPr>
+          <w:rFonts w:ascii="Arial" w:hAnsi="Arial" w:cs="Arial"/>
+          <w:sz w:val="24"/>
+          <w:szCs w:val="24"/>
+        </w:rPr>
+      </w:pPr>
+      <w:r>
+        <w:rPr>
+          <w:rFonts w:ascii="Arial" w:hAnsi="Arial" w:cs="Arial"/>
+          <w:sz w:val="24"/>
+          <w:szCs w:val="24"/>
+        </w:rPr>
+        <w:t>Schrieben in Register abhängig von destination bit</w:t>
       </w:r>
     </w:p>
     <w:p/>
@@ -6300,7 +5976,7 @@
       </w:r>
     </w:p>
     <w:sectPr>
-      <w:footerReference w:type="default" r:id="rId20"/>
+      <w:footerReference w:type="default" r:id="rId21"/>
       <w:pgSz w:w="11906" w:h="16838"/>
       <w:pgMar w:top="1417" w:right="1417" w:bottom="1134" w:left="1417" w:header="708" w:footer="708" w:gutter="0"/>
       <w:cols w:space="708"/>
@@ -6487,8 +6163,123 @@
       </w:rPr>
     </w:lvl>
   </w:abstractNum>
+  <w:abstractNum w:abstractNumId="1" w15:restartNumberingAfterBreak="0">
+    <w:nsid w:val="46DB15C7"/>
+    <w:multiLevelType w:val="hybridMultilevel"/>
+    <w:tmpl w:val="63B69502"/>
+    <w:lvl w:ilvl="0" w:tplc="786643EE">
+      <w:numFmt w:val="bullet"/>
+      <w:lvlText w:val=""/>
+      <w:lvlJc w:val="left"/>
+      <w:pPr>
+        <w:ind w:left="720" w:hanging="360"/>
+      </w:pPr>
+      <w:rPr>
+        <w:rFonts w:ascii="Wingdings" w:eastAsiaTheme="minorHAnsi" w:hAnsi="Wingdings" w:cs="Arial" w:hint="default"/>
+      </w:rPr>
+    </w:lvl>
+    <w:lvl w:ilvl="1" w:tplc="04070003" w:tentative="1">
+      <w:start w:val="1"/>
+      <w:numFmt w:val="bullet"/>
+      <w:lvlText w:val="o"/>
+      <w:lvlJc w:val="left"/>
+      <w:pPr>
+        <w:ind w:left="1440" w:hanging="360"/>
+      </w:pPr>
+      <w:rPr>
+        <w:rFonts w:ascii="Courier New" w:hAnsi="Courier New" w:cs="Courier New" w:hint="default"/>
+      </w:rPr>
+    </w:lvl>
+    <w:lvl w:ilvl="2" w:tplc="04070005" w:tentative="1">
+      <w:start w:val="1"/>
+      <w:numFmt w:val="bullet"/>
+      <w:lvlText w:val=""/>
+      <w:lvlJc w:val="left"/>
+      <w:pPr>
+        <w:ind w:left="2160" w:hanging="360"/>
+      </w:pPr>
+      <w:rPr>
+        <w:rFonts w:ascii="Wingdings" w:hAnsi="Wingdings" w:hint="default"/>
+      </w:rPr>
+    </w:lvl>
+    <w:lvl w:ilvl="3" w:tplc="04070001" w:tentative="1">
+      <w:start w:val="1"/>
+      <w:numFmt w:val="bullet"/>
+      <w:lvlText w:val=""/>
+      <w:lvlJc w:val="left"/>
+      <w:pPr>
+        <w:ind w:left="2880" w:hanging="360"/>
+      </w:pPr>
+      <w:rPr>
+        <w:rFonts w:ascii="Symbol" w:hAnsi="Symbol" w:hint="default"/>
+      </w:rPr>
+    </w:lvl>
+    <w:lvl w:ilvl="4" w:tplc="04070003" w:tentative="1">
+      <w:start w:val="1"/>
+      <w:numFmt w:val="bullet"/>
+      <w:lvlText w:val="o"/>
+      <w:lvlJc w:val="left"/>
+      <w:pPr>
+        <w:ind w:left="3600" w:hanging="360"/>
+      </w:pPr>
+      <w:rPr>
+        <w:rFonts w:ascii="Courier New" w:hAnsi="Courier New" w:cs="Courier New" w:hint="default"/>
+      </w:rPr>
+    </w:lvl>
+    <w:lvl w:ilvl="5" w:tplc="04070005" w:tentative="1">
+      <w:start w:val="1"/>
+      <w:numFmt w:val="bullet"/>
+      <w:lvlText w:val=""/>
+      <w:lvlJc w:val="left"/>
+      <w:pPr>
+        <w:ind w:left="4320" w:hanging="360"/>
+      </w:pPr>
+      <w:rPr>
+        <w:rFonts w:ascii="Wingdings" w:hAnsi="Wingdings" w:hint="default"/>
+      </w:rPr>
+    </w:lvl>
+    <w:lvl w:ilvl="6" w:tplc="04070001" w:tentative="1">
+      <w:start w:val="1"/>
+      <w:numFmt w:val="bullet"/>
+      <w:lvlText w:val=""/>
+      <w:lvlJc w:val="left"/>
+      <w:pPr>
+        <w:ind w:left="5040" w:hanging="360"/>
+      </w:pPr>
+      <w:rPr>
+        <w:rFonts w:ascii="Symbol" w:hAnsi="Symbol" w:hint="default"/>
+      </w:rPr>
+    </w:lvl>
+    <w:lvl w:ilvl="7" w:tplc="04070003" w:tentative="1">
+      <w:start w:val="1"/>
+      <w:numFmt w:val="bullet"/>
+      <w:lvlText w:val="o"/>
+      <w:lvlJc w:val="left"/>
+      <w:pPr>
+        <w:ind w:left="5760" w:hanging="360"/>
+      </w:pPr>
+      <w:rPr>
+        <w:rFonts w:ascii="Courier New" w:hAnsi="Courier New" w:cs="Courier New" w:hint="default"/>
+      </w:rPr>
+    </w:lvl>
+    <w:lvl w:ilvl="8" w:tplc="04070005" w:tentative="1">
+      <w:start w:val="1"/>
+      <w:numFmt w:val="bullet"/>
+      <w:lvlText w:val=""/>
+      <w:lvlJc w:val="left"/>
+      <w:pPr>
+        <w:ind w:left="6480" w:hanging="360"/>
+      </w:pPr>
+      <w:rPr>
+        <w:rFonts w:ascii="Wingdings" w:hAnsi="Wingdings" w:hint="default"/>
+      </w:rPr>
+    </w:lvl>
+  </w:abstractNum>
   <w:num w:numId="1" w16cid:durableId="981426993">
     <w:abstractNumId w:val="0"/>
+  </w:num>
+  <w:num w:numId="2" w16cid:durableId="1188983343">
+    <w:abstractNumId w:val="1"/>
   </w:num>
 </w:numbering>
 </file>

</xml_diff>

<commit_message>
added(documentation): added runtime calculation and cycle handler
</commit_message>
<xml_diff>
--- a/Dokumentation/Dokumentation.docx
+++ b/Dokumentation/Dokumentation.docx
@@ -9,7 +9,7 @@
           <w:rFonts w:ascii="Arial" w:hAnsi="Arial" w:cs="Arial"/>
         </w:rPr>
       </w:pPr>
-      <w:bookmarkStart w:id="0" w:name="_Toc165225978"/>
+      <w:bookmarkStart w:id="0" w:name="_Toc165318516"/>
       <w:r>
         <w:rPr>
           <w:rFonts w:ascii="Arial" w:hAnsi="Arial" w:cs="Arial"/>
@@ -101,7 +101,7 @@
             </w:rPr>
             <w:fldChar w:fldCharType="separate"/>
           </w:r>
-          <w:hyperlink w:anchor="_Toc165225978" w:history="1">
+          <w:hyperlink w:anchor="_Toc165318516" w:history="1">
             <w:r>
               <w:rPr>
                 <w:rStyle w:val="Hyperlink"/>
@@ -129,7 +129,7 @@
                 <w:noProof/>
                 <w:webHidden/>
               </w:rPr>
-              <w:instrText xml:space="preserve"> PAGEREF _Toc165225978 \h </w:instrText>
+              <w:instrText xml:space="preserve"> PAGEREF _Toc165318516 \h </w:instrText>
             </w:r>
             <w:r>
               <w:rPr>
@@ -176,7 +176,7 @@
               <w:lang w:eastAsia="de-DE"/>
             </w:rPr>
           </w:pPr>
-          <w:hyperlink w:anchor="_Toc165225979" w:history="1">
+          <w:hyperlink w:anchor="_Toc165318517" w:history="1">
             <w:r>
               <w:rPr>
                 <w:rStyle w:val="Hyperlink"/>
@@ -203,7 +203,7 @@
                 <w:noProof/>
                 <w:webHidden/>
               </w:rPr>
-              <w:instrText xml:space="preserve"> PAGEREF _Toc165225979 \h </w:instrText>
+              <w:instrText xml:space="preserve"> PAGEREF _Toc165318517 \h </w:instrText>
             </w:r>
             <w:r>
               <w:rPr>
@@ -250,7 +250,7 @@
               <w:lang w:eastAsia="de-DE"/>
             </w:rPr>
           </w:pPr>
-          <w:hyperlink w:anchor="_Toc165225980" w:history="1">
+          <w:hyperlink w:anchor="_Toc165318518" w:history="1">
             <w:r>
               <w:rPr>
                 <w:rStyle w:val="Hyperlink"/>
@@ -278,7 +278,7 @@
                 <w:noProof/>
                 <w:webHidden/>
               </w:rPr>
-              <w:instrText xml:space="preserve"> PAGEREF _Toc165225980 \h </w:instrText>
+              <w:instrText xml:space="preserve"> PAGEREF _Toc165318518 \h </w:instrText>
             </w:r>
             <w:r>
               <w:rPr>
@@ -325,7 +325,7 @@
               <w:lang w:eastAsia="de-DE"/>
             </w:rPr>
           </w:pPr>
-          <w:hyperlink w:anchor="_Toc165225981" w:history="1">
+          <w:hyperlink w:anchor="_Toc165318519" w:history="1">
             <w:r>
               <w:rPr>
                 <w:rStyle w:val="Hyperlink"/>
@@ -352,7 +352,7 @@
                 <w:noProof/>
                 <w:webHidden/>
               </w:rPr>
-              <w:instrText xml:space="preserve"> PAGEREF _Toc165225981 \h </w:instrText>
+              <w:instrText xml:space="preserve"> PAGEREF _Toc165318519 \h </w:instrText>
             </w:r>
             <w:r>
               <w:rPr>
@@ -397,7 +397,7 @@
               <w:lang w:eastAsia="de-DE"/>
             </w:rPr>
           </w:pPr>
-          <w:hyperlink w:anchor="_Toc165225982" w:history="1">
+          <w:hyperlink w:anchor="_Toc165318520" w:history="1">
             <w:r>
               <w:rPr>
                 <w:rStyle w:val="Hyperlink"/>
@@ -424,7 +424,7 @@
                 <w:noProof/>
                 <w:webHidden/>
               </w:rPr>
-              <w:instrText xml:space="preserve"> PAGEREF _Toc165225982 \h </w:instrText>
+              <w:instrText xml:space="preserve"> PAGEREF _Toc165318520 \h </w:instrText>
             </w:r>
             <w:r>
               <w:rPr>
@@ -471,7 +471,7 @@
               <w:lang w:eastAsia="de-DE"/>
             </w:rPr>
           </w:pPr>
-          <w:hyperlink w:anchor="_Toc165225983" w:history="1">
+          <w:hyperlink w:anchor="_Toc165318521" w:history="1">
             <w:r>
               <w:rPr>
                 <w:rStyle w:val="Hyperlink"/>
@@ -498,7 +498,7 @@
                 <w:noProof/>
                 <w:webHidden/>
               </w:rPr>
-              <w:instrText xml:space="preserve"> PAGEREF _Toc165225983 \h </w:instrText>
+              <w:instrText xml:space="preserve"> PAGEREF _Toc165318521 \h </w:instrText>
             </w:r>
             <w:r>
               <w:rPr>
@@ -545,7 +545,7 @@
               <w:lang w:eastAsia="de-DE"/>
             </w:rPr>
           </w:pPr>
-          <w:hyperlink w:anchor="_Toc165225984" w:history="1">
+          <w:hyperlink w:anchor="_Toc165318522" w:history="1">
             <w:r>
               <w:rPr>
                 <w:rStyle w:val="Hyperlink"/>
@@ -573,7 +573,7 @@
                 <w:noProof/>
                 <w:webHidden/>
               </w:rPr>
-              <w:instrText xml:space="preserve"> PAGEREF _Toc165225984 \h </w:instrText>
+              <w:instrText xml:space="preserve"> PAGEREF _Toc165318522 \h </w:instrText>
             </w:r>
             <w:r>
               <w:rPr>
@@ -620,7 +620,7 @@
               <w:lang w:eastAsia="de-DE"/>
             </w:rPr>
           </w:pPr>
-          <w:hyperlink w:anchor="_Toc165225985" w:history="1">
+          <w:hyperlink w:anchor="_Toc165318523" w:history="1">
             <w:r>
               <w:rPr>
                 <w:rStyle w:val="Hyperlink"/>
@@ -647,7 +647,7 @@
                 <w:noProof/>
                 <w:webHidden/>
               </w:rPr>
-              <w:instrText xml:space="preserve"> PAGEREF _Toc165225985 \h </w:instrText>
+              <w:instrText xml:space="preserve"> PAGEREF _Toc165318523 \h </w:instrText>
             </w:r>
             <w:r>
               <w:rPr>
@@ -667,7 +667,7 @@
                 <w:noProof/>
                 <w:webHidden/>
               </w:rPr>
-              <w:t>4</w:t>
+              <w:t>5</w:t>
             </w:r>
             <w:r>
               <w:rPr>
@@ -694,12 +694,160 @@
               <w:lang w:eastAsia="de-DE"/>
             </w:rPr>
           </w:pPr>
-          <w:hyperlink w:anchor="_Toc165225986" w:history="1">
+          <w:hyperlink w:anchor="_Toc165318524" w:history="1">
             <w:r>
               <w:rPr>
                 <w:rStyle w:val="Hyperlink"/>
                 <w:noProof/>
               </w:rPr>
+              <w:t>Projektgliederung</w:t>
+            </w:r>
+            <w:r>
+              <w:rPr>
+                <w:noProof/>
+                <w:webHidden/>
+              </w:rPr>
+              <w:tab/>
+            </w:r>
+            <w:r>
+              <w:rPr>
+                <w:noProof/>
+                <w:webHidden/>
+              </w:rPr>
+              <w:fldChar w:fldCharType="begin"/>
+            </w:r>
+            <w:r>
+              <w:rPr>
+                <w:noProof/>
+                <w:webHidden/>
+              </w:rPr>
+              <w:instrText xml:space="preserve"> PAGEREF _Toc165318524 \h </w:instrText>
+            </w:r>
+            <w:r>
+              <w:rPr>
+                <w:noProof/>
+                <w:webHidden/>
+              </w:rPr>
+            </w:r>
+            <w:r>
+              <w:rPr>
+                <w:noProof/>
+                <w:webHidden/>
+              </w:rPr>
+              <w:fldChar w:fldCharType="separate"/>
+            </w:r>
+            <w:r>
+              <w:rPr>
+                <w:noProof/>
+                <w:webHidden/>
+              </w:rPr>
+              <w:t>6</w:t>
+            </w:r>
+            <w:r>
+              <w:rPr>
+                <w:noProof/>
+                <w:webHidden/>
+              </w:rPr>
+              <w:fldChar w:fldCharType="end"/>
+            </w:r>
+          </w:hyperlink>
+        </w:p>
+        <w:p>
+          <w:pPr>
+            <w:pStyle w:val="Verzeichnis1"/>
+            <w:tabs>
+              <w:tab w:val="right" w:leader="dot" w:pos="9062"/>
+            </w:tabs>
+            <w:rPr>
+              <w:rFonts w:eastAsiaTheme="minorEastAsia"/>
+              <w:b w:val="0"/>
+              <w:bCs w:val="0"/>
+              <w:noProof/>
+              <w:sz w:val="24"/>
+              <w:szCs w:val="24"/>
+              <w:lang w:eastAsia="de-DE"/>
+            </w:rPr>
+          </w:pPr>
+          <w:hyperlink w:anchor="_Toc165318525" w:history="1">
+            <w:r>
+              <w:rPr>
+                <w:rStyle w:val="Hyperlink"/>
+                <w:noProof/>
+              </w:rPr>
+              <w:t>Programmstruktur</w:t>
+            </w:r>
+            <w:r>
+              <w:rPr>
+                <w:noProof/>
+                <w:webHidden/>
+              </w:rPr>
+              <w:tab/>
+            </w:r>
+            <w:r>
+              <w:rPr>
+                <w:noProof/>
+                <w:webHidden/>
+              </w:rPr>
+              <w:fldChar w:fldCharType="begin"/>
+            </w:r>
+            <w:r>
+              <w:rPr>
+                <w:noProof/>
+                <w:webHidden/>
+              </w:rPr>
+              <w:instrText xml:space="preserve"> PAGEREF _Toc165318525 \h </w:instrText>
+            </w:r>
+            <w:r>
+              <w:rPr>
+                <w:noProof/>
+                <w:webHidden/>
+              </w:rPr>
+            </w:r>
+            <w:r>
+              <w:rPr>
+                <w:noProof/>
+                <w:webHidden/>
+              </w:rPr>
+              <w:fldChar w:fldCharType="separate"/>
+            </w:r>
+            <w:r>
+              <w:rPr>
+                <w:noProof/>
+                <w:webHidden/>
+              </w:rPr>
+              <w:t>6</w:t>
+            </w:r>
+            <w:r>
+              <w:rPr>
+                <w:noProof/>
+                <w:webHidden/>
+              </w:rPr>
+              <w:fldChar w:fldCharType="end"/>
+            </w:r>
+          </w:hyperlink>
+        </w:p>
+        <w:p>
+          <w:pPr>
+            <w:pStyle w:val="Verzeichnis1"/>
+            <w:tabs>
+              <w:tab w:val="right" w:leader="dot" w:pos="9062"/>
+            </w:tabs>
+            <w:rPr>
+              <w:rFonts w:eastAsiaTheme="minorEastAsia"/>
+              <w:b w:val="0"/>
+              <w:bCs w:val="0"/>
+              <w:noProof/>
+              <w:sz w:val="24"/>
+              <w:szCs w:val="24"/>
+              <w:lang w:eastAsia="de-DE"/>
+            </w:rPr>
+          </w:pPr>
+          <w:hyperlink w:anchor="_Toc165318526" w:history="1">
+            <w:r>
+              <w:rPr>
+                <w:rStyle w:val="Hyperlink"/>
+                <w:noProof/>
+              </w:rPr>
               <w:t>Interner Aufbau</w:t>
             </w:r>
             <w:r>
@@ -721,7 +869,7 @@
                 <w:noProof/>
                 <w:webHidden/>
               </w:rPr>
-              <w:instrText xml:space="preserve"> PAGEREF _Toc165225986 \h </w:instrText>
+              <w:instrText xml:space="preserve"> PAGEREF _Toc165318526 \h </w:instrText>
             </w:r>
             <w:r>
               <w:rPr>
@@ -741,7 +889,7 @@
                 <w:noProof/>
                 <w:webHidden/>
               </w:rPr>
-              <w:t>5</w:t>
+              <w:t>7</w:t>
             </w:r>
             <w:r>
               <w:rPr>
@@ -768,7 +916,7 @@
               <w:lang w:eastAsia="de-DE"/>
             </w:rPr>
           </w:pPr>
-          <w:hyperlink w:anchor="_Toc165225987" w:history="1">
+          <w:hyperlink w:anchor="_Toc165318527" w:history="1">
             <w:r>
               <w:rPr>
                 <w:rStyle w:val="Hyperlink"/>
@@ -796,7 +944,7 @@
                 <w:noProof/>
                 <w:webHidden/>
               </w:rPr>
-              <w:instrText xml:space="preserve"> PAGEREF _Toc165225987 \h </w:instrText>
+              <w:instrText xml:space="preserve"> PAGEREF _Toc165318527 \h </w:instrText>
             </w:r>
             <w:r>
               <w:rPr>
@@ -816,7 +964,7 @@
                 <w:noProof/>
                 <w:webHidden/>
               </w:rPr>
-              <w:t>5</w:t>
+              <w:t>7</w:t>
             </w:r>
             <w:r>
               <w:rPr>
@@ -843,7 +991,7 @@
               <w:lang w:eastAsia="de-DE"/>
             </w:rPr>
           </w:pPr>
-          <w:hyperlink w:anchor="_Toc165225988" w:history="1">
+          <w:hyperlink w:anchor="_Toc165318528" w:history="1">
             <w:r>
               <w:rPr>
                 <w:rStyle w:val="Hyperlink"/>
@@ -871,7 +1019,7 @@
                 <w:noProof/>
                 <w:webHidden/>
               </w:rPr>
-              <w:instrText xml:space="preserve"> PAGEREF _Toc165225988 \h </w:instrText>
+              <w:instrText xml:space="preserve"> PAGEREF _Toc165318528 \h </w:instrText>
             </w:r>
             <w:r>
               <w:rPr>
@@ -891,7 +1039,7 @@
                 <w:noProof/>
                 <w:webHidden/>
               </w:rPr>
-              <w:t>5</w:t>
+              <w:t>8</w:t>
             </w:r>
             <w:r>
               <w:rPr>
@@ -918,7 +1066,7 @@
               <w:lang w:eastAsia="de-DE"/>
             </w:rPr>
           </w:pPr>
-          <w:hyperlink w:anchor="_Toc165225989" w:history="1">
+          <w:hyperlink w:anchor="_Toc165318529" w:history="1">
             <w:r>
               <w:rPr>
                 <w:rStyle w:val="Hyperlink"/>
@@ -946,7 +1094,7 @@
                 <w:noProof/>
                 <w:webHidden/>
               </w:rPr>
-              <w:instrText xml:space="preserve"> PAGEREF _Toc165225989 \h </w:instrText>
+              <w:instrText xml:space="preserve"> PAGEREF _Toc165318529 \h </w:instrText>
             </w:r>
             <w:r>
               <w:rPr>
@@ -966,7 +1114,7 @@
                 <w:noProof/>
                 <w:webHidden/>
               </w:rPr>
-              <w:t>6</w:t>
+              <w:t>8</w:t>
             </w:r>
             <w:r>
               <w:rPr>
@@ -993,7 +1141,7 @@
               <w:lang w:eastAsia="de-DE"/>
             </w:rPr>
           </w:pPr>
-          <w:hyperlink w:anchor="_Toc165225990" w:history="1">
+          <w:hyperlink w:anchor="_Toc165318530" w:history="1">
             <w:r>
               <w:rPr>
                 <w:rStyle w:val="Hyperlink"/>
@@ -1021,7 +1169,7 @@
                 <w:noProof/>
                 <w:webHidden/>
               </w:rPr>
-              <w:instrText xml:space="preserve"> PAGEREF _Toc165225990 \h </w:instrText>
+              <w:instrText xml:space="preserve"> PAGEREF _Toc165318530 \h </w:instrText>
             </w:r>
             <w:r>
               <w:rPr>
@@ -1041,7 +1189,7 @@
                 <w:noProof/>
                 <w:webHidden/>
               </w:rPr>
-              <w:t>6</w:t>
+              <w:t>9</w:t>
             </w:r>
             <w:r>
               <w:rPr>
@@ -1068,7 +1216,7 @@
               <w:lang w:eastAsia="de-DE"/>
             </w:rPr>
           </w:pPr>
-          <w:hyperlink w:anchor="_Toc165225991" w:history="1">
+          <w:hyperlink w:anchor="_Toc165318531" w:history="1">
             <w:r>
               <w:rPr>
                 <w:rStyle w:val="Hyperlink"/>
@@ -1096,7 +1244,7 @@
                 <w:noProof/>
                 <w:webHidden/>
               </w:rPr>
-              <w:instrText xml:space="preserve"> PAGEREF _Toc165225991 \h </w:instrText>
+              <w:instrText xml:space="preserve"> PAGEREF _Toc165318531 \h </w:instrText>
             </w:r>
             <w:r>
               <w:rPr>
@@ -1116,7 +1264,7 @@
                 <w:noProof/>
                 <w:webHidden/>
               </w:rPr>
-              <w:t>7</w:t>
+              <w:t>9</w:t>
             </w:r>
             <w:r>
               <w:rPr>
@@ -1143,7 +1291,7 @@
               <w:lang w:eastAsia="de-DE"/>
             </w:rPr>
           </w:pPr>
-          <w:hyperlink w:anchor="_Toc165225992" w:history="1">
+          <w:hyperlink w:anchor="_Toc165318532" w:history="1">
             <w:r>
               <w:rPr>
                 <w:rStyle w:val="Hyperlink"/>
@@ -1171,7 +1319,7 @@
                 <w:noProof/>
                 <w:webHidden/>
               </w:rPr>
-              <w:instrText xml:space="preserve"> PAGEREF _Toc165225992 \h </w:instrText>
+              <w:instrText xml:space="preserve"> PAGEREF _Toc165318532 \h </w:instrText>
             </w:r>
             <w:r>
               <w:rPr>
@@ -1191,7 +1339,7 @@
                 <w:noProof/>
                 <w:webHidden/>
               </w:rPr>
-              <w:t>7</w:t>
+              <w:t>9</w:t>
             </w:r>
             <w:r>
               <w:rPr>
@@ -1218,7 +1366,7 @@
               <w:lang w:eastAsia="de-DE"/>
             </w:rPr>
           </w:pPr>
-          <w:hyperlink w:anchor="_Toc165225993" w:history="1">
+          <w:hyperlink w:anchor="_Toc165318533" w:history="1">
             <w:r>
               <w:rPr>
                 <w:rStyle w:val="Hyperlink"/>
@@ -1245,7 +1393,7 @@
                 <w:noProof/>
                 <w:webHidden/>
               </w:rPr>
-              <w:instrText xml:space="preserve"> PAGEREF _Toc165225993 \h </w:instrText>
+              <w:instrText xml:space="preserve"> PAGEREF _Toc165318533 \h </w:instrText>
             </w:r>
             <w:r>
               <w:rPr>
@@ -1265,7 +1413,7 @@
                 <w:noProof/>
                 <w:webHidden/>
               </w:rPr>
-              <w:t>8</w:t>
+              <w:t>10</w:t>
             </w:r>
             <w:r>
               <w:rPr>
@@ -1292,7 +1440,7 @@
               <w:lang w:eastAsia="de-DE"/>
             </w:rPr>
           </w:pPr>
-          <w:hyperlink w:anchor="_Toc165225994" w:history="1">
+          <w:hyperlink w:anchor="_Toc165318534" w:history="1">
             <w:r>
               <w:rPr>
                 <w:rStyle w:val="Hyperlink"/>
@@ -1320,7 +1468,7 @@
                 <w:noProof/>
                 <w:webHidden/>
               </w:rPr>
-              <w:instrText xml:space="preserve"> PAGEREF _Toc165225994 \h </w:instrText>
+              <w:instrText xml:space="preserve"> PAGEREF _Toc165318534 \h </w:instrText>
             </w:r>
             <w:r>
               <w:rPr>
@@ -1340,7 +1488,7 @@
                 <w:noProof/>
                 <w:webHidden/>
               </w:rPr>
-              <w:t>8</w:t>
+              <w:t>10</w:t>
             </w:r>
             <w:r>
               <w:rPr>
@@ -1367,7 +1515,7 @@
               <w:lang w:eastAsia="de-DE"/>
             </w:rPr>
           </w:pPr>
-          <w:hyperlink w:anchor="_Toc165225995" w:history="1">
+          <w:hyperlink w:anchor="_Toc165318535" w:history="1">
             <w:r>
               <w:rPr>
                 <w:rStyle w:val="Hyperlink"/>
@@ -1395,7 +1543,7 @@
                 <w:noProof/>
                 <w:webHidden/>
               </w:rPr>
-              <w:instrText xml:space="preserve"> PAGEREF _Toc165225995 \h </w:instrText>
+              <w:instrText xml:space="preserve"> PAGEREF _Toc165318535 \h </w:instrText>
             </w:r>
             <w:r>
               <w:rPr>
@@ -1415,7 +1563,7 @@
                 <w:noProof/>
                 <w:webHidden/>
               </w:rPr>
-              <w:t>8</w:t>
+              <w:t>11</w:t>
             </w:r>
             <w:r>
               <w:rPr>
@@ -1442,7 +1590,7 @@
               <w:lang w:eastAsia="de-DE"/>
             </w:rPr>
           </w:pPr>
-          <w:hyperlink w:anchor="_Toc165225996" w:history="1">
+          <w:hyperlink w:anchor="_Toc165318536" w:history="1">
             <w:r>
               <w:rPr>
                 <w:rStyle w:val="Hyperlink"/>
@@ -1469,7 +1617,7 @@
                 <w:noProof/>
                 <w:webHidden/>
               </w:rPr>
-              <w:instrText xml:space="preserve"> PAGEREF _Toc165225996 \h </w:instrText>
+              <w:instrText xml:space="preserve"> PAGEREF _Toc165318536 \h </w:instrText>
             </w:r>
             <w:r>
               <w:rPr>
@@ -1489,7 +1637,7 @@
                 <w:noProof/>
                 <w:webHidden/>
               </w:rPr>
-              <w:t>9</w:t>
+              <w:t>11</w:t>
             </w:r>
             <w:r>
               <w:rPr>
@@ -1516,7 +1664,7 @@
               <w:lang w:eastAsia="de-DE"/>
             </w:rPr>
           </w:pPr>
-          <w:hyperlink w:anchor="_Toc165225997" w:history="1">
+          <w:hyperlink w:anchor="_Toc165318537" w:history="1">
             <w:r>
               <w:rPr>
                 <w:rStyle w:val="Hyperlink"/>
@@ -1544,7 +1692,7 @@
                 <w:noProof/>
                 <w:webHidden/>
               </w:rPr>
-              <w:instrText xml:space="preserve"> PAGEREF _Toc165225997 \h </w:instrText>
+              <w:instrText xml:space="preserve"> PAGEREF _Toc165318537 \h </w:instrText>
             </w:r>
             <w:r>
               <w:rPr>
@@ -1564,7 +1712,7 @@
                 <w:noProof/>
                 <w:webHidden/>
               </w:rPr>
-              <w:t>9</w:t>
+              <w:t>11</w:t>
             </w:r>
             <w:r>
               <w:rPr>
@@ -1589,7 +1737,7 @@
               <w:lang w:eastAsia="de-DE"/>
             </w:rPr>
           </w:pPr>
-          <w:hyperlink w:anchor="_Toc165225998" w:history="1">
+          <w:hyperlink w:anchor="_Toc165318538" w:history="1">
             <w:r>
               <w:rPr>
                 <w:rStyle w:val="Hyperlink"/>
@@ -1617,7 +1765,7 @@
                 <w:noProof/>
                 <w:webHidden/>
               </w:rPr>
-              <w:instrText xml:space="preserve"> PAGEREF _Toc165225998 \h </w:instrText>
+              <w:instrText xml:space="preserve"> PAGEREF _Toc165318538 \h </w:instrText>
             </w:r>
             <w:r>
               <w:rPr>
@@ -1637,7 +1785,7 @@
                 <w:noProof/>
                 <w:webHidden/>
               </w:rPr>
-              <w:t>9</w:t>
+              <w:t>11</w:t>
             </w:r>
             <w:r>
               <w:rPr>
@@ -1662,7 +1810,7 @@
               <w:lang w:eastAsia="de-DE"/>
             </w:rPr>
           </w:pPr>
-          <w:hyperlink w:anchor="_Toc165225999" w:history="1">
+          <w:hyperlink w:anchor="_Toc165318539" w:history="1">
             <w:r>
               <w:rPr>
                 <w:rStyle w:val="Hyperlink"/>
@@ -1690,7 +1838,7 @@
                 <w:noProof/>
                 <w:webHidden/>
               </w:rPr>
-              <w:instrText xml:space="preserve"> PAGEREF _Toc165225999 \h </w:instrText>
+              <w:instrText xml:space="preserve"> PAGEREF _Toc165318539 \h </w:instrText>
             </w:r>
             <w:r>
               <w:rPr>
@@ -1710,7 +1858,7 @@
                 <w:noProof/>
                 <w:webHidden/>
               </w:rPr>
-              <w:t>10</w:t>
+              <w:t>12</w:t>
             </w:r>
             <w:r>
               <w:rPr>
@@ -1735,7 +1883,7 @@
               <w:lang w:eastAsia="de-DE"/>
             </w:rPr>
           </w:pPr>
-          <w:hyperlink w:anchor="_Toc165226000" w:history="1">
+          <w:hyperlink w:anchor="_Toc165318540" w:history="1">
             <w:r>
               <w:rPr>
                 <w:rStyle w:val="Hyperlink"/>
@@ -1763,7 +1911,7 @@
                 <w:noProof/>
                 <w:webHidden/>
               </w:rPr>
-              <w:instrText xml:space="preserve"> PAGEREF _Toc165226000 \h </w:instrText>
+              <w:instrText xml:space="preserve"> PAGEREF _Toc165318540 \h </w:instrText>
             </w:r>
             <w:r>
               <w:rPr>
@@ -1783,7 +1931,7 @@
                 <w:noProof/>
                 <w:webHidden/>
               </w:rPr>
-              <w:t>11</w:t>
+              <w:t>13</w:t>
             </w:r>
             <w:r>
               <w:rPr>
@@ -1808,7 +1956,7 @@
               <w:lang w:eastAsia="de-DE"/>
             </w:rPr>
           </w:pPr>
-          <w:hyperlink w:anchor="_Toc165226001" w:history="1">
+          <w:hyperlink w:anchor="_Toc165318541" w:history="1">
             <w:r>
               <w:rPr>
                 <w:rStyle w:val="Hyperlink"/>
@@ -1836,7 +1984,7 @@
                 <w:noProof/>
                 <w:webHidden/>
               </w:rPr>
-              <w:instrText xml:space="preserve"> PAGEREF _Toc165226001 \h </w:instrText>
+              <w:instrText xml:space="preserve"> PAGEREF _Toc165318541 \h </w:instrText>
             </w:r>
             <w:r>
               <w:rPr>
@@ -1856,7 +2004,7 @@
                 <w:noProof/>
                 <w:webHidden/>
               </w:rPr>
-              <w:t>11</w:t>
+              <w:t>14</w:t>
             </w:r>
             <w:r>
               <w:rPr>
@@ -1881,7 +2029,7 @@
               <w:lang w:eastAsia="de-DE"/>
             </w:rPr>
           </w:pPr>
-          <w:hyperlink w:anchor="_Toc165226002" w:history="1">
+          <w:hyperlink w:anchor="_Toc165318542" w:history="1">
             <w:r>
               <w:rPr>
                 <w:rStyle w:val="Hyperlink"/>
@@ -1909,7 +2057,7 @@
                 <w:noProof/>
                 <w:webHidden/>
               </w:rPr>
-              <w:instrText xml:space="preserve"> PAGEREF _Toc165226002 \h </w:instrText>
+              <w:instrText xml:space="preserve"> PAGEREF _Toc165318542 \h </w:instrText>
             </w:r>
             <w:r>
               <w:rPr>
@@ -1929,7 +2077,7 @@
                 <w:noProof/>
                 <w:webHidden/>
               </w:rPr>
-              <w:t>12</w:t>
+              <w:t>15</w:t>
             </w:r>
             <w:r>
               <w:rPr>
@@ -1954,7 +2102,7 @@
               <w:lang w:eastAsia="de-DE"/>
             </w:rPr>
           </w:pPr>
-          <w:hyperlink w:anchor="_Toc165226003" w:history="1">
+          <w:hyperlink w:anchor="_Toc165318543" w:history="1">
             <w:r>
               <w:rPr>
                 <w:rStyle w:val="Hyperlink"/>
@@ -1982,7 +2130,7 @@
                 <w:noProof/>
                 <w:webHidden/>
               </w:rPr>
-              <w:instrText xml:space="preserve"> PAGEREF _Toc165226003 \h </w:instrText>
+              <w:instrText xml:space="preserve"> PAGEREF _Toc165318543 \h </w:instrText>
             </w:r>
             <w:r>
               <w:rPr>
@@ -2002,7 +2150,153 @@
                 <w:noProof/>
                 <w:webHidden/>
               </w:rPr>
-              <w:t>13</w:t>
+              <w:t>16</w:t>
+            </w:r>
+            <w:r>
+              <w:rPr>
+                <w:noProof/>
+                <w:webHidden/>
+              </w:rPr>
+              <w:fldChar w:fldCharType="end"/>
+            </w:r>
+          </w:hyperlink>
+        </w:p>
+        <w:p>
+          <w:pPr>
+            <w:pStyle w:val="Verzeichnis3"/>
+            <w:tabs>
+              <w:tab w:val="right" w:leader="dot" w:pos="9062"/>
+            </w:tabs>
+            <w:rPr>
+              <w:rFonts w:eastAsiaTheme="minorEastAsia"/>
+              <w:noProof/>
+              <w:sz w:val="24"/>
+              <w:szCs w:val="24"/>
+              <w:lang w:eastAsia="de-DE"/>
+            </w:rPr>
+          </w:pPr>
+          <w:hyperlink w:anchor="_Toc165318544" w:history="1">
+            <w:r>
+              <w:rPr>
+                <w:rStyle w:val="Hyperlink"/>
+                <w:rFonts w:ascii="Arial" w:hAnsi="Arial" w:cs="Arial"/>
+                <w:noProof/>
+              </w:rPr>
+              <w:t>Cycle-Handler</w:t>
+            </w:r>
+            <w:r>
+              <w:rPr>
+                <w:noProof/>
+                <w:webHidden/>
+              </w:rPr>
+              <w:tab/>
+            </w:r>
+            <w:r>
+              <w:rPr>
+                <w:noProof/>
+                <w:webHidden/>
+              </w:rPr>
+              <w:fldChar w:fldCharType="begin"/>
+            </w:r>
+            <w:r>
+              <w:rPr>
+                <w:noProof/>
+                <w:webHidden/>
+              </w:rPr>
+              <w:instrText xml:space="preserve"> PAGEREF _Toc165318544 \h </w:instrText>
+            </w:r>
+            <w:r>
+              <w:rPr>
+                <w:noProof/>
+                <w:webHidden/>
+              </w:rPr>
+            </w:r>
+            <w:r>
+              <w:rPr>
+                <w:noProof/>
+                <w:webHidden/>
+              </w:rPr>
+              <w:fldChar w:fldCharType="separate"/>
+            </w:r>
+            <w:r>
+              <w:rPr>
+                <w:noProof/>
+                <w:webHidden/>
+              </w:rPr>
+              <w:t>17</w:t>
+            </w:r>
+            <w:r>
+              <w:rPr>
+                <w:noProof/>
+                <w:webHidden/>
+              </w:rPr>
+              <w:fldChar w:fldCharType="end"/>
+            </w:r>
+          </w:hyperlink>
+        </w:p>
+        <w:p>
+          <w:pPr>
+            <w:pStyle w:val="Verzeichnis3"/>
+            <w:tabs>
+              <w:tab w:val="right" w:leader="dot" w:pos="9062"/>
+            </w:tabs>
+            <w:rPr>
+              <w:rFonts w:eastAsiaTheme="minorEastAsia"/>
+              <w:noProof/>
+              <w:sz w:val="24"/>
+              <w:szCs w:val="24"/>
+              <w:lang w:eastAsia="de-DE"/>
+            </w:rPr>
+          </w:pPr>
+          <w:hyperlink w:anchor="_Toc165318545" w:history="1">
+            <w:r>
+              <w:rPr>
+                <w:rStyle w:val="Hyperlink"/>
+                <w:rFonts w:ascii="Arial" w:hAnsi="Arial" w:cs="Arial"/>
+                <w:noProof/>
+              </w:rPr>
+              <w:t>Runtime berechnung</w:t>
+            </w:r>
+            <w:r>
+              <w:rPr>
+                <w:noProof/>
+                <w:webHidden/>
+              </w:rPr>
+              <w:tab/>
+            </w:r>
+            <w:r>
+              <w:rPr>
+                <w:noProof/>
+                <w:webHidden/>
+              </w:rPr>
+              <w:fldChar w:fldCharType="begin"/>
+            </w:r>
+            <w:r>
+              <w:rPr>
+                <w:noProof/>
+                <w:webHidden/>
+              </w:rPr>
+              <w:instrText xml:space="preserve"> PAGEREF _Toc165318545 \h </w:instrText>
+            </w:r>
+            <w:r>
+              <w:rPr>
+                <w:noProof/>
+                <w:webHidden/>
+              </w:rPr>
+            </w:r>
+            <w:r>
+              <w:rPr>
+                <w:noProof/>
+                <w:webHidden/>
+              </w:rPr>
+              <w:fldChar w:fldCharType="separate"/>
+            </w:r>
+            <w:r>
+              <w:rPr>
+                <w:noProof/>
+                <w:webHidden/>
+              </w:rPr>
+              <w:t>17</w:t>
             </w:r>
             <w:r>
               <w:rPr>
@@ -2029,7 +2323,7 @@
               <w:lang w:eastAsia="de-DE"/>
             </w:rPr>
           </w:pPr>
-          <w:hyperlink w:anchor="_Toc165226004" w:history="1">
+          <w:hyperlink w:anchor="_Toc165318546" w:history="1">
             <w:r>
               <w:rPr>
                 <w:rStyle w:val="Hyperlink"/>
@@ -2056,7 +2350,7 @@
                 <w:noProof/>
                 <w:webHidden/>
               </w:rPr>
-              <w:instrText xml:space="preserve"> PAGEREF _Toc165226004 \h </w:instrText>
+              <w:instrText xml:space="preserve"> PAGEREF _Toc165318546 \h </w:instrText>
             </w:r>
             <w:r>
               <w:rPr>
@@ -2076,7 +2370,7 @@
                 <w:noProof/>
                 <w:webHidden/>
               </w:rPr>
-              <w:t>14</w:t>
+              <w:t>18</w:t>
             </w:r>
             <w:r>
               <w:rPr>
@@ -2123,6 +2417,7 @@
         <w:rPr>
           <w:rFonts w:ascii="Arial" w:hAnsi="Arial" w:cs="Arial"/>
         </w:rPr>
+        <w:lastRenderedPageBreak/>
         <w:fldChar w:fldCharType="begin"/>
       </w:r>
       <w:r>
@@ -2137,7 +2432,7 @@
         </w:rPr>
         <w:fldChar w:fldCharType="separate"/>
       </w:r>
-      <w:hyperlink w:anchor="_Toc165306292" w:history="1">
+      <w:hyperlink w:anchor="_Toc165317455" w:history="1">
         <w:r>
           <w:rPr>
             <w:rStyle w:val="Hyperlink"/>
@@ -2165,7 +2460,7 @@
             <w:noProof/>
             <w:webHidden/>
           </w:rPr>
-          <w:instrText xml:space="preserve"> PAGEREF _Toc165306292 \h </w:instrText>
+          <w:instrText xml:space="preserve"> PAGEREF _Toc165317455 \h </w:instrText>
         </w:r>
         <w:r>
           <w:rPr>
@@ -2210,7 +2505,7 @@
           <w:lang w:eastAsia="de-DE"/>
         </w:rPr>
       </w:pPr>
-      <w:hyperlink w:anchor="_Toc165306293" w:history="1">
+      <w:hyperlink w:anchor="_Toc165317456" w:history="1">
         <w:r>
           <w:rPr>
             <w:rStyle w:val="Hyperlink"/>
@@ -2237,7 +2532,7 @@
             <w:noProof/>
             <w:webHidden/>
           </w:rPr>
-          <w:instrText xml:space="preserve"> PAGEREF _Toc165306293 \h </w:instrText>
+          <w:instrText xml:space="preserve"> PAGEREF _Toc165317456 \h </w:instrText>
         </w:r>
         <w:r>
           <w:rPr>
@@ -2257,7 +2552,7 @@
             <w:noProof/>
             <w:webHidden/>
           </w:rPr>
-          <w:t>5</w:t>
+          <w:t>6</w:t>
         </w:r>
         <w:r>
           <w:rPr>
@@ -2282,7 +2577,7 @@
           <w:lang w:eastAsia="de-DE"/>
         </w:rPr>
       </w:pPr>
-      <w:hyperlink w:anchor="_Toc165306294" w:history="1">
+      <w:hyperlink w:anchor="_Toc165317457" w:history="1">
         <w:r>
           <w:rPr>
             <w:rStyle w:val="Hyperlink"/>
@@ -2310,7 +2605,7 @@
             <w:noProof/>
             <w:webHidden/>
           </w:rPr>
-          <w:instrText xml:space="preserve"> PAGEREF _Toc165306294 \h </w:instrText>
+          <w:instrText xml:space="preserve"> PAGEREF _Toc165317457 \h </w:instrText>
         </w:r>
         <w:r>
           <w:rPr>
@@ -2330,7 +2625,7 @@
             <w:noProof/>
             <w:webHidden/>
           </w:rPr>
-          <w:t>6</w:t>
+          <w:t>8</w:t>
         </w:r>
         <w:r>
           <w:rPr>
@@ -2355,7 +2650,7 @@
           <w:lang w:eastAsia="de-DE"/>
         </w:rPr>
       </w:pPr>
-      <w:hyperlink w:anchor="_Toc165306295" w:history="1">
+      <w:hyperlink w:anchor="_Toc165317458" w:history="1">
         <w:r>
           <w:rPr>
             <w:rStyle w:val="Hyperlink"/>
@@ -2383,7 +2678,7 @@
             <w:noProof/>
             <w:webHidden/>
           </w:rPr>
-          <w:instrText xml:space="preserve"> PAGEREF _Toc165306295 \h </w:instrText>
+          <w:instrText xml:space="preserve"> PAGEREF _Toc165317458 \h </w:instrText>
         </w:r>
         <w:r>
           <w:rPr>
@@ -2403,7 +2698,7 @@
             <w:noProof/>
             <w:webHidden/>
           </w:rPr>
-          <w:t>6</w:t>
+          <w:t>8</w:t>
         </w:r>
         <w:r>
           <w:rPr>
@@ -2428,7 +2723,7 @@
           <w:lang w:eastAsia="de-DE"/>
         </w:rPr>
       </w:pPr>
-      <w:hyperlink w:anchor="_Toc165306296" w:history="1">
+      <w:hyperlink w:anchor="_Toc165317459" w:history="1">
         <w:r>
           <w:rPr>
             <w:rStyle w:val="Hyperlink"/>
@@ -2455,7 +2750,7 @@
             <w:noProof/>
             <w:webHidden/>
           </w:rPr>
-          <w:instrText xml:space="preserve"> PAGEREF _Toc165306296 \h </w:instrText>
+          <w:instrText xml:space="preserve"> PAGEREF _Toc165317459 \h </w:instrText>
         </w:r>
         <w:r>
           <w:rPr>
@@ -2475,7 +2770,7 @@
             <w:noProof/>
             <w:webHidden/>
           </w:rPr>
-          <w:t>7</w:t>
+          <w:t>9</w:t>
         </w:r>
         <w:r>
           <w:rPr>
@@ -2500,7 +2795,7 @@
           <w:lang w:eastAsia="de-DE"/>
         </w:rPr>
       </w:pPr>
-      <w:hyperlink w:anchor="_Toc165306297" w:history="1">
+      <w:hyperlink w:anchor="_Toc165317460" w:history="1">
         <w:r>
           <w:rPr>
             <w:rStyle w:val="Hyperlink"/>
@@ -2527,7 +2822,7 @@
             <w:noProof/>
             <w:webHidden/>
           </w:rPr>
-          <w:instrText xml:space="preserve"> PAGEREF _Toc165306297 \h </w:instrText>
+          <w:instrText xml:space="preserve"> PAGEREF _Toc165317460 \h </w:instrText>
         </w:r>
         <w:r>
           <w:rPr>
@@ -2547,7 +2842,7 @@
             <w:noProof/>
             <w:webHidden/>
           </w:rPr>
-          <w:t>7</w:t>
+          <w:t>9</w:t>
         </w:r>
         <w:r>
           <w:rPr>
@@ -2572,7 +2867,7 @@
           <w:lang w:eastAsia="de-DE"/>
         </w:rPr>
       </w:pPr>
-      <w:hyperlink w:anchor="_Toc165306298" w:history="1">
+      <w:hyperlink w:anchor="_Toc165317461" w:history="1">
         <w:r>
           <w:rPr>
             <w:rStyle w:val="Hyperlink"/>
@@ -2599,7 +2894,7 @@
             <w:noProof/>
             <w:webHidden/>
           </w:rPr>
-          <w:instrText xml:space="preserve"> PAGEREF _Toc165306298 \h </w:instrText>
+          <w:instrText xml:space="preserve"> PAGEREF _Toc165317461 \h </w:instrText>
         </w:r>
         <w:r>
           <w:rPr>
@@ -2619,7 +2914,7 @@
             <w:noProof/>
             <w:webHidden/>
           </w:rPr>
-          <w:t>8</w:t>
+          <w:t>10</w:t>
         </w:r>
         <w:r>
           <w:rPr>
@@ -2644,7 +2939,7 @@
           <w:lang w:eastAsia="de-DE"/>
         </w:rPr>
       </w:pPr>
-      <w:hyperlink w:anchor="_Toc165306299" w:history="1">
+      <w:hyperlink w:anchor="_Toc165317462" w:history="1">
         <w:r>
           <w:rPr>
             <w:rStyle w:val="Hyperlink"/>
@@ -2671,7 +2966,7 @@
             <w:noProof/>
             <w:webHidden/>
           </w:rPr>
-          <w:instrText xml:space="preserve"> PAGEREF _Toc165306299 \h </w:instrText>
+          <w:instrText xml:space="preserve"> PAGEREF _Toc165317462 \h </w:instrText>
         </w:r>
         <w:r>
           <w:rPr>
@@ -2691,7 +2986,7 @@
             <w:noProof/>
             <w:webHidden/>
           </w:rPr>
-          <w:t>8</w:t>
+          <w:t>10</w:t>
         </w:r>
         <w:r>
           <w:rPr>
@@ -2716,7 +3011,7 @@
           <w:lang w:eastAsia="de-DE"/>
         </w:rPr>
       </w:pPr>
-      <w:hyperlink w:anchor="_Toc165306300" w:history="1">
+      <w:hyperlink w:anchor="_Toc165317463" w:history="1">
         <w:r>
           <w:rPr>
             <w:rStyle w:val="Hyperlink"/>
@@ -2744,7 +3039,7 @@
             <w:noProof/>
             <w:webHidden/>
           </w:rPr>
-          <w:instrText xml:space="preserve"> PAGEREF _Toc165306300 \h </w:instrText>
+          <w:instrText xml:space="preserve"> PAGEREF _Toc165317463 \h </w:instrText>
         </w:r>
         <w:r>
           <w:rPr>
@@ -2764,7 +3059,7 @@
             <w:noProof/>
             <w:webHidden/>
           </w:rPr>
-          <w:t>8</w:t>
+          <w:t>10</w:t>
         </w:r>
         <w:r>
           <w:rPr>
@@ -2789,7 +3084,7 @@
           <w:lang w:eastAsia="de-DE"/>
         </w:rPr>
       </w:pPr>
-      <w:hyperlink w:anchor="_Toc165306301" w:history="1">
+      <w:hyperlink w:anchor="_Toc165317464" w:history="1">
         <w:r>
           <w:rPr>
             <w:rStyle w:val="Hyperlink"/>
@@ -2817,7 +3112,7 @@
             <w:noProof/>
             <w:webHidden/>
           </w:rPr>
-          <w:instrText xml:space="preserve"> PAGEREF _Toc165306301 \h </w:instrText>
+          <w:instrText xml:space="preserve"> PAGEREF _Toc165317464 \h </w:instrText>
         </w:r>
         <w:r>
           <w:rPr>
@@ -2837,7 +3132,7 @@
             <w:noProof/>
             <w:webHidden/>
           </w:rPr>
-          <w:t>9</w:t>
+          <w:t>11</w:t>
         </w:r>
         <w:r>
           <w:rPr>
@@ -2862,7 +3157,7 @@
           <w:lang w:eastAsia="de-DE"/>
         </w:rPr>
       </w:pPr>
-      <w:hyperlink w:anchor="_Toc165306302" w:history="1">
+      <w:hyperlink w:anchor="_Toc165317465" w:history="1">
         <w:r>
           <w:rPr>
             <w:rStyle w:val="Hyperlink"/>
@@ -2890,7 +3185,7 @@
             <w:noProof/>
             <w:webHidden/>
           </w:rPr>
-          <w:instrText xml:space="preserve"> PAGEREF _Toc165306302 \h </w:instrText>
+          <w:instrText xml:space="preserve"> PAGEREF _Toc165317465 \h </w:instrText>
         </w:r>
         <w:r>
           <w:rPr>
@@ -2910,7 +3205,7 @@
             <w:noProof/>
             <w:webHidden/>
           </w:rPr>
-          <w:t>9</w:t>
+          <w:t>11</w:t>
         </w:r>
         <w:r>
           <w:rPr>
@@ -2935,7 +3230,7 @@
           <w:lang w:eastAsia="de-DE"/>
         </w:rPr>
       </w:pPr>
-      <w:hyperlink w:anchor="_Toc165306303" w:history="1">
+      <w:hyperlink w:anchor="_Toc165317466" w:history="1">
         <w:r>
           <w:rPr>
             <w:rStyle w:val="Hyperlink"/>
@@ -2963,7 +3258,7 @@
             <w:noProof/>
             <w:webHidden/>
           </w:rPr>
-          <w:instrText xml:space="preserve"> PAGEREF _Toc165306303 \h </w:instrText>
+          <w:instrText xml:space="preserve"> PAGEREF _Toc165317466 \h </w:instrText>
         </w:r>
         <w:r>
           <w:rPr>
@@ -2983,7 +3278,7 @@
             <w:noProof/>
             <w:webHidden/>
           </w:rPr>
-          <w:t>9</w:t>
+          <w:t>11</w:t>
         </w:r>
         <w:r>
           <w:rPr>
@@ -3008,7 +3303,7 @@
           <w:lang w:eastAsia="de-DE"/>
         </w:rPr>
       </w:pPr>
-      <w:hyperlink w:anchor="_Toc165306304" w:history="1">
+      <w:hyperlink w:anchor="_Toc165317467" w:history="1">
         <w:r>
           <w:rPr>
             <w:rStyle w:val="Hyperlink"/>
@@ -3036,7 +3331,7 @@
             <w:noProof/>
             <w:webHidden/>
           </w:rPr>
-          <w:instrText xml:space="preserve"> PAGEREF _Toc165306304 \h </w:instrText>
+          <w:instrText xml:space="preserve"> PAGEREF _Toc165317467 \h </w:instrText>
         </w:r>
         <w:r>
           <w:rPr>
@@ -3056,7 +3351,7 @@
             <w:noProof/>
             <w:webHidden/>
           </w:rPr>
-          <w:t>10</w:t>
+          <w:t>12</w:t>
         </w:r>
         <w:r>
           <w:rPr>
@@ -3081,7 +3376,7 @@
           <w:lang w:eastAsia="de-DE"/>
         </w:rPr>
       </w:pPr>
-      <w:hyperlink w:anchor="_Toc165306305" w:history="1">
+      <w:hyperlink w:anchor="_Toc165317468" w:history="1">
         <w:r>
           <w:rPr>
             <w:rStyle w:val="Hyperlink"/>
@@ -3109,7 +3404,7 @@
             <w:noProof/>
             <w:webHidden/>
           </w:rPr>
-          <w:instrText xml:space="preserve"> PAGEREF _Toc165306305 \h </w:instrText>
+          <w:instrText xml:space="preserve"> PAGEREF _Toc165317468 \h </w:instrText>
         </w:r>
         <w:r>
           <w:rPr>
@@ -3129,7 +3424,7 @@
             <w:noProof/>
             <w:webHidden/>
           </w:rPr>
-          <w:t>10</w:t>
+          <w:t>12</w:t>
         </w:r>
         <w:r>
           <w:rPr>
@@ -3154,7 +3449,7 @@
           <w:lang w:eastAsia="de-DE"/>
         </w:rPr>
       </w:pPr>
-      <w:hyperlink w:anchor="_Toc165306306" w:history="1">
+      <w:hyperlink w:anchor="_Toc165317469" w:history="1">
         <w:r>
           <w:rPr>
             <w:rStyle w:val="Hyperlink"/>
@@ -3181,7 +3476,7 @@
             <w:noProof/>
             <w:webHidden/>
           </w:rPr>
-          <w:instrText xml:space="preserve"> PAGEREF _Toc165306306 \h </w:instrText>
+          <w:instrText xml:space="preserve"> PAGEREF _Toc165317469 \h </w:instrText>
         </w:r>
         <w:r>
           <w:rPr>
@@ -3201,7 +3496,7 @@
             <w:noProof/>
             <w:webHidden/>
           </w:rPr>
-          <w:t>11</w:t>
+          <w:t>13</w:t>
         </w:r>
         <w:r>
           <w:rPr>
@@ -3226,7 +3521,7 @@
           <w:lang w:eastAsia="de-DE"/>
         </w:rPr>
       </w:pPr>
-      <w:hyperlink w:anchor="_Toc165306307" w:history="1">
+      <w:hyperlink w:anchor="_Toc165317470" w:history="1">
         <w:r>
           <w:rPr>
             <w:rStyle w:val="Hyperlink"/>
@@ -3253,7 +3548,7 @@
             <w:noProof/>
             <w:webHidden/>
           </w:rPr>
-          <w:instrText xml:space="preserve"> PAGEREF _Toc165306307 \h </w:instrText>
+          <w:instrText xml:space="preserve"> PAGEREF _Toc165317470 \h </w:instrText>
         </w:r>
         <w:r>
           <w:rPr>
@@ -3273,7 +3568,7 @@
             <w:noProof/>
             <w:webHidden/>
           </w:rPr>
-          <w:t>12</w:t>
+          <w:t>14</w:t>
         </w:r>
         <w:r>
           <w:rPr>
@@ -3298,7 +3593,7 @@
           <w:lang w:eastAsia="de-DE"/>
         </w:rPr>
       </w:pPr>
-      <w:hyperlink w:anchor="_Toc165306308" w:history="1">
+      <w:hyperlink w:anchor="_Toc165317471" w:history="1">
         <w:r>
           <w:rPr>
             <w:rStyle w:val="Hyperlink"/>
@@ -3325,7 +3620,7 @@
             <w:noProof/>
             <w:webHidden/>
           </w:rPr>
-          <w:instrText xml:space="preserve"> PAGEREF _Toc165306308 \h </w:instrText>
+          <w:instrText xml:space="preserve"> PAGEREF _Toc165317471 \h </w:instrText>
         </w:r>
         <w:r>
           <w:rPr>
@@ -3345,7 +3640,7 @@
             <w:noProof/>
             <w:webHidden/>
           </w:rPr>
-          <w:t>13</w:t>
+          <w:t>15</w:t>
         </w:r>
         <w:r>
           <w:rPr>
@@ -3370,7 +3665,7 @@
           <w:lang w:eastAsia="de-DE"/>
         </w:rPr>
       </w:pPr>
-      <w:hyperlink w:anchor="_Toc165306309" w:history="1">
+      <w:hyperlink w:anchor="_Toc165317472" w:history="1">
         <w:r>
           <w:rPr>
             <w:rStyle w:val="Hyperlink"/>
@@ -3397,7 +3692,7 @@
             <w:noProof/>
             <w:webHidden/>
           </w:rPr>
-          <w:instrText xml:space="preserve"> PAGEREF _Toc165306309 \h </w:instrText>
+          <w:instrText xml:space="preserve"> PAGEREF _Toc165317472 \h </w:instrText>
         </w:r>
         <w:r>
           <w:rPr>
@@ -3417,7 +3712,7 @@
             <w:noProof/>
             <w:webHidden/>
           </w:rPr>
-          <w:t>14</w:t>
+          <w:t>16</w:t>
         </w:r>
         <w:r>
           <w:rPr>
@@ -3442,7 +3737,7 @@
           <w:lang w:eastAsia="de-DE"/>
         </w:rPr>
       </w:pPr>
-      <w:hyperlink w:anchor="_Toc165306310" w:history="1">
+      <w:hyperlink w:anchor="_Toc165317473" w:history="1">
         <w:r>
           <w:rPr>
             <w:rStyle w:val="Hyperlink"/>
@@ -3469,7 +3764,7 @@
             <w:noProof/>
             <w:webHidden/>
           </w:rPr>
-          <w:instrText xml:space="preserve"> PAGEREF _Toc165306310 \h </w:instrText>
+          <w:instrText xml:space="preserve"> PAGEREF _Toc165317473 \h </w:instrText>
         </w:r>
         <w:r>
           <w:rPr>
@@ -3489,7 +3784,7 @@
             <w:noProof/>
             <w:webHidden/>
           </w:rPr>
-          <w:t>14</w:t>
+          <w:t>16</w:t>
         </w:r>
         <w:r>
           <w:rPr>
@@ -3514,7 +3809,7 @@
           <w:lang w:eastAsia="de-DE"/>
         </w:rPr>
       </w:pPr>
-      <w:hyperlink w:anchor="_Toc165306311" w:history="1">
+      <w:hyperlink w:anchor="_Toc165317474" w:history="1">
         <w:r>
           <w:rPr>
             <w:rStyle w:val="Hyperlink"/>
@@ -3541,7 +3836,7 @@
             <w:noProof/>
             <w:webHidden/>
           </w:rPr>
-          <w:instrText xml:space="preserve"> PAGEREF _Toc165306311 \h </w:instrText>
+          <w:instrText xml:space="preserve"> PAGEREF _Toc165317474 \h </w:instrText>
         </w:r>
         <w:r>
           <w:rPr>
@@ -3561,7 +3856,7 @@
             <w:noProof/>
             <w:webHidden/>
           </w:rPr>
-          <w:t>15</w:t>
+          <w:t>17</w:t>
         </w:r>
         <w:r>
           <w:rPr>
@@ -3574,12 +3869,156 @@
     </w:p>
     <w:p>
       <w:pPr>
+        <w:pStyle w:val="Abbildungsverzeichnis"/>
+        <w:tabs>
+          <w:tab w:val="right" w:leader="dot" w:pos="9062"/>
+        </w:tabs>
+        <w:rPr>
+          <w:rFonts w:eastAsiaTheme="minorEastAsia"/>
+          <w:noProof/>
+          <w:sz w:val="24"/>
+          <w:szCs w:val="24"/>
+          <w:lang w:eastAsia="de-DE"/>
+        </w:rPr>
+      </w:pPr>
+      <w:hyperlink w:anchor="_Toc165317475" w:history="1">
+        <w:r>
+          <w:rPr>
+            <w:rStyle w:val="Hyperlink"/>
+            <w:noProof/>
+          </w:rPr>
+          <w:t>Abbildung 21: Codeausschnitt CycleHandler</w:t>
+        </w:r>
+        <w:r>
+          <w:rPr>
+            <w:noProof/>
+            <w:webHidden/>
+          </w:rPr>
+          <w:tab/>
+        </w:r>
+        <w:r>
+          <w:rPr>
+            <w:noProof/>
+            <w:webHidden/>
+          </w:rPr>
+          <w:fldChar w:fldCharType="begin"/>
+        </w:r>
+        <w:r>
+          <w:rPr>
+            <w:noProof/>
+            <w:webHidden/>
+          </w:rPr>
+          <w:instrText xml:space="preserve"> PAGEREF _Toc165317475 \h </w:instrText>
+        </w:r>
+        <w:r>
+          <w:rPr>
+            <w:noProof/>
+            <w:webHidden/>
+          </w:rPr>
+        </w:r>
+        <w:r>
+          <w:rPr>
+            <w:noProof/>
+            <w:webHidden/>
+          </w:rPr>
+          <w:fldChar w:fldCharType="separate"/>
+        </w:r>
+        <w:r>
+          <w:rPr>
+            <w:noProof/>
+            <w:webHidden/>
+          </w:rPr>
+          <w:t>17</w:t>
+        </w:r>
+        <w:r>
+          <w:rPr>
+            <w:noProof/>
+            <w:webHidden/>
+          </w:rPr>
+          <w:fldChar w:fldCharType="end"/>
+        </w:r>
+      </w:hyperlink>
+    </w:p>
+    <w:p>
+      <w:pPr>
+        <w:pStyle w:val="Abbildungsverzeichnis"/>
+        <w:tabs>
+          <w:tab w:val="right" w:leader="dot" w:pos="9062"/>
+        </w:tabs>
+        <w:rPr>
+          <w:rFonts w:eastAsiaTheme="minorEastAsia"/>
+          <w:noProof/>
+          <w:sz w:val="24"/>
+          <w:szCs w:val="24"/>
+          <w:lang w:eastAsia="de-DE"/>
+        </w:rPr>
+      </w:pPr>
+      <w:hyperlink w:anchor="_Toc165317476" w:history="1">
+        <w:r>
+          <w:rPr>
+            <w:rStyle w:val="Hyperlink"/>
+            <w:noProof/>
+          </w:rPr>
+          <w:t>Abbildung 22: Codeausschnitt Berechung Laufzeti pro Cycle</w:t>
+        </w:r>
+        <w:r>
+          <w:rPr>
+            <w:noProof/>
+            <w:webHidden/>
+          </w:rPr>
+          <w:tab/>
+        </w:r>
+        <w:r>
+          <w:rPr>
+            <w:noProof/>
+            <w:webHidden/>
+          </w:rPr>
+          <w:fldChar w:fldCharType="begin"/>
+        </w:r>
+        <w:r>
+          <w:rPr>
+            <w:noProof/>
+            <w:webHidden/>
+          </w:rPr>
+          <w:instrText xml:space="preserve"> PAGEREF _Toc165317476 \h </w:instrText>
+        </w:r>
+        <w:r>
+          <w:rPr>
+            <w:noProof/>
+            <w:webHidden/>
+          </w:rPr>
+        </w:r>
+        <w:r>
+          <w:rPr>
+            <w:noProof/>
+            <w:webHidden/>
+          </w:rPr>
+          <w:fldChar w:fldCharType="separate"/>
+        </w:r>
+        <w:r>
+          <w:rPr>
+            <w:noProof/>
+            <w:webHidden/>
+          </w:rPr>
+          <w:t>17</w:t>
+        </w:r>
+        <w:r>
+          <w:rPr>
+            <w:noProof/>
+            <w:webHidden/>
+          </w:rPr>
+          <w:fldChar w:fldCharType="end"/>
+        </w:r>
+      </w:hyperlink>
+    </w:p>
+    <w:p>
+      <w:pPr>
         <w:pStyle w:val="berschrift1"/>
       </w:pPr>
       <w:r>
         <w:fldChar w:fldCharType="end"/>
       </w:r>
-      <w:bookmarkStart w:id="1" w:name="_Toc165225979"/>
+      <w:bookmarkStart w:id="1" w:name="_Toc165318517"/>
       <w:r>
         <w:t>Einleitung</w:t>
       </w:r>
@@ -3592,7 +4031,7 @@
           <w:rFonts w:ascii="Arial" w:hAnsi="Arial" w:cs="Arial"/>
         </w:rPr>
       </w:pPr>
-      <w:bookmarkStart w:id="2" w:name="_Toc165225980"/>
+      <w:bookmarkStart w:id="2" w:name="_Toc165318518"/>
       <w:r>
         <w:rPr>
           <w:rFonts w:ascii="Arial" w:hAnsi="Arial" w:cs="Arial"/>
@@ -3609,6 +4048,7 @@
     </w:p>
     <w:p>
       <w:pPr>
+        <w:jc w:val="both"/>
         <w:rPr>
           <w:rFonts w:ascii="Arial" w:hAnsi="Arial" w:cs="Arial"/>
           <w:sz w:val="24"/>
@@ -3626,6 +4066,7 @@
     </w:p>
     <w:p>
       <w:pPr>
+        <w:jc w:val="both"/>
         <w:rPr>
           <w:rFonts w:ascii="Arial" w:hAnsi="Arial" w:cs="Arial"/>
           <w:sz w:val="24"/>
@@ -3654,8 +4095,9 @@
       <w:pPr>
         <w:pStyle w:val="berschrift2"/>
       </w:pPr>
-      <w:bookmarkStart w:id="3" w:name="_Toc165225981"/>
-      <w:r>
+      <w:bookmarkStart w:id="3" w:name="_Toc165318519"/>
+      <w:r>
+        <w:lastRenderedPageBreak/>
         <w:t>Entwurfsmuster</w:t>
       </w:r>
       <w:bookmarkEnd w:id="3"/>
@@ -3664,7 +4106,7 @@
       <w:pPr>
         <w:pStyle w:val="berschrift3"/>
       </w:pPr>
-      <w:bookmarkStart w:id="4" w:name="_Toc165225982"/>
+      <w:bookmarkStart w:id="4" w:name="_Toc165318520"/>
       <w:r>
         <w:t>MVVM</w:t>
       </w:r>
@@ -3672,6 +4114,7 @@
     </w:p>
     <w:p>
       <w:pPr>
+        <w:jc w:val="both"/>
         <w:rPr>
           <w:rFonts w:ascii="Arial" w:hAnsi="Arial" w:cs="Arial"/>
           <w:sz w:val="24"/>
@@ -3697,19 +4140,38 @@
     </w:p>
     <w:p>
       <w:pPr>
-        <w:rPr>
-          <w:rFonts w:ascii="Arial" w:hAnsi="Arial" w:cs="Arial"/>
-          <w:sz w:val="24"/>
-          <w:szCs w:val="24"/>
-        </w:rPr>
-      </w:pPr>
-      <w:r>
-        <w:rPr>
-          <w:rFonts w:ascii="Arial" w:hAnsi="Arial" w:cs="Arial"/>
-          <w:sz w:val="24"/>
-          <w:szCs w:val="24"/>
-        </w:rPr>
-        <w:t xml:space="preserve">Dieses besagt, dass UI-Elemente, sowie die Werte, die in der UI angezeigt werden, nicht direkt im ausführbaren Code (dem Model) verändert werden, sondern jegliche in der UI (dem View) angezeigten Informationen in einer zusätzlichen Klasse (dem </w:t>
+        <w:jc w:val="both"/>
+        <w:rPr>
+          <w:rFonts w:ascii="Arial" w:hAnsi="Arial" w:cs="Arial"/>
+          <w:sz w:val="24"/>
+          <w:szCs w:val="24"/>
+        </w:rPr>
+      </w:pPr>
+      <w:r>
+        <w:rPr>
+          <w:rFonts w:ascii="Arial" w:hAnsi="Arial" w:cs="Arial"/>
+          <w:sz w:val="24"/>
+          <w:szCs w:val="24"/>
+        </w:rPr>
+        <w:t>Dieses besagt, dass UI-Elemente, sowie die Werte, die in der UI angezeigt werden, nicht direkt im ausführbaren Code (dem Model) verändert werden, sondern jegliche in der UI (</w:t>
+      </w:r>
+      <w:proofErr w:type="gramStart"/>
+      <w:r>
+        <w:rPr>
+          <w:rFonts w:ascii="Arial" w:hAnsi="Arial" w:cs="Arial"/>
+          <w:sz w:val="24"/>
+          <w:szCs w:val="24"/>
+        </w:rPr>
+        <w:t>dem View</w:t>
+      </w:r>
+      <w:proofErr w:type="gramEnd"/>
+      <w:r>
+        <w:rPr>
+          <w:rFonts w:ascii="Arial" w:hAnsi="Arial" w:cs="Arial"/>
+          <w:sz w:val="24"/>
+          <w:szCs w:val="24"/>
+        </w:rPr>
+        <w:t xml:space="preserve">) angezeigten Informationen in einer zusätzlichen Klasse (dem </w:t>
       </w:r>
       <w:proofErr w:type="spellStart"/>
       <w:r>
@@ -3732,19 +4194,19 @@
     </w:p>
     <w:p>
       <w:pPr>
-        <w:rPr>
-          <w:rFonts w:ascii="Arial" w:hAnsi="Arial" w:cs="Arial"/>
-          <w:sz w:val="24"/>
-          <w:szCs w:val="24"/>
-        </w:rPr>
-      </w:pPr>
-      <w:r>
-        <w:rPr>
-          <w:rFonts w:ascii="Arial" w:hAnsi="Arial" w:cs="Arial"/>
-          <w:sz w:val="24"/>
-          <w:szCs w:val="24"/>
-        </w:rPr>
-        <w:lastRenderedPageBreak/>
+        <w:jc w:val="both"/>
+        <w:rPr>
+          <w:rFonts w:ascii="Arial" w:hAnsi="Arial" w:cs="Arial"/>
+          <w:sz w:val="24"/>
+          <w:szCs w:val="24"/>
+        </w:rPr>
+      </w:pPr>
+      <w:r>
+        <w:rPr>
+          <w:rFonts w:ascii="Arial" w:hAnsi="Arial" w:cs="Arial"/>
+          <w:sz w:val="24"/>
+          <w:szCs w:val="24"/>
+        </w:rPr>
         <w:t xml:space="preserve">Die Nutzung von </w:t>
       </w:r>
       <w:proofErr w:type="spellStart"/>
@@ -3815,7 +4277,7 @@
       <w:pPr>
         <w:pStyle w:val="berschrift1"/>
       </w:pPr>
-      <w:bookmarkStart w:id="5" w:name="_Toc165225983"/>
+      <w:bookmarkStart w:id="5" w:name="_Toc165318521"/>
       <w:r>
         <w:t>Benutzeroberfläche</w:t>
       </w:r>
@@ -3828,7 +4290,7 @@
           <w:rFonts w:ascii="Arial" w:hAnsi="Arial" w:cs="Arial"/>
         </w:rPr>
       </w:pPr>
-      <w:bookmarkStart w:id="6" w:name="_Toc165225984"/>
+      <w:bookmarkStart w:id="6" w:name="_Toc165318522"/>
       <w:r>
         <w:rPr>
           <w:rFonts w:ascii="Arial" w:hAnsi="Arial" w:cs="Arial"/>
@@ -4889,7 +5351,7 @@
           <w:rFonts w:ascii="Arial" w:hAnsi="Arial" w:cs="Arial"/>
         </w:rPr>
       </w:pPr>
-      <w:bookmarkStart w:id="7" w:name="_Toc165306292"/>
+      <w:bookmarkStart w:id="7" w:name="_Toc165317455"/>
       <w:r>
         <w:rPr>
           <w:rFonts w:ascii="Arial" w:hAnsi="Arial" w:cs="Arial"/>
@@ -5014,7 +5476,16 @@
           <w:sz w:val="24"/>
           <w:szCs w:val="24"/>
         </w:rPr>
-        <w:t xml:space="preserve"> sind die Wichtigsten Werte unteranderem der PC, FSR, PCL und PCLATH gelistet. Dies dient der einfacheren Bedienung und dem schnellen Zugriff auf die wichtigsten Daten. Auch der Teilfaktor des Vorteilers wird angezeigt. Ist der Vorteiler dem Timer0 zugeschalten, wird dies als </w:t>
+        <w:t xml:space="preserve"> sind die Wichtigsten Werte unteranderem der PC, FSR, PCL und PCLATH gelistet. Dies dient der einfacheren Bedienung und dem schnellen Zugriff auf die wichtigsten Daten. Auch der Teilfaktor des Vorteilers wird angezeigt. Ist der Vorteiler dem Timer0 zugeschalten, wird </w:t>
+      </w:r>
+      <w:r>
+        <w:rPr>
+          <w:rFonts w:ascii="Arial" w:hAnsi="Arial" w:cs="Arial"/>
+          <w:sz w:val="24"/>
+          <w:szCs w:val="24"/>
+        </w:rPr>
+        <w:lastRenderedPageBreak/>
+        <w:t xml:space="preserve">dies als </w:t>
       </w:r>
       <w:proofErr w:type="spellStart"/>
       <w:r>
@@ -5232,16 +5703,7 @@
           <w:sz w:val="24"/>
           <w:szCs w:val="24"/>
         </w:rPr>
-        <w:t xml:space="preserve"> umgestellt werden, was sich auf die Berechnung der Laufzeit auswirkt. </w:t>
-      </w:r>
-      <w:r>
-        <w:rPr>
-          <w:rFonts w:ascii="Arial" w:hAnsi="Arial" w:cs="Arial"/>
-          <w:sz w:val="24"/>
-          <w:szCs w:val="24"/>
-        </w:rPr>
-        <w:lastRenderedPageBreak/>
-        <w:t xml:space="preserve">Der </w:t>
+        <w:t xml:space="preserve"> umgestellt werden, was sich auf die Berechnung der Laufzeit auswirkt. Der </w:t>
       </w:r>
       <w:proofErr w:type="spellStart"/>
       <w:r>
@@ -5368,6 +5830,7 @@
         <w:t xml:space="preserve"> Im Control Block (siehe 7) kann der Simulator gesteuert werden. Der Button Start startet den automatischen Durchlauf des Programmes. Der Simulator stoppt dann nur bei einem Breakpoint oder einer unendlichen Schleife. Sobald der Simulator läuft, ändert der Button seinen Text auf </w:t>
       </w:r>
       <w:proofErr w:type="spellStart"/>
+      <w:proofErr w:type="gramStart"/>
       <w:r>
         <w:rPr>
           <w:rFonts w:ascii="Arial" w:hAnsi="Arial" w:cs="Arial"/>
@@ -5377,6 +5840,7 @@
         <w:t>Stop</w:t>
       </w:r>
       <w:proofErr w:type="spellEnd"/>
+      <w:proofErr w:type="gramEnd"/>
       <w:r>
         <w:rPr>
           <w:rFonts w:ascii="Arial" w:hAnsi="Arial" w:cs="Arial"/>
@@ -5487,11 +5951,12 @@
       <w:pPr>
         <w:pStyle w:val="berschrift1"/>
       </w:pPr>
-      <w:bookmarkStart w:id="8" w:name="_Toc165225985"/>
+      <w:bookmarkStart w:id="8" w:name="_Toc165318523"/>
       <w:r>
         <w:rPr>
           <w:noProof/>
         </w:rPr>
+        <w:lastRenderedPageBreak/>
         <w:drawing>
           <wp:anchor distT="0" distB="0" distL="114300" distR="114300" simplePos="0" relativeHeight="251680768" behindDoc="0" locked="0" layoutInCell="1" allowOverlap="1" wp14:anchorId="0B9E5487" wp14:editId="084842B0">
             <wp:simplePos x="0" y="0"/>
@@ -5869,6 +6334,7 @@
         </w:rPr>
         <w:t xml:space="preserve">) steuert also, wie schnell der </w:t>
       </w:r>
+      <w:proofErr w:type="gramStart"/>
       <w:r>
         <w:rPr>
           <w:rFonts w:ascii="Arial" w:hAnsi="Arial" w:cs="Arial"/>
@@ -5877,6 +6343,7 @@
         </w:rPr>
         <w:t>PIC Instruktionen</w:t>
       </w:r>
+      <w:proofErr w:type="gramEnd"/>
       <w:r>
         <w:rPr>
           <w:rFonts w:ascii="Arial" w:hAnsi="Arial" w:cs="Arial"/>
@@ -5899,105 +6366,99 @@
           <w:sz w:val="24"/>
           <w:szCs w:val="24"/>
         </w:rPr>
-        <w:t xml:space="preserve">Wenn nur ein einzelner Schritt über den </w:t>
-      </w:r>
-      <w:r>
-        <w:rPr>
-          <w:rFonts w:ascii="Arial" w:hAnsi="Arial" w:cs="Arial"/>
-          <w:sz w:val="24"/>
-          <w:szCs w:val="24"/>
-        </w:rPr>
+        <w:t xml:space="preserve">Wenn nur ein einzelner Schritt über den Button </w:t>
+      </w:r>
+      <w:proofErr w:type="spellStart"/>
+      <w:r>
+        <w:rPr>
+          <w:rFonts w:ascii="Arial" w:hAnsi="Arial" w:cs="Arial"/>
+          <w:sz w:val="24"/>
+          <w:szCs w:val="24"/>
+        </w:rPr>
+        <w:t>Step</w:t>
+      </w:r>
+      <w:proofErr w:type="spellEnd"/>
+      <w:r>
+        <w:rPr>
+          <w:rFonts w:ascii="Arial" w:hAnsi="Arial" w:cs="Arial"/>
+          <w:sz w:val="24"/>
+          <w:szCs w:val="24"/>
+        </w:rPr>
+        <w:t xml:space="preserve"> in der UI ausgeführt wird, kommt der </w:t>
+      </w:r>
+      <w:proofErr w:type="spellStart"/>
+      <w:r>
+        <w:rPr>
+          <w:rFonts w:ascii="Arial" w:hAnsi="Arial" w:cs="Arial"/>
+          <w:sz w:val="24"/>
+          <w:szCs w:val="24"/>
+        </w:rPr>
+        <w:t>StepTimer</w:t>
+      </w:r>
+      <w:proofErr w:type="spellEnd"/>
+      <w:r>
+        <w:rPr>
+          <w:rFonts w:ascii="Arial" w:hAnsi="Arial" w:cs="Arial"/>
+          <w:sz w:val="24"/>
+          <w:szCs w:val="24"/>
+        </w:rPr>
+        <w:t xml:space="preserve"> nicht zum Einsatz. </w:t>
+      </w:r>
+      <w:r>
+        <w:rPr>
+          <w:rFonts w:ascii="Arial" w:hAnsi="Arial" w:cs="Arial"/>
+          <w:sz w:val="24"/>
+          <w:szCs w:val="24"/>
+        </w:rPr>
+        <w:t>Zusätzlich wird beim Ausführen eines Befehls anhand der Taktfrequenz (</w:t>
+      </w:r>
+      <w:proofErr w:type="spellStart"/>
+      <w:r>
+        <w:rPr>
+          <w:rFonts w:ascii="Arial" w:hAnsi="Arial" w:cs="Arial"/>
+          <w:sz w:val="24"/>
+          <w:szCs w:val="24"/>
+        </w:rPr>
+        <w:t>ClockSpeed</w:t>
+      </w:r>
+      <w:proofErr w:type="spellEnd"/>
+      <w:r>
+        <w:rPr>
+          <w:rFonts w:ascii="Arial" w:hAnsi="Arial" w:cs="Arial"/>
+          <w:sz w:val="24"/>
+          <w:szCs w:val="24"/>
+        </w:rPr>
+        <w:t>) die Laufzeit (</w:t>
+      </w:r>
+      <w:proofErr w:type="spellStart"/>
+      <w:r>
+        <w:rPr>
+          <w:rFonts w:ascii="Arial" w:hAnsi="Arial" w:cs="Arial"/>
+          <w:sz w:val="24"/>
+          <w:szCs w:val="24"/>
+        </w:rPr>
+        <w:t>Runtime</w:t>
+      </w:r>
+      <w:proofErr w:type="spellEnd"/>
+      <w:r>
+        <w:rPr>
+          <w:rFonts w:ascii="Arial" w:hAnsi="Arial" w:cs="Arial"/>
+          <w:sz w:val="24"/>
+          <w:szCs w:val="24"/>
+        </w:rPr>
+        <w:t>) berechnet und erhöht.</w:t>
+      </w:r>
+    </w:p>
+    <w:p>
+      <w:pPr>
+        <w:pStyle w:val="berschrift1"/>
+      </w:pPr>
+      <w:bookmarkStart w:id="9" w:name="_Toc165318524"/>
+      <w:r>
         <w:lastRenderedPageBreak/>
-        <w:t xml:space="preserve">Button </w:t>
-      </w:r>
-      <w:proofErr w:type="spellStart"/>
-      <w:r>
-        <w:rPr>
-          <w:rFonts w:ascii="Arial" w:hAnsi="Arial" w:cs="Arial"/>
-          <w:sz w:val="24"/>
-          <w:szCs w:val="24"/>
-        </w:rPr>
-        <w:t>Step</w:t>
-      </w:r>
-      <w:proofErr w:type="spellEnd"/>
-      <w:r>
-        <w:rPr>
-          <w:rFonts w:ascii="Arial" w:hAnsi="Arial" w:cs="Arial"/>
-          <w:sz w:val="24"/>
-          <w:szCs w:val="24"/>
-        </w:rPr>
-        <w:t xml:space="preserve"> in der UI ausgeführt wird, kommt der </w:t>
-      </w:r>
-      <w:proofErr w:type="spellStart"/>
-      <w:r>
-        <w:rPr>
-          <w:rFonts w:ascii="Arial" w:hAnsi="Arial" w:cs="Arial"/>
-          <w:sz w:val="24"/>
-          <w:szCs w:val="24"/>
-        </w:rPr>
-        <w:t>StepTimer</w:t>
-      </w:r>
-      <w:proofErr w:type="spellEnd"/>
-      <w:r>
-        <w:rPr>
-          <w:rFonts w:ascii="Arial" w:hAnsi="Arial" w:cs="Arial"/>
-          <w:sz w:val="24"/>
-          <w:szCs w:val="24"/>
-        </w:rPr>
-        <w:t xml:space="preserve"> nicht zum Einsatz. </w:t>
-      </w:r>
-      <w:r>
-        <w:rPr>
-          <w:rFonts w:ascii="Arial" w:hAnsi="Arial" w:cs="Arial"/>
-          <w:sz w:val="24"/>
-          <w:szCs w:val="24"/>
-        </w:rPr>
-        <w:t>Zusätzlich wird beim Ausführen eines Befehls anhand der Taktfrequenz (</w:t>
-      </w:r>
-      <w:proofErr w:type="spellStart"/>
-      <w:r>
-        <w:rPr>
-          <w:rFonts w:ascii="Arial" w:hAnsi="Arial" w:cs="Arial"/>
-          <w:sz w:val="24"/>
-          <w:szCs w:val="24"/>
-        </w:rPr>
-        <w:t>ClockSpeed</w:t>
-      </w:r>
-      <w:proofErr w:type="spellEnd"/>
-      <w:r>
-        <w:rPr>
-          <w:rFonts w:ascii="Arial" w:hAnsi="Arial" w:cs="Arial"/>
-          <w:sz w:val="24"/>
-          <w:szCs w:val="24"/>
-        </w:rPr>
-        <w:t>) die Laufzeit (</w:t>
-      </w:r>
-      <w:proofErr w:type="spellStart"/>
-      <w:r>
-        <w:rPr>
-          <w:rFonts w:ascii="Arial" w:hAnsi="Arial" w:cs="Arial"/>
-          <w:sz w:val="24"/>
-          <w:szCs w:val="24"/>
-        </w:rPr>
-        <w:t>Runtime</w:t>
-      </w:r>
-      <w:proofErr w:type="spellEnd"/>
-      <w:r>
-        <w:rPr>
-          <w:rFonts w:ascii="Arial" w:hAnsi="Arial" w:cs="Arial"/>
-          <w:sz w:val="24"/>
-          <w:szCs w:val="24"/>
-        </w:rPr>
-        <w:t>) berechnet und erhöht.</w:t>
-      </w:r>
-    </w:p>
-    <w:p>
-      <w:pPr>
-        <w:pStyle w:val="berschrift1"/>
-      </w:pPr>
-      <w:r>
         <w:t>Projektgliederung</w:t>
       </w:r>
+      <w:bookmarkEnd w:id="9"/>
     </w:p>
     <w:p>
       <w:pPr>
@@ -6057,7 +6518,7 @@
                                 <w:szCs w:val="22"/>
                               </w:rPr>
                             </w:pPr>
-                            <w:bookmarkStart w:id="9" w:name="_Toc165306293"/>
+                            <w:bookmarkStart w:id="10" w:name="_Toc165317456"/>
                             <w:r>
                               <w:t xml:space="preserve">Abbildung </w:t>
                             </w:r>
@@ -6082,7 +6543,7 @@
                             <w:r>
                               <w:t>: Auszug Programmgliederung</w:t>
                             </w:r>
-                            <w:bookmarkEnd w:id="9"/>
+                            <w:bookmarkEnd w:id="10"/>
                           </w:p>
                         </w:txbxContent>
                       </wps:txbx>
@@ -6111,7 +6572,7 @@
                           <w:szCs w:val="22"/>
                         </w:rPr>
                       </w:pPr>
-                      <w:bookmarkStart w:id="10" w:name="_Toc165306293"/>
+                      <w:bookmarkStart w:id="11" w:name="_Toc165317456"/>
                       <w:r>
                         <w:t xml:space="preserve">Abbildung </w:t>
                       </w:r>
@@ -6136,7 +6597,7 @@
                       <w:r>
                         <w:t>: Auszug Programmgliederung</w:t>
                       </w:r>
-                      <w:bookmarkEnd w:id="10"/>
+                      <w:bookmarkEnd w:id="11"/>
                     </w:p>
                   </w:txbxContent>
                 </v:textbox>
@@ -6147,6 +6608,9 @@
         </mc:AlternateContent>
       </w:r>
       <w:r>
+        <w:rPr>
+          <w:noProof/>
+        </w:rPr>
         <w:drawing>
           <wp:anchor distT="0" distB="0" distL="114300" distR="114300" simplePos="0" relativeHeight="251681792" behindDoc="0" locked="0" layoutInCell="1" allowOverlap="1" wp14:anchorId="3F76F437" wp14:editId="64EF83B4">
             <wp:simplePos x="0" y="0"/>
@@ -6465,9 +6929,11 @@
       <w:pPr>
         <w:pStyle w:val="berschrift1"/>
       </w:pPr>
+      <w:bookmarkStart w:id="12" w:name="_Toc165318525"/>
       <w:r>
         <w:t>Programmstruktur</w:t>
       </w:r>
+      <w:bookmarkEnd w:id="12"/>
     </w:p>
     <w:p>
       <w:pPr>
@@ -6817,6 +7283,7 @@
         <w:t xml:space="preserve">beinhaltet zwei Funktionen. Zum einen </w:t>
       </w:r>
       <w:proofErr w:type="spellStart"/>
+      <w:proofErr w:type="gramStart"/>
       <w:r>
         <w:rPr>
           <w:rFonts w:ascii="Arial" w:hAnsi="Arial" w:cs="Arial"/>
@@ -6832,7 +7299,16 @@
           <w:sz w:val="24"/>
           <w:szCs w:val="24"/>
         </w:rPr>
-        <w:t xml:space="preserve">() und </w:t>
+        <w:t>(</w:t>
+      </w:r>
+      <w:proofErr w:type="gramEnd"/>
+      <w:r>
+        <w:rPr>
+          <w:rFonts w:ascii="Arial" w:hAnsi="Arial" w:cs="Arial"/>
+          <w:sz w:val="24"/>
+          <w:szCs w:val="24"/>
+        </w:rPr>
+        <w:t xml:space="preserve">) und </w:t>
       </w:r>
       <w:proofErr w:type="spellStart"/>
       <w:r>
@@ -7016,16 +7492,7 @@
           <w:sz w:val="24"/>
           <w:szCs w:val="24"/>
         </w:rPr>
-        <w:t xml:space="preserve"> Properties für alle Register, die im PIC vorhanden sind. Hinter diesen Properties steht immer die Adresse des Registers im </w:t>
-      </w:r>
-      <w:r>
-        <w:rPr>
-          <w:rFonts w:ascii="Arial" w:hAnsi="Arial" w:cs="Arial"/>
-          <w:sz w:val="24"/>
-          <w:szCs w:val="24"/>
-        </w:rPr>
-        <w:lastRenderedPageBreak/>
-        <w:t xml:space="preserve">Datenspeicher. Dadurch kann im Simulator immer beispielweise via </w:t>
+        <w:t xml:space="preserve"> Properties für alle Register, die im PIC vorhanden sind. Hinter diesen Properties steht immer die Adresse des Registers im Datenspeicher. Dadurch kann im Simulator immer beispielweise via </w:t>
       </w:r>
       <w:proofErr w:type="spellStart"/>
       <w:r>
@@ -7115,7 +7582,16 @@
           <w:sz w:val="24"/>
           <w:szCs w:val="24"/>
         </w:rPr>
-        <w:t xml:space="preserve"> beinhaltet jeweils statische Attribute mit den einzelnen Bits der Register mit deren Bit-Index. Somit muss im Simulator nicht beispielweise </w:t>
+        <w:t xml:space="preserve"> beinhaltet jeweils statische Attribute mit den einzelnen Bits der Register </w:t>
+      </w:r>
+      <w:r>
+        <w:rPr>
+          <w:rFonts w:ascii="Arial" w:hAnsi="Arial" w:cs="Arial"/>
+          <w:sz w:val="24"/>
+          <w:szCs w:val="24"/>
+        </w:rPr>
+        <w:lastRenderedPageBreak/>
+        <w:t xml:space="preserve">mit deren Bit-Index. Somit muss im Simulator nicht beispielweise </w:t>
       </w:r>
       <w:proofErr w:type="spellStart"/>
       <w:r>
@@ -7180,6 +7656,7 @@
         <w:t xml:space="preserve"> Die Klasse verfügt über eine Methode namens </w:t>
       </w:r>
       <w:proofErr w:type="spellStart"/>
+      <w:proofErr w:type="gramStart"/>
       <w:r>
         <w:rPr>
           <w:rFonts w:ascii="Arial" w:hAnsi="Arial" w:cs="Arial"/>
@@ -7195,7 +7672,16 @@
           <w:sz w:val="24"/>
           <w:szCs w:val="24"/>
         </w:rPr>
-        <w:t>(), diese erhält das Ergebnis einer Berechnung und prüft ob diese 0 ist. Sollte dies der Fall sein, dann wird das Zero-</w:t>
+        <w:t>(</w:t>
+      </w:r>
+      <w:proofErr w:type="gramEnd"/>
+      <w:r>
+        <w:rPr>
+          <w:rFonts w:ascii="Arial" w:hAnsi="Arial" w:cs="Arial"/>
+          <w:sz w:val="24"/>
+          <w:szCs w:val="24"/>
+        </w:rPr>
+        <w:t>), diese erhält das Ergebnis einer Berechnung und prüft ob diese 0 ist. Sollte dies der Fall sein, dann wird das Zero-</w:t>
       </w:r>
       <w:proofErr w:type="spellStart"/>
       <w:r>
@@ -7298,6 +7784,7 @@
         <w:t xml:space="preserve">Des Weiteren besitzt sie eine Funktion namens </w:t>
       </w:r>
       <w:proofErr w:type="spellStart"/>
+      <w:proofErr w:type="gramStart"/>
       <w:r>
         <w:rPr>
           <w:rFonts w:ascii="Arial" w:hAnsi="Arial" w:cs="Arial"/>
@@ -7313,7 +7800,16 @@
           <w:sz w:val="24"/>
           <w:szCs w:val="24"/>
         </w:rPr>
-        <w:t xml:space="preserve">(), welche einen Command übergeben bekommt und einen </w:t>
+        <w:t>(</w:t>
+      </w:r>
+      <w:proofErr w:type="gramEnd"/>
+      <w:r>
+        <w:rPr>
+          <w:rFonts w:ascii="Arial" w:hAnsi="Arial" w:cs="Arial"/>
+          <w:sz w:val="24"/>
+          <w:szCs w:val="24"/>
+        </w:rPr>
+        <w:t xml:space="preserve">), welche einen Command übergeben bekommt und einen </w:t>
       </w:r>
       <w:proofErr w:type="spellStart"/>
       <w:r>
@@ -7373,13 +7869,6 @@
           <w:sz w:val="24"/>
           <w:szCs w:val="24"/>
         </w:rPr>
-      </w:r>
-      <w:r>
-        <w:rPr>
-          <w:rFonts w:ascii="Arial" w:hAnsi="Arial" w:cs="Arial"/>
-          <w:sz w:val="24"/>
-          <w:szCs w:val="24"/>
-        </w:rPr>
         <w:instrText xml:space="preserve"> \* MERGEFORMAT </w:instrText>
       </w:r>
       <w:r>
@@ -7388,6 +7877,13 @@
           <w:sz w:val="24"/>
           <w:szCs w:val="24"/>
         </w:rPr>
+      </w:r>
+      <w:r>
+        <w:rPr>
+          <w:rFonts w:ascii="Arial" w:hAnsi="Arial" w:cs="Arial"/>
+          <w:sz w:val="24"/>
+          <w:szCs w:val="24"/>
+        </w:rPr>
         <w:fldChar w:fldCharType="separate"/>
       </w:r>
       <w:proofErr w:type="spellStart"/>
@@ -7436,6 +7932,8 @@
       <w:r>
         <w:rPr>
           <w:rFonts w:ascii="Arial" w:hAnsi="Arial" w:cs="Arial"/>
+          <w:b/>
+          <w:bCs/>
           <w:sz w:val="24"/>
           <w:szCs w:val="24"/>
         </w:rPr>
@@ -7467,6 +7965,7 @@
         <w:t xml:space="preserve"> Darüber hinaus befinden sich in ihr die Funktion </w:t>
       </w:r>
       <w:proofErr w:type="spellStart"/>
+      <w:proofErr w:type="gramStart"/>
       <w:r>
         <w:rPr>
           <w:rFonts w:ascii="Arial" w:hAnsi="Arial" w:cs="Arial"/>
@@ -7482,7 +7981,16 @@
           <w:sz w:val="24"/>
           <w:szCs w:val="24"/>
         </w:rPr>
-        <w:t xml:space="preserve">(), welche einen Command und ein </w:t>
+        <w:t>(</w:t>
+      </w:r>
+      <w:proofErr w:type="gramEnd"/>
+      <w:r>
+        <w:rPr>
+          <w:rFonts w:ascii="Arial" w:hAnsi="Arial" w:cs="Arial"/>
+          <w:sz w:val="24"/>
+          <w:szCs w:val="24"/>
+        </w:rPr>
+        <w:t xml:space="preserve">), welche einen Command und ein </w:t>
       </w:r>
       <w:proofErr w:type="spellStart"/>
       <w:r>
@@ -7588,87 +8096,202 @@
           <w:sz w:val="24"/>
           <w:szCs w:val="24"/>
         </w:rPr>
-        <w:t xml:space="preserve"> In einem Cycle wird immer auf Interrupts geprüft und die Laufzeit erhöht.</w:t>
-      </w:r>
-    </w:p>
-    <w:p>
-      <w:pPr>
-        <w:rPr>
-          <w:rFonts w:ascii="Arial" w:hAnsi="Arial" w:cs="Arial"/>
-          <w:sz w:val="24"/>
-          <w:szCs w:val="24"/>
-          <w:highlight w:val="yellow"/>
-        </w:rPr>
-      </w:pPr>
-      <w:proofErr w:type="spellStart"/>
-      <w:r>
-        <w:rPr>
-          <w:rFonts w:ascii="Arial" w:hAnsi="Arial" w:cs="Arial"/>
-          <w:sz w:val="24"/>
-          <w:szCs w:val="24"/>
-          <w:highlight w:val="yellow"/>
-        </w:rPr>
-        <w:t>InstructionProcessor</w:t>
-      </w:r>
-      <w:proofErr w:type="spellEnd"/>
-    </w:p>
-    <w:p>
-      <w:pPr>
-        <w:rPr>
-          <w:rFonts w:ascii="Arial" w:hAnsi="Arial" w:cs="Arial"/>
-          <w:sz w:val="24"/>
-          <w:szCs w:val="24"/>
-          <w:highlight w:val="yellow"/>
-        </w:rPr>
-      </w:pPr>
-      <w:proofErr w:type="spellStart"/>
-      <w:r>
-        <w:rPr>
-          <w:rFonts w:ascii="Arial" w:hAnsi="Arial" w:cs="Arial"/>
-          <w:sz w:val="24"/>
-          <w:szCs w:val="24"/>
-          <w:highlight w:val="yellow"/>
-        </w:rPr>
-        <w:t>LSTFile</w:t>
-      </w:r>
-      <w:proofErr w:type="spellEnd"/>
-    </w:p>
-    <w:p>
-      <w:pPr>
-        <w:rPr>
-          <w:rFonts w:ascii="Arial" w:hAnsi="Arial" w:cs="Arial"/>
-          <w:sz w:val="24"/>
-          <w:szCs w:val="24"/>
-        </w:rPr>
-      </w:pPr>
-      <w:r>
-        <w:rPr>
-          <w:rFonts w:ascii="Arial" w:hAnsi="Arial" w:cs="Arial"/>
-          <w:sz w:val="24"/>
-          <w:szCs w:val="24"/>
-          <w:highlight w:val="yellow"/>
-        </w:rPr>
-        <w:t>EEPROM</w:t>
-      </w:r>
-    </w:p>
-    <w:p>
-      <w:pPr>
-        <w:rPr>
-          <w:rFonts w:ascii="Arial" w:hAnsi="Arial" w:cs="Arial"/>
-          <w:sz w:val="24"/>
-          <w:szCs w:val="24"/>
-        </w:rPr>
-      </w:pPr>
+        <w:t xml:space="preserve"> </w:t>
+      </w:r>
+      <w:r>
+        <w:rPr>
+          <w:rFonts w:ascii="Arial" w:hAnsi="Arial" w:cs="Arial"/>
+          <w:sz w:val="24"/>
+          <w:szCs w:val="24"/>
+        </w:rPr>
+        <w:t xml:space="preserve">Was genau in dieser Funktion passiert, ist in </w:t>
+      </w:r>
+      <w:r>
+        <w:rPr>
+          <w:rFonts w:ascii="Arial" w:hAnsi="Arial" w:cs="Arial"/>
+          <w:sz w:val="24"/>
+          <w:szCs w:val="24"/>
+        </w:rPr>
+        <w:fldChar w:fldCharType="begin"/>
+      </w:r>
+      <w:r>
+        <w:rPr>
+          <w:rFonts w:ascii="Arial" w:hAnsi="Arial" w:cs="Arial"/>
+          <w:sz w:val="24"/>
+          <w:szCs w:val="24"/>
+        </w:rPr>
+        <w:instrText xml:space="preserve"> REF _Ref165317655 \h </w:instrText>
+      </w:r>
+      <w:r>
+        <w:rPr>
+          <w:rFonts w:ascii="Arial" w:hAnsi="Arial" w:cs="Arial"/>
+          <w:sz w:val="24"/>
+          <w:szCs w:val="24"/>
+        </w:rPr>
+      </w:r>
+      <w:r>
+        <w:rPr>
+          <w:rFonts w:ascii="Arial" w:hAnsi="Arial" w:cs="Arial"/>
+          <w:sz w:val="24"/>
+          <w:szCs w:val="24"/>
+        </w:rPr>
+        <w:fldChar w:fldCharType="separate"/>
+      </w:r>
+      <w:r>
+        <w:rPr>
+          <w:rFonts w:ascii="Arial" w:hAnsi="Arial" w:cs="Arial"/>
+        </w:rPr>
+        <w:t>Cycle-Handler</w:t>
+      </w:r>
+      <w:r>
+        <w:rPr>
+          <w:rFonts w:ascii="Arial" w:hAnsi="Arial" w:cs="Arial"/>
+          <w:sz w:val="24"/>
+          <w:szCs w:val="24"/>
+        </w:rPr>
+        <w:fldChar w:fldCharType="end"/>
+      </w:r>
+      <w:r>
+        <w:rPr>
+          <w:rFonts w:ascii="Arial" w:hAnsi="Arial" w:cs="Arial"/>
+          <w:sz w:val="24"/>
+          <w:szCs w:val="24"/>
+        </w:rPr>
+        <w:t xml:space="preserve"> beschrieben.</w:t>
+      </w:r>
+    </w:p>
+    <w:p>
+      <w:pPr>
+        <w:jc w:val="both"/>
+        <w:rPr>
+          <w:rFonts w:ascii="Arial" w:hAnsi="Arial" w:cs="Arial"/>
+          <w:sz w:val="24"/>
+          <w:szCs w:val="24"/>
+        </w:rPr>
+      </w:pPr>
+      <w:r>
+        <w:rPr>
+          <w:rFonts w:ascii="Arial" w:hAnsi="Arial" w:cs="Arial"/>
+          <w:sz w:val="24"/>
+          <w:szCs w:val="24"/>
+        </w:rPr>
+        <w:t xml:space="preserve">Die Klasse </w:t>
+      </w:r>
+      <w:proofErr w:type="spellStart"/>
+      <w:r>
+        <w:rPr>
+          <w:rFonts w:ascii="Arial" w:hAnsi="Arial" w:cs="Arial"/>
+          <w:b/>
+          <w:bCs/>
+          <w:sz w:val="24"/>
+          <w:szCs w:val="24"/>
+        </w:rPr>
+        <w:t>LSTFile.cs</w:t>
+      </w:r>
+      <w:proofErr w:type="spellEnd"/>
+      <w:r>
+        <w:rPr>
+          <w:rFonts w:ascii="Arial" w:hAnsi="Arial" w:cs="Arial"/>
+          <w:sz w:val="24"/>
+          <w:szCs w:val="24"/>
+        </w:rPr>
+        <w:t xml:space="preserve"> </w:t>
+      </w:r>
+      <w:r>
+        <w:rPr>
+          <w:rFonts w:ascii="Arial" w:hAnsi="Arial" w:cs="Arial"/>
+          <w:sz w:val="24"/>
+          <w:szCs w:val="24"/>
+        </w:rPr>
+        <w:t xml:space="preserve">ist für das Einlesen der LST-Datei zuständig. Diese wird im Konstruktor mit </w:t>
+      </w:r>
+      <w:r>
+        <w:rPr>
+          <w:rFonts w:ascii="Arial" w:hAnsi="Arial" w:cs="Arial"/>
+          <w:sz w:val="24"/>
+          <w:szCs w:val="24"/>
+        </w:rPr>
+        <w:t xml:space="preserve">dem Dateipfad der Datei aufgerufen und liest diese ein. Nach erfolgreichem Einlesen wird sowohl der Programmspeicher mit den Befehlen </w:t>
+      </w:r>
+      <w:r>
+        <w:rPr>
+          <w:rFonts w:ascii="Arial" w:hAnsi="Arial" w:cs="Arial"/>
+          <w:sz w:val="24"/>
+          <w:szCs w:val="24"/>
+        </w:rPr>
+        <w:t>gesetzt</w:t>
+      </w:r>
+      <w:r>
+        <w:rPr>
+          <w:rFonts w:ascii="Arial" w:hAnsi="Arial" w:cs="Arial"/>
+          <w:sz w:val="24"/>
+          <w:szCs w:val="24"/>
+        </w:rPr>
+        <w:t xml:space="preserve"> als auch das Objekt, welches zur Anzeige des Codes in der UI verwendet wird, gefüllt.</w:t>
+      </w:r>
+    </w:p>
+    <w:p>
+      <w:pPr>
+        <w:rPr>
+          <w:rFonts w:ascii="Arial" w:hAnsi="Arial" w:cs="Arial"/>
+          <w:sz w:val="24"/>
+          <w:szCs w:val="24"/>
+        </w:rPr>
+      </w:pPr>
+      <w:r>
+        <w:rPr>
+          <w:rFonts w:ascii="Arial" w:hAnsi="Arial" w:cs="Arial"/>
+          <w:sz w:val="24"/>
+          <w:szCs w:val="24"/>
+        </w:rPr>
+        <w:t xml:space="preserve">Die Klasse </w:t>
+      </w:r>
+      <w:proofErr w:type="spellStart"/>
+      <w:r>
+        <w:rPr>
+          <w:rFonts w:ascii="Arial" w:hAnsi="Arial" w:cs="Arial"/>
+          <w:b/>
+          <w:bCs/>
+          <w:sz w:val="24"/>
+          <w:szCs w:val="24"/>
+        </w:rPr>
+        <w:t>EEPROM.cs</w:t>
+      </w:r>
+      <w:proofErr w:type="spellEnd"/>
+      <w:r>
+        <w:rPr>
+          <w:rFonts w:ascii="Arial" w:hAnsi="Arial" w:cs="Arial"/>
+          <w:sz w:val="24"/>
+          <w:szCs w:val="24"/>
+        </w:rPr>
+        <w:t xml:space="preserve"> beinhaltet alle Logik für den EEPROM schreib Vorgang und das persistente Speichern dieser Daten. Hierauf wird im </w:t>
+      </w:r>
+      <w:r>
+        <w:rPr>
+          <w:rFonts w:ascii="Arial" w:hAnsi="Arial" w:cs="Arial"/>
+          <w:sz w:val="24"/>
+          <w:szCs w:val="24"/>
+        </w:rPr>
+        <w:t>Laufe der Dokumentation</w:t>
+      </w:r>
+      <w:r>
+        <w:rPr>
+          <w:rFonts w:ascii="Arial" w:hAnsi="Arial" w:cs="Arial"/>
+          <w:sz w:val="24"/>
+          <w:szCs w:val="24"/>
+        </w:rPr>
+        <w:t xml:space="preserve"> nochmal genauer eingegangen.</w:t>
+      </w:r>
     </w:p>
     <w:p>
       <w:pPr>
         <w:pStyle w:val="berschrift1"/>
       </w:pPr>
-      <w:bookmarkStart w:id="11" w:name="_Toc165225986"/>
+      <w:bookmarkStart w:id="13" w:name="_Toc165318526"/>
       <w:r>
         <w:t>Interner Aufbau</w:t>
       </w:r>
-      <w:bookmarkEnd w:id="11"/>
+      <w:bookmarkEnd w:id="13"/>
     </w:p>
     <w:p>
       <w:pPr>
@@ -7677,14 +8300,14 @@
           <w:rFonts w:ascii="Arial" w:hAnsi="Arial" w:cs="Arial"/>
         </w:rPr>
       </w:pPr>
-      <w:bookmarkStart w:id="12" w:name="_Toc165225987"/>
+      <w:bookmarkStart w:id="14" w:name="_Toc165318527"/>
       <w:r>
         <w:rPr>
           <w:rFonts w:ascii="Arial" w:hAnsi="Arial" w:cs="Arial"/>
         </w:rPr>
         <w:t>Registeraufbau</w:t>
       </w:r>
-      <w:bookmarkEnd w:id="12"/>
+      <w:bookmarkEnd w:id="14"/>
     </w:p>
     <w:p>
       <w:pPr>
@@ -7764,6 +8387,7 @@
         <w:t xml:space="preserve">Hierzu wurde eine Funktion </w:t>
       </w:r>
       <w:proofErr w:type="spellStart"/>
+      <w:proofErr w:type="gramStart"/>
       <w:r>
         <w:rPr>
           <w:rFonts w:ascii="Arial" w:hAnsi="Arial" w:cs="Arial"/>
@@ -7779,7 +8403,16 @@
           <w:sz w:val="24"/>
           <w:szCs w:val="24"/>
         </w:rPr>
-        <w:t xml:space="preserve">() geschrieben, welche das primäre Register setzt und dann unter anderem die oben genannten Sonderfälle prüft und </w:t>
+        <w:t>(</w:t>
+      </w:r>
+      <w:proofErr w:type="gramEnd"/>
+      <w:r>
+        <w:rPr>
+          <w:rFonts w:ascii="Arial" w:hAnsi="Arial" w:cs="Arial"/>
+          <w:sz w:val="24"/>
+          <w:szCs w:val="24"/>
+        </w:rPr>
+        <w:t xml:space="preserve">) geschrieben, welche das primäre Register setzt und dann unter anderem die oben genannten Sonderfälle prüft und </w:t>
       </w:r>
       <w:r>
         <w:rPr>
@@ -7869,7 +8502,7 @@
           <w:rFonts w:ascii="Arial" w:hAnsi="Arial" w:cs="Arial"/>
         </w:rPr>
       </w:pPr>
-      <w:bookmarkStart w:id="13" w:name="_Toc165306294"/>
+      <w:bookmarkStart w:id="15" w:name="_Toc165317457"/>
       <w:r>
         <w:rPr>
           <w:rFonts w:ascii="Arial" w:hAnsi="Arial" w:cs="Arial"/>
@@ -7914,6 +8547,7 @@
         <w:t xml:space="preserve">: Codeausschnitt </w:t>
       </w:r>
       <w:proofErr w:type="spellStart"/>
+      <w:proofErr w:type="gramStart"/>
       <w:r>
         <w:rPr>
           <w:rFonts w:ascii="Arial" w:hAnsi="Arial" w:cs="Arial"/>
@@ -7925,9 +8559,16 @@
         <w:rPr>
           <w:rFonts w:ascii="Arial" w:hAnsi="Arial" w:cs="Arial"/>
         </w:rPr>
-        <w:t>()</w:t>
-      </w:r>
-      <w:bookmarkEnd w:id="13"/>
+        <w:t>(</w:t>
+      </w:r>
+      <w:proofErr w:type="gramEnd"/>
+      <w:r>
+        <w:rPr>
+          <w:rFonts w:ascii="Arial" w:hAnsi="Arial" w:cs="Arial"/>
+        </w:rPr>
+        <w:t>)</w:t>
+      </w:r>
+      <w:bookmarkEnd w:id="15"/>
     </w:p>
     <w:p>
       <w:pPr>
@@ -7936,14 +8577,14 @@
           <w:rFonts w:ascii="Arial" w:hAnsi="Arial" w:cs="Arial"/>
         </w:rPr>
       </w:pPr>
-      <w:bookmarkStart w:id="14" w:name="_Toc165225988"/>
+      <w:bookmarkStart w:id="16" w:name="_Toc165318528"/>
       <w:r>
         <w:rPr>
           <w:rFonts w:ascii="Arial" w:hAnsi="Arial" w:cs="Arial"/>
         </w:rPr>
         <w:t>Stack</w:t>
       </w:r>
-      <w:bookmarkEnd w:id="14"/>
+      <w:bookmarkEnd w:id="16"/>
     </w:p>
     <w:p>
       <w:pPr>
@@ -7954,13 +8595,41 @@
           <w:szCs w:val="24"/>
         </w:rPr>
       </w:pPr>
-      <w:r>
-        <w:rPr>
-          <w:rFonts w:ascii="Arial" w:hAnsi="Arial" w:cs="Arial"/>
-          <w:sz w:val="24"/>
-          <w:szCs w:val="24"/>
-        </w:rPr>
-        <w:t>Der Stack ist als ein Integer Array mit 8 Stellen realisiert. Der Stack verfügt über zwei Funktionen, Push und Pop.</w:t>
+      <w:proofErr w:type="gramStart"/>
+      <w:r>
+        <w:rPr>
+          <w:rFonts w:ascii="Arial" w:hAnsi="Arial" w:cs="Arial"/>
+          <w:sz w:val="24"/>
+          <w:szCs w:val="24"/>
+        </w:rPr>
+        <w:t>Der Stack</w:t>
+      </w:r>
+      <w:proofErr w:type="gramEnd"/>
+      <w:r>
+        <w:rPr>
+          <w:rFonts w:ascii="Arial" w:hAnsi="Arial" w:cs="Arial"/>
+          <w:sz w:val="24"/>
+          <w:szCs w:val="24"/>
+        </w:rPr>
+        <w:t xml:space="preserve"> ist als ein Integer Array mit 8 Stellen realisiert. </w:t>
+      </w:r>
+      <w:proofErr w:type="gramStart"/>
+      <w:r>
+        <w:rPr>
+          <w:rFonts w:ascii="Arial" w:hAnsi="Arial" w:cs="Arial"/>
+          <w:sz w:val="24"/>
+          <w:szCs w:val="24"/>
+        </w:rPr>
+        <w:t>Der Stack</w:t>
+      </w:r>
+      <w:proofErr w:type="gramEnd"/>
+      <w:r>
+        <w:rPr>
+          <w:rFonts w:ascii="Arial" w:hAnsi="Arial" w:cs="Arial"/>
+          <w:sz w:val="24"/>
+          <w:szCs w:val="24"/>
+        </w:rPr>
+        <w:t xml:space="preserve"> verfügt über zwei Funktionen, Push und Pop.</w:t>
       </w:r>
     </w:p>
     <w:p>
@@ -8027,7 +8696,7 @@
           <w:rFonts w:ascii="Arial" w:hAnsi="Arial" w:cs="Arial"/>
         </w:rPr>
       </w:pPr>
-      <w:bookmarkStart w:id="15" w:name="_Toc165306295"/>
+      <w:bookmarkStart w:id="17" w:name="_Toc165317458"/>
       <w:r>
         <w:rPr>
           <w:rFonts w:ascii="Arial" w:hAnsi="Arial" w:cs="Arial"/>
@@ -8083,7 +8752,7 @@
         </w:rPr>
         <w:t xml:space="preserve"> für Stack</w:t>
       </w:r>
-      <w:bookmarkEnd w:id="15"/>
+      <w:bookmarkEnd w:id="17"/>
     </w:p>
     <w:p>
       <w:pPr>
@@ -8103,6 +8772,7 @@
         <w:t xml:space="preserve">Die Funktion </w:t>
       </w:r>
       <w:proofErr w:type="spellStart"/>
+      <w:proofErr w:type="gramStart"/>
       <w:r>
         <w:rPr>
           <w:rFonts w:ascii="Arial" w:hAnsi="Arial" w:cs="Arial"/>
@@ -8118,7 +8788,16 @@
           <w:sz w:val="24"/>
           <w:szCs w:val="24"/>
         </w:rPr>
-        <w:t xml:space="preserve">() schreibt den aktuellen PC an die Stelle im Stack, auf die der </w:t>
+        <w:t>(</w:t>
+      </w:r>
+      <w:proofErr w:type="gramEnd"/>
+      <w:r>
+        <w:rPr>
+          <w:rFonts w:ascii="Arial" w:hAnsi="Arial" w:cs="Arial"/>
+          <w:sz w:val="24"/>
+          <w:szCs w:val="24"/>
+        </w:rPr>
+        <w:t xml:space="preserve">) schreibt den aktuellen PC an die Stelle im Stack, auf die der </w:t>
       </w:r>
       <w:proofErr w:type="spellStart"/>
       <w:r>
@@ -8217,6 +8896,7 @@
         <w:t xml:space="preserve"> </w:t>
       </w:r>
       <w:proofErr w:type="spellStart"/>
+      <w:proofErr w:type="gramStart"/>
       <w:r>
         <w:rPr>
           <w:rFonts w:ascii="Arial" w:hAnsi="Arial" w:cs="Arial"/>
@@ -8232,7 +8912,16 @@
           <w:sz w:val="24"/>
           <w:szCs w:val="24"/>
         </w:rPr>
-        <w:t>()</w:t>
+        <w:t>(</w:t>
+      </w:r>
+      <w:proofErr w:type="gramEnd"/>
+      <w:r>
+        <w:rPr>
+          <w:rFonts w:ascii="Arial" w:hAnsi="Arial" w:cs="Arial"/>
+          <w:sz w:val="24"/>
+          <w:szCs w:val="24"/>
+        </w:rPr>
+        <w:t>)</w:t>
       </w:r>
       <w:r>
         <w:rPr>
@@ -8286,14 +8975,14 @@
           <w:rFonts w:ascii="Arial" w:hAnsi="Arial" w:cs="Arial"/>
         </w:rPr>
       </w:pPr>
-      <w:bookmarkStart w:id="16" w:name="_Toc165225989"/>
+      <w:bookmarkStart w:id="18" w:name="_Toc165318529"/>
       <w:r>
         <w:rPr>
           <w:rFonts w:ascii="Arial" w:hAnsi="Arial" w:cs="Arial"/>
         </w:rPr>
         <w:t>Programmspeicher</w:t>
       </w:r>
-      <w:bookmarkEnd w:id="16"/>
+      <w:bookmarkEnd w:id="18"/>
     </w:p>
     <w:p>
       <w:pPr>
@@ -8673,17 +9362,18 @@
           <w:rFonts w:ascii="Arial" w:hAnsi="Arial" w:cs="Arial"/>
         </w:rPr>
       </w:pPr>
-      <w:bookmarkStart w:id="17" w:name="_Toc165225990"/>
+      <w:bookmarkStart w:id="19" w:name="_Toc165318530"/>
       <w:r>
         <w:rPr>
           <w:rFonts w:ascii="Arial" w:hAnsi="Arial" w:cs="Arial"/>
         </w:rPr>
         <w:t>Vorteiler</w:t>
       </w:r>
-      <w:bookmarkEnd w:id="17"/>
-    </w:p>
-    <w:p>
-      <w:pPr>
+      <w:bookmarkEnd w:id="19"/>
+    </w:p>
+    <w:p>
+      <w:pPr>
+        <w:jc w:val="both"/>
         <w:rPr>
           <w:rFonts w:ascii="Arial" w:hAnsi="Arial" w:cs="Arial"/>
           <w:sz w:val="24"/>
@@ -8817,6 +9507,7 @@
     </w:p>
     <w:p>
       <w:pPr>
+        <w:jc w:val="both"/>
         <w:rPr>
           <w:rFonts w:ascii="Arial" w:hAnsi="Arial" w:cs="Arial"/>
           <w:sz w:val="24"/>
@@ -8908,7 +9599,7 @@
       <w:pPr>
         <w:pStyle w:val="Beschriftung"/>
       </w:pPr>
-      <w:bookmarkStart w:id="18" w:name="_Toc165306296"/>
+      <w:bookmarkStart w:id="20" w:name="_Toc165317459"/>
       <w:r>
         <w:t xml:space="preserve">Abbildung </w:t>
       </w:r>
@@ -8945,7 +9636,7 @@
       <w:r>
         <w:t>WatchDog</w:t>
       </w:r>
-      <w:bookmarkEnd w:id="18"/>
+      <w:bookmarkEnd w:id="20"/>
       <w:proofErr w:type="spellEnd"/>
     </w:p>
     <w:p>
@@ -8997,7 +9688,7 @@
       <w:pPr>
         <w:pStyle w:val="Beschriftung"/>
       </w:pPr>
-      <w:bookmarkStart w:id="19" w:name="_Toc165306297"/>
+      <w:bookmarkStart w:id="21" w:name="_Toc165317460"/>
       <w:r>
         <w:t xml:space="preserve">Abbildung </w:t>
       </w:r>
@@ -9030,7 +9721,7 @@
       <w:r>
         <w:t xml:space="preserve"> Timer0</w:t>
       </w:r>
-      <w:bookmarkEnd w:id="19"/>
+      <w:bookmarkEnd w:id="21"/>
     </w:p>
     <w:p>
       <w:pPr>
@@ -9039,7 +9730,7 @@
           <w:rFonts w:ascii="Arial" w:hAnsi="Arial" w:cs="Arial"/>
         </w:rPr>
       </w:pPr>
-      <w:bookmarkStart w:id="20" w:name="_Toc165225991"/>
+      <w:bookmarkStart w:id="22" w:name="_Toc165318531"/>
       <w:proofErr w:type="spellStart"/>
       <w:r>
         <w:rPr>
@@ -9047,7 +9738,7 @@
         </w:rPr>
         <w:t>BankAddressResolution</w:t>
       </w:r>
-      <w:bookmarkEnd w:id="20"/>
+      <w:bookmarkEnd w:id="22"/>
       <w:proofErr w:type="spellEnd"/>
       <w:r>
         <w:rPr>
@@ -9058,6 +9749,7 @@
     </w:p>
     <w:p>
       <w:pPr>
+        <w:jc w:val="both"/>
         <w:rPr>
           <w:rFonts w:ascii="Arial" w:hAnsi="Arial" w:cs="Arial"/>
           <w:sz w:val="24"/>
@@ -9073,6 +9765,7 @@
         <w:t xml:space="preserve">Die Funktion </w:t>
       </w:r>
       <w:proofErr w:type="spellStart"/>
+      <w:proofErr w:type="gramStart"/>
       <w:r>
         <w:rPr>
           <w:rFonts w:ascii="Arial" w:hAnsi="Arial" w:cs="Arial"/>
@@ -9088,7 +9781,16 @@
           <w:sz w:val="24"/>
           <w:szCs w:val="24"/>
         </w:rPr>
-        <w:t>() erhält eine Adresse, in die ein Wert gespeichert werden soll.</w:t>
+        <w:t>(</w:t>
+      </w:r>
+      <w:proofErr w:type="gramEnd"/>
+      <w:r>
+        <w:rPr>
+          <w:rFonts w:ascii="Arial" w:hAnsi="Arial" w:cs="Arial"/>
+          <w:sz w:val="24"/>
+          <w:szCs w:val="24"/>
+        </w:rPr>
+        <w:t>) erhält eine Adresse, in die ein Wert gespeichert werden soll.</w:t>
       </w:r>
       <w:r>
         <w:rPr>
@@ -9108,7 +9810,7 @@
           <w:szCs w:val="24"/>
         </w:rPr>
       </w:pPr>
-      <w:bookmarkStart w:id="21" w:name="_Toc165225992"/>
+      <w:bookmarkStart w:id="23" w:name="_Toc165318532"/>
       <w:proofErr w:type="spellStart"/>
       <w:r>
         <w:rPr>
@@ -9116,11 +9818,12 @@
         </w:rPr>
         <w:t>DirectionalWrite</w:t>
       </w:r>
-      <w:bookmarkEnd w:id="21"/>
-      <w:proofErr w:type="spellEnd"/>
-    </w:p>
-    <w:p>
-      <w:pPr>
+      <w:bookmarkEnd w:id="23"/>
+      <w:proofErr w:type="spellEnd"/>
+    </w:p>
+    <w:p>
+      <w:pPr>
+        <w:jc w:val="both"/>
         <w:rPr>
           <w:rFonts w:ascii="Arial" w:hAnsi="Arial" w:cs="Arial"/>
           <w:sz w:val="24"/>
@@ -9136,6 +9839,7 @@
         <w:t xml:space="preserve">Die Funktion </w:t>
       </w:r>
       <w:proofErr w:type="spellStart"/>
+      <w:proofErr w:type="gramStart"/>
       <w:r>
         <w:rPr>
           <w:rFonts w:ascii="Arial" w:hAnsi="Arial" w:cs="Arial"/>
@@ -9151,15 +9855,42 @@
           <w:sz w:val="24"/>
           <w:szCs w:val="24"/>
         </w:rPr>
-        <w:t>() erhält das Destination-Bit, sowie die Adresse f als auch die daten, die gespeichert werden sollen.</w:t>
-      </w:r>
-      <w:r>
-        <w:rPr>
-          <w:rFonts w:ascii="Arial" w:hAnsi="Arial" w:cs="Arial"/>
-          <w:sz w:val="24"/>
-          <w:szCs w:val="24"/>
-        </w:rPr>
-        <w:t xml:space="preserve"> Die Funktion entscheidet anhand des Destination-Bit ob das Ergebnis in das W-Register oder in die Fileadresse f gespeichert werden soll. Ist das Destination-Bit 0 wird der Wert in das W-Register gespeichert ist das Destination-Bit 1 wird der Wert an die Fileadresse f geschrieben.</w:t>
+        <w:t>(</w:t>
+      </w:r>
+      <w:proofErr w:type="gramEnd"/>
+      <w:r>
+        <w:rPr>
+          <w:rFonts w:ascii="Arial" w:hAnsi="Arial" w:cs="Arial"/>
+          <w:sz w:val="24"/>
+          <w:szCs w:val="24"/>
+        </w:rPr>
+        <w:t>) erhält das Destination-Bit, sowie die Adresse f als auch die daten, die gespeichert werden sollen.</w:t>
+      </w:r>
+      <w:r>
+        <w:rPr>
+          <w:rFonts w:ascii="Arial" w:hAnsi="Arial" w:cs="Arial"/>
+          <w:sz w:val="24"/>
+          <w:szCs w:val="24"/>
+        </w:rPr>
+        <w:t xml:space="preserve"> Die Funktion entscheidet anhand des Destination-</w:t>
+      </w:r>
+      <w:proofErr w:type="gramStart"/>
+      <w:r>
+        <w:rPr>
+          <w:rFonts w:ascii="Arial" w:hAnsi="Arial" w:cs="Arial"/>
+          <w:sz w:val="24"/>
+          <w:szCs w:val="24"/>
+        </w:rPr>
+        <w:t>Bit</w:t>
+      </w:r>
+      <w:proofErr w:type="gramEnd"/>
+      <w:r>
+        <w:rPr>
+          <w:rFonts w:ascii="Arial" w:hAnsi="Arial" w:cs="Arial"/>
+          <w:sz w:val="24"/>
+          <w:szCs w:val="24"/>
+        </w:rPr>
+        <w:t xml:space="preserve"> ob das Ergebnis in das W-Register oder in die Fileadresse f gespeichert werden soll. Ist das Destination-Bit 0 wird der Wert in das W-Register gespeichert ist das Destination-Bit 1 wird der Wert an die Fileadresse f geschrieben.</w:t>
       </w:r>
     </w:p>
     <w:p>
@@ -9212,7 +9943,7 @@
       <w:pPr>
         <w:pStyle w:val="Beschriftung"/>
       </w:pPr>
-      <w:bookmarkStart w:id="22" w:name="_Toc165306298"/>
+      <w:bookmarkStart w:id="24" w:name="_Toc165317461"/>
       <w:r>
         <w:t xml:space="preserve">Abbildung </w:t>
       </w:r>
@@ -9241,7 +9972,7 @@
       <w:r>
         <w:t>DirectionalWrite</w:t>
       </w:r>
-      <w:bookmarkEnd w:id="22"/>
+      <w:bookmarkEnd w:id="24"/>
       <w:proofErr w:type="spellEnd"/>
     </w:p>
     <w:p/>
@@ -9302,7 +10033,7 @@
           <w:szCs w:val="24"/>
         </w:rPr>
       </w:pPr>
-      <w:bookmarkStart w:id="23" w:name="_Toc165306299"/>
+      <w:bookmarkStart w:id="25" w:name="_Toc165317462"/>
       <w:r>
         <w:t xml:space="preserve">Abbildung </w:t>
       </w:r>
@@ -9327,7 +10058,7 @@
       <w:r>
         <w:t>: Codeausschnitt Berechnung Vorteiler</w:t>
       </w:r>
-      <w:bookmarkEnd w:id="23"/>
+      <w:bookmarkEnd w:id="25"/>
     </w:p>
     <w:p>
       <w:pPr>
@@ -9343,11 +10074,11 @@
       <w:pPr>
         <w:pStyle w:val="berschrift1"/>
       </w:pPr>
-      <w:bookmarkStart w:id="24" w:name="_Toc165225993"/>
+      <w:bookmarkStart w:id="26" w:name="_Toc165318533"/>
       <w:r>
         <w:t>Verarbeitung Befehle</w:t>
       </w:r>
-      <w:bookmarkEnd w:id="24"/>
+      <w:bookmarkEnd w:id="26"/>
     </w:p>
     <w:p>
       <w:pPr>
@@ -9356,8 +10087,8 @@
           <w:rFonts w:ascii="Arial" w:hAnsi="Arial" w:cs="Arial"/>
         </w:rPr>
       </w:pPr>
-      <w:bookmarkStart w:id="25" w:name="_Ref164253343"/>
-      <w:bookmarkStart w:id="26" w:name="_Toc165225994"/>
+      <w:bookmarkStart w:id="27" w:name="_Ref164253343"/>
+      <w:bookmarkStart w:id="28" w:name="_Toc165318534"/>
       <w:r>
         <w:rPr>
           <w:rFonts w:ascii="Arial" w:hAnsi="Arial" w:cs="Arial"/>
@@ -9371,8 +10102,8 @@
         </w:rPr>
         <w:t>Opcode</w:t>
       </w:r>
-      <w:bookmarkEnd w:id="25"/>
-      <w:bookmarkEnd w:id="26"/>
+      <w:bookmarkEnd w:id="27"/>
+      <w:bookmarkEnd w:id="28"/>
       <w:proofErr w:type="spellEnd"/>
     </w:p>
     <w:p>
@@ -9555,8 +10286,8 @@
           <w:rFonts w:ascii="Arial" w:hAnsi="Arial" w:cs="Arial"/>
         </w:rPr>
       </w:pPr>
-      <w:bookmarkStart w:id="27" w:name="_Ref164254327"/>
-      <w:bookmarkStart w:id="28" w:name="_Toc165306300"/>
+      <w:bookmarkStart w:id="29" w:name="_Ref164254327"/>
+      <w:bookmarkStart w:id="30" w:name="_Toc165317463"/>
       <w:r>
         <w:rPr>
           <w:rFonts w:ascii="Arial" w:hAnsi="Arial" w:cs="Arial"/>
@@ -9614,8 +10345,8 @@
         </w:rPr>
         <w:t xml:space="preserve"> Encoding</w:t>
       </w:r>
-      <w:bookmarkEnd w:id="27"/>
-      <w:bookmarkEnd w:id="28"/>
+      <w:bookmarkEnd w:id="29"/>
+      <w:bookmarkEnd w:id="30"/>
     </w:p>
     <w:p>
       <w:pPr>
@@ -9851,7 +10582,7 @@
           <w:rFonts w:ascii="Arial" w:hAnsi="Arial" w:cs="Arial"/>
         </w:rPr>
       </w:pPr>
-      <w:bookmarkStart w:id="29" w:name="_Toc165306301"/>
+      <w:bookmarkStart w:id="31" w:name="_Toc165317464"/>
       <w:r>
         <w:rPr>
           <w:rFonts w:ascii="Arial" w:hAnsi="Arial" w:cs="Arial"/>
@@ -9909,7 +10640,7 @@
         </w:rPr>
         <w:t xml:space="preserve"> und f-Register</w:t>
       </w:r>
-      <w:bookmarkEnd w:id="29"/>
+      <w:bookmarkEnd w:id="31"/>
     </w:p>
     <w:p>
       <w:pPr>
@@ -9918,8 +10649,8 @@
           <w:rFonts w:ascii="Arial" w:hAnsi="Arial" w:cs="Arial"/>
         </w:rPr>
       </w:pPr>
-      <w:bookmarkStart w:id="30" w:name="_Toc165225995"/>
-      <w:bookmarkStart w:id="31" w:name="_Ref165316525"/>
+      <w:bookmarkStart w:id="32" w:name="_Ref165316525"/>
+      <w:bookmarkStart w:id="33" w:name="_Toc165318535"/>
       <w:proofErr w:type="spellStart"/>
       <w:r>
         <w:rPr>
@@ -9939,8 +10670,8 @@
         </w:rPr>
         <w:t>ecoder</w:t>
       </w:r>
-      <w:bookmarkEnd w:id="30"/>
-      <w:bookmarkEnd w:id="31"/>
+      <w:bookmarkEnd w:id="32"/>
+      <w:bookmarkEnd w:id="33"/>
       <w:proofErr w:type="spellEnd"/>
     </w:p>
     <w:p>
@@ -10083,6 +10814,7 @@
         <w:t xml:space="preserve"> ist in als eine Funktion </w:t>
       </w:r>
       <w:proofErr w:type="spellStart"/>
+      <w:proofErr w:type="gramStart"/>
       <w:r>
         <w:rPr>
           <w:rFonts w:ascii="Arial" w:hAnsi="Arial" w:cs="Arial"/>
@@ -10098,7 +10830,16 @@
           <w:sz w:val="24"/>
           <w:szCs w:val="24"/>
         </w:rPr>
-        <w:t>() realisiert, die ein Objekt vom Typ Command übergeben bekommt.</w:t>
+        <w:t>(</w:t>
+      </w:r>
+      <w:proofErr w:type="gramEnd"/>
+      <w:r>
+        <w:rPr>
+          <w:rFonts w:ascii="Arial" w:hAnsi="Arial" w:cs="Arial"/>
+          <w:sz w:val="24"/>
+          <w:szCs w:val="24"/>
+        </w:rPr>
+        <w:t>) realisiert, die ein Objekt vom Typ Command übergeben bekommt.</w:t>
       </w:r>
     </w:p>
     <w:p>
@@ -10225,7 +10966,7 @@
           <w:rFonts w:ascii="Arial" w:hAnsi="Arial" w:cs="Arial"/>
         </w:rPr>
       </w:pPr>
-      <w:bookmarkStart w:id="32" w:name="_Toc165306302"/>
+      <w:bookmarkStart w:id="34" w:name="_Toc165317465"/>
       <w:r>
         <w:rPr>
           <w:rFonts w:ascii="Arial" w:hAnsi="Arial" w:cs="Arial"/>
@@ -10283,10 +11024,11 @@
         </w:rPr>
         <w:t xml:space="preserve"> ANDWF Befehl</w:t>
       </w:r>
-      <w:bookmarkEnd w:id="32"/>
-    </w:p>
-    <w:p>
-      <w:pPr>
+      <w:bookmarkEnd w:id="34"/>
+    </w:p>
+    <w:p>
+      <w:pPr>
+        <w:jc w:val="both"/>
         <w:rPr>
           <w:rFonts w:ascii="Arial" w:hAnsi="Arial" w:cs="Arial"/>
           <w:sz w:val="24"/>
@@ -10364,6 +11106,7 @@
     </w:p>
     <w:p>
       <w:pPr>
+        <w:jc w:val="both"/>
         <w:rPr>
           <w:rFonts w:ascii="Arial" w:hAnsi="Arial" w:cs="Arial"/>
           <w:sz w:val="24"/>
@@ -10461,7 +11204,7 @@
           <w:rFonts w:ascii="Arial" w:hAnsi="Arial" w:cs="Arial"/>
         </w:rPr>
       </w:pPr>
-      <w:bookmarkStart w:id="33" w:name="_Toc165306303"/>
+      <w:bookmarkStart w:id="35" w:name="_Toc165317466"/>
       <w:r>
         <w:rPr>
           <w:rFonts w:ascii="Arial" w:hAnsi="Arial" w:cs="Arial"/>
@@ -10512,18 +11255,18 @@
         </w:rPr>
         <w:t>InstructionDecoder</w:t>
       </w:r>
-      <w:bookmarkEnd w:id="33"/>
+      <w:bookmarkEnd w:id="35"/>
       <w:proofErr w:type="spellEnd"/>
     </w:p>
     <w:p>
       <w:pPr>
         <w:pStyle w:val="berschrift1"/>
       </w:pPr>
-      <w:bookmarkStart w:id="34" w:name="_Toc165225996"/>
+      <w:bookmarkStart w:id="36" w:name="_Toc165318536"/>
       <w:r>
         <w:t>Implementierung</w:t>
       </w:r>
-      <w:bookmarkEnd w:id="34"/>
+      <w:bookmarkEnd w:id="36"/>
     </w:p>
     <w:p>
       <w:pPr>
@@ -10532,14 +11275,14 @@
           <w:rFonts w:ascii="Arial" w:hAnsi="Arial" w:cs="Arial"/>
         </w:rPr>
       </w:pPr>
-      <w:bookmarkStart w:id="35" w:name="_Toc165225997"/>
+      <w:bookmarkStart w:id="37" w:name="_Toc165318537"/>
       <w:r>
         <w:rPr>
           <w:rFonts w:ascii="Arial" w:hAnsi="Arial" w:cs="Arial"/>
         </w:rPr>
         <w:t>Befehlsumsetzung</w:t>
       </w:r>
-      <w:bookmarkEnd w:id="35"/>
+      <w:bookmarkEnd w:id="37"/>
     </w:p>
     <w:p>
       <w:pPr>
@@ -10548,17 +11291,18 @@
           <w:rFonts w:ascii="Arial" w:hAnsi="Arial" w:cs="Arial"/>
         </w:rPr>
       </w:pPr>
-      <w:bookmarkStart w:id="36" w:name="_Toc165225998"/>
+      <w:bookmarkStart w:id="38" w:name="_Toc165318538"/>
       <w:r>
         <w:rPr>
           <w:rFonts w:ascii="Arial" w:hAnsi="Arial" w:cs="Arial"/>
         </w:rPr>
         <w:t>MOVF</w:t>
       </w:r>
-      <w:bookmarkEnd w:id="36"/>
-    </w:p>
-    <w:p>
-      <w:pPr>
+      <w:bookmarkEnd w:id="38"/>
+    </w:p>
+    <w:p>
+      <w:pPr>
+        <w:jc w:val="both"/>
         <w:rPr>
           <w:rFonts w:ascii="Arial" w:hAnsi="Arial" w:cs="Arial"/>
           <w:sz w:val="24"/>
@@ -10620,6 +11364,7 @@
     </w:p>
     <w:p>
       <w:pPr>
+        <w:jc w:val="both"/>
         <w:rPr>
           <w:rFonts w:ascii="Arial" w:hAnsi="Arial" w:cs="Arial"/>
           <w:sz w:val="24"/>
@@ -10695,6 +11440,7 @@
     </w:p>
     <w:p>
       <w:pPr>
+        <w:jc w:val="both"/>
         <w:rPr>
           <w:rFonts w:ascii="Arial" w:hAnsi="Arial" w:cs="Arial"/>
           <w:sz w:val="24"/>
@@ -10730,6 +11476,7 @@
     </w:p>
     <w:p>
       <w:pPr>
+        <w:jc w:val="both"/>
         <w:rPr>
           <w:rFonts w:ascii="Arial" w:hAnsi="Arial" w:cs="Arial"/>
           <w:sz w:val="24"/>
@@ -10746,6 +11493,7 @@
         <w:t xml:space="preserve">Die Funktion </w:t>
       </w:r>
       <w:proofErr w:type="spellStart"/>
+      <w:proofErr w:type="gramStart"/>
       <w:r>
         <w:rPr>
           <w:rFonts w:ascii="Arial" w:hAnsi="Arial" w:cs="Arial"/>
@@ -10761,7 +11509,16 @@
           <w:sz w:val="24"/>
           <w:szCs w:val="24"/>
         </w:rPr>
-        <w:t>() erhält einen Wert, und prüft ob das Ergebnis 0 ist. Sollte das Ergebnis 0 sein, wird das Z-</w:t>
+        <w:t>(</w:t>
+      </w:r>
+      <w:proofErr w:type="gramEnd"/>
+      <w:r>
+        <w:rPr>
+          <w:rFonts w:ascii="Arial" w:hAnsi="Arial" w:cs="Arial"/>
+          <w:sz w:val="24"/>
+          <w:szCs w:val="24"/>
+        </w:rPr>
+        <w:t>) erhält einen Wert, und prüft ob das Ergebnis 0 ist. Sollte das Ergebnis 0 sein, wird das Z-</w:t>
       </w:r>
       <w:proofErr w:type="spellStart"/>
       <w:r>
@@ -10784,6 +11541,7 @@
     </w:p>
     <w:p>
       <w:pPr>
+        <w:jc w:val="both"/>
         <w:rPr>
           <w:rFonts w:ascii="Arial" w:hAnsi="Arial" w:cs="Arial"/>
           <w:sz w:val="24"/>
@@ -10799,6 +11557,7 @@
         <w:t xml:space="preserve">Die Funktion </w:t>
       </w:r>
       <w:proofErr w:type="spellStart"/>
+      <w:proofErr w:type="gramStart"/>
       <w:r>
         <w:rPr>
           <w:rFonts w:ascii="Arial" w:hAnsi="Arial" w:cs="Arial"/>
@@ -10814,7 +11573,16 @@
           <w:sz w:val="24"/>
           <w:szCs w:val="24"/>
         </w:rPr>
-        <w:t>() bekommt eine Adresse und gibt entsprechend dem RP0 Bit, welches darüber entscheidet, ob auf Bank0 oder Bank1 zugegriffen wird,</w:t>
+        <w:t>(</w:t>
+      </w:r>
+      <w:proofErr w:type="gramEnd"/>
+      <w:r>
+        <w:rPr>
+          <w:rFonts w:ascii="Arial" w:hAnsi="Arial" w:cs="Arial"/>
+          <w:sz w:val="24"/>
+          <w:szCs w:val="24"/>
+        </w:rPr>
+        <w:t>) bekommt eine Adresse und gibt entsprechend dem RP0 Bit, welches darüber entscheidet, ob auf Bank0 oder Bank1 zugegriffen wird,</w:t>
       </w:r>
       <w:r>
         <w:rPr>
@@ -10889,7 +11657,7 @@
           <w:rFonts w:ascii="Arial" w:hAnsi="Arial" w:cs="Arial"/>
         </w:rPr>
       </w:pPr>
-      <w:bookmarkStart w:id="37" w:name="_Toc165306304"/>
+      <w:bookmarkStart w:id="39" w:name="_Toc165317467"/>
       <w:r>
         <w:rPr>
           <w:rFonts w:ascii="Arial" w:hAnsi="Arial" w:cs="Arial"/>
@@ -10933,7 +11701,7 @@
         </w:rPr>
         <w:t>: Ablaufdiagramm Befehl MOVF</w:t>
       </w:r>
-      <w:bookmarkEnd w:id="37"/>
+      <w:bookmarkEnd w:id="39"/>
     </w:p>
     <w:p>
       <w:pPr>
@@ -11006,7 +11774,7 @@
           <w:rFonts w:ascii="Arial" w:hAnsi="Arial" w:cs="Arial"/>
         </w:rPr>
       </w:pPr>
-      <w:bookmarkStart w:id="38" w:name="_Toc165306305"/>
+      <w:bookmarkStart w:id="40" w:name="_Toc165317468"/>
       <w:r>
         <w:rPr>
           <w:rFonts w:ascii="Arial" w:hAnsi="Arial" w:cs="Arial"/>
@@ -11050,7 +11818,7 @@
         </w:rPr>
         <w:t>: Implementierung MOVF-Befehl</w:t>
       </w:r>
-      <w:bookmarkEnd w:id="38"/>
+      <w:bookmarkEnd w:id="40"/>
     </w:p>
     <w:p/>
     <w:p>
@@ -11060,47 +11828,67 @@
           <w:rFonts w:ascii="Arial" w:hAnsi="Arial" w:cs="Arial"/>
         </w:rPr>
       </w:pPr>
-      <w:bookmarkStart w:id="39" w:name="_Toc165225999"/>
-      <w:r>
-        <w:rPr>
-          <w:rFonts w:ascii="Arial" w:hAnsi="Arial" w:cs="Arial"/>
+      <w:bookmarkStart w:id="41" w:name="_Toc165318539"/>
+      <w:r>
+        <w:rPr>
+          <w:rFonts w:ascii="Arial" w:hAnsi="Arial" w:cs="Arial"/>
+        </w:rPr>
+        <w:t>CALL</w:t>
+      </w:r>
+      <w:bookmarkEnd w:id="41"/>
+    </w:p>
+    <w:p>
+      <w:pPr>
+        <w:jc w:val="both"/>
+        <w:rPr>
+          <w:rFonts w:ascii="Arial" w:hAnsi="Arial" w:cs="Arial"/>
+          <w:sz w:val="24"/>
+          <w:szCs w:val="24"/>
+        </w:rPr>
+      </w:pPr>
+      <w:r>
+        <w:rPr>
+          <w:rFonts w:ascii="Arial" w:hAnsi="Arial" w:cs="Arial"/>
+          <w:sz w:val="24"/>
+          <w:szCs w:val="24"/>
+        </w:rPr>
+        <w:t xml:space="preserve">Dieser Befehl ruft ein Unterprogramm auf und legt den aktuellen Programmcounter </w:t>
+      </w:r>
+      <w:proofErr w:type="gramStart"/>
+      <w:r>
+        <w:rPr>
+          <w:rFonts w:ascii="Arial" w:hAnsi="Arial" w:cs="Arial"/>
+          <w:sz w:val="24"/>
+          <w:szCs w:val="24"/>
+        </w:rPr>
+        <w:t>auf den Stack</w:t>
+      </w:r>
+      <w:proofErr w:type="gramEnd"/>
+      <w:r>
+        <w:rPr>
+          <w:rFonts w:ascii="Arial" w:hAnsi="Arial" w:cs="Arial"/>
+          <w:sz w:val="24"/>
+          <w:szCs w:val="24"/>
+        </w:rPr>
+        <w:t>. Sobald das Unterprogramm durchgeführt wurde, wird anhand des PC wieder an die Ursprungsstelle zurückgekehrt.</w:t>
+      </w:r>
+    </w:p>
+    <w:p>
+      <w:pPr>
+        <w:jc w:val="both"/>
+        <w:rPr>
+          <w:rFonts w:ascii="Arial" w:hAnsi="Arial" w:cs="Arial"/>
+          <w:sz w:val="24"/>
+          <w:szCs w:val="24"/>
+        </w:rPr>
+      </w:pPr>
+      <w:r>
+        <w:rPr>
+          <w:rFonts w:ascii="Arial" w:hAnsi="Arial" w:cs="Arial"/>
+          <w:sz w:val="24"/>
+          <w:szCs w:val="24"/>
         </w:rPr>
         <w:lastRenderedPageBreak/>
-        <w:t>CALL</w:t>
-      </w:r>
-      <w:bookmarkEnd w:id="39"/>
-    </w:p>
-    <w:p>
-      <w:pPr>
-        <w:rPr>
-          <w:rFonts w:ascii="Arial" w:hAnsi="Arial" w:cs="Arial"/>
-          <w:sz w:val="24"/>
-          <w:szCs w:val="24"/>
-        </w:rPr>
-      </w:pPr>
-      <w:r>
-        <w:rPr>
-          <w:rFonts w:ascii="Arial" w:hAnsi="Arial" w:cs="Arial"/>
-          <w:sz w:val="24"/>
-          <w:szCs w:val="24"/>
-        </w:rPr>
-        <w:t>Dieser Befehl ruft ein Unterprogramm auf und legt den aktuellen Programmcounter auf den Stack. Sobald das Unterprogramm durchgeführt wurde, wird anhand des PC wieder an die Ursprungsstelle zurückgekehrt.</w:t>
-      </w:r>
-    </w:p>
-    <w:p>
-      <w:pPr>
-        <w:rPr>
-          <w:rFonts w:ascii="Arial" w:hAnsi="Arial" w:cs="Arial"/>
-          <w:sz w:val="24"/>
-          <w:szCs w:val="24"/>
-        </w:rPr>
-      </w:pPr>
-      <w:r>
-        <w:rPr>
-          <w:rFonts w:ascii="Arial" w:hAnsi="Arial" w:cs="Arial"/>
-          <w:sz w:val="24"/>
-          <w:szCs w:val="24"/>
-        </w:rPr>
         <w:t xml:space="preserve">Der </w:t>
       </w:r>
       <w:proofErr w:type="spellStart"/>
@@ -11176,6 +11964,7 @@
     </w:p>
     <w:p>
       <w:pPr>
+        <w:jc w:val="both"/>
         <w:rPr>
           <w:rFonts w:ascii="Arial" w:hAnsi="Arial" w:cs="Arial"/>
           <w:sz w:val="24"/>
@@ -11193,6 +11982,7 @@
     </w:p>
     <w:p>
       <w:pPr>
+        <w:jc w:val="both"/>
         <w:rPr>
           <w:rFonts w:ascii="Arial" w:hAnsi="Arial" w:cs="Arial"/>
           <w:sz w:val="24"/>
@@ -11208,6 +11998,7 @@
         <w:t xml:space="preserve">Die Funktion </w:t>
       </w:r>
       <w:proofErr w:type="spellStart"/>
+      <w:proofErr w:type="gramStart"/>
       <w:r>
         <w:rPr>
           <w:rFonts w:ascii="Arial" w:hAnsi="Arial" w:cs="Arial"/>
@@ -11230,6 +12021,7 @@
         <w:t>(</w:t>
       </w:r>
       <w:proofErr w:type="spellStart"/>
+      <w:proofErr w:type="gramEnd"/>
       <w:r>
         <w:rPr>
           <w:rFonts w:ascii="Arial" w:hAnsi="Arial" w:cs="Arial"/>
@@ -11342,6 +12134,7 @@
     </w:p>
     <w:p>
       <w:pPr>
+        <w:jc w:val="both"/>
         <w:rPr>
           <w:rFonts w:ascii="Arial" w:hAnsi="Arial" w:cs="Arial"/>
           <w:sz w:val="24"/>
@@ -11357,6 +12150,7 @@
         <w:t xml:space="preserve">Die Funktion </w:t>
       </w:r>
       <w:proofErr w:type="spellStart"/>
+      <w:proofErr w:type="gramStart"/>
       <w:r>
         <w:rPr>
           <w:rFonts w:ascii="Arial" w:hAnsi="Arial" w:cs="Arial"/>
@@ -11372,7 +12166,16 @@
           <w:sz w:val="24"/>
           <w:szCs w:val="24"/>
         </w:rPr>
-        <w:t>() setzt das Low-Byte des Programmcounter wieder in das PCL-Register</w:t>
+        <w:t>(</w:t>
+      </w:r>
+      <w:proofErr w:type="gramEnd"/>
+      <w:r>
+        <w:rPr>
+          <w:rFonts w:ascii="Arial" w:hAnsi="Arial" w:cs="Arial"/>
+          <w:sz w:val="24"/>
+          <w:szCs w:val="24"/>
+        </w:rPr>
+        <w:t>) setzt das Low-Byte des Programmcounter wieder in das PCL-Register</w:t>
       </w:r>
       <w:r>
         <w:rPr>
@@ -11385,6 +12188,7 @@
     </w:p>
     <w:p>
       <w:pPr>
+        <w:jc w:val="both"/>
         <w:rPr>
           <w:rFonts w:ascii="Arial" w:hAnsi="Arial" w:cs="Arial"/>
           <w:sz w:val="24"/>
@@ -11465,7 +12269,7 @@
           <w:szCs w:val="24"/>
         </w:rPr>
       </w:pPr>
-      <w:bookmarkStart w:id="40" w:name="_Toc165306306"/>
+      <w:bookmarkStart w:id="42" w:name="_Toc165317469"/>
       <w:r>
         <w:t xml:space="preserve">Abbildung </w:t>
       </w:r>
@@ -11490,7 +12294,7 @@
       <w:r>
         <w:t>: Codeausschnitt Implementierung CALL</w:t>
       </w:r>
-      <w:bookmarkEnd w:id="40"/>
+      <w:bookmarkEnd w:id="42"/>
     </w:p>
     <w:p>
       <w:pPr>
@@ -11499,17 +12303,18 @@
           <w:rFonts w:ascii="Arial" w:hAnsi="Arial" w:cs="Arial"/>
         </w:rPr>
       </w:pPr>
-      <w:bookmarkStart w:id="41" w:name="_Toc165226000"/>
+      <w:bookmarkStart w:id="43" w:name="_Toc165318540"/>
       <w:r>
         <w:rPr>
           <w:rFonts w:ascii="Arial" w:hAnsi="Arial" w:cs="Arial"/>
         </w:rPr>
         <w:t>GOTO</w:t>
       </w:r>
-      <w:bookmarkEnd w:id="41"/>
-    </w:p>
-    <w:p>
-      <w:pPr>
+      <w:bookmarkEnd w:id="43"/>
+    </w:p>
+    <w:p>
+      <w:pPr>
+        <w:jc w:val="both"/>
         <w:rPr>
           <w:rFonts w:ascii="Arial" w:hAnsi="Arial" w:cs="Arial"/>
           <w:sz w:val="24"/>
@@ -11535,6 +12340,7 @@
     </w:p>
     <w:p>
       <w:pPr>
+        <w:jc w:val="both"/>
         <w:rPr>
           <w:rFonts w:ascii="Arial" w:hAnsi="Arial" w:cs="Arial"/>
           <w:sz w:val="24"/>
@@ -11622,6 +12428,7 @@
     </w:p>
     <w:p>
       <w:pPr>
+        <w:jc w:val="both"/>
         <w:rPr>
           <w:rFonts w:ascii="Arial" w:hAnsi="Arial" w:cs="Arial"/>
           <w:sz w:val="24"/>
@@ -11639,6 +12446,7 @@
     </w:p>
     <w:p>
       <w:pPr>
+        <w:jc w:val="both"/>
         <w:rPr>
           <w:rFonts w:ascii="Arial" w:hAnsi="Arial" w:cs="Arial"/>
           <w:sz w:val="24"/>
@@ -11712,7 +12520,7 @@
           <w:szCs w:val="24"/>
         </w:rPr>
       </w:pPr>
-      <w:bookmarkStart w:id="42" w:name="_Toc165306307"/>
+      <w:bookmarkStart w:id="44" w:name="_Toc165317470"/>
       <w:r>
         <w:t xml:space="preserve">Abbildung </w:t>
       </w:r>
@@ -11737,7 +12545,7 @@
       <w:r>
         <w:t>: Codeausschnitt Implementierung GOTO</w:t>
       </w:r>
-      <w:bookmarkEnd w:id="42"/>
+      <w:bookmarkEnd w:id="44"/>
     </w:p>
     <w:p>
       <w:pPr>
@@ -11755,7 +12563,7 @@
           <w:rFonts w:ascii="Arial" w:hAnsi="Arial" w:cs="Arial"/>
         </w:rPr>
       </w:pPr>
-      <w:bookmarkStart w:id="43" w:name="_Toc165226001"/>
+      <w:bookmarkStart w:id="45" w:name="_Toc165318541"/>
       <w:proofErr w:type="spellStart"/>
       <w:r>
         <w:rPr>
@@ -11763,11 +12571,12 @@
         </w:rPr>
         <w:t>Timer</w:t>
       </w:r>
-      <w:bookmarkEnd w:id="43"/>
-      <w:proofErr w:type="spellEnd"/>
-    </w:p>
-    <w:p>
-      <w:pPr>
+      <w:bookmarkEnd w:id="45"/>
+      <w:proofErr w:type="spellEnd"/>
+    </w:p>
+    <w:p>
+      <w:pPr>
+        <w:jc w:val="both"/>
         <w:rPr>
           <w:rFonts w:ascii="Arial" w:hAnsi="Arial" w:cs="Arial"/>
           <w:sz w:val="24"/>
@@ -11819,6 +12628,7 @@
     </w:p>
     <w:p>
       <w:pPr>
+        <w:jc w:val="both"/>
         <w:rPr>
           <w:rFonts w:ascii="Arial" w:hAnsi="Arial" w:cs="Arial"/>
           <w:sz w:val="24"/>
@@ -11894,6 +12704,7 @@
     </w:p>
     <w:p>
       <w:pPr>
+        <w:jc w:val="both"/>
         <w:rPr>
           <w:rFonts w:ascii="Arial" w:hAnsi="Arial" w:cs="Arial"/>
           <w:sz w:val="24"/>
@@ -11927,6 +12738,7 @@
     </w:p>
     <w:p>
       <w:pPr>
+        <w:jc w:val="both"/>
         <w:rPr>
           <w:rFonts w:ascii="Arial" w:hAnsi="Arial" w:cs="Arial"/>
           <w:sz w:val="24"/>
@@ -11952,6 +12764,7 @@
     </w:p>
     <w:p>
       <w:pPr>
+        <w:jc w:val="both"/>
         <w:rPr>
           <w:rFonts w:ascii="Arial" w:hAnsi="Arial" w:cs="Arial"/>
           <w:sz w:val="24"/>
@@ -12003,6 +12816,7 @@
     </w:p>
     <w:p>
       <w:pPr>
+        <w:jc w:val="both"/>
         <w:rPr>
           <w:rFonts w:ascii="Arial" w:hAnsi="Arial" w:cs="Arial"/>
           <w:sz w:val="24"/>
@@ -12076,7 +12890,7 @@
       <w:pPr>
         <w:pStyle w:val="Beschriftung"/>
       </w:pPr>
-      <w:bookmarkStart w:id="44" w:name="_Toc165306308"/>
+      <w:bookmarkStart w:id="46" w:name="_Toc165317471"/>
       <w:r>
         <w:t xml:space="preserve">Abbildung </w:t>
       </w:r>
@@ -12105,7 +12919,7 @@
       <w:r>
         <w:t>Reset</w:t>
       </w:r>
-      <w:bookmarkEnd w:id="44"/>
+      <w:bookmarkEnd w:id="46"/>
       <w:proofErr w:type="spellEnd"/>
     </w:p>
     <w:p>
@@ -12115,7 +12929,7 @@
           <w:rFonts w:ascii="Arial" w:hAnsi="Arial" w:cs="Arial"/>
         </w:rPr>
       </w:pPr>
-      <w:bookmarkStart w:id="45" w:name="_Toc165226002"/>
+      <w:bookmarkStart w:id="47" w:name="_Toc165318542"/>
       <w:proofErr w:type="spellStart"/>
       <w:r>
         <w:rPr>
@@ -12123,11 +12937,12 @@
         </w:rPr>
         <w:t>Watchdog</w:t>
       </w:r>
-      <w:bookmarkEnd w:id="45"/>
-      <w:proofErr w:type="spellEnd"/>
-    </w:p>
-    <w:p>
-      <w:pPr>
+      <w:bookmarkEnd w:id="47"/>
+      <w:proofErr w:type="spellEnd"/>
+    </w:p>
+    <w:p>
+      <w:pPr>
+        <w:jc w:val="both"/>
         <w:rPr>
           <w:rFonts w:ascii="Arial" w:hAnsi="Arial" w:cs="Arial"/>
           <w:sz w:val="24"/>
@@ -12189,6 +13004,7 @@
     </w:p>
     <w:p>
       <w:pPr>
+        <w:jc w:val="both"/>
         <w:rPr>
           <w:rFonts w:ascii="Arial" w:hAnsi="Arial" w:cs="Arial"/>
           <w:sz w:val="24"/>
@@ -12316,6 +13132,7 @@
     </w:p>
     <w:p>
       <w:pPr>
+        <w:jc w:val="both"/>
         <w:rPr>
           <w:rFonts w:ascii="Arial" w:hAnsi="Arial" w:cs="Arial"/>
           <w:sz w:val="24"/>
@@ -12375,6 +13192,7 @@
     </w:p>
     <w:p>
       <w:pPr>
+        <w:jc w:val="both"/>
         <w:rPr>
           <w:rFonts w:ascii="Arial" w:hAnsi="Arial" w:cs="Arial"/>
           <w:sz w:val="24"/>
@@ -12518,7 +13336,7 @@
           <w:szCs w:val="24"/>
         </w:rPr>
       </w:pPr>
-      <w:bookmarkStart w:id="46" w:name="_Toc165306309"/>
+      <w:bookmarkStart w:id="48" w:name="_Toc165317472"/>
       <w:r>
         <w:t xml:space="preserve">Abbildung </w:t>
       </w:r>
@@ -12547,24 +13365,25 @@
       <w:r>
         <w:t>Watchdog-Timer-Reset</w:t>
       </w:r>
-      <w:bookmarkEnd w:id="46"/>
+      <w:bookmarkEnd w:id="48"/>
       <w:proofErr w:type="spellEnd"/>
     </w:p>
     <w:p>
       <w:pPr>
         <w:pStyle w:val="berschrift3"/>
       </w:pPr>
-      <w:bookmarkStart w:id="47" w:name="_Toc165226003"/>
+      <w:bookmarkStart w:id="49" w:name="_Toc165318543"/>
       <w:r>
         <w:rPr>
           <w:rFonts w:ascii="Arial" w:hAnsi="Arial" w:cs="Arial"/>
         </w:rPr>
         <w:t>Interrupts</w:t>
       </w:r>
-      <w:bookmarkEnd w:id="47"/>
-    </w:p>
-    <w:p>
-      <w:pPr>
+      <w:bookmarkEnd w:id="49"/>
+    </w:p>
+    <w:p>
+      <w:pPr>
+        <w:jc w:val="both"/>
         <w:rPr>
           <w:rFonts w:ascii="Arial" w:hAnsi="Arial" w:cs="Arial"/>
           <w:sz w:val="24"/>
@@ -12582,6 +13401,7 @@
     </w:p>
     <w:p>
       <w:pPr>
+        <w:jc w:val="both"/>
         <w:rPr>
           <w:rFonts w:ascii="Arial" w:hAnsi="Arial" w:cs="Arial"/>
           <w:sz w:val="24"/>
@@ -12597,6 +13417,7 @@
         <w:t xml:space="preserve">Um zu überprüfen, ob ein Interrupt anliegt gibt es die Methode </w:t>
       </w:r>
       <w:proofErr w:type="spellStart"/>
+      <w:proofErr w:type="gramStart"/>
       <w:r>
         <w:rPr>
           <w:rFonts w:ascii="Arial" w:hAnsi="Arial" w:cs="Arial"/>
@@ -12616,7 +13437,18 @@
           <w:sz w:val="24"/>
           <w:szCs w:val="24"/>
         </w:rPr>
-        <w:t>()</w:t>
+        <w:t>(</w:t>
+      </w:r>
+      <w:proofErr w:type="gramEnd"/>
+      <w:r>
+        <w:rPr>
+          <w:rFonts w:ascii="Arial" w:hAnsi="Arial" w:cs="Arial"/>
+          <w:b/>
+          <w:bCs/>
+          <w:sz w:val="24"/>
+          <w:szCs w:val="24"/>
+        </w:rPr>
+        <w:t>)</w:t>
       </w:r>
       <w:r>
         <w:rPr>
@@ -12684,7 +13516,7 @@
           <w:szCs w:val="24"/>
         </w:rPr>
       </w:pPr>
-      <w:bookmarkStart w:id="48" w:name="_Toc165306310"/>
+      <w:bookmarkStart w:id="50" w:name="_Toc165317473"/>
       <w:r>
         <w:t xml:space="preserve">Abbildung </w:t>
       </w:r>
@@ -12710,17 +13542,23 @@
         <w:t xml:space="preserve">: Codeausschnitt Funktion </w:t>
       </w:r>
       <w:proofErr w:type="spellStart"/>
+      <w:proofErr w:type="gramStart"/>
       <w:r>
         <w:t>CheckForInterrupts</w:t>
       </w:r>
       <w:proofErr w:type="spellEnd"/>
       <w:r>
-        <w:t>()</w:t>
-      </w:r>
-      <w:bookmarkEnd w:id="48"/>
-    </w:p>
-    <w:p>
-      <w:pPr>
+        <w:t>(</w:t>
+      </w:r>
+      <w:proofErr w:type="gramEnd"/>
+      <w:r>
+        <w:t>)</w:t>
+      </w:r>
+      <w:bookmarkEnd w:id="50"/>
+    </w:p>
+    <w:p>
+      <w:pPr>
+        <w:jc w:val="both"/>
         <w:rPr>
           <w:rFonts w:ascii="Arial" w:hAnsi="Arial" w:cs="Arial"/>
           <w:sz w:val="24"/>
@@ -12754,6 +13592,7 @@
         <w:t xml:space="preserve"> zurück und die Funktion </w:t>
       </w:r>
       <w:proofErr w:type="spellStart"/>
+      <w:proofErr w:type="gramStart"/>
       <w:r>
         <w:rPr>
           <w:rFonts w:ascii="Arial" w:hAnsi="Arial" w:cs="Arial"/>
@@ -12773,7 +13612,18 @@
           <w:sz w:val="24"/>
           <w:szCs w:val="24"/>
         </w:rPr>
-        <w:t>()</w:t>
+        <w:t>(</w:t>
+      </w:r>
+      <w:proofErr w:type="gramEnd"/>
+      <w:r>
+        <w:rPr>
+          <w:rFonts w:ascii="Arial" w:hAnsi="Arial" w:cs="Arial"/>
+          <w:b/>
+          <w:bCs/>
+          <w:sz w:val="24"/>
+          <w:szCs w:val="24"/>
+        </w:rPr>
+        <w:t>)</w:t>
       </w:r>
       <w:r>
         <w:rPr>
@@ -12786,6 +13636,7 @@
     </w:p>
     <w:p>
       <w:pPr>
+        <w:jc w:val="both"/>
         <w:rPr>
           <w:rFonts w:ascii="Arial" w:hAnsi="Arial" w:cs="Arial"/>
           <w:sz w:val="24"/>
@@ -12835,7 +13686,25 @@
           <w:sz w:val="24"/>
           <w:szCs w:val="24"/>
         </w:rPr>
-        <w:t xml:space="preserve"> wird auf 0 gesetzt, um so weitere Interrupts zu sperren und weckte den PIC falls dieser aktuell im SLEEP-Modus ist auf. Hierbei wird das T0- und PD-Bit im STATUS Register dementsprechend gesetzt.</w:t>
+        <w:t xml:space="preserve"> wird auf 0 gesetzt, um so weitere Interrupts zu sperren und weckte den </w:t>
+      </w:r>
+      <w:proofErr w:type="gramStart"/>
+      <w:r>
+        <w:rPr>
+          <w:rFonts w:ascii="Arial" w:hAnsi="Arial" w:cs="Arial"/>
+          <w:sz w:val="24"/>
+          <w:szCs w:val="24"/>
+        </w:rPr>
+        <w:t>PIC</w:t>
+      </w:r>
+      <w:proofErr w:type="gramEnd"/>
+      <w:r>
+        <w:rPr>
+          <w:rFonts w:ascii="Arial" w:hAnsi="Arial" w:cs="Arial"/>
+          <w:sz w:val="24"/>
+          <w:szCs w:val="24"/>
+        </w:rPr>
+        <w:t xml:space="preserve"> falls dieser aktuell im SLEEP-Modus ist auf. Hierbei wird das T0- und PD-Bit im STATUS Register dementsprechend gesetzt.</w:t>
       </w:r>
     </w:p>
     <w:p>
@@ -12890,7 +13759,7 @@
       <w:pPr>
         <w:pStyle w:val="Beschriftung"/>
       </w:pPr>
-      <w:bookmarkStart w:id="49" w:name="_Toc165306311"/>
+      <w:bookmarkStart w:id="51" w:name="_Toc165317474"/>
       <w:r>
         <w:t xml:space="preserve">Abbildung </w:t>
       </w:r>
@@ -12916,14 +13785,19 @@
         <w:t xml:space="preserve">: Codeausschnitt Funktion </w:t>
       </w:r>
       <w:proofErr w:type="spellStart"/>
+      <w:proofErr w:type="gramStart"/>
       <w:r>
         <w:t>CallInterrupt</w:t>
       </w:r>
       <w:proofErr w:type="spellEnd"/>
       <w:r>
-        <w:t>()</w:t>
-      </w:r>
-      <w:bookmarkEnd w:id="49"/>
+        <w:t>(</w:t>
+      </w:r>
+      <w:proofErr w:type="gramEnd"/>
+      <w:r>
+        <w:t>)</w:t>
+      </w:r>
+      <w:bookmarkEnd w:id="51"/>
     </w:p>
     <w:p/>
     <w:p>
@@ -12933,15 +13807,20 @@
           <w:rFonts w:ascii="Arial" w:hAnsi="Arial" w:cs="Arial"/>
         </w:rPr>
       </w:pPr>
+      <w:bookmarkStart w:id="52" w:name="_Ref165317655"/>
+      <w:bookmarkStart w:id="53" w:name="_Toc165318544"/>
       <w:r>
         <w:rPr>
           <w:rFonts w:ascii="Arial" w:hAnsi="Arial" w:cs="Arial"/>
         </w:rPr>
         <w:t>Cycle-Handler</w:t>
       </w:r>
-    </w:p>
-    <w:p>
-      <w:pPr>
+      <w:bookmarkEnd w:id="52"/>
+      <w:bookmarkEnd w:id="53"/>
+    </w:p>
+    <w:p>
+      <w:pPr>
+        <w:jc w:val="both"/>
         <w:rPr>
           <w:rFonts w:ascii="Arial" w:hAnsi="Arial" w:cs="Arial"/>
           <w:sz w:val="24"/>
@@ -13056,6 +13935,7 @@
       <w:r>
         <w:rPr>
           <w:rFonts w:ascii="Arial" w:hAnsi="Arial" w:cs="Arial"/>
+          <w:noProof/>
           <w:sz w:val="24"/>
           <w:szCs w:val="24"/>
         </w:rPr>
@@ -13105,6 +13985,7 @@
           <w:szCs w:val="24"/>
         </w:rPr>
       </w:pPr>
+      <w:bookmarkStart w:id="54" w:name="_Toc165317475"/>
       <w:r>
         <w:t xml:space="preserve">Abbildung </w:t>
       </w:r>
@@ -13133,6 +14014,7 @@
       <w:r>
         <w:t>CycleHandler</w:t>
       </w:r>
+      <w:bookmarkEnd w:id="54"/>
       <w:proofErr w:type="spellEnd"/>
     </w:p>
     <w:p>
@@ -13142,6 +14024,7 @@
           <w:rFonts w:ascii="Arial" w:hAnsi="Arial" w:cs="Arial"/>
         </w:rPr>
       </w:pPr>
+      <w:bookmarkStart w:id="55" w:name="_Toc165318545"/>
       <w:proofErr w:type="spellStart"/>
       <w:r>
         <w:rPr>
@@ -13163,25 +14046,43 @@
         </w:rPr>
         <w:t>berechnung</w:t>
       </w:r>
-      <w:proofErr w:type="spellEnd"/>
-    </w:p>
-    <w:p>
-      <w:r>
+      <w:bookmarkEnd w:id="55"/>
+      <w:proofErr w:type="spellEnd"/>
+    </w:p>
+    <w:p>
+      <w:pPr>
+        <w:jc w:val="both"/>
+        <w:rPr>
+          <w:rFonts w:ascii="Arial" w:hAnsi="Arial" w:cs="Arial"/>
+          <w:sz w:val="24"/>
+          <w:szCs w:val="24"/>
+        </w:rPr>
+      </w:pPr>
+      <w:r>
+        <w:rPr>
+          <w:rFonts w:ascii="Arial" w:hAnsi="Arial" w:cs="Arial"/>
+          <w:sz w:val="24"/>
+          <w:szCs w:val="24"/>
+        </w:rPr>
         <w:t xml:space="preserve">Pro Cycle des PICs wird die </w:t>
       </w:r>
       <w:proofErr w:type="spellStart"/>
       <w:r>
+        <w:rPr>
+          <w:rFonts w:ascii="Arial" w:hAnsi="Arial" w:cs="Arial"/>
+          <w:sz w:val="24"/>
+          <w:szCs w:val="24"/>
+        </w:rPr>
         <w:t>Runtime</w:t>
       </w:r>
       <w:proofErr w:type="spellEnd"/>
       <w:r>
-        <w:t xml:space="preserve"> erhöht. Um wie viel diese erhöht wird, kommt auf die eingestellte Quarzfrequenz an. Bei einer Quarzfrequenz von 4Mhz wird die Laufzeit bei einem Befehl mit einem Cycle um 1</w:t>
-      </w:r>
-      <w:r>
-        <w:t>μ</w:t>
-      </w:r>
-      <w:r>
-        <w:t>s erhöht.</w:t>
+        <w:rPr>
+          <w:rFonts w:ascii="Arial" w:hAnsi="Arial" w:cs="Arial"/>
+          <w:sz w:val="24"/>
+          <w:szCs w:val="24"/>
+        </w:rPr>
+        <w:t xml:space="preserve"> erhöht. Um wie viel diese erhöht wird, kommt auf die eingestellte Quarzfrequenz an. Bei einer Quarzfrequenz von 4Mhz wird die Laufzeit bei einem Befehl mit einem Cycle um 1μs erhöht.</w:t>
       </w:r>
     </w:p>
     <w:p>
@@ -13189,6 +14090,9 @@
         <w:keepNext/>
       </w:pPr>
       <w:r>
+        <w:rPr>
+          <w:noProof/>
+        </w:rPr>
         <w:drawing>
           <wp:inline distT="0" distB="0" distL="0" distR="0" wp14:anchorId="48A37288" wp14:editId="15B6E0D7">
             <wp:extent cx="5760720" cy="640080"/>
@@ -13230,6 +14134,7 @@
       <w:pPr>
         <w:pStyle w:val="Beschriftung"/>
       </w:pPr>
+      <w:bookmarkStart w:id="56" w:name="_Toc165317476"/>
       <w:r>
         <w:t xml:space="preserve">Abbildung </w:t>
       </w:r>
@@ -13270,20 +14175,22 @@
       <w:r>
         <w:t xml:space="preserve"> pro Cycle</w:t>
       </w:r>
+      <w:bookmarkEnd w:id="56"/>
     </w:p>
     <w:p>
       <w:pPr>
         <w:pStyle w:val="berschrift1"/>
       </w:pPr>
-      <w:bookmarkStart w:id="50" w:name="_Toc165226004"/>
+      <w:bookmarkStart w:id="57" w:name="_Toc165318546"/>
       <w:r>
         <w:lastRenderedPageBreak/>
         <w:t>Fazit</w:t>
       </w:r>
-      <w:bookmarkEnd w:id="50"/>
-    </w:p>
-    <w:p>
-      <w:pPr>
+      <w:bookmarkEnd w:id="57"/>
+    </w:p>
+    <w:p>
+      <w:pPr>
+        <w:jc w:val="both"/>
         <w:rPr>
           <w:rFonts w:ascii="Arial" w:hAnsi="Arial" w:cs="Arial"/>
           <w:sz w:val="24"/>
@@ -13304,11 +14211,30 @@
           <w:sz w:val="24"/>
           <w:szCs w:val="24"/>
         </w:rPr>
-        <w:t>hat sehr viel zeit in Anspruch genommen, war jedoch durch die uns zur Verfügung gestellten Unterlagen gut in Einzelschritte aufzuteilen und zu planen. Auch die wöchentlichen Vorlesungen, bei denen wir alle aufgekommenen Fragen unserem Dozenten stellen konnten, haben die Umsetzung erleichtert.</w:t>
-      </w:r>
-    </w:p>
-    <w:p>
-      <w:pPr>
+        <w:t xml:space="preserve">hat sehr viel </w:t>
+      </w:r>
+      <w:proofErr w:type="spellStart"/>
+      <w:r>
+        <w:rPr>
+          <w:rFonts w:ascii="Arial" w:hAnsi="Arial" w:cs="Arial"/>
+          <w:sz w:val="24"/>
+          <w:szCs w:val="24"/>
+        </w:rPr>
+        <w:t>zeit</w:t>
+      </w:r>
+      <w:proofErr w:type="spellEnd"/>
+      <w:r>
+        <w:rPr>
+          <w:rFonts w:ascii="Arial" w:hAnsi="Arial" w:cs="Arial"/>
+          <w:sz w:val="24"/>
+          <w:szCs w:val="24"/>
+        </w:rPr>
+        <w:t xml:space="preserve"> in Anspruch genommen, war jedoch durch die uns zur Verfügung gestellten Unterlagen gut in Einzelschritte aufzuteilen und zu planen. Auch die wöchentlichen Vorlesungen, bei denen wir alle aufgekommenen Fragen unserem Dozenten stellen konnten, haben die Umsetzung erleichtert.</w:t>
+      </w:r>
+    </w:p>
+    <w:p>
+      <w:pPr>
+        <w:jc w:val="both"/>
         <w:rPr>
           <w:rFonts w:ascii="Arial" w:hAnsi="Arial" w:cs="Arial"/>
           <w:sz w:val="24"/>
@@ -13326,6 +14252,7 @@
     </w:p>
     <w:p>
       <w:pPr>
+        <w:jc w:val="both"/>
         <w:rPr>
           <w:rFonts w:ascii="Arial" w:hAnsi="Arial" w:cs="Arial"/>
           <w:sz w:val="24"/>
@@ -13343,15 +14270,7 @@
     </w:p>
     <w:p>
       <w:pPr>
-        <w:rPr>
-          <w:rFonts w:ascii="Arial" w:hAnsi="Arial" w:cs="Arial"/>
-          <w:sz w:val="24"/>
-          <w:szCs w:val="24"/>
-        </w:rPr>
-      </w:pPr>
-    </w:p>
-    <w:p>
-      <w:pPr>
+        <w:jc w:val="both"/>
         <w:rPr>
           <w:rFonts w:ascii="Arial" w:hAnsi="Arial" w:cs="Arial"/>
           <w:sz w:val="24"/>
@@ -13417,6 +14336,7 @@
     </w:p>
     <w:p>
       <w:pPr>
+        <w:jc w:val="both"/>
         <w:rPr>
           <w:rFonts w:ascii="Arial" w:hAnsi="Arial" w:cs="Arial"/>
           <w:sz w:val="24"/>
@@ -13458,6 +14378,7 @@
     </w:p>
     <w:p>
       <w:pPr>
+        <w:jc w:val="both"/>
         <w:rPr>
           <w:rFonts w:ascii="Arial" w:hAnsi="Arial" w:cs="Arial"/>
           <w:sz w:val="24"/>

</xml_diff>

<commit_message>
added(documentation): added RRF implementation
</commit_message>
<xml_diff>
--- a/Dokumentation/Dokumentation.docx
+++ b/Dokumentation/Dokumentation.docx
@@ -10680,6 +10680,15 @@
     </w:p>
     <w:p>
       <w:pPr>
+        <w:rPr>
+          <w:rFonts w:ascii="Arial" w:hAnsi="Arial" w:cs="Arial"/>
+          <w:sz w:val="24"/>
+          <w:szCs w:val="24"/>
+        </w:rPr>
+      </w:pPr>
+    </w:p>
+    <w:p>
+      <w:pPr>
         <w:pStyle w:val="berschrift3"/>
         <w:rPr>
           <w:rFonts w:ascii="Arial" w:hAnsi="Arial" w:cs="Arial"/>
@@ -10689,6 +10698,293 @@
         <w:rPr>
           <w:rFonts w:ascii="Arial" w:hAnsi="Arial" w:cs="Arial"/>
         </w:rPr>
+        <w:t>RRF</w:t>
+      </w:r>
+    </w:p>
+    <w:p>
+      <w:pPr>
+        <w:rPr>
+          <w:rFonts w:ascii="Arial" w:hAnsi="Arial" w:cs="Arial"/>
+          <w:sz w:val="24"/>
+          <w:szCs w:val="24"/>
+        </w:rPr>
+      </w:pPr>
+      <w:r>
+        <w:rPr>
+          <w:rFonts w:ascii="Arial" w:hAnsi="Arial" w:cs="Arial"/>
+          <w:sz w:val="24"/>
+          <w:szCs w:val="24"/>
+        </w:rPr>
+        <w:t>Der</w:t>
+      </w:r>
+      <w:r>
+        <w:rPr>
+          <w:rFonts w:ascii="Arial" w:hAnsi="Arial" w:cs="Arial"/>
+          <w:sz w:val="24"/>
+          <w:szCs w:val="24"/>
+        </w:rPr>
+        <w:t xml:space="preserve"> Befehl RRF Rotiert den Inhalt des Registers f um ein Bit </w:t>
+      </w:r>
+      <w:r>
+        <w:rPr>
+          <w:rFonts w:ascii="Arial" w:hAnsi="Arial" w:cs="Arial"/>
+          <w:sz w:val="24"/>
+          <w:szCs w:val="24"/>
+        </w:rPr>
+        <w:t>nach rechts</w:t>
+      </w:r>
+      <w:r>
+        <w:rPr>
+          <w:rFonts w:ascii="Arial" w:hAnsi="Arial" w:cs="Arial"/>
+          <w:sz w:val="24"/>
+          <w:szCs w:val="24"/>
+        </w:rPr>
+        <w:t xml:space="preserve"> durch das Carry-Bit.</w:t>
+      </w:r>
+      <w:r>
+        <w:rPr>
+          <w:rFonts w:ascii="Arial" w:hAnsi="Arial" w:cs="Arial"/>
+          <w:sz w:val="24"/>
+          <w:szCs w:val="24"/>
+        </w:rPr>
+        <w:t xml:space="preserve"> Ist das Destination-Bit 0, dann wird das Ergebnis in das W-Register geschrieben, wenn 1, dann in das Register f.</w:t>
+      </w:r>
+    </w:p>
+    <w:p>
+      <w:pPr>
+        <w:keepNext/>
+      </w:pPr>
+      <w:r>
+        <w:drawing>
+          <wp:inline distT="0" distB="0" distL="0" distR="0" wp14:anchorId="4F8948AE" wp14:editId="1B8457A3">
+            <wp:extent cx="4933666" cy="2402117"/>
+            <wp:effectExtent l="0" t="0" r="635" b="0"/>
+            <wp:docPr id="1173983365" name="Grafik 1" descr="Ein Bild, das Text, Screenshot, Software enthält.&#10;&#10;Automatisch generierte Beschreibung"/>
+            <wp:cNvGraphicFramePr>
+              <a:graphicFrameLocks xmlns:a="http://schemas.openxmlformats.org/drawingml/2006/main" noChangeAspect="1"/>
+            </wp:cNvGraphicFramePr>
+            <a:graphic xmlns:a="http://schemas.openxmlformats.org/drawingml/2006/main">
+              <a:graphicData uri="http://schemas.openxmlformats.org/drawingml/2006/picture">
+                <pic:pic xmlns:pic="http://schemas.openxmlformats.org/drawingml/2006/picture">
+                  <pic:nvPicPr>
+                    <pic:cNvPr id="1173983365" name="Grafik 1" descr="Ein Bild, das Text, Screenshot, Software enthält.&#10;&#10;Automatisch generierte Beschreibung"/>
+                    <pic:cNvPicPr/>
+                  </pic:nvPicPr>
+                  <pic:blipFill>
+                    <a:blip r:embed="rId27"/>
+                    <a:stretch>
+                      <a:fillRect/>
+                    </a:stretch>
+                  </pic:blipFill>
+                  <pic:spPr>
+                    <a:xfrm>
+                      <a:off x="0" y="0"/>
+                      <a:ext cx="4936565" cy="2403528"/>
+                    </a:xfrm>
+                    <a:prstGeom prst="rect">
+                      <a:avLst/>
+                    </a:prstGeom>
+                  </pic:spPr>
+                </pic:pic>
+              </a:graphicData>
+            </a:graphic>
+          </wp:inline>
+        </w:drawing>
+      </w:r>
+    </w:p>
+    <w:p>
+      <w:pPr>
+        <w:pStyle w:val="Beschriftung"/>
+      </w:pPr>
+      <w:r>
+        <w:t xml:space="preserve">Abbildung </w:t>
+      </w:r>
+      <w:r>
+        <w:fldChar w:fldCharType="begin"/>
+      </w:r>
+      <w:r>
+        <w:instrText xml:space="preserve"> SEQ Abbildung \* ARABIC </w:instrText>
+      </w:r>
+      <w:r>
+        <w:fldChar w:fldCharType="separate"/>
+      </w:r>
+      <w:r>
+        <w:rPr>
+          <w:noProof/>
+        </w:rPr>
+        <w:t>19</w:t>
+      </w:r>
+      <w:r>
+        <w:fldChar w:fldCharType="end"/>
+      </w:r>
+      <w:r>
+        <w:t>: Codeausschnitt Implementierung RRF</w:t>
+      </w:r>
+    </w:p>
+    <w:p>
+      <w:pPr>
+        <w:rPr>
+          <w:rFonts w:ascii="Arial" w:hAnsi="Arial" w:cs="Arial"/>
+          <w:sz w:val="24"/>
+          <w:szCs w:val="24"/>
+        </w:rPr>
+      </w:pPr>
+      <w:r>
+        <w:rPr>
+          <w:rFonts w:ascii="Arial" w:hAnsi="Arial" w:cs="Arial"/>
+          <w:sz w:val="24"/>
+          <w:szCs w:val="24"/>
+        </w:rPr>
+        <w:lastRenderedPageBreak/>
+        <w:t xml:space="preserve">Der Opcode des Befehles lautet wie folgt: </w:t>
+      </w:r>
+      <w:r>
+        <w:rPr>
+          <w:rFonts w:ascii="Arial" w:hAnsi="Arial" w:cs="Arial"/>
+          <w:b/>
+          <w:bCs/>
+          <w:sz w:val="24"/>
+          <w:szCs w:val="24"/>
+        </w:rPr>
+        <w:t>00 1100 dfff ffff</w:t>
+      </w:r>
+      <w:r>
+        <w:rPr>
+          <w:rFonts w:ascii="Arial" w:hAnsi="Arial" w:cs="Arial"/>
+          <w:sz w:val="24"/>
+          <w:szCs w:val="24"/>
+        </w:rPr>
+        <w:t>.</w:t>
+      </w:r>
+    </w:p>
+    <w:p>
+      <w:pPr>
+        <w:rPr>
+          <w:rFonts w:ascii="Arial" w:hAnsi="Arial" w:cs="Arial"/>
+          <w:sz w:val="24"/>
+          <w:szCs w:val="24"/>
+        </w:rPr>
+      </w:pPr>
+      <w:r>
+        <w:rPr>
+          <w:rFonts w:ascii="Arial" w:hAnsi="Arial" w:cs="Arial"/>
+          <w:sz w:val="24"/>
+          <w:szCs w:val="24"/>
+        </w:rPr>
+        <w:t>Das Destination-Bit kann also mit der Maske 1000 0000 auf das Low-Byte extrahiert werden und die Adresse des Registers f mit der Maske 1000 0000 auf das Low-Byte.</w:t>
+      </w:r>
+    </w:p>
+    <w:p>
+      <w:pPr>
+        <w:rPr>
+          <w:rFonts w:ascii="Arial" w:hAnsi="Arial" w:cs="Arial"/>
+          <w:sz w:val="24"/>
+          <w:szCs w:val="24"/>
+        </w:rPr>
+      </w:pPr>
+      <w:r>
+        <w:rPr>
+          <w:rFonts w:ascii="Arial" w:hAnsi="Arial" w:cs="Arial"/>
+          <w:sz w:val="24"/>
+          <w:szCs w:val="24"/>
+        </w:rPr>
+        <w:t>Das eigentliche Rotieren wird über den Bitwise-Shift Operator (&gt;&gt;) in c# realisiert.</w:t>
+      </w:r>
+    </w:p>
+    <w:p>
+      <w:pPr>
+        <w:rPr>
+          <w:rFonts w:ascii="Arial" w:hAnsi="Arial" w:cs="Arial"/>
+          <w:sz w:val="24"/>
+          <w:szCs w:val="24"/>
+        </w:rPr>
+      </w:pPr>
+      <w:r>
+        <w:rPr>
+          <w:rFonts w:ascii="Arial" w:hAnsi="Arial" w:cs="Arial"/>
+          <w:sz w:val="24"/>
+          <w:szCs w:val="24"/>
+        </w:rPr>
+        <w:t>Jetzt wird geprüft, ob das Carry-Flag gesetzt ist, ist dies der Fall, wird es 128 (1000 0000) zu dem Ergebnis addiert. Hierdurch wird das Carry-Flag an die Stelle vom 8. Bit gesetzt.</w:t>
+      </w:r>
+    </w:p>
+    <w:p>
+      <w:pPr>
+        <w:rPr>
+          <w:rFonts w:ascii="Arial" w:hAnsi="Arial" w:cs="Arial"/>
+          <w:sz w:val="24"/>
+          <w:szCs w:val="24"/>
+        </w:rPr>
+      </w:pPr>
+      <w:r>
+        <w:rPr>
+          <w:rFonts w:ascii="Arial" w:hAnsi="Arial" w:cs="Arial"/>
+          <w:sz w:val="24"/>
+          <w:szCs w:val="24"/>
+        </w:rPr>
+        <w:t>Anschließend wird überprüft, ob das Carry-Flag gesetzt werden muss.</w:t>
+      </w:r>
+      <w:r>
+        <w:rPr>
+          <w:rFonts w:ascii="Arial" w:hAnsi="Arial" w:cs="Arial"/>
+          <w:sz w:val="24"/>
+          <w:szCs w:val="24"/>
+        </w:rPr>
+        <w:t xml:space="preserve"> Immer wenn an der Stelle des 1. Bits eine 1 steht, muss beim nächsten rotierten das Carry-Flag wieder eingeschoben werden.</w:t>
+      </w:r>
+      <w:r>
+        <w:rPr>
+          <w:rFonts w:ascii="Arial" w:hAnsi="Arial" w:cs="Arial"/>
+          <w:sz w:val="24"/>
+          <w:szCs w:val="24"/>
+        </w:rPr>
+        <w:t xml:space="preserve"> Es wird also der Wert im Register f mit der Maske 0000 0001 UND verknüpft, um das 1. Bit zu isolieren und dann zu </w:t>
+      </w:r>
+      <w:r>
+        <w:rPr>
+          <w:rFonts w:ascii="Arial" w:hAnsi="Arial" w:cs="Arial"/>
+          <w:sz w:val="24"/>
+          <w:szCs w:val="24"/>
+        </w:rPr>
+        <w:t>prüfen,</w:t>
+      </w:r>
+      <w:r>
+        <w:rPr>
+          <w:rFonts w:ascii="Arial" w:hAnsi="Arial" w:cs="Arial"/>
+          <w:sz w:val="24"/>
+          <w:szCs w:val="24"/>
+        </w:rPr>
+        <w:t xml:space="preserve"> ob das Ergebnis 1 ist. Wenn ja, wird das Carry-Flag gesetzt.</w:t>
+      </w:r>
+    </w:p>
+    <w:p>
+      <w:pPr>
+        <w:rPr>
+          <w:rFonts w:ascii="Arial" w:hAnsi="Arial" w:cs="Arial"/>
+          <w:sz w:val="24"/>
+          <w:szCs w:val="24"/>
+        </w:rPr>
+      </w:pPr>
+      <w:r>
+        <w:rPr>
+          <w:rFonts w:ascii="Arial" w:hAnsi="Arial" w:cs="Arial"/>
+          <w:sz w:val="24"/>
+          <w:szCs w:val="24"/>
+        </w:rPr>
+        <w:t>Das Destination-Bit abhängige schreiben ins W-Register oder in das Register f übernimmt die Funktion DirectionalWrite().</w:t>
+      </w:r>
+    </w:p>
+    <w:p>
+      <w:pPr>
+        <w:pStyle w:val="berschrift3"/>
+        <w:rPr>
+          <w:rFonts w:ascii="Arial" w:hAnsi="Arial" w:cs="Arial"/>
+        </w:rPr>
+      </w:pPr>
+      <w:r>
+        <w:rPr>
+          <w:rFonts w:ascii="Arial" w:hAnsi="Arial" w:cs="Arial"/>
+        </w:rPr>
         <w:t>BitwiseSubtract und BitwiseAdd</w:t>
       </w:r>
     </w:p>
@@ -10919,26 +11215,26 @@
           <w:sz w:val="24"/>
           <w:szCs w:val="24"/>
         </w:rPr>
+        <w:t>Erst wenn der Vorteiler</w:t>
+      </w:r>
+      <w:r>
+        <w:rPr>
+          <w:rFonts w:ascii="Arial" w:hAnsi="Arial" w:cs="Arial"/>
+          <w:sz w:val="24"/>
+          <w:szCs w:val="24"/>
+        </w:rPr>
+        <w:t>, entsprechend dem Teilfaktor, der in PS&lt;0:2&gt; festgelegt ist, erreicht, wird das TMR0 Register inkrementiert. Bei einem Überlauf des TMR0 Registers das T0IF-Bit im INTCON Register gesetzt.</w:t>
+      </w:r>
+    </w:p>
+    <w:p>
+      <w:pPr>
+        <w:keepNext/>
+      </w:pPr>
+      <w:r>
+        <w:rPr>
+          <w:noProof/>
+        </w:rPr>
         <w:lastRenderedPageBreak/>
-        <w:t>Erst wenn der Vorteiler</w:t>
-      </w:r>
-      <w:r>
-        <w:rPr>
-          <w:rFonts w:ascii="Arial" w:hAnsi="Arial" w:cs="Arial"/>
-          <w:sz w:val="24"/>
-          <w:szCs w:val="24"/>
-        </w:rPr>
-        <w:t>, entsprechend dem Teilfaktor, der in PS&lt;0:2&gt; festgelegt ist, erreicht, wird das TMR0 Register inkrementiert. Bei einem Überlauf des TMR0 Registers das T0IF-Bit im INTCON Register gesetzt.</w:t>
-      </w:r>
-    </w:p>
-    <w:p>
-      <w:pPr>
-        <w:keepNext/>
-      </w:pPr>
-      <w:r>
-        <w:rPr>
-          <w:noProof/>
-        </w:rPr>
         <w:drawing>
           <wp:inline distT="0" distB="0" distL="0" distR="0" wp14:anchorId="0D9103BD" wp14:editId="27AC064D">
             <wp:extent cx="5760720" cy="3990975"/>
@@ -10955,7 +11251,7 @@
                     <pic:cNvPicPr/>
                   </pic:nvPicPr>
                   <pic:blipFill>
-                    <a:blip r:embed="rId27"/>
+                    <a:blip r:embed="rId28"/>
                     <a:stretch>
                       <a:fillRect/>
                     </a:stretch>
@@ -10997,7 +11293,7 @@
         <w:rPr>
           <w:noProof/>
         </w:rPr>
-        <w:t>19</w:t>
+        <w:t>20</w:t>
       </w:r>
       <w:r>
         <w:fldChar w:fldCharType="end"/>
@@ -11227,7 +11523,7 @@
                     <pic:cNvPicPr/>
                   </pic:nvPicPr>
                   <pic:blipFill>
-                    <a:blip r:embed="rId28"/>
+                    <a:blip r:embed="rId29"/>
                     <a:stretch>
                       <a:fillRect/>
                     </a:stretch>
@@ -11274,7 +11570,7 @@
         <w:rPr>
           <w:noProof/>
         </w:rPr>
-        <w:t>20</w:t>
+        <w:t>21</w:t>
       </w:r>
       <w:r>
         <w:fldChar w:fldCharType="end"/>
@@ -11378,7 +11674,7 @@
                     <pic:cNvPicPr/>
                   </pic:nvPicPr>
                   <pic:blipFill>
-                    <a:blip r:embed="rId29"/>
+                    <a:blip r:embed="rId30"/>
                     <a:stretch>
                       <a:fillRect/>
                     </a:stretch>
@@ -11425,7 +11721,7 @@
         <w:rPr>
           <w:noProof/>
         </w:rPr>
-        <w:t>21</w:t>
+        <w:t>22</w:t>
       </w:r>
       <w:r>
         <w:fldChar w:fldCharType="end"/>
@@ -11517,7 +11813,7 @@
                     <pic:cNvPicPr/>
                   </pic:nvPicPr>
                   <pic:blipFill>
-                    <a:blip r:embed="rId30"/>
+                    <a:blip r:embed="rId31"/>
                     <a:stretch>
                       <a:fillRect/>
                     </a:stretch>
@@ -11559,7 +11855,7 @@
         <w:rPr>
           <w:noProof/>
         </w:rPr>
-        <w:t>22</w:t>
+        <w:t>23</w:t>
       </w:r>
       <w:r>
         <w:fldChar w:fldCharType="end"/>
@@ -11689,7 +11985,7 @@
                     <pic:cNvPicPr/>
                   </pic:nvPicPr>
                   <pic:blipFill>
-                    <a:blip r:embed="rId31"/>
+                    <a:blip r:embed="rId32"/>
                     <a:stretch>
                       <a:fillRect/>
                     </a:stretch>
@@ -11736,7 +12032,7 @@
         <w:rPr>
           <w:noProof/>
         </w:rPr>
-        <w:t>23</w:t>
+        <w:t>24</w:t>
       </w:r>
       <w:r>
         <w:fldChar w:fldCharType="end"/>
@@ -11804,7 +12100,7 @@
                     <pic:cNvPicPr/>
                   </pic:nvPicPr>
                   <pic:blipFill>
-                    <a:blip r:embed="rId32"/>
+                    <a:blip r:embed="rId33"/>
                     <a:stretch>
                       <a:fillRect/>
                     </a:stretch>
@@ -11846,7 +12142,7 @@
         <w:rPr>
           <w:noProof/>
         </w:rPr>
-        <w:t>24</w:t>
+        <w:t>25</w:t>
       </w:r>
       <w:r>
         <w:fldChar w:fldCharType="end"/>
@@ -12056,7 +12352,7 @@
       </w:r>
     </w:p>
     <w:sectPr>
-      <w:footerReference w:type="default" r:id="rId33"/>
+      <w:footerReference w:type="default" r:id="rId34"/>
       <w:pgSz w:w="11906" w:h="16838"/>
       <w:pgMar w:top="1417" w:right="1417" w:bottom="1134" w:left="1417" w:header="708" w:footer="708" w:gutter="0"/>
       <w:cols w:space="708"/>

</xml_diff>

<commit_message>
fixed(documentation): fixed wrong font
</commit_message>
<xml_diff>
--- a/Dokumentation/Dokumentation.docx
+++ b/Dokumentation/Dokumentation.docx
@@ -1,6 +1,6 @@
 
 <file path=word/document.xml><?xml version="1.0" encoding="utf-8"?>
-<w:document xmlns:wpc="http://schemas.microsoft.com/office/word/2010/wordprocessingCanvas" xmlns:cx="http://schemas.microsoft.com/office/drawing/2014/chartex" xmlns:cx1="http://schemas.microsoft.com/office/drawing/2015/9/8/chartex" xmlns:cx2="http://schemas.microsoft.com/office/drawing/2015/10/21/chartex" xmlns:cx3="http://schemas.microsoft.com/office/drawing/2016/5/9/chartex" xmlns:cx4="http://schemas.microsoft.com/office/drawing/2016/5/10/chartex" xmlns:cx5="http://schemas.microsoft.com/office/drawing/2016/5/11/chartex" xmlns:cx6="http://schemas.microsoft.com/office/drawing/2016/5/12/chartex" xmlns:cx7="http://schemas.microsoft.com/office/drawing/2016/5/13/chartex" xmlns:cx8="http://schemas.microsoft.com/office/drawing/2016/5/14/chartex" xmlns:mc="http://schemas.openxmlformats.org/markup-compatibility/2006" xmlns:aink="http://schemas.microsoft.com/office/drawing/2016/ink" xmlns:am3d="http://schemas.microsoft.com/office/drawing/2017/model3d" xmlns:o="urn:schemas-microsoft-com:office:office" xmlns:oel="http://schemas.microsoft.com/office/2019/extlst" xmlns:r="http://schemas.openxmlformats.org/officeDocument/2006/relationships" xmlns:m="http://schemas.openxmlformats.org/officeDocument/2006/math" xmlns:v="urn:schemas-microsoft-com:vml" xmlns:wp14="http://schemas.microsoft.com/office/word/2010/wordprocessingDrawing" xmlns:wp="http://schemas.openxmlformats.org/drawingml/2006/wordprocessingDrawing" xmlns:w10="urn:schemas-microsoft-com:office:word" xmlns:w="http://schemas.openxmlformats.org/wordprocessingml/2006/main" xmlns:w14="http://schemas.microsoft.com/office/word/2010/wordml" xmlns:w15="http://schemas.microsoft.com/office/word/2012/wordml" xmlns:w16cex="http://schemas.microsoft.com/office/word/2018/wordml/cex" xmlns:w16cid="http://schemas.microsoft.com/office/word/2016/wordml/cid" xmlns:w16="http://schemas.microsoft.com/office/word/2018/wordml" xmlns:w16du="http://schemas.microsoft.com/office/word/2023/wordml/word16du" xmlns:w16sdtdh="http://schemas.microsoft.com/office/word/2020/wordml/sdtdatahash" xmlns:w16se="http://schemas.microsoft.com/office/word/2015/wordml/symex" xmlns:wpg="http://schemas.microsoft.com/office/word/2010/wordprocessingGroup" xmlns:wpi="http://schemas.microsoft.com/office/word/2010/wordprocessingInk" xmlns:wne="http://schemas.microsoft.com/office/word/2006/wordml" xmlns:wps="http://schemas.microsoft.com/office/word/2010/wordprocessingShape" mc:Ignorable="w14 w15 w16se w16cid w16 w16cex w16sdtdh w16du wp14">
+<w:document xmlns:wpc="http://schemas.microsoft.com/office/word/2010/wordprocessingCanvas" xmlns:cx="http://schemas.microsoft.com/office/drawing/2014/chartex" xmlns:cx1="http://schemas.microsoft.com/office/drawing/2015/9/8/chartex" xmlns:cx2="http://schemas.microsoft.com/office/drawing/2015/10/21/chartex" xmlns:cx3="http://schemas.microsoft.com/office/drawing/2016/5/9/chartex" xmlns:cx4="http://schemas.microsoft.com/office/drawing/2016/5/10/chartex" xmlns:cx5="http://schemas.microsoft.com/office/drawing/2016/5/11/chartex" xmlns:cx6="http://schemas.microsoft.com/office/drawing/2016/5/12/chartex" xmlns:cx7="http://schemas.microsoft.com/office/drawing/2016/5/13/chartex" xmlns:cx8="http://schemas.microsoft.com/office/drawing/2016/5/14/chartex" xmlns:mc="http://schemas.openxmlformats.org/markup-compatibility/2006" xmlns:aink="http://schemas.microsoft.com/office/drawing/2016/ink" xmlns:am3d="http://schemas.microsoft.com/office/drawing/2017/model3d" xmlns:o="urn:schemas-microsoft-com:office:office" xmlns:oel="http://schemas.microsoft.com/office/2019/extlst" xmlns:r="http://schemas.openxmlformats.org/officeDocument/2006/relationships" xmlns:m="http://schemas.openxmlformats.org/officeDocument/2006/math" xmlns:v="urn:schemas-microsoft-com:vml" xmlns:wp14="http://schemas.microsoft.com/office/word/2010/wordprocessingDrawing" xmlns:wp="http://schemas.openxmlformats.org/drawingml/2006/wordprocessingDrawing" xmlns:w10="urn:schemas-microsoft-com:office:word" xmlns:w="http://schemas.openxmlformats.org/wordprocessingml/2006/main" xmlns:w14="http://schemas.microsoft.com/office/word/2010/wordml" xmlns:w15="http://schemas.microsoft.com/office/word/2012/wordml" xmlns:w16cex="http://schemas.microsoft.com/office/word/2018/wordml/cex" xmlns:w16cid="http://schemas.microsoft.com/office/word/2016/wordml/cid" xmlns:w16="http://schemas.microsoft.com/office/word/2018/wordml" xmlns:w16sdtdh="http://schemas.microsoft.com/office/word/2020/wordml/sdtdatahash" xmlns:w16se="http://schemas.microsoft.com/office/word/2015/wordml/symex" xmlns:wpg="http://schemas.microsoft.com/office/word/2010/wordprocessingGroup" xmlns:wpi="http://schemas.microsoft.com/office/word/2010/wordprocessingInk" xmlns:wne="http://schemas.microsoft.com/office/word/2006/wordml" xmlns:wps="http://schemas.microsoft.com/office/word/2010/wordprocessingShape" mc:Ignorable="w14 w15 w16se w16cid w16 w16cex w16sdtdh wp14">
   <w:body>
     <w:p>
       <w:pPr>
@@ -6228,6 +6228,7 @@
       </w:r>
       <w:bookmarkEnd w:id="5"/>
     </w:p>
+    <w:bookmarkStart w:id="6" w:name="_Toc165378190"/>
     <w:p>
       <w:pPr>
         <w:pStyle w:val="berschrift2"/>
@@ -6235,7 +6236,6 @@
           <w:rFonts w:ascii="Arial" w:hAnsi="Arial" w:cs="Arial"/>
         </w:rPr>
       </w:pPr>
-      <w:bookmarkStart w:id="6" w:name="_Toc165378190"/>
       <w:r>
         <w:rPr>
           <w:rFonts w:ascii="Arial" w:hAnsi="Arial" w:cs="Arial"/>
@@ -6309,7 +6309,7 @@
               </wp:anchor>
             </w:drawing>
           </mc:Choice>
-          <mc:Fallback>
+          <mc:Fallback xmlns:w16du="http://schemas.microsoft.com/office/word/2023/wordml/word16du">
             <w:pict>
               <v:shapetype w14:anchorId="4D2E4F67" id="_x0000_t202" coordsize="21600,21600" o:spt="202" path="m,l,21600r21600,l21600,xe">
                 <v:stroke joinstyle="miter"/>
@@ -6411,7 +6411,7 @@
               </wp:anchor>
             </w:drawing>
           </mc:Choice>
-          <mc:Fallback>
+          <mc:Fallback xmlns:w16du="http://schemas.microsoft.com/office/word/2023/wordml/word16du">
             <w:pict>
               <v:shape w14:anchorId="197AF3E3" id="_x0000_s1027" type="#_x0000_t202" style="position:absolute;margin-left:2pt;margin-top:25.05pt;width:22.6pt;height:23.45pt;z-index:251659264;visibility:visible;mso-wrap-style:square;mso-width-percent:0;mso-height-percent:0;mso-wrap-distance-left:9pt;mso-wrap-distance-top:0;mso-wrap-distance-right:9pt;mso-wrap-distance-bottom:0;mso-position-horizontal:absolute;mso-position-horizontal-relative:text;mso-position-vertical:absolute;mso-position-vertical-relative:text;mso-width-percent:0;mso-height-percent:0;mso-width-relative:margin;mso-height-relative:margin;v-text-anchor:top" o:gfxdata="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" filled="f" stroked="f" strokeweight=".5pt">
                 <v:textbox>
@@ -6531,7 +6531,7 @@
               </wp:anchor>
             </w:drawing>
           </mc:Choice>
-          <mc:Fallback>
+          <mc:Fallback xmlns:w16du="http://schemas.microsoft.com/office/word/2023/wordml/word16du">
             <w:pict>
               <v:shape w14:anchorId="2256E9C4" id="_x0000_s1028" type="#_x0000_t202" style="position:absolute;left:0;text-align:left;margin-left:13.5pt;margin-top:72.7pt;width:22.6pt;height:23.45pt;z-index:251673600;visibility:visible;mso-wrap-style:square;mso-width-percent:0;mso-height-percent:0;mso-wrap-distance-left:9pt;mso-wrap-distance-top:0;mso-wrap-distance-right:9pt;mso-wrap-distance-bottom:0;mso-position-horizontal:absolute;mso-position-horizontal-relative:text;mso-position-vertical:absolute;mso-position-vertical-relative:text;mso-width-percent:0;mso-height-percent:0;mso-width-relative:margin;mso-height-relative:margin;v-text-anchor:top" o:gfxdata="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" filled="f" stroked="f" strokeweight=".5pt">
                 <v:textbox>
@@ -6629,7 +6629,7 @@
               </wp:anchor>
             </w:drawing>
           </mc:Choice>
-          <mc:Fallback>
+          <mc:Fallback xmlns:w16du="http://schemas.microsoft.com/office/word/2023/wordml/word16du">
             <w:pict>
               <v:shape w14:anchorId="03F668DB" id="_x0000_s1029" type="#_x0000_t202" style="position:absolute;left:0;text-align:left;margin-left:292.4pt;margin-top:1in;width:31.4pt;height:23.45pt;z-index:251677696;visibility:visible;mso-wrap-style:square;mso-width-percent:0;mso-height-percent:0;mso-wrap-distance-left:9pt;mso-wrap-distance-top:0;mso-wrap-distance-right:9pt;mso-wrap-distance-bottom:0;mso-position-horizontal:absolute;mso-position-horizontal-relative:text;mso-position-vertical:absolute;mso-position-vertical-relative:text;mso-width-percent:0;mso-height-percent:0;mso-width-relative:margin;mso-height-relative:margin;v-text-anchor:top" o:gfxdata="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" filled="f" stroked="f" strokeweight=".5pt">
                 <v:textbox>
@@ -6727,7 +6727,7 @@
               </wp:anchor>
             </w:drawing>
           </mc:Choice>
-          <mc:Fallback>
+          <mc:Fallback xmlns:w16du="http://schemas.microsoft.com/office/word/2023/wordml/word16du">
             <w:pict>
               <v:shape w14:anchorId="36827A45" id="_x0000_s1030" type="#_x0000_t202" style="position:absolute;left:0;text-align:left;margin-left:-2.4pt;margin-top:193.5pt;width:22.6pt;height:23.45pt;z-index:251679744;visibility:visible;mso-wrap-style:square;mso-width-percent:0;mso-height-percent:0;mso-wrap-distance-left:9pt;mso-wrap-distance-top:0;mso-wrap-distance-right:9pt;mso-wrap-distance-bottom:0;mso-position-horizontal:absolute;mso-position-horizontal-relative:text;mso-position-vertical:absolute;mso-position-vertical-relative:text;mso-width-percent:0;mso-height-percent:0;mso-width-relative:margin;mso-height-relative:margin;v-text-anchor:top" o:gfxdata="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" filled="f" stroked="f" strokeweight=".5pt">
                 <v:textbox>
@@ -6825,7 +6825,7 @@
               </wp:anchor>
             </w:drawing>
           </mc:Choice>
-          <mc:Fallback>
+          <mc:Fallback xmlns:w16du="http://schemas.microsoft.com/office/word/2023/wordml/word16du">
             <w:pict>
               <v:shape w14:anchorId="1C72D754" id="_x0000_s1031" type="#_x0000_t202" style="position:absolute;left:0;text-align:left;margin-left:424.15pt;margin-top:7.75pt;width:22.6pt;height:23.45pt;z-index:251671552;visibility:visible;mso-wrap-style:square;mso-width-percent:0;mso-height-percent:0;mso-wrap-distance-left:9pt;mso-wrap-distance-top:0;mso-wrap-distance-right:9pt;mso-wrap-distance-bottom:0;mso-position-horizontal:absolute;mso-position-horizontal-relative:text;mso-position-vertical:absolute;mso-position-vertical-relative:text;mso-width-percent:0;mso-height-percent:0;mso-width-relative:margin;mso-height-relative:margin;v-text-anchor:top" o:gfxdata="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" filled="f" stroked="f" strokeweight=".5pt">
                 <v:textbox>
@@ -6923,7 +6923,7 @@
               </wp:anchor>
             </w:drawing>
           </mc:Choice>
-          <mc:Fallback>
+          <mc:Fallback xmlns:w16du="http://schemas.microsoft.com/office/word/2023/wordml/word16du">
             <w:pict>
               <v:shape w14:anchorId="6BDD3712" id="_x0000_s1032" type="#_x0000_t202" style="position:absolute;left:0;text-align:left;margin-left:372.7pt;margin-top:31.15pt;width:22.6pt;height:23.45pt;z-index:251669504;visibility:visible;mso-wrap-style:square;mso-width-percent:0;mso-height-percent:0;mso-wrap-distance-left:9pt;mso-wrap-distance-top:0;mso-wrap-distance-right:9pt;mso-wrap-distance-bottom:0;mso-position-horizontal:absolute;mso-position-horizontal-relative:text;mso-position-vertical:absolute;mso-position-vertical-relative:text;mso-width-percent:0;mso-height-percent:0;mso-width-relative:margin;mso-height-relative:margin;v-text-anchor:top" o:gfxdata="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" filled="f" stroked="f" strokeweight=".5pt">
                 <v:textbox>
@@ -7021,7 +7021,7 @@
               </wp:anchor>
             </w:drawing>
           </mc:Choice>
-          <mc:Fallback>
+          <mc:Fallback xmlns:w16du="http://schemas.microsoft.com/office/word/2023/wordml/word16du">
             <w:pict>
               <v:shape w14:anchorId="48DB4EA4" id="_x0000_s1033" type="#_x0000_t202" style="position:absolute;left:0;text-align:left;margin-left:230.4pt;margin-top:15.65pt;width:22.6pt;height:23.45pt;z-index:251665408;visibility:visible;mso-wrap-style:square;mso-width-percent:0;mso-height-percent:0;mso-wrap-distance-left:9pt;mso-wrap-distance-top:0;mso-wrap-distance-right:9pt;mso-wrap-distance-bottom:0;mso-position-horizontal:absolute;mso-position-horizontal-relative:text;mso-position-vertical:absolute;mso-position-vertical-relative:text;mso-width-percent:0;mso-height-percent:0;mso-width-relative:margin;mso-height-relative:margin;v-text-anchor:top" o:gfxdata="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" filled="f" stroked="f" strokeweight=".5pt">
                 <v:textbox>
@@ -7119,7 +7119,7 @@
               </wp:anchor>
             </w:drawing>
           </mc:Choice>
-          <mc:Fallback>
+          <mc:Fallback xmlns:w16du="http://schemas.microsoft.com/office/word/2023/wordml/word16du">
             <w:pict>
               <v:shape w14:anchorId="74A015FF" id="_x0000_s1034" type="#_x0000_t202" style="position:absolute;left:0;text-align:left;margin-left:93.9pt;margin-top:61.25pt;width:22.6pt;height:23.45pt;z-index:251663360;visibility:visible;mso-wrap-style:square;mso-width-percent:0;mso-height-percent:0;mso-wrap-distance-left:9pt;mso-wrap-distance-top:0;mso-wrap-distance-right:9pt;mso-wrap-distance-bottom:0;mso-position-horizontal:absolute;mso-position-horizontal-relative:text;mso-position-vertical:absolute;mso-position-vertical-relative:text;mso-width-percent:0;mso-height-percent:0;mso-width-relative:margin;mso-height-relative:margin;v-text-anchor:top" o:gfxdata="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" filled="f" stroked="f" strokeweight=".5pt">
                 <v:textbox>
@@ -7217,7 +7217,7 @@
               </wp:anchor>
             </w:drawing>
           </mc:Choice>
-          <mc:Fallback>
+          <mc:Fallback xmlns:w16du="http://schemas.microsoft.com/office/word/2023/wordml/word16du">
             <w:pict>
               <v:shape w14:anchorId="3209F17A" id="_x0000_s1035" type="#_x0000_t202" style="position:absolute;left:0;text-align:left;margin-left:63.35pt;margin-top:60.9pt;width:22.6pt;height:23.45pt;z-index:251661312;visibility:visible;mso-wrap-style:square;mso-width-percent:0;mso-height-percent:0;mso-wrap-distance-left:9pt;mso-wrap-distance-top:0;mso-wrap-distance-right:9pt;mso-wrap-distance-bottom:0;mso-position-horizontal:absolute;mso-position-horizontal-relative:text;mso-position-vertical:absolute;mso-position-vertical-relative:text;mso-width-percent:0;mso-height-percent:0;mso-width-relative:margin;mso-height-relative:margin;v-text-anchor:top" o:gfxdata="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" filled="f" stroked="f" strokeweight=".5pt">
                 <v:textbox>
@@ -7914,7 +7914,7 @@
               </wp:anchor>
             </w:drawing>
           </mc:Choice>
-          <mc:Fallback>
+          <mc:Fallback xmlns:w16du="http://schemas.microsoft.com/office/word/2023/wordml/word16du">
             <w:pict>
               <v:shape w14:anchorId="3ACB66EF" id="Textfeld 1" o:spid="_x0000_s1036" type="#_x0000_t202" style="position:absolute;left:0;text-align:left;margin-left:359.2pt;margin-top:230.3pt;width:132.7pt;height:.05pt;z-index:251683840;visibility:visible;mso-wrap-style:square;mso-wrap-distance-left:9pt;mso-wrap-distance-top:0;mso-wrap-distance-right:9pt;mso-wrap-distance-bottom:0;mso-position-horizontal:absolute;mso-position-horizontal-relative:text;mso-position-vertical:absolute;mso-position-vertical-relative:text;v-text-anchor:top" o:gfxdata="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" stroked="f">
                 <v:textbox style="mso-fit-shape-to-text:t" inset="0,0,0,0">
@@ -8208,11 +8208,11 @@
       <w:pPr>
         <w:pStyle w:val="berschrift1"/>
       </w:pPr>
-      <w:bookmarkStart w:id="12" w:name="_Toc165378193"/>
+      <w:bookmarkStart w:id="11" w:name="_Toc165378193"/>
       <w:r>
         <w:t>Programmstruktur</w:t>
       </w:r>
-      <w:bookmarkEnd w:id="12"/>
+      <w:bookmarkEnd w:id="11"/>
     </w:p>
     <w:p>
       <w:pPr>
@@ -8980,27 +8980,27 @@
       <w:pPr>
         <w:pStyle w:val="berschrift1"/>
       </w:pPr>
-      <w:bookmarkStart w:id="13" w:name="_Toc165378194"/>
+      <w:bookmarkStart w:id="12" w:name="_Toc165378194"/>
       <w:r>
         <w:t>Interner Aufbau</w:t>
       </w:r>
+      <w:bookmarkEnd w:id="12"/>
+    </w:p>
+    <w:p>
+      <w:pPr>
+        <w:pStyle w:val="berschrift2"/>
+        <w:rPr>
+          <w:rFonts w:ascii="Arial" w:hAnsi="Arial" w:cs="Arial"/>
+        </w:rPr>
+      </w:pPr>
+      <w:bookmarkStart w:id="13" w:name="_Toc165378195"/>
+      <w:r>
+        <w:rPr>
+          <w:rFonts w:ascii="Arial" w:hAnsi="Arial" w:cs="Arial"/>
+        </w:rPr>
+        <w:t>Registeraufbau</w:t>
+      </w:r>
       <w:bookmarkEnd w:id="13"/>
-    </w:p>
-    <w:p>
-      <w:pPr>
-        <w:pStyle w:val="berschrift2"/>
-        <w:rPr>
-          <w:rFonts w:ascii="Arial" w:hAnsi="Arial" w:cs="Arial"/>
-        </w:rPr>
-      </w:pPr>
-      <w:bookmarkStart w:id="14" w:name="_Toc165378195"/>
-      <w:r>
-        <w:rPr>
-          <w:rFonts w:ascii="Arial" w:hAnsi="Arial" w:cs="Arial"/>
-        </w:rPr>
-        <w:t>Registeraufbau</w:t>
-      </w:r>
-      <w:bookmarkEnd w:id="14"/>
     </w:p>
     <w:p>
       <w:pPr>
@@ -9168,7 +9168,7 @@
           <w:rFonts w:ascii="Arial" w:hAnsi="Arial" w:cs="Arial"/>
         </w:rPr>
       </w:pPr>
-      <w:bookmarkStart w:id="15" w:name="_Toc165378227"/>
+      <w:bookmarkStart w:id="14" w:name="_Toc165378227"/>
       <w:r>
         <w:rPr>
           <w:rFonts w:ascii="Arial" w:hAnsi="Arial" w:cs="Arial"/>
@@ -9212,23 +9212,23 @@
         </w:rPr>
         <w:t>: Codeausschnitt SetRegister()</w:t>
       </w:r>
+      <w:bookmarkEnd w:id="14"/>
+    </w:p>
+    <w:p>
+      <w:pPr>
+        <w:pStyle w:val="berschrift2"/>
+        <w:rPr>
+          <w:rFonts w:ascii="Arial" w:hAnsi="Arial" w:cs="Arial"/>
+        </w:rPr>
+      </w:pPr>
+      <w:bookmarkStart w:id="15" w:name="_Toc165378196"/>
+      <w:r>
+        <w:rPr>
+          <w:rFonts w:ascii="Arial" w:hAnsi="Arial" w:cs="Arial"/>
+        </w:rPr>
+        <w:t>Stack</w:t>
+      </w:r>
       <w:bookmarkEnd w:id="15"/>
-    </w:p>
-    <w:p>
-      <w:pPr>
-        <w:pStyle w:val="berschrift2"/>
-        <w:rPr>
-          <w:rFonts w:ascii="Arial" w:hAnsi="Arial" w:cs="Arial"/>
-        </w:rPr>
-      </w:pPr>
-      <w:bookmarkStart w:id="16" w:name="_Toc165378196"/>
-      <w:r>
-        <w:rPr>
-          <w:rFonts w:ascii="Arial" w:hAnsi="Arial" w:cs="Arial"/>
-        </w:rPr>
-        <w:t>Stack</w:t>
-      </w:r>
-      <w:bookmarkEnd w:id="16"/>
     </w:p>
     <w:p>
       <w:pPr>
@@ -9312,7 +9312,7 @@
           <w:rFonts w:ascii="Arial" w:hAnsi="Arial" w:cs="Arial"/>
         </w:rPr>
       </w:pPr>
-      <w:bookmarkStart w:id="17" w:name="_Toc165378228"/>
+      <w:bookmarkStart w:id="16" w:name="_Toc165378228"/>
       <w:r>
         <w:rPr>
           <w:rFonts w:ascii="Arial" w:hAnsi="Arial" w:cs="Arial"/>
@@ -9368,6 +9368,98 @@
         </w:rPr>
         <w:t xml:space="preserve"> für Stack</w:t>
       </w:r>
+      <w:bookmarkEnd w:id="16"/>
+    </w:p>
+    <w:p>
+      <w:pPr>
+        <w:jc w:val="both"/>
+        <w:rPr>
+          <w:rFonts w:ascii="Arial" w:hAnsi="Arial" w:cs="Arial"/>
+          <w:sz w:val="24"/>
+          <w:szCs w:val="24"/>
+        </w:rPr>
+      </w:pPr>
+      <w:r>
+        <w:rPr>
+          <w:rFonts w:ascii="Arial" w:hAnsi="Arial" w:cs="Arial"/>
+          <w:sz w:val="24"/>
+          <w:szCs w:val="24"/>
+        </w:rPr>
+        <w:t>Die Funktion PushOnStack() schreibt den aktuellen PC an die Stelle im Stack, auf die der Stackpointer aktuell zeigt.</w:t>
+      </w:r>
+      <w:r>
+        <w:rPr>
+          <w:rFonts w:ascii="Arial" w:hAnsi="Arial" w:cs="Arial"/>
+          <w:sz w:val="24"/>
+          <w:szCs w:val="24"/>
+        </w:rPr>
+        <w:t xml:space="preserve"> Initial steht der Stackpointer auf 0. </w:t>
+      </w:r>
+      <w:r>
+        <w:rPr>
+          <w:rFonts w:ascii="Arial" w:hAnsi="Arial" w:cs="Arial"/>
+          <w:sz w:val="24"/>
+          <w:szCs w:val="24"/>
+        </w:rPr>
+        <w:t xml:space="preserve"> Sollte der Stackpointer 7 sein, dann wird dieser wieder auf 0 zurückgesetzt.</w:t>
+      </w:r>
+    </w:p>
+    <w:p>
+      <w:pPr>
+        <w:jc w:val="both"/>
+        <w:rPr>
+          <w:rFonts w:ascii="Arial" w:hAnsi="Arial" w:cs="Arial"/>
+          <w:sz w:val="24"/>
+          <w:szCs w:val="24"/>
+        </w:rPr>
+      </w:pPr>
+      <w:r>
+        <w:rPr>
+          <w:rFonts w:ascii="Arial" w:hAnsi="Arial" w:cs="Arial"/>
+          <w:sz w:val="24"/>
+          <w:szCs w:val="24"/>
+        </w:rPr>
+        <w:t>Die Funktion</w:t>
+      </w:r>
+      <w:r>
+        <w:rPr>
+          <w:rFonts w:ascii="Arial" w:hAnsi="Arial" w:cs="Arial"/>
+          <w:sz w:val="24"/>
+          <w:szCs w:val="24"/>
+        </w:rPr>
+        <w:t xml:space="preserve"> </w:t>
+      </w:r>
+      <w:r>
+        <w:rPr>
+          <w:rFonts w:ascii="Arial" w:hAnsi="Arial" w:cs="Arial"/>
+          <w:sz w:val="24"/>
+          <w:szCs w:val="24"/>
+        </w:rPr>
+        <w:t>PopStack()</w:t>
+      </w:r>
+      <w:r>
+        <w:rPr>
+          <w:rFonts w:ascii="Arial" w:hAnsi="Arial" w:cs="Arial"/>
+          <w:sz w:val="24"/>
+          <w:szCs w:val="24"/>
+        </w:rPr>
+        <w:t xml:space="preserve"> verringert den Stackpointer um 1 und zeigt somit auf den eins tieferen Wert. Sollte der Stackpointer 0 sein, wird auf 7 gesprungen. </w:t>
+      </w:r>
+    </w:p>
+    <w:p>
+      <w:pPr>
+        <w:pStyle w:val="berschrift2"/>
+        <w:rPr>
+          <w:rFonts w:ascii="Arial" w:hAnsi="Arial" w:cs="Arial"/>
+        </w:rPr>
+      </w:pPr>
+      <w:bookmarkStart w:id="17" w:name="_Toc165378197"/>
+      <w:r>
+        <w:rPr>
+          <w:rFonts w:ascii="Arial" w:hAnsi="Arial" w:cs="Arial"/>
+        </w:rPr>
+        <w:t>Programmspeicher</w:t>
+      </w:r>
       <w:bookmarkEnd w:id="17"/>
     </w:p>
     <w:p>
@@ -9385,23 +9477,127 @@
           <w:sz w:val="24"/>
           <w:szCs w:val="24"/>
         </w:rPr>
-        <w:t>Die Funktion PushOnStack() schreibt den aktuellen PC an die Stelle im Stack, auf die der Stackpointer aktuell zeigt.</w:t>
-      </w:r>
-      <w:r>
-        <w:rPr>
-          <w:rFonts w:ascii="Arial" w:hAnsi="Arial" w:cs="Arial"/>
-          <w:sz w:val="24"/>
-          <w:szCs w:val="24"/>
-        </w:rPr>
-        <w:t xml:space="preserve"> Initial steht der Stackpointer auf 0. </w:t>
-      </w:r>
-      <w:r>
-        <w:rPr>
-          <w:rFonts w:ascii="Arial" w:hAnsi="Arial" w:cs="Arial"/>
-          <w:sz w:val="24"/>
-          <w:szCs w:val="24"/>
-        </w:rPr>
-        <w:t xml:space="preserve"> Sollte der Stackpointer 7 sein, dann wird dieser wieder auf 0 zurückgesetzt.</w:t>
+        <w:t>Der Programmspeicher wurde durch eine Liste aus Objekten vom Typ Comma</w:t>
+      </w:r>
+      <w:r>
+        <w:rPr>
+          <w:rFonts w:ascii="Arial" w:hAnsi="Arial" w:cs="Arial"/>
+          <w:sz w:val="24"/>
+          <w:szCs w:val="24"/>
+        </w:rPr>
+        <w:t>n</w:t>
+      </w:r>
+      <w:r>
+        <w:rPr>
+          <w:rFonts w:ascii="Arial" w:hAnsi="Arial" w:cs="Arial"/>
+          <w:sz w:val="24"/>
+          <w:szCs w:val="24"/>
+        </w:rPr>
+        <w:t>d realisiert. Ein Command besteht aus einem High-Byte und einem Low-Byte. Der Opcode, den wir aus den LST-Dateien auslesen, besteht aus einer 4</w:t>
+      </w:r>
+      <w:r>
+        <w:rPr>
+          <w:rFonts w:ascii="Arial" w:hAnsi="Arial" w:cs="Arial"/>
+          <w:sz w:val="24"/>
+          <w:szCs w:val="24"/>
+        </w:rPr>
+        <w:t>-s</w:t>
+      </w:r>
+      <w:r>
+        <w:rPr>
+          <w:rFonts w:ascii="Arial" w:hAnsi="Arial" w:cs="Arial"/>
+          <w:sz w:val="24"/>
+          <w:szCs w:val="24"/>
+        </w:rPr>
+        <w:t>telligen Hexadezimalen Zahl.</w:t>
+      </w:r>
+      <w:r>
+        <w:rPr>
+          <w:rFonts w:ascii="Arial" w:hAnsi="Arial" w:cs="Arial"/>
+          <w:sz w:val="24"/>
+          <w:szCs w:val="24"/>
+        </w:rPr>
+        <w:t xml:space="preserve"> Die vorderen 2 </w:t>
+      </w:r>
+      <w:r>
+        <w:rPr>
+          <w:rFonts w:ascii="Arial" w:hAnsi="Arial" w:cs="Arial"/>
+          <w:sz w:val="24"/>
+          <w:szCs w:val="24"/>
+        </w:rPr>
+        <w:t>Hex-stellen bilden das High-Byte, die hinteren 2 das Low-Byte.</w:t>
+      </w:r>
+      <w:r>
+        <w:rPr>
+          <w:rFonts w:ascii="Arial" w:hAnsi="Arial" w:cs="Arial"/>
+          <w:sz w:val="24"/>
+          <w:szCs w:val="24"/>
+        </w:rPr>
+        <w:t xml:space="preserve"> </w:t>
+      </w:r>
+      <w:r>
+        <w:rPr>
+          <w:rFonts w:ascii="Arial" w:hAnsi="Arial" w:cs="Arial"/>
+          <w:sz w:val="24"/>
+          <w:szCs w:val="24"/>
+        </w:rPr>
+        <w:t>Beim Initialisieren</w:t>
+      </w:r>
+      <w:r>
+        <w:rPr>
+          <w:rFonts w:ascii="Arial" w:hAnsi="Arial" w:cs="Arial"/>
+          <w:sz w:val="24"/>
+          <w:szCs w:val="24"/>
+        </w:rPr>
+        <w:t xml:space="preserve"> eines Command wird der ganze Opcode übergeben und dann im Konstruktor </w:t>
+      </w:r>
+      <w:r>
+        <w:rPr>
+          <w:rFonts w:ascii="Arial" w:hAnsi="Arial" w:cs="Arial"/>
+          <w:sz w:val="24"/>
+          <w:szCs w:val="24"/>
+        </w:rPr>
+        <w:t xml:space="preserve">die </w:t>
+      </w:r>
+      <w:r>
+        <w:rPr>
+          <w:rFonts w:ascii="Arial" w:hAnsi="Arial" w:cs="Arial"/>
+          <w:sz w:val="24"/>
+          <w:szCs w:val="24"/>
+        </w:rPr>
+        <w:t>A</w:t>
+      </w:r>
+      <w:r>
+        <w:rPr>
+          <w:rFonts w:ascii="Arial" w:hAnsi="Arial" w:cs="Arial"/>
+          <w:sz w:val="24"/>
+          <w:szCs w:val="24"/>
+        </w:rPr>
+        <w:t>ufteilung in High- und Low-Byte durchgeführt.</w:t>
+      </w:r>
+      <w:r>
+        <w:rPr>
+          <w:rFonts w:ascii="Arial" w:hAnsi="Arial" w:cs="Arial"/>
+          <w:sz w:val="24"/>
+          <w:szCs w:val="24"/>
+        </w:rPr>
+        <w:t xml:space="preserve"> Hierbei wird zunächst die Hexadezimale Zahl zu einem Integer konvertiert und anschließend zu einem </w:t>
+      </w:r>
+      <w:r>
+        <w:rPr>
+          <w:rFonts w:ascii="Arial" w:hAnsi="Arial" w:cs="Arial"/>
+          <w:sz w:val="24"/>
+          <w:szCs w:val="24"/>
+        </w:rPr>
+        <w:t>B</w:t>
+      </w:r>
+      <w:r>
+        <w:rPr>
+          <w:rFonts w:ascii="Arial" w:hAnsi="Arial" w:cs="Arial"/>
+          <w:sz w:val="24"/>
+          <w:szCs w:val="24"/>
+        </w:rPr>
+        <w:t>yte.</w:t>
       </w:r>
     </w:p>
     <w:p>
@@ -9419,7 +9615,31 @@
           <w:sz w:val="24"/>
           <w:szCs w:val="24"/>
         </w:rPr>
-        <w:t>Die Funktion</w:t>
+        <w:t>Die Aufteilung in High- und Low-Byte erleichtert</w:t>
+      </w:r>
+      <w:r>
+        <w:rPr>
+          <w:rFonts w:ascii="Arial" w:hAnsi="Arial" w:cs="Arial"/>
+          <w:sz w:val="24"/>
+          <w:szCs w:val="24"/>
+        </w:rPr>
+        <w:t xml:space="preserve"> sowohl</w:t>
+      </w:r>
+      <w:r>
+        <w:rPr>
+          <w:rFonts w:ascii="Arial" w:hAnsi="Arial" w:cs="Arial"/>
+          <w:sz w:val="24"/>
+          <w:szCs w:val="24"/>
+        </w:rPr>
+        <w:t xml:space="preserve"> die Dekodierung der </w:t>
+      </w:r>
+      <w:r>
+        <w:rPr>
+          <w:rFonts w:ascii="Arial" w:hAnsi="Arial" w:cs="Arial"/>
+          <w:sz w:val="24"/>
+          <w:szCs w:val="24"/>
+        </w:rPr>
+        <w:t>Befehle</w:t>
       </w:r>
       <w:r>
         <w:rPr>
@@ -9435,16 +9655,121 @@
           <w:sz w:val="24"/>
           <w:szCs w:val="24"/>
         </w:rPr>
-        <w:t>PopStack()</w:t>
-      </w:r>
-      <w:r>
-        <w:rPr>
-          <w:rFonts w:ascii="Arial" w:hAnsi="Arial" w:cs="Arial"/>
-          <w:sz w:val="24"/>
-          <w:szCs w:val="24"/>
-        </w:rPr>
-        <w:t xml:space="preserve"> verringert den Stackpointer um 1 und zeigt somit auf den eins tieferen Wert. Sollte der Stackpointer 0 sein, wird auf 7 gesprungen. </w:t>
-      </w:r>
+        <w:t xml:space="preserve">als auch </w:t>
+      </w:r>
+      <w:r>
+        <w:rPr>
+          <w:rFonts w:ascii="Arial" w:hAnsi="Arial" w:cs="Arial"/>
+          <w:sz w:val="24"/>
+          <w:szCs w:val="24"/>
+        </w:rPr>
+        <w:t>das Separieren</w:t>
+      </w:r>
+      <w:r>
+        <w:rPr>
+          <w:rFonts w:ascii="Arial" w:hAnsi="Arial" w:cs="Arial"/>
+          <w:sz w:val="24"/>
+          <w:szCs w:val="24"/>
+        </w:rPr>
+        <w:t xml:space="preserve"> von Destinationbit und</w:t>
+      </w:r>
+      <w:r>
+        <w:rPr>
+          <w:rFonts w:ascii="Arial" w:hAnsi="Arial" w:cs="Arial"/>
+          <w:sz w:val="24"/>
+          <w:szCs w:val="24"/>
+        </w:rPr>
+        <w:t xml:space="preserve"> </w:t>
+      </w:r>
+      <w:r>
+        <w:rPr>
+          <w:rFonts w:ascii="Arial" w:hAnsi="Arial" w:cs="Arial"/>
+          <w:sz w:val="24"/>
+          <w:szCs w:val="24"/>
+        </w:rPr>
+        <w:t>F-Register.</w:t>
+      </w:r>
+      <w:r>
+        <w:rPr>
+          <w:rFonts w:ascii="Arial" w:hAnsi="Arial" w:cs="Arial"/>
+          <w:sz w:val="24"/>
+          <w:szCs w:val="24"/>
+        </w:rPr>
+        <w:t xml:space="preserve"> Weitere Informationen hierzu in (</w:t>
+      </w:r>
+      <w:r>
+        <w:rPr>
+          <w:rFonts w:ascii="Arial" w:hAnsi="Arial" w:cs="Arial"/>
+          <w:sz w:val="24"/>
+          <w:szCs w:val="24"/>
+        </w:rPr>
+        <w:fldChar w:fldCharType="begin"/>
+      </w:r>
+      <w:r>
+        <w:rPr>
+          <w:rFonts w:ascii="Arial" w:hAnsi="Arial" w:cs="Arial"/>
+          <w:sz w:val="24"/>
+          <w:szCs w:val="24"/>
+        </w:rPr>
+        <w:instrText xml:space="preserve"> REF _Ref164253343 \h </w:instrText>
+      </w:r>
+      <w:r>
+        <w:rPr>
+          <w:rFonts w:ascii="Arial" w:hAnsi="Arial" w:cs="Arial"/>
+          <w:sz w:val="24"/>
+          <w:szCs w:val="24"/>
+        </w:rPr>
+        <w:instrText xml:space="preserve"> \* MERGEFORMAT </w:instrText>
+      </w:r>
+      <w:r>
+        <w:rPr>
+          <w:rFonts w:ascii="Arial" w:hAnsi="Arial" w:cs="Arial"/>
+          <w:sz w:val="24"/>
+          <w:szCs w:val="24"/>
+        </w:rPr>
+      </w:r>
+      <w:r>
+        <w:rPr>
+          <w:rFonts w:ascii="Arial" w:hAnsi="Arial" w:cs="Arial"/>
+          <w:sz w:val="24"/>
+          <w:szCs w:val="24"/>
+        </w:rPr>
+        <w:fldChar w:fldCharType="separate"/>
+      </w:r>
+      <w:r>
+        <w:rPr>
+          <w:rFonts w:ascii="Arial" w:hAnsi="Arial" w:cs="Arial"/>
+          <w:sz w:val="24"/>
+          <w:szCs w:val="24"/>
+        </w:rPr>
+        <w:t>Auswertung Opcode</w:t>
+      </w:r>
+      <w:r>
+        <w:rPr>
+          <w:rFonts w:ascii="Arial" w:hAnsi="Arial" w:cs="Arial"/>
+          <w:sz w:val="24"/>
+          <w:szCs w:val="24"/>
+        </w:rPr>
+        <w:fldChar w:fldCharType="end"/>
+      </w:r>
+      <w:r>
+        <w:rPr>
+          <w:rFonts w:ascii="Arial" w:hAnsi="Arial" w:cs="Arial"/>
+          <w:sz w:val="24"/>
+          <w:szCs w:val="24"/>
+        </w:rPr>
+        <w:t>).</w:t>
+      </w:r>
+    </w:p>
+    <w:p>
+      <w:pPr>
+        <w:jc w:val="both"/>
+        <w:rPr>
+          <w:rFonts w:ascii="Arial" w:hAnsi="Arial" w:cs="Arial"/>
+          <w:sz w:val="24"/>
+          <w:szCs w:val="24"/>
+        </w:rPr>
+      </w:pPr>
     </w:p>
     <w:p>
       <w:pPr>
@@ -9453,339 +9778,14 @@
           <w:rFonts w:ascii="Arial" w:hAnsi="Arial" w:cs="Arial"/>
         </w:rPr>
       </w:pPr>
-      <w:bookmarkStart w:id="18" w:name="_Toc165378197"/>
-      <w:r>
-        <w:rPr>
-          <w:rFonts w:ascii="Arial" w:hAnsi="Arial" w:cs="Arial"/>
-        </w:rPr>
-        <w:t>Programmspeicher</w:t>
+      <w:bookmarkStart w:id="18" w:name="_Toc165378198"/>
+      <w:r>
+        <w:rPr>
+          <w:rFonts w:ascii="Arial" w:hAnsi="Arial" w:cs="Arial"/>
+        </w:rPr>
+        <w:t>Vorteiler</w:t>
       </w:r>
       <w:bookmarkEnd w:id="18"/>
-    </w:p>
-    <w:p>
-      <w:pPr>
-        <w:jc w:val="both"/>
-        <w:rPr>
-          <w:rFonts w:ascii="Arial" w:hAnsi="Arial" w:cs="Arial"/>
-          <w:sz w:val="24"/>
-          <w:szCs w:val="24"/>
-        </w:rPr>
-      </w:pPr>
-      <w:r>
-        <w:rPr>
-          <w:rFonts w:ascii="Arial" w:hAnsi="Arial" w:cs="Arial"/>
-          <w:sz w:val="24"/>
-          <w:szCs w:val="24"/>
-        </w:rPr>
-        <w:t>Der Programmspeicher wurde durch eine Liste aus Objekten vom Typ Comma</w:t>
-      </w:r>
-      <w:r>
-        <w:rPr>
-          <w:rFonts w:ascii="Arial" w:hAnsi="Arial" w:cs="Arial"/>
-          <w:sz w:val="24"/>
-          <w:szCs w:val="24"/>
-        </w:rPr>
-        <w:t>n</w:t>
-      </w:r>
-      <w:r>
-        <w:rPr>
-          <w:rFonts w:ascii="Arial" w:hAnsi="Arial" w:cs="Arial"/>
-          <w:sz w:val="24"/>
-          <w:szCs w:val="24"/>
-        </w:rPr>
-        <w:t>d realisiert. Ein Command besteht aus einem High-Byte und einem Low-Byte. Der Opcode, den wir aus den LST-Dateien auslesen, besteht aus einer 4</w:t>
-      </w:r>
-      <w:r>
-        <w:rPr>
-          <w:rFonts w:ascii="Arial" w:hAnsi="Arial" w:cs="Arial"/>
-          <w:sz w:val="24"/>
-          <w:szCs w:val="24"/>
-        </w:rPr>
-        <w:t>-s</w:t>
-      </w:r>
-      <w:r>
-        <w:rPr>
-          <w:rFonts w:ascii="Arial" w:hAnsi="Arial" w:cs="Arial"/>
-          <w:sz w:val="24"/>
-          <w:szCs w:val="24"/>
-        </w:rPr>
-        <w:t>telligen Hexadezimalen Zahl.</w:t>
-      </w:r>
-      <w:r>
-        <w:rPr>
-          <w:rFonts w:ascii="Arial" w:hAnsi="Arial" w:cs="Arial"/>
-          <w:sz w:val="24"/>
-          <w:szCs w:val="24"/>
-        </w:rPr>
-        <w:t xml:space="preserve"> Die vorderen 2 </w:t>
-      </w:r>
-      <w:r>
-        <w:rPr>
-          <w:rFonts w:ascii="Arial" w:hAnsi="Arial" w:cs="Arial"/>
-          <w:sz w:val="24"/>
-          <w:szCs w:val="24"/>
-        </w:rPr>
-        <w:t>Hex-stellen bilden das High-Byte, die hinteren 2 das Low-Byte.</w:t>
-      </w:r>
-      <w:r>
-        <w:rPr>
-          <w:rFonts w:ascii="Arial" w:hAnsi="Arial" w:cs="Arial"/>
-          <w:sz w:val="24"/>
-          <w:szCs w:val="24"/>
-        </w:rPr>
-        <w:t xml:space="preserve"> </w:t>
-      </w:r>
-      <w:r>
-        <w:rPr>
-          <w:rFonts w:ascii="Arial" w:hAnsi="Arial" w:cs="Arial"/>
-          <w:sz w:val="24"/>
-          <w:szCs w:val="24"/>
-        </w:rPr>
-        <w:t>Beim Initialisieren</w:t>
-      </w:r>
-      <w:r>
-        <w:rPr>
-          <w:rFonts w:ascii="Arial" w:hAnsi="Arial" w:cs="Arial"/>
-          <w:sz w:val="24"/>
-          <w:szCs w:val="24"/>
-        </w:rPr>
-        <w:t xml:space="preserve"> eines Command wird der ganze Opcode übergeben und dann im Konstruktor </w:t>
-      </w:r>
-      <w:r>
-        <w:rPr>
-          <w:rFonts w:ascii="Arial" w:hAnsi="Arial" w:cs="Arial"/>
-          <w:sz w:val="24"/>
-          <w:szCs w:val="24"/>
-        </w:rPr>
-        <w:t xml:space="preserve">die </w:t>
-      </w:r>
-      <w:r>
-        <w:rPr>
-          <w:rFonts w:ascii="Arial" w:hAnsi="Arial" w:cs="Arial"/>
-          <w:sz w:val="24"/>
-          <w:szCs w:val="24"/>
-        </w:rPr>
-        <w:t>A</w:t>
-      </w:r>
-      <w:r>
-        <w:rPr>
-          <w:rFonts w:ascii="Arial" w:hAnsi="Arial" w:cs="Arial"/>
-          <w:sz w:val="24"/>
-          <w:szCs w:val="24"/>
-        </w:rPr>
-        <w:t>ufteilung in High- und Low-Byte durchgeführt.</w:t>
-      </w:r>
-      <w:r>
-        <w:rPr>
-          <w:rFonts w:ascii="Arial" w:hAnsi="Arial" w:cs="Arial"/>
-          <w:sz w:val="24"/>
-          <w:szCs w:val="24"/>
-        </w:rPr>
-        <w:t xml:space="preserve"> Hierbei wird zunächst die Hexadezimale Zahl zu einem Integer konvertiert und anschließend zu einem </w:t>
-      </w:r>
-      <w:r>
-        <w:rPr>
-          <w:rFonts w:ascii="Arial" w:hAnsi="Arial" w:cs="Arial"/>
-          <w:sz w:val="24"/>
-          <w:szCs w:val="24"/>
-        </w:rPr>
-        <w:t>B</w:t>
-      </w:r>
-      <w:r>
-        <w:rPr>
-          <w:rFonts w:ascii="Arial" w:hAnsi="Arial" w:cs="Arial"/>
-          <w:sz w:val="24"/>
-          <w:szCs w:val="24"/>
-        </w:rPr>
-        <w:t>yte.</w:t>
-      </w:r>
-    </w:p>
-    <w:p>
-      <w:pPr>
-        <w:jc w:val="both"/>
-        <w:rPr>
-          <w:rFonts w:ascii="Arial" w:hAnsi="Arial" w:cs="Arial"/>
-          <w:sz w:val="24"/>
-          <w:szCs w:val="24"/>
-        </w:rPr>
-      </w:pPr>
-      <w:r>
-        <w:rPr>
-          <w:rFonts w:ascii="Arial" w:hAnsi="Arial" w:cs="Arial"/>
-          <w:sz w:val="24"/>
-          <w:szCs w:val="24"/>
-        </w:rPr>
-        <w:t>Die Aufteilung in High- und Low-Byte erleichtert</w:t>
-      </w:r>
-      <w:r>
-        <w:rPr>
-          <w:rFonts w:ascii="Arial" w:hAnsi="Arial" w:cs="Arial"/>
-          <w:sz w:val="24"/>
-          <w:szCs w:val="24"/>
-        </w:rPr>
-        <w:t xml:space="preserve"> sowohl</w:t>
-      </w:r>
-      <w:r>
-        <w:rPr>
-          <w:rFonts w:ascii="Arial" w:hAnsi="Arial" w:cs="Arial"/>
-          <w:sz w:val="24"/>
-          <w:szCs w:val="24"/>
-        </w:rPr>
-        <w:t xml:space="preserve"> die Dekodierung der </w:t>
-      </w:r>
-      <w:r>
-        <w:rPr>
-          <w:rFonts w:ascii="Arial" w:hAnsi="Arial" w:cs="Arial"/>
-          <w:sz w:val="24"/>
-          <w:szCs w:val="24"/>
-        </w:rPr>
-        <w:t>Befehle</w:t>
-      </w:r>
-      <w:r>
-        <w:rPr>
-          <w:rFonts w:ascii="Arial" w:hAnsi="Arial" w:cs="Arial"/>
-          <w:sz w:val="24"/>
-          <w:szCs w:val="24"/>
-        </w:rPr>
-        <w:t xml:space="preserve"> </w:t>
-      </w:r>
-      <w:r>
-        <w:rPr>
-          <w:rFonts w:ascii="Arial" w:hAnsi="Arial" w:cs="Arial"/>
-          <w:sz w:val="24"/>
-          <w:szCs w:val="24"/>
-        </w:rPr>
-        <w:t xml:space="preserve">als auch </w:t>
-      </w:r>
-      <w:r>
-        <w:rPr>
-          <w:rFonts w:ascii="Arial" w:hAnsi="Arial" w:cs="Arial"/>
-          <w:sz w:val="24"/>
-          <w:szCs w:val="24"/>
-        </w:rPr>
-        <w:t>das Separieren</w:t>
-      </w:r>
-      <w:r>
-        <w:rPr>
-          <w:rFonts w:ascii="Arial" w:hAnsi="Arial" w:cs="Arial"/>
-          <w:sz w:val="24"/>
-          <w:szCs w:val="24"/>
-        </w:rPr>
-        <w:t xml:space="preserve"> von Destinationbit und</w:t>
-      </w:r>
-      <w:r>
-        <w:rPr>
-          <w:rFonts w:ascii="Arial" w:hAnsi="Arial" w:cs="Arial"/>
-          <w:sz w:val="24"/>
-          <w:szCs w:val="24"/>
-        </w:rPr>
-        <w:t xml:space="preserve"> </w:t>
-      </w:r>
-      <w:r>
-        <w:rPr>
-          <w:rFonts w:ascii="Arial" w:hAnsi="Arial" w:cs="Arial"/>
-          <w:sz w:val="24"/>
-          <w:szCs w:val="24"/>
-        </w:rPr>
-        <w:t>F-Register.</w:t>
-      </w:r>
-      <w:r>
-        <w:rPr>
-          <w:rFonts w:ascii="Arial" w:hAnsi="Arial" w:cs="Arial"/>
-          <w:sz w:val="24"/>
-          <w:szCs w:val="24"/>
-        </w:rPr>
-        <w:t xml:space="preserve"> Weitere Informationen hierzu in (</w:t>
-      </w:r>
-      <w:r>
-        <w:rPr>
-          <w:rFonts w:ascii="Arial" w:hAnsi="Arial" w:cs="Arial"/>
-          <w:sz w:val="24"/>
-          <w:szCs w:val="24"/>
-        </w:rPr>
-        <w:fldChar w:fldCharType="begin"/>
-      </w:r>
-      <w:r>
-        <w:rPr>
-          <w:rFonts w:ascii="Arial" w:hAnsi="Arial" w:cs="Arial"/>
-          <w:sz w:val="24"/>
-          <w:szCs w:val="24"/>
-        </w:rPr>
-        <w:instrText xml:space="preserve"> REF _Ref164253343 \h </w:instrText>
-      </w:r>
-      <w:r>
-        <w:rPr>
-          <w:rFonts w:ascii="Arial" w:hAnsi="Arial" w:cs="Arial"/>
-          <w:sz w:val="24"/>
-          <w:szCs w:val="24"/>
-        </w:rPr>
-        <w:instrText xml:space="preserve"> \* MERGEFORMAT </w:instrText>
-      </w:r>
-      <w:r>
-        <w:rPr>
-          <w:rFonts w:ascii="Arial" w:hAnsi="Arial" w:cs="Arial"/>
-          <w:sz w:val="24"/>
-          <w:szCs w:val="24"/>
-        </w:rPr>
-      </w:r>
-      <w:r>
-        <w:rPr>
-          <w:rFonts w:ascii="Arial" w:hAnsi="Arial" w:cs="Arial"/>
-          <w:sz w:val="24"/>
-          <w:szCs w:val="24"/>
-        </w:rPr>
-        <w:fldChar w:fldCharType="separate"/>
-      </w:r>
-      <w:r>
-        <w:rPr>
-          <w:rFonts w:ascii="Arial" w:hAnsi="Arial" w:cs="Arial"/>
-          <w:sz w:val="24"/>
-          <w:szCs w:val="24"/>
-        </w:rPr>
-        <w:t>Auswertung Opcode</w:t>
-      </w:r>
-      <w:r>
-        <w:rPr>
-          <w:rFonts w:ascii="Arial" w:hAnsi="Arial" w:cs="Arial"/>
-          <w:sz w:val="24"/>
-          <w:szCs w:val="24"/>
-        </w:rPr>
-        <w:fldChar w:fldCharType="end"/>
-      </w:r>
-      <w:r>
-        <w:rPr>
-          <w:rFonts w:ascii="Arial" w:hAnsi="Arial" w:cs="Arial"/>
-          <w:sz w:val="24"/>
-          <w:szCs w:val="24"/>
-        </w:rPr>
-        <w:t>).</w:t>
-      </w:r>
-    </w:p>
-    <w:p>
-      <w:pPr>
-        <w:jc w:val="both"/>
-        <w:rPr>
-          <w:rFonts w:ascii="Arial" w:hAnsi="Arial" w:cs="Arial"/>
-          <w:sz w:val="24"/>
-          <w:szCs w:val="24"/>
-        </w:rPr>
-      </w:pPr>
-    </w:p>
-    <w:p>
-      <w:pPr>
-        <w:pStyle w:val="berschrift2"/>
-        <w:rPr>
-          <w:rFonts w:ascii="Arial" w:hAnsi="Arial" w:cs="Arial"/>
-        </w:rPr>
-      </w:pPr>
-      <w:bookmarkStart w:id="19" w:name="_Toc165378198"/>
-      <w:r>
-        <w:rPr>
-          <w:rFonts w:ascii="Arial" w:hAnsi="Arial" w:cs="Arial"/>
-        </w:rPr>
-        <w:t>Vorteiler</w:t>
-      </w:r>
-      <w:bookmarkEnd w:id="19"/>
     </w:p>
     <w:p>
       <w:pPr>
@@ -9938,7 +9938,7 @@
       <w:pPr>
         <w:pStyle w:val="Beschriftung"/>
       </w:pPr>
-      <w:bookmarkStart w:id="20" w:name="_Toc165378229"/>
+      <w:bookmarkStart w:id="19" w:name="_Toc165378229"/>
       <w:r>
         <w:t xml:space="preserve">Abbildung </w:t>
       </w:r>
@@ -9990,77 +9990,77 @@
       <w:r>
         <w:t>: Vorteilerfaktoren Timer0</w:t>
       </w:r>
+      <w:bookmarkEnd w:id="19"/>
+    </w:p>
+    <w:p>
+      <w:pPr>
+        <w:pStyle w:val="berschrift2"/>
+        <w:rPr>
+          <w:rFonts w:ascii="Arial" w:hAnsi="Arial" w:cs="Arial"/>
+        </w:rPr>
+      </w:pPr>
+      <w:bookmarkStart w:id="20" w:name="_Ref165355343"/>
+      <w:bookmarkStart w:id="21" w:name="_Toc165378199"/>
+      <w:r>
+        <w:rPr>
+          <w:rFonts w:ascii="Arial" w:hAnsi="Arial" w:cs="Arial"/>
+        </w:rPr>
+        <w:t>BankAddressResolution</w:t>
+      </w:r>
       <w:bookmarkEnd w:id="20"/>
+      <w:bookmarkEnd w:id="21"/>
+      <w:r>
+        <w:rPr>
+          <w:rFonts w:ascii="Arial" w:hAnsi="Arial" w:cs="Arial"/>
+        </w:rPr>
+        <w:t xml:space="preserve"> </w:t>
+      </w:r>
+    </w:p>
+    <w:p>
+      <w:pPr>
+        <w:jc w:val="both"/>
+        <w:rPr>
+          <w:rFonts w:ascii="Arial" w:hAnsi="Arial" w:cs="Arial"/>
+          <w:sz w:val="24"/>
+          <w:szCs w:val="24"/>
+        </w:rPr>
+      </w:pPr>
+      <w:r>
+        <w:rPr>
+          <w:rFonts w:ascii="Arial" w:hAnsi="Arial" w:cs="Arial"/>
+          <w:sz w:val="24"/>
+          <w:szCs w:val="24"/>
+        </w:rPr>
+        <w:t>Die Funktion BankAddressResolution() erhält eine Adresse, in die ein Wert gespeichert werden soll.</w:t>
+      </w:r>
+      <w:r>
+        <w:rPr>
+          <w:rFonts w:ascii="Arial" w:hAnsi="Arial" w:cs="Arial"/>
+          <w:sz w:val="24"/>
+          <w:szCs w:val="24"/>
+        </w:rPr>
+        <w:t xml:space="preserve"> Sie prüft, ob das RP0-Bit gesetzt ist, welches darüber entscheidet, ob das Ergebnis auf Bank0 oder Bank1 geschrieben werden soll. Wenn auf Bank1 geschrieben werden soll, wird auf die Adresse der Wert 80h addiert. Die Funktion liefert die Adresse zurück, in die das Ergebnis gespeichert werden soll.</w:t>
+      </w:r>
     </w:p>
     <w:p>
       <w:pPr>
         <w:pStyle w:val="berschrift2"/>
         <w:rPr>
           <w:rFonts w:ascii="Arial" w:hAnsi="Arial" w:cs="Arial"/>
-        </w:rPr>
-      </w:pPr>
-      <w:bookmarkStart w:id="21" w:name="_Ref165355343"/>
-      <w:bookmarkStart w:id="22" w:name="_Toc165378199"/>
-      <w:r>
-        <w:rPr>
-          <w:rFonts w:ascii="Arial" w:hAnsi="Arial" w:cs="Arial"/>
-        </w:rPr>
-        <w:t>BankAddressResolution</w:t>
-      </w:r>
-      <w:bookmarkEnd w:id="21"/>
+          <w:sz w:val="24"/>
+          <w:szCs w:val="24"/>
+        </w:rPr>
+      </w:pPr>
+      <w:bookmarkStart w:id="22" w:name="_Ref165355450"/>
+      <w:bookmarkStart w:id="23" w:name="_Toc165378200"/>
+      <w:r>
+        <w:rPr>
+          <w:rFonts w:ascii="Arial" w:hAnsi="Arial" w:cs="Arial"/>
+        </w:rPr>
+        <w:t>DirectionalWrite</w:t>
+      </w:r>
       <w:bookmarkEnd w:id="22"/>
-      <w:r>
-        <w:rPr>
-          <w:rFonts w:ascii="Arial" w:hAnsi="Arial" w:cs="Arial"/>
-        </w:rPr>
-        <w:t xml:space="preserve"> </w:t>
-      </w:r>
-    </w:p>
-    <w:p>
-      <w:pPr>
-        <w:jc w:val="both"/>
-        <w:rPr>
-          <w:rFonts w:ascii="Arial" w:hAnsi="Arial" w:cs="Arial"/>
-          <w:sz w:val="24"/>
-          <w:szCs w:val="24"/>
-        </w:rPr>
-      </w:pPr>
-      <w:r>
-        <w:rPr>
-          <w:rFonts w:ascii="Arial" w:hAnsi="Arial" w:cs="Arial"/>
-          <w:sz w:val="24"/>
-          <w:szCs w:val="24"/>
-        </w:rPr>
-        <w:t>Die Funktion BankAddressResolution() erhält eine Adresse, in die ein Wert gespeichert werden soll.</w:t>
-      </w:r>
-      <w:r>
-        <w:rPr>
-          <w:rFonts w:ascii="Arial" w:hAnsi="Arial" w:cs="Arial"/>
-          <w:sz w:val="24"/>
-          <w:szCs w:val="24"/>
-        </w:rPr>
-        <w:t xml:space="preserve"> Sie prüft, ob das RP0-Bit gesetzt ist, welches darüber entscheidet, ob das Ergebnis auf Bank0 oder Bank1 geschrieben werden soll. Wenn auf Bank1 geschrieben werden soll, wird auf die Adresse der Wert 80h addiert. Die Funktion liefert die Adresse zurück, in die das Ergebnis gespeichert werden soll.</w:t>
-      </w:r>
-    </w:p>
-    <w:p>
-      <w:pPr>
-        <w:pStyle w:val="berschrift2"/>
-        <w:rPr>
-          <w:rFonts w:ascii="Arial" w:hAnsi="Arial" w:cs="Arial"/>
-          <w:sz w:val="24"/>
-          <w:szCs w:val="24"/>
-        </w:rPr>
-      </w:pPr>
-      <w:bookmarkStart w:id="23" w:name="_Ref165355450"/>
-      <w:bookmarkStart w:id="24" w:name="_Toc165378200"/>
-      <w:r>
-        <w:rPr>
-          <w:rFonts w:ascii="Arial" w:hAnsi="Arial" w:cs="Arial"/>
-        </w:rPr>
-        <w:t>DirectionalWrite</w:t>
-      </w:r>
       <w:bookmarkEnd w:id="23"/>
-      <w:bookmarkEnd w:id="24"/>
     </w:p>
     <w:p>
       <w:pPr>
@@ -10138,7 +10138,7 @@
       <w:pPr>
         <w:pStyle w:val="Beschriftung"/>
       </w:pPr>
-      <w:bookmarkStart w:id="25" w:name="_Toc165378230"/>
+      <w:bookmarkStart w:id="24" w:name="_Toc165378230"/>
       <w:r>
         <w:t xml:space="preserve">Abbildung </w:t>
       </w:r>
@@ -10163,7 +10163,7 @@
       <w:r>
         <w:t>: Codeausschnitt Funktion DirectionalWrite</w:t>
       </w:r>
-      <w:bookmarkEnd w:id="25"/>
+      <w:bookmarkEnd w:id="24"/>
     </w:p>
     <w:p/>
     <w:p>
@@ -10224,7 +10224,7 @@
           <w:szCs w:val="24"/>
         </w:rPr>
       </w:pPr>
-      <w:bookmarkStart w:id="26" w:name="_Toc165378231"/>
+      <w:bookmarkStart w:id="25" w:name="_Toc165378231"/>
       <w:r>
         <w:t xml:space="preserve">Abbildung </w:t>
       </w:r>
@@ -10249,45 +10249,45 @@
       <w:r>
         <w:t>: Codeausschnitt Berechnung Vorteiler</w:t>
       </w:r>
+      <w:bookmarkEnd w:id="25"/>
+    </w:p>
+    <w:p>
+      <w:pPr>
+        <w:jc w:val="both"/>
+        <w:rPr>
+          <w:rFonts w:ascii="Arial" w:hAnsi="Arial" w:cs="Arial"/>
+          <w:sz w:val="24"/>
+          <w:szCs w:val="24"/>
+        </w:rPr>
+      </w:pPr>
+    </w:p>
+    <w:p>
+      <w:pPr>
+        <w:pStyle w:val="berschrift1"/>
+      </w:pPr>
+      <w:bookmarkStart w:id="26" w:name="_Toc165378201"/>
+      <w:r>
+        <w:t>Verarbeitung Befehle</w:t>
+      </w:r>
       <w:bookmarkEnd w:id="26"/>
     </w:p>
     <w:p>
       <w:pPr>
-        <w:jc w:val="both"/>
-        <w:rPr>
-          <w:rFonts w:ascii="Arial" w:hAnsi="Arial" w:cs="Arial"/>
-          <w:sz w:val="24"/>
-          <w:szCs w:val="24"/>
-        </w:rPr>
-      </w:pPr>
-    </w:p>
-    <w:p>
-      <w:pPr>
-        <w:pStyle w:val="berschrift1"/>
-      </w:pPr>
-      <w:bookmarkStart w:id="27" w:name="_Toc165378201"/>
-      <w:r>
-        <w:t>Verarbeitung Befehle</w:t>
+        <w:pStyle w:val="berschrift2"/>
+        <w:rPr>
+          <w:rFonts w:ascii="Arial" w:hAnsi="Arial" w:cs="Arial"/>
+        </w:rPr>
+      </w:pPr>
+      <w:bookmarkStart w:id="27" w:name="_Ref164253343"/>
+      <w:bookmarkStart w:id="28" w:name="_Toc165378202"/>
+      <w:r>
+        <w:rPr>
+          <w:rFonts w:ascii="Arial" w:hAnsi="Arial" w:cs="Arial"/>
+        </w:rPr>
+        <w:t>Auswertung Opcode</w:t>
       </w:r>
       <w:bookmarkEnd w:id="27"/>
-    </w:p>
-    <w:p>
-      <w:pPr>
-        <w:pStyle w:val="berschrift2"/>
-        <w:rPr>
-          <w:rFonts w:ascii="Arial" w:hAnsi="Arial" w:cs="Arial"/>
-        </w:rPr>
-      </w:pPr>
-      <w:bookmarkStart w:id="28" w:name="_Ref164253343"/>
-      <w:bookmarkStart w:id="29" w:name="_Toc165378202"/>
-      <w:r>
-        <w:rPr>
-          <w:rFonts w:ascii="Arial" w:hAnsi="Arial" w:cs="Arial"/>
-        </w:rPr>
-        <w:t>Auswertung Opcode</w:t>
-      </w:r>
       <w:bookmarkEnd w:id="28"/>
-      <w:bookmarkEnd w:id="29"/>
     </w:p>
     <w:p>
       <w:pPr>
@@ -10397,8 +10397,8 @@
           <w:rFonts w:ascii="Arial" w:hAnsi="Arial" w:cs="Arial"/>
         </w:rPr>
       </w:pPr>
-      <w:bookmarkStart w:id="30" w:name="_Ref164254327"/>
-      <w:bookmarkStart w:id="31" w:name="_Toc165378232"/>
+      <w:bookmarkStart w:id="29" w:name="_Ref164254327"/>
+      <w:bookmarkStart w:id="30" w:name="_Toc165378232"/>
       <w:r>
         <w:rPr>
           <w:rFonts w:ascii="Arial" w:hAnsi="Arial" w:cs="Arial"/>
@@ -10442,8 +10442,8 @@
         </w:rPr>
         <w:t>: Opcode Encoding</w:t>
       </w:r>
+      <w:bookmarkEnd w:id="29"/>
       <w:bookmarkEnd w:id="30"/>
-      <w:bookmarkEnd w:id="31"/>
     </w:p>
     <w:p>
       <w:pPr>
@@ -10598,7 +10598,7 @@
           <w:rFonts w:ascii="Arial" w:hAnsi="Arial" w:cs="Arial"/>
         </w:rPr>
       </w:pPr>
-      <w:bookmarkStart w:id="32" w:name="_Toc165378233"/>
+      <w:bookmarkStart w:id="31" w:name="_Toc165378233"/>
       <w:r>
         <w:rPr>
           <w:rFonts w:ascii="Arial" w:hAnsi="Arial" w:cs="Arial"/>
@@ -10642,37 +10642,37 @@
         </w:rPr>
         <w:t>: Isolation von Desitinationbit und f-Register</w:t>
       </w:r>
+      <w:bookmarkEnd w:id="31"/>
+    </w:p>
+    <w:p>
+      <w:pPr>
+        <w:pStyle w:val="berschrift2"/>
+        <w:rPr>
+          <w:rFonts w:ascii="Arial" w:hAnsi="Arial" w:cs="Arial"/>
+        </w:rPr>
+      </w:pPr>
+      <w:bookmarkStart w:id="32" w:name="_Ref165316525"/>
+      <w:bookmarkStart w:id="33" w:name="_Toc165378203"/>
+      <w:r>
+        <w:rPr>
+          <w:rFonts w:ascii="Arial" w:hAnsi="Arial" w:cs="Arial"/>
+        </w:rPr>
+        <w:t>Instruction</w:t>
+      </w:r>
+      <w:r>
+        <w:rPr>
+          <w:rFonts w:ascii="Arial" w:hAnsi="Arial" w:cs="Arial"/>
+        </w:rPr>
+        <w:t>D</w:t>
+      </w:r>
+      <w:r>
+        <w:rPr>
+          <w:rFonts w:ascii="Arial" w:hAnsi="Arial" w:cs="Arial"/>
+        </w:rPr>
+        <w:t>ecoder</w:t>
+      </w:r>
       <w:bookmarkEnd w:id="32"/>
-    </w:p>
-    <w:p>
-      <w:pPr>
-        <w:pStyle w:val="berschrift2"/>
-        <w:rPr>
-          <w:rFonts w:ascii="Arial" w:hAnsi="Arial" w:cs="Arial"/>
-        </w:rPr>
-      </w:pPr>
-      <w:bookmarkStart w:id="33" w:name="_Ref165316525"/>
-      <w:bookmarkStart w:id="34" w:name="_Toc165378203"/>
-      <w:r>
-        <w:rPr>
-          <w:rFonts w:ascii="Arial" w:hAnsi="Arial" w:cs="Arial"/>
-        </w:rPr>
-        <w:t>Instruction</w:t>
-      </w:r>
-      <w:r>
-        <w:rPr>
-          <w:rFonts w:ascii="Arial" w:hAnsi="Arial" w:cs="Arial"/>
-        </w:rPr>
-        <w:t>D</w:t>
-      </w:r>
-      <w:r>
-        <w:rPr>
-          <w:rFonts w:ascii="Arial" w:hAnsi="Arial" w:cs="Arial"/>
-        </w:rPr>
-        <w:t>ecoder</w:t>
-      </w:r>
       <w:bookmarkEnd w:id="33"/>
-      <w:bookmarkEnd w:id="34"/>
     </w:p>
     <w:p>
       <w:pPr>
@@ -10849,7 +10849,7 @@
           <w:rFonts w:ascii="Arial" w:hAnsi="Arial" w:cs="Arial"/>
         </w:rPr>
       </w:pPr>
-      <w:bookmarkStart w:id="35" w:name="_Toc165378234"/>
+      <w:bookmarkStart w:id="34" w:name="_Toc165378234"/>
       <w:r>
         <w:rPr>
           <w:rFonts w:ascii="Arial" w:hAnsi="Arial" w:cs="Arial"/>
@@ -10893,7 +10893,7 @@
         </w:rPr>
         <w:t>: 14Bit Opcode ANDWF Befehl</w:t>
       </w:r>
-      <w:bookmarkEnd w:id="35"/>
+      <w:bookmarkEnd w:id="34"/>
     </w:p>
     <w:p>
       <w:pPr>
@@ -11019,7 +11019,7 @@
           <w:rFonts w:ascii="Arial" w:hAnsi="Arial" w:cs="Arial"/>
         </w:rPr>
       </w:pPr>
-      <w:bookmarkStart w:id="36" w:name="_Toc165378235"/>
+      <w:bookmarkStart w:id="35" w:name="_Toc165378235"/>
       <w:r>
         <w:rPr>
           <w:rFonts w:ascii="Arial" w:hAnsi="Arial" w:cs="Arial"/>
@@ -11063,49 +11063,49 @@
         </w:rPr>
         <w:t>: Ausschnitt InstructionDecoder</w:t>
       </w:r>
+      <w:bookmarkEnd w:id="35"/>
+    </w:p>
+    <w:p>
+      <w:pPr>
+        <w:pStyle w:val="berschrift1"/>
+      </w:pPr>
+      <w:bookmarkStart w:id="36" w:name="_Toc165378204"/>
+      <w:r>
+        <w:t>Implementierung</w:t>
+      </w:r>
       <w:bookmarkEnd w:id="36"/>
     </w:p>
     <w:p>
       <w:pPr>
-        <w:pStyle w:val="berschrift1"/>
-      </w:pPr>
-      <w:bookmarkStart w:id="37" w:name="_Toc165378204"/>
-      <w:r>
-        <w:t>Implementierung</w:t>
+        <w:pStyle w:val="berschrift2"/>
+        <w:rPr>
+          <w:rFonts w:ascii="Arial" w:hAnsi="Arial" w:cs="Arial"/>
+        </w:rPr>
+      </w:pPr>
+      <w:bookmarkStart w:id="37" w:name="_Toc165378205"/>
+      <w:r>
+        <w:rPr>
+          <w:rFonts w:ascii="Arial" w:hAnsi="Arial" w:cs="Arial"/>
+        </w:rPr>
+        <w:t>Befehlsumsetzung</w:t>
       </w:r>
       <w:bookmarkEnd w:id="37"/>
     </w:p>
     <w:p>
       <w:pPr>
-        <w:pStyle w:val="berschrift2"/>
-        <w:rPr>
-          <w:rFonts w:ascii="Arial" w:hAnsi="Arial" w:cs="Arial"/>
-        </w:rPr>
-      </w:pPr>
-      <w:bookmarkStart w:id="38" w:name="_Toc165378205"/>
-      <w:r>
-        <w:rPr>
-          <w:rFonts w:ascii="Arial" w:hAnsi="Arial" w:cs="Arial"/>
-        </w:rPr>
-        <w:t>Befehlsumsetzung</w:t>
+        <w:pStyle w:val="berschrift3"/>
+        <w:rPr>
+          <w:rFonts w:ascii="Arial" w:hAnsi="Arial" w:cs="Arial"/>
+        </w:rPr>
+      </w:pPr>
+      <w:bookmarkStart w:id="38" w:name="_Toc165378206"/>
+      <w:r>
+        <w:rPr>
+          <w:rFonts w:ascii="Arial" w:hAnsi="Arial" w:cs="Arial"/>
+        </w:rPr>
+        <w:t>MOVF</w:t>
       </w:r>
       <w:bookmarkEnd w:id="38"/>
-    </w:p>
-    <w:p>
-      <w:pPr>
-        <w:pStyle w:val="berschrift3"/>
-        <w:rPr>
-          <w:rFonts w:ascii="Arial" w:hAnsi="Arial" w:cs="Arial"/>
-        </w:rPr>
-      </w:pPr>
-      <w:bookmarkStart w:id="39" w:name="_Toc165378206"/>
-      <w:r>
-        <w:rPr>
-          <w:rFonts w:ascii="Arial" w:hAnsi="Arial" w:cs="Arial"/>
-        </w:rPr>
-        <w:t>MOVF</w:t>
-      </w:r>
-      <w:bookmarkEnd w:id="39"/>
     </w:p>
     <w:p>
       <w:pPr>
@@ -11296,7 +11296,7 @@
           <w:rFonts w:ascii="Arial" w:hAnsi="Arial" w:cs="Arial"/>
         </w:rPr>
       </w:pPr>
-      <w:bookmarkStart w:id="40" w:name="_Toc165378236"/>
+      <w:bookmarkStart w:id="39" w:name="_Toc165378236"/>
       <w:r>
         <w:rPr>
           <w:rFonts w:ascii="Arial" w:hAnsi="Arial" w:cs="Arial"/>
@@ -11340,7 +11340,7 @@
         </w:rPr>
         <w:t>: Ablaufdiagramm Befehl MOVF</w:t>
       </w:r>
-      <w:bookmarkEnd w:id="40"/>
+      <w:bookmarkEnd w:id="39"/>
     </w:p>
     <w:p>
       <w:pPr>
@@ -11413,7 +11413,7 @@
           <w:rFonts w:ascii="Arial" w:hAnsi="Arial" w:cs="Arial"/>
         </w:rPr>
       </w:pPr>
-      <w:bookmarkStart w:id="41" w:name="_Toc165378237"/>
+      <w:bookmarkStart w:id="40" w:name="_Toc165378237"/>
       <w:r>
         <w:rPr>
           <w:rFonts w:ascii="Arial" w:hAnsi="Arial" w:cs="Arial"/>
@@ -11457,24 +11457,24 @@
         </w:rPr>
         <w:t>: Implementierung MOVF-Befehl</w:t>
       </w:r>
+      <w:bookmarkEnd w:id="40"/>
+    </w:p>
+    <w:p/>
+    <w:p>
+      <w:pPr>
+        <w:pStyle w:val="berschrift3"/>
+        <w:rPr>
+          <w:rFonts w:ascii="Arial" w:hAnsi="Arial" w:cs="Arial"/>
+        </w:rPr>
+      </w:pPr>
+      <w:bookmarkStart w:id="41" w:name="_Toc165378207"/>
+      <w:r>
+        <w:rPr>
+          <w:rFonts w:ascii="Arial" w:hAnsi="Arial" w:cs="Arial"/>
+        </w:rPr>
+        <w:t>CALL</w:t>
+      </w:r>
       <w:bookmarkEnd w:id="41"/>
-    </w:p>
-    <w:p/>
-    <w:p>
-      <w:pPr>
-        <w:pStyle w:val="berschrift3"/>
-        <w:rPr>
-          <w:rFonts w:ascii="Arial" w:hAnsi="Arial" w:cs="Arial"/>
-        </w:rPr>
-      </w:pPr>
-      <w:bookmarkStart w:id="42" w:name="_Toc165378207"/>
-      <w:r>
-        <w:rPr>
-          <w:rFonts w:ascii="Arial" w:hAnsi="Arial" w:cs="Arial"/>
-        </w:rPr>
-        <w:t>CALL</w:t>
-      </w:r>
-      <w:bookmarkEnd w:id="42"/>
     </w:p>
     <w:p>
       <w:pPr>
@@ -11715,7 +11715,7 @@
           <w:szCs w:val="24"/>
         </w:rPr>
       </w:pPr>
-      <w:bookmarkStart w:id="43" w:name="_Toc165378238"/>
+      <w:bookmarkStart w:id="42" w:name="_Toc165378238"/>
       <w:r>
         <w:t xml:space="preserve">Abbildung </w:t>
       </w:r>
@@ -11740,23 +11740,23 @@
       <w:r>
         <w:t>: Codeausschnitt Implementierung CALL</w:t>
       </w:r>
+      <w:bookmarkEnd w:id="42"/>
+    </w:p>
+    <w:p>
+      <w:pPr>
+        <w:pStyle w:val="berschrift3"/>
+        <w:rPr>
+          <w:rFonts w:ascii="Arial" w:hAnsi="Arial" w:cs="Arial"/>
+        </w:rPr>
+      </w:pPr>
+      <w:bookmarkStart w:id="43" w:name="_Toc165378208"/>
+      <w:r>
+        <w:rPr>
+          <w:rFonts w:ascii="Arial" w:hAnsi="Arial" w:cs="Arial"/>
+        </w:rPr>
+        <w:t>GOTO</w:t>
+      </w:r>
       <w:bookmarkEnd w:id="43"/>
-    </w:p>
-    <w:p>
-      <w:pPr>
-        <w:pStyle w:val="berschrift3"/>
-        <w:rPr>
-          <w:rFonts w:ascii="Arial" w:hAnsi="Arial" w:cs="Arial"/>
-        </w:rPr>
-      </w:pPr>
-      <w:bookmarkStart w:id="44" w:name="_Toc165378208"/>
-      <w:r>
-        <w:rPr>
-          <w:rFonts w:ascii="Arial" w:hAnsi="Arial" w:cs="Arial"/>
-        </w:rPr>
-        <w:t>GOTO</w:t>
-      </w:r>
-      <w:bookmarkEnd w:id="44"/>
     </w:p>
     <w:p>
       <w:pPr>
@@ -11909,7 +11909,7 @@
       <w:pPr>
         <w:pStyle w:val="Beschriftung"/>
       </w:pPr>
-      <w:bookmarkStart w:id="45" w:name="_Toc165378239"/>
+      <w:bookmarkStart w:id="44" w:name="_Toc165378239"/>
       <w:r>
         <w:t xml:space="preserve">Abbildung </w:t>
       </w:r>
@@ -11934,24 +11934,24 @@
       <w:r>
         <w:t>: Codeausschnitt Implementierung GOTO</w:t>
       </w:r>
+      <w:bookmarkEnd w:id="44"/>
+    </w:p>
+    <w:p/>
+    <w:p>
+      <w:pPr>
+        <w:pStyle w:val="berschrift3"/>
+        <w:rPr>
+          <w:rFonts w:ascii="Arial" w:hAnsi="Arial" w:cs="Arial"/>
+        </w:rPr>
+      </w:pPr>
+      <w:bookmarkStart w:id="45" w:name="_Toc165378209"/>
+      <w:r>
+        <w:rPr>
+          <w:rFonts w:ascii="Arial" w:hAnsi="Arial" w:cs="Arial"/>
+        </w:rPr>
+        <w:t>SUBWF</w:t>
+      </w:r>
       <w:bookmarkEnd w:id="45"/>
-    </w:p>
-    <w:p/>
-    <w:p>
-      <w:pPr>
-        <w:pStyle w:val="berschrift3"/>
-        <w:rPr>
-          <w:rFonts w:ascii="Arial" w:hAnsi="Arial" w:cs="Arial"/>
-        </w:rPr>
-      </w:pPr>
-      <w:bookmarkStart w:id="46" w:name="_Toc165378209"/>
-      <w:r>
-        <w:rPr>
-          <w:rFonts w:ascii="Arial" w:hAnsi="Arial" w:cs="Arial"/>
-        </w:rPr>
-        <w:t>SUBWF</w:t>
-      </w:r>
-      <w:bookmarkEnd w:id="46"/>
     </w:p>
     <w:p>
       <w:pPr>
@@ -12066,7 +12066,7 @@
           <w:szCs w:val="24"/>
         </w:rPr>
       </w:pPr>
-      <w:bookmarkStart w:id="47" w:name="_Toc165378240"/>
+      <w:bookmarkStart w:id="46" w:name="_Toc165378240"/>
       <w:r>
         <w:t xml:space="preserve">Abbildung </w:t>
       </w:r>
@@ -12091,296 +12091,296 @@
       <w:r>
         <w:t>: Codeausschnitt Implementierung SUBWF</w:t>
       </w:r>
+      <w:bookmarkEnd w:id="46"/>
+    </w:p>
+    <w:p>
+      <w:pPr>
+        <w:jc w:val="both"/>
+        <w:rPr>
+          <w:rFonts w:ascii="Arial" w:hAnsi="Arial" w:cs="Arial"/>
+          <w:sz w:val="24"/>
+          <w:szCs w:val="24"/>
+        </w:rPr>
+      </w:pPr>
+      <w:r>
+        <w:rPr>
+          <w:rFonts w:ascii="Arial" w:hAnsi="Arial" w:cs="Arial"/>
+          <w:sz w:val="24"/>
+          <w:szCs w:val="24"/>
+        </w:rPr>
+        <w:t xml:space="preserve">Daher wird, um das Register f zu extrahieren, das Low-Byte mit der Maske 0111 1111 logisch UND verknüpft. Um das Destination-Bit zu </w:t>
+      </w:r>
+      <w:r>
+        <w:rPr>
+          <w:rFonts w:ascii="Arial" w:hAnsi="Arial" w:cs="Arial"/>
+          <w:sz w:val="24"/>
+          <w:szCs w:val="24"/>
+        </w:rPr>
+        <w:t>extrahieren,</w:t>
+      </w:r>
+      <w:r>
+        <w:rPr>
+          <w:rFonts w:ascii="Arial" w:hAnsi="Arial" w:cs="Arial"/>
+          <w:sz w:val="24"/>
+          <w:szCs w:val="24"/>
+        </w:rPr>
+        <w:t xml:space="preserve"> wird die Maske 1000 0000 verwendet.</w:t>
+      </w:r>
+      <w:r>
+        <w:rPr>
+          <w:rFonts w:ascii="Arial" w:hAnsi="Arial" w:cs="Arial"/>
+          <w:sz w:val="24"/>
+          <w:szCs w:val="24"/>
+        </w:rPr>
+        <w:t xml:space="preserve"> Der Wert ist nun entweder 128</w:t>
+      </w:r>
+      <w:r>
+        <w:rPr>
+          <w:rFonts w:ascii="Arial" w:hAnsi="Arial" w:cs="Arial"/>
+          <w:sz w:val="24"/>
+          <w:szCs w:val="24"/>
+        </w:rPr>
+        <w:t xml:space="preserve">, wenn das Bit gesetzt ist oder </w:t>
+      </w:r>
+      <w:r>
+        <w:rPr>
+          <w:rFonts w:ascii="Arial" w:hAnsi="Arial" w:cs="Arial"/>
+          <w:sz w:val="24"/>
+          <w:szCs w:val="24"/>
+        </w:rPr>
+        <w:t>0</w:t>
+      </w:r>
+      <w:r>
+        <w:rPr>
+          <w:rFonts w:ascii="Arial" w:hAnsi="Arial" w:cs="Arial"/>
+          <w:sz w:val="24"/>
+          <w:szCs w:val="24"/>
+        </w:rPr>
+        <w:t xml:space="preserve">, wenn es </w:t>
+      </w:r>
+      <w:r>
+        <w:rPr>
+          <w:rFonts w:ascii="Arial" w:hAnsi="Arial" w:cs="Arial"/>
+          <w:sz w:val="24"/>
+          <w:szCs w:val="24"/>
+        </w:rPr>
+        <w:t>rückgesetzt</w:t>
+      </w:r>
+      <w:r>
+        <w:rPr>
+          <w:rFonts w:ascii="Arial" w:hAnsi="Arial" w:cs="Arial"/>
+          <w:sz w:val="24"/>
+          <w:szCs w:val="24"/>
+        </w:rPr>
+        <w:t xml:space="preserve"> ist</w:t>
+      </w:r>
+      <w:r>
+        <w:rPr>
+          <w:rFonts w:ascii="Arial" w:hAnsi="Arial" w:cs="Arial"/>
+          <w:sz w:val="24"/>
+          <w:szCs w:val="24"/>
+        </w:rPr>
+        <w:t>.</w:t>
+      </w:r>
+    </w:p>
+    <w:p>
+      <w:pPr>
+        <w:jc w:val="both"/>
+        <w:rPr>
+          <w:rFonts w:ascii="Arial" w:hAnsi="Arial" w:cs="Arial"/>
+          <w:sz w:val="24"/>
+          <w:szCs w:val="24"/>
+        </w:rPr>
+      </w:pPr>
+      <w:r>
+        <w:rPr>
+          <w:rFonts w:ascii="Arial" w:hAnsi="Arial" w:cs="Arial"/>
+          <w:sz w:val="24"/>
+          <w:szCs w:val="24"/>
+        </w:rPr>
+        <w:t>Die Funktion BitwiseSubtract() ist für die Berechnung zuständig.</w:t>
+      </w:r>
+      <w:r>
+        <w:rPr>
+          <w:rFonts w:ascii="Arial" w:hAnsi="Arial" w:cs="Arial"/>
+          <w:sz w:val="24"/>
+          <w:szCs w:val="24"/>
+        </w:rPr>
+        <w:t xml:space="preserve"> Sie setzt gleichzeitig bei gegebenen Bedingungen die Flags Zero, Carry und Digit-Carry</w:t>
+      </w:r>
+      <w:r>
+        <w:rPr>
+          <w:rFonts w:ascii="Arial" w:hAnsi="Arial" w:cs="Arial"/>
+          <w:sz w:val="24"/>
+          <w:szCs w:val="24"/>
+        </w:rPr>
+        <w:t>. Diese Funktion wird im Verlauf der Dokumentation genauer erläutert.</w:t>
+      </w:r>
+    </w:p>
+    <w:p>
+      <w:pPr>
+        <w:jc w:val="both"/>
+        <w:rPr>
+          <w:rFonts w:ascii="Arial" w:hAnsi="Arial" w:cs="Arial"/>
+          <w:sz w:val="24"/>
+          <w:szCs w:val="24"/>
+        </w:rPr>
+      </w:pPr>
+      <w:r>
+        <w:rPr>
+          <w:rFonts w:ascii="Arial" w:hAnsi="Arial" w:cs="Arial"/>
+          <w:sz w:val="24"/>
+          <w:szCs w:val="24"/>
+        </w:rPr>
+        <w:t xml:space="preserve">Die Funktion von BankAddressResolution() wurde im Kapitel </w:t>
+      </w:r>
+      <w:r>
+        <w:rPr>
+          <w:rFonts w:ascii="Arial" w:hAnsi="Arial" w:cs="Arial"/>
+          <w:sz w:val="24"/>
+          <w:szCs w:val="24"/>
+        </w:rPr>
+        <w:fldChar w:fldCharType="begin"/>
+      </w:r>
+      <w:r>
+        <w:rPr>
+          <w:rFonts w:ascii="Arial" w:hAnsi="Arial" w:cs="Arial"/>
+          <w:sz w:val="24"/>
+          <w:szCs w:val="24"/>
+        </w:rPr>
+        <w:instrText xml:space="preserve"> REF _Ref165355343 \h </w:instrText>
+      </w:r>
+      <w:r>
+        <w:rPr>
+          <w:rFonts w:ascii="Arial" w:hAnsi="Arial" w:cs="Arial"/>
+          <w:sz w:val="24"/>
+          <w:szCs w:val="24"/>
+        </w:rPr>
+        <w:instrText xml:space="preserve"> \* MERGEFORMAT </w:instrText>
+      </w:r>
+      <w:r>
+        <w:rPr>
+          <w:rFonts w:ascii="Arial" w:hAnsi="Arial" w:cs="Arial"/>
+          <w:sz w:val="24"/>
+          <w:szCs w:val="24"/>
+        </w:rPr>
+      </w:r>
+      <w:r>
+        <w:rPr>
+          <w:rFonts w:ascii="Arial" w:hAnsi="Arial" w:cs="Arial"/>
+          <w:sz w:val="24"/>
+          <w:szCs w:val="24"/>
+        </w:rPr>
+        <w:fldChar w:fldCharType="separate"/>
+      </w:r>
+      <w:r>
+        <w:rPr>
+          <w:rFonts w:ascii="Arial" w:hAnsi="Arial" w:cs="Arial"/>
+        </w:rPr>
+        <w:t>BankAddressResolution</w:t>
+      </w:r>
+      <w:r>
+        <w:rPr>
+          <w:rFonts w:ascii="Arial" w:hAnsi="Arial" w:cs="Arial"/>
+          <w:sz w:val="24"/>
+          <w:szCs w:val="24"/>
+        </w:rPr>
+        <w:fldChar w:fldCharType="end"/>
+      </w:r>
+      <w:r>
+        <w:rPr>
+          <w:rFonts w:ascii="Arial" w:hAnsi="Arial" w:cs="Arial"/>
+          <w:sz w:val="24"/>
+          <w:szCs w:val="24"/>
+        </w:rPr>
+        <w:t xml:space="preserve"> bereits genauer erläutert. Gleiches bei der Funktion DirectionalWrite() in Abschnitt </w:t>
+      </w:r>
+      <w:r>
+        <w:rPr>
+          <w:rFonts w:ascii="Arial" w:hAnsi="Arial" w:cs="Arial"/>
+          <w:sz w:val="24"/>
+          <w:szCs w:val="24"/>
+        </w:rPr>
+        <w:fldChar w:fldCharType="begin"/>
+      </w:r>
+      <w:r>
+        <w:rPr>
+          <w:rFonts w:ascii="Arial" w:hAnsi="Arial" w:cs="Arial"/>
+          <w:sz w:val="24"/>
+          <w:szCs w:val="24"/>
+        </w:rPr>
+        <w:instrText xml:space="preserve"> REF _Ref165355450 \h </w:instrText>
+      </w:r>
+      <w:r>
+        <w:rPr>
+          <w:rFonts w:ascii="Arial" w:hAnsi="Arial" w:cs="Arial"/>
+          <w:sz w:val="24"/>
+          <w:szCs w:val="24"/>
+        </w:rPr>
+        <w:instrText xml:space="preserve"> \* MERGEFORMAT </w:instrText>
+      </w:r>
+      <w:r>
+        <w:rPr>
+          <w:rFonts w:ascii="Arial" w:hAnsi="Arial" w:cs="Arial"/>
+          <w:sz w:val="24"/>
+          <w:szCs w:val="24"/>
+        </w:rPr>
+      </w:r>
+      <w:r>
+        <w:rPr>
+          <w:rFonts w:ascii="Arial" w:hAnsi="Arial" w:cs="Arial"/>
+          <w:sz w:val="24"/>
+          <w:szCs w:val="24"/>
+        </w:rPr>
+        <w:fldChar w:fldCharType="separate"/>
+      </w:r>
+      <w:r>
+        <w:rPr>
+          <w:rFonts w:ascii="Arial" w:hAnsi="Arial" w:cs="Arial"/>
+        </w:rPr>
+        <w:t>DirectionalWrite</w:t>
+      </w:r>
+      <w:r>
+        <w:rPr>
+          <w:rFonts w:ascii="Arial" w:hAnsi="Arial" w:cs="Arial"/>
+          <w:sz w:val="24"/>
+          <w:szCs w:val="24"/>
+        </w:rPr>
+        <w:fldChar w:fldCharType="end"/>
+      </w:r>
+      <w:r>
+        <w:rPr>
+          <w:rFonts w:ascii="Arial" w:hAnsi="Arial" w:cs="Arial"/>
+          <w:sz w:val="24"/>
+          <w:szCs w:val="24"/>
+        </w:rPr>
+        <w:t>.</w:t>
+      </w:r>
+    </w:p>
+    <w:p>
+      <w:pPr>
+        <w:rPr>
+          <w:rFonts w:ascii="Arial" w:hAnsi="Arial" w:cs="Arial"/>
+          <w:sz w:val="24"/>
+          <w:szCs w:val="24"/>
+        </w:rPr>
+      </w:pPr>
+    </w:p>
+    <w:p>
+      <w:pPr>
+        <w:pStyle w:val="berschrift3"/>
+        <w:rPr>
+          <w:rFonts w:ascii="Arial" w:hAnsi="Arial" w:cs="Arial"/>
+        </w:rPr>
+      </w:pPr>
+      <w:bookmarkStart w:id="47" w:name="_Toc165378210"/>
+      <w:r>
+        <w:rPr>
+          <w:rFonts w:ascii="Arial" w:hAnsi="Arial" w:cs="Arial"/>
+        </w:rPr>
+        <w:t>BTFSC</w:t>
+      </w:r>
       <w:bookmarkEnd w:id="47"/>
-    </w:p>
-    <w:p>
-      <w:pPr>
-        <w:jc w:val="both"/>
-        <w:rPr>
-          <w:rFonts w:ascii="Arial" w:hAnsi="Arial" w:cs="Arial"/>
-          <w:sz w:val="24"/>
-          <w:szCs w:val="24"/>
-        </w:rPr>
-      </w:pPr>
-      <w:r>
-        <w:rPr>
-          <w:rFonts w:ascii="Arial" w:hAnsi="Arial" w:cs="Arial"/>
-          <w:sz w:val="24"/>
-          <w:szCs w:val="24"/>
-        </w:rPr>
-        <w:t xml:space="preserve">Daher wird, um das Register f zu extrahieren, das Low-Byte mit der Maske 0111 1111 logisch UND verknüpft. Um das Destination-Bit zu </w:t>
-      </w:r>
-      <w:r>
-        <w:rPr>
-          <w:rFonts w:ascii="Arial" w:hAnsi="Arial" w:cs="Arial"/>
-          <w:sz w:val="24"/>
-          <w:szCs w:val="24"/>
-        </w:rPr>
-        <w:t>extrahieren,</w:t>
-      </w:r>
-      <w:r>
-        <w:rPr>
-          <w:rFonts w:ascii="Arial" w:hAnsi="Arial" w:cs="Arial"/>
-          <w:sz w:val="24"/>
-          <w:szCs w:val="24"/>
-        </w:rPr>
-        <w:t xml:space="preserve"> wird die Maske 1000 0000 verwendet.</w:t>
-      </w:r>
-      <w:r>
-        <w:rPr>
-          <w:rFonts w:ascii="Arial" w:hAnsi="Arial" w:cs="Arial"/>
-          <w:sz w:val="24"/>
-          <w:szCs w:val="24"/>
-        </w:rPr>
-        <w:t xml:space="preserve"> Der Wert ist nun entweder 128</w:t>
-      </w:r>
-      <w:r>
-        <w:rPr>
-          <w:rFonts w:ascii="Arial" w:hAnsi="Arial" w:cs="Arial"/>
-          <w:sz w:val="24"/>
-          <w:szCs w:val="24"/>
-        </w:rPr>
-        <w:t xml:space="preserve">, wenn das Bit gesetzt ist oder </w:t>
-      </w:r>
-      <w:r>
-        <w:rPr>
-          <w:rFonts w:ascii="Arial" w:hAnsi="Arial" w:cs="Arial"/>
-          <w:sz w:val="24"/>
-          <w:szCs w:val="24"/>
-        </w:rPr>
-        <w:t>0</w:t>
-      </w:r>
-      <w:r>
-        <w:rPr>
-          <w:rFonts w:ascii="Arial" w:hAnsi="Arial" w:cs="Arial"/>
-          <w:sz w:val="24"/>
-          <w:szCs w:val="24"/>
-        </w:rPr>
-        <w:t xml:space="preserve">, wenn es </w:t>
-      </w:r>
-      <w:r>
-        <w:rPr>
-          <w:rFonts w:ascii="Arial" w:hAnsi="Arial" w:cs="Arial"/>
-          <w:sz w:val="24"/>
-          <w:szCs w:val="24"/>
-        </w:rPr>
-        <w:t>rückgesetzt</w:t>
-      </w:r>
-      <w:r>
-        <w:rPr>
-          <w:rFonts w:ascii="Arial" w:hAnsi="Arial" w:cs="Arial"/>
-          <w:sz w:val="24"/>
-          <w:szCs w:val="24"/>
-        </w:rPr>
-        <w:t xml:space="preserve"> ist</w:t>
-      </w:r>
-      <w:r>
-        <w:rPr>
-          <w:rFonts w:ascii="Arial" w:hAnsi="Arial" w:cs="Arial"/>
-          <w:sz w:val="24"/>
-          <w:szCs w:val="24"/>
-        </w:rPr>
-        <w:t>.</w:t>
-      </w:r>
-    </w:p>
-    <w:p>
-      <w:pPr>
-        <w:jc w:val="both"/>
-        <w:rPr>
-          <w:rFonts w:ascii="Arial" w:hAnsi="Arial" w:cs="Arial"/>
-          <w:sz w:val="24"/>
-          <w:szCs w:val="24"/>
-        </w:rPr>
-      </w:pPr>
-      <w:r>
-        <w:rPr>
-          <w:rFonts w:ascii="Arial" w:hAnsi="Arial" w:cs="Arial"/>
-          <w:sz w:val="24"/>
-          <w:szCs w:val="24"/>
-        </w:rPr>
-        <w:t>Die Funktion BitwiseSubtract() ist für die Berechnung zuständig.</w:t>
-      </w:r>
-      <w:r>
-        <w:rPr>
-          <w:rFonts w:ascii="Arial" w:hAnsi="Arial" w:cs="Arial"/>
-          <w:sz w:val="24"/>
-          <w:szCs w:val="24"/>
-        </w:rPr>
-        <w:t xml:space="preserve"> Sie setzt gleichzeitig bei gegebenen Bedingungen die Flags Zero, Carry und Digit-Carry</w:t>
-      </w:r>
-      <w:r>
-        <w:rPr>
-          <w:rFonts w:ascii="Arial" w:hAnsi="Arial" w:cs="Arial"/>
-          <w:sz w:val="24"/>
-          <w:szCs w:val="24"/>
-        </w:rPr>
-        <w:t>. Diese Funktion wird im Verlauf der Dokumentation genauer erläutert.</w:t>
-      </w:r>
-    </w:p>
-    <w:p>
-      <w:pPr>
-        <w:jc w:val="both"/>
-        <w:rPr>
-          <w:rFonts w:ascii="Arial" w:hAnsi="Arial" w:cs="Arial"/>
-          <w:sz w:val="24"/>
-          <w:szCs w:val="24"/>
-        </w:rPr>
-      </w:pPr>
-      <w:r>
-        <w:rPr>
-          <w:rFonts w:ascii="Arial" w:hAnsi="Arial" w:cs="Arial"/>
-          <w:sz w:val="24"/>
-          <w:szCs w:val="24"/>
-        </w:rPr>
-        <w:t xml:space="preserve">Die Funktion von BankAddressResolution() wurde im Kapitel </w:t>
-      </w:r>
-      <w:r>
-        <w:rPr>
-          <w:rFonts w:ascii="Arial" w:hAnsi="Arial" w:cs="Arial"/>
-          <w:sz w:val="24"/>
-          <w:szCs w:val="24"/>
-        </w:rPr>
-        <w:fldChar w:fldCharType="begin"/>
-      </w:r>
-      <w:r>
-        <w:rPr>
-          <w:rFonts w:ascii="Arial" w:hAnsi="Arial" w:cs="Arial"/>
-          <w:sz w:val="24"/>
-          <w:szCs w:val="24"/>
-        </w:rPr>
-        <w:instrText xml:space="preserve"> REF _Ref165355343 \h </w:instrText>
-      </w:r>
-      <w:r>
-        <w:rPr>
-          <w:rFonts w:ascii="Arial" w:hAnsi="Arial" w:cs="Arial"/>
-          <w:sz w:val="24"/>
-          <w:szCs w:val="24"/>
-        </w:rPr>
-        <w:instrText xml:space="preserve"> \* MERGEFORMAT </w:instrText>
-      </w:r>
-      <w:r>
-        <w:rPr>
-          <w:rFonts w:ascii="Arial" w:hAnsi="Arial" w:cs="Arial"/>
-          <w:sz w:val="24"/>
-          <w:szCs w:val="24"/>
-        </w:rPr>
-      </w:r>
-      <w:r>
-        <w:rPr>
-          <w:rFonts w:ascii="Arial" w:hAnsi="Arial" w:cs="Arial"/>
-          <w:sz w:val="24"/>
-          <w:szCs w:val="24"/>
-        </w:rPr>
-        <w:fldChar w:fldCharType="separate"/>
-      </w:r>
-      <w:r>
-        <w:rPr>
-          <w:rFonts w:ascii="Arial" w:hAnsi="Arial" w:cs="Arial"/>
-        </w:rPr>
-        <w:t>BankAddressResolution</w:t>
-      </w:r>
-      <w:r>
-        <w:rPr>
-          <w:rFonts w:ascii="Arial" w:hAnsi="Arial" w:cs="Arial"/>
-          <w:sz w:val="24"/>
-          <w:szCs w:val="24"/>
-        </w:rPr>
-        <w:fldChar w:fldCharType="end"/>
-      </w:r>
-      <w:r>
-        <w:rPr>
-          <w:rFonts w:ascii="Arial" w:hAnsi="Arial" w:cs="Arial"/>
-          <w:sz w:val="24"/>
-          <w:szCs w:val="24"/>
-        </w:rPr>
-        <w:t xml:space="preserve"> bereits genauer erläutert. Gleiches bei der Funktion DirectionalWrite() in Abschnitt </w:t>
-      </w:r>
-      <w:r>
-        <w:rPr>
-          <w:rFonts w:ascii="Arial" w:hAnsi="Arial" w:cs="Arial"/>
-          <w:sz w:val="24"/>
-          <w:szCs w:val="24"/>
-        </w:rPr>
-        <w:fldChar w:fldCharType="begin"/>
-      </w:r>
-      <w:r>
-        <w:rPr>
-          <w:rFonts w:ascii="Arial" w:hAnsi="Arial" w:cs="Arial"/>
-          <w:sz w:val="24"/>
-          <w:szCs w:val="24"/>
-        </w:rPr>
-        <w:instrText xml:space="preserve"> REF _Ref165355450 \h </w:instrText>
-      </w:r>
-      <w:r>
-        <w:rPr>
-          <w:rFonts w:ascii="Arial" w:hAnsi="Arial" w:cs="Arial"/>
-          <w:sz w:val="24"/>
-          <w:szCs w:val="24"/>
-        </w:rPr>
-        <w:instrText xml:space="preserve"> \* MERGEFORMAT </w:instrText>
-      </w:r>
-      <w:r>
-        <w:rPr>
-          <w:rFonts w:ascii="Arial" w:hAnsi="Arial" w:cs="Arial"/>
-          <w:sz w:val="24"/>
-          <w:szCs w:val="24"/>
-        </w:rPr>
-      </w:r>
-      <w:r>
-        <w:rPr>
-          <w:rFonts w:ascii="Arial" w:hAnsi="Arial" w:cs="Arial"/>
-          <w:sz w:val="24"/>
-          <w:szCs w:val="24"/>
-        </w:rPr>
-        <w:fldChar w:fldCharType="separate"/>
-      </w:r>
-      <w:r>
-        <w:rPr>
-          <w:rFonts w:ascii="Arial" w:hAnsi="Arial" w:cs="Arial"/>
-        </w:rPr>
-        <w:t>DirectionalWrite</w:t>
-      </w:r>
-      <w:r>
-        <w:rPr>
-          <w:rFonts w:ascii="Arial" w:hAnsi="Arial" w:cs="Arial"/>
-          <w:sz w:val="24"/>
-          <w:szCs w:val="24"/>
-        </w:rPr>
-        <w:fldChar w:fldCharType="end"/>
-      </w:r>
-      <w:r>
-        <w:rPr>
-          <w:rFonts w:ascii="Arial" w:hAnsi="Arial" w:cs="Arial"/>
-          <w:sz w:val="24"/>
-          <w:szCs w:val="24"/>
-        </w:rPr>
-        <w:t>.</w:t>
-      </w:r>
-    </w:p>
-    <w:p>
-      <w:pPr>
-        <w:rPr>
-          <w:rFonts w:ascii="Arial" w:hAnsi="Arial" w:cs="Arial"/>
-          <w:sz w:val="24"/>
-          <w:szCs w:val="24"/>
-        </w:rPr>
-      </w:pPr>
-    </w:p>
-    <w:p>
-      <w:pPr>
-        <w:pStyle w:val="berschrift3"/>
-        <w:rPr>
-          <w:rFonts w:ascii="Arial" w:hAnsi="Arial" w:cs="Arial"/>
-        </w:rPr>
-      </w:pPr>
-      <w:bookmarkStart w:id="48" w:name="_Toc165378210"/>
-      <w:r>
-        <w:rPr>
-          <w:rFonts w:ascii="Arial" w:hAnsi="Arial" w:cs="Arial"/>
-        </w:rPr>
-        <w:t>BTFSC</w:t>
-      </w:r>
-      <w:bookmarkEnd w:id="48"/>
     </w:p>
     <w:p>
       <w:pPr>
@@ -12619,7 +12619,7 @@
           <w:szCs w:val="24"/>
         </w:rPr>
       </w:pPr>
-      <w:bookmarkStart w:id="49" w:name="_Toc165378241"/>
+      <w:bookmarkStart w:id="48" w:name="_Toc165378241"/>
       <w:r>
         <w:t xml:space="preserve">Abbildung </w:t>
       </w:r>
@@ -12644,7 +12644,7 @@
       <w:r>
         <w:t>: Codeausschnitt Implementierung BTFSC</w:t>
       </w:r>
-      <w:bookmarkEnd w:id="49"/>
+      <w:bookmarkEnd w:id="48"/>
     </w:p>
     <w:p>
       <w:pPr>
@@ -12741,14 +12741,14 @@
           <w:rFonts w:ascii="Arial" w:hAnsi="Arial" w:cs="Arial"/>
         </w:rPr>
       </w:pPr>
-      <w:bookmarkStart w:id="50" w:name="_Toc165378211"/>
+      <w:bookmarkStart w:id="49" w:name="_Toc165378211"/>
       <w:r>
         <w:rPr>
           <w:rFonts w:ascii="Arial" w:hAnsi="Arial" w:cs="Arial"/>
         </w:rPr>
         <w:t>RRF</w:t>
       </w:r>
-      <w:bookmarkEnd w:id="50"/>
+      <w:bookmarkEnd w:id="49"/>
     </w:p>
     <w:p>
       <w:pPr>
@@ -12850,7 +12850,7 @@
       <w:pPr>
         <w:pStyle w:val="Beschriftung"/>
       </w:pPr>
-      <w:bookmarkStart w:id="51" w:name="_Toc165378242"/>
+      <w:bookmarkStart w:id="50" w:name="_Toc165378242"/>
       <w:r>
         <w:t xml:space="preserve">Abbildung </w:t>
       </w:r>
@@ -12875,7 +12875,7 @@
       <w:r>
         <w:t>: Codeausschnitt Implementierung RRF</w:t>
       </w:r>
-      <w:bookmarkEnd w:id="51"/>
+      <w:bookmarkEnd w:id="50"/>
     </w:p>
     <w:p>
       <w:pPr>
@@ -13051,14 +13051,14 @@
           <w:rFonts w:ascii="Arial" w:hAnsi="Arial" w:cs="Arial"/>
         </w:rPr>
       </w:pPr>
-      <w:bookmarkStart w:id="52" w:name="_Toc165378212"/>
+      <w:bookmarkStart w:id="51" w:name="_Toc165378212"/>
       <w:r>
         <w:rPr>
           <w:rFonts w:ascii="Arial" w:hAnsi="Arial" w:cs="Arial"/>
         </w:rPr>
         <w:t>XORLW</w:t>
       </w:r>
-      <w:bookmarkEnd w:id="52"/>
+      <w:bookmarkEnd w:id="51"/>
     </w:p>
     <w:p>
       <w:pPr>
@@ -13194,7 +13194,7 @@
         <w:pStyle w:val="Beschriftung"/>
         <w:jc w:val="center"/>
       </w:pPr>
-      <w:bookmarkStart w:id="53" w:name="_Toc165378243"/>
+      <w:bookmarkStart w:id="52" w:name="_Toc165378243"/>
       <w:r>
         <w:t xml:space="preserve">Abbildung </w:t>
       </w:r>
@@ -13219,67 +13219,67 @@
       <w:r>
         <w:t>: Codeausschnitt Implementierung XORLW</w:t>
       </w:r>
+      <w:bookmarkEnd w:id="52"/>
+    </w:p>
+    <w:p>
+      <w:pPr>
+        <w:jc w:val="both"/>
+        <w:rPr>
+          <w:rFonts w:ascii="Arial" w:hAnsi="Arial" w:cs="Arial"/>
+          <w:sz w:val="24"/>
+          <w:szCs w:val="24"/>
+        </w:rPr>
+      </w:pPr>
+      <w:r>
+        <w:rPr>
+          <w:rFonts w:ascii="Arial" w:hAnsi="Arial" w:cs="Arial"/>
+          <w:sz w:val="24"/>
+          <w:szCs w:val="24"/>
+        </w:rPr>
+        <w:t>Die ei</w:t>
+      </w:r>
+      <w:r>
+        <w:rPr>
+          <w:rFonts w:ascii="Arial" w:hAnsi="Arial" w:cs="Arial"/>
+          <w:sz w:val="24"/>
+          <w:szCs w:val="24"/>
+        </w:rPr>
+        <w:t>gentliche Exklusiv-ODER Verknüpfung wird durch den bereits in c# implementierten Operator ^ durchgeführt.</w:t>
+      </w:r>
+      <w:r>
+        <w:rPr>
+          <w:rFonts w:ascii="Arial" w:hAnsi="Arial" w:cs="Arial"/>
+          <w:sz w:val="24"/>
+          <w:szCs w:val="24"/>
+        </w:rPr>
+        <w:t xml:space="preserve"> Anschließend wird geprüft, ob das das Ergebnis 0 ist und somit das Zero-Flag gesetzt werden muss. Mit SetRegisterW() wird das Ergebnis in das W-Register geschrieben.</w:t>
+      </w:r>
+    </w:p>
+    <w:p>
+      <w:pPr>
+        <w:jc w:val="both"/>
+        <w:rPr>
+          <w:rFonts w:ascii="Arial" w:hAnsi="Arial" w:cs="Arial"/>
+          <w:sz w:val="24"/>
+          <w:szCs w:val="24"/>
+        </w:rPr>
+      </w:pPr>
+    </w:p>
+    <w:p>
+      <w:pPr>
+        <w:pStyle w:val="berschrift3"/>
+        <w:rPr>
+          <w:rFonts w:ascii="Arial" w:hAnsi="Arial" w:cs="Arial"/>
+        </w:rPr>
+      </w:pPr>
+      <w:bookmarkStart w:id="53" w:name="_Toc165378213"/>
+      <w:r>
+        <w:rPr>
+          <w:rFonts w:ascii="Arial" w:hAnsi="Arial" w:cs="Arial"/>
+        </w:rPr>
+        <w:t>DECFSZ</w:t>
+      </w:r>
       <w:bookmarkEnd w:id="53"/>
-    </w:p>
-    <w:p>
-      <w:pPr>
-        <w:jc w:val="both"/>
-        <w:rPr>
-          <w:rFonts w:ascii="Arial" w:hAnsi="Arial" w:cs="Arial"/>
-          <w:sz w:val="24"/>
-          <w:szCs w:val="24"/>
-        </w:rPr>
-      </w:pPr>
-      <w:r>
-        <w:rPr>
-          <w:rFonts w:ascii="Arial" w:hAnsi="Arial" w:cs="Arial"/>
-          <w:sz w:val="24"/>
-          <w:szCs w:val="24"/>
-        </w:rPr>
-        <w:t>Die ei</w:t>
-      </w:r>
-      <w:r>
-        <w:rPr>
-          <w:rFonts w:ascii="Arial" w:hAnsi="Arial" w:cs="Arial"/>
-          <w:sz w:val="24"/>
-          <w:szCs w:val="24"/>
-        </w:rPr>
-        <w:t>gentliche Exklusiv-ODER Verknüpfung wird durch den bereits in c# implementierten Operator ^ durchgeführt.</w:t>
-      </w:r>
-      <w:r>
-        <w:rPr>
-          <w:rFonts w:ascii="Arial" w:hAnsi="Arial" w:cs="Arial"/>
-          <w:sz w:val="24"/>
-          <w:szCs w:val="24"/>
-        </w:rPr>
-        <w:t xml:space="preserve"> Anschließend wird geprüft, ob das das Ergebnis 0 ist und somit das Zero-Flag gesetzt werden muss. Mit SetRegisterW() wird das Ergebnis in das W-Register geschrieben.</w:t>
-      </w:r>
-    </w:p>
-    <w:p>
-      <w:pPr>
-        <w:jc w:val="both"/>
-        <w:rPr>
-          <w:rFonts w:ascii="Arial" w:hAnsi="Arial" w:cs="Arial"/>
-          <w:sz w:val="24"/>
-          <w:szCs w:val="24"/>
-        </w:rPr>
-      </w:pPr>
-    </w:p>
-    <w:p>
-      <w:pPr>
-        <w:pStyle w:val="berschrift3"/>
-        <w:rPr>
-          <w:rFonts w:ascii="Arial" w:hAnsi="Arial" w:cs="Arial"/>
-        </w:rPr>
-      </w:pPr>
-      <w:bookmarkStart w:id="54" w:name="_Toc165378213"/>
-      <w:r>
-        <w:rPr>
-          <w:rFonts w:ascii="Arial" w:hAnsi="Arial" w:cs="Arial"/>
-        </w:rPr>
-        <w:t>DECFSZ</w:t>
-      </w:r>
-      <w:bookmarkEnd w:id="54"/>
     </w:p>
     <w:p>
       <w:pPr>
@@ -13358,7 +13358,7 @@
         <w:pStyle w:val="Beschriftung"/>
         <w:jc w:val="center"/>
       </w:pPr>
-      <w:bookmarkStart w:id="55" w:name="_Toc165378244"/>
+      <w:bookmarkStart w:id="54" w:name="_Toc165378244"/>
       <w:r>
         <w:t xml:space="preserve">Abbildung </w:t>
       </w:r>
@@ -13383,7 +13383,7 @@
       <w:r>
         <w:t>: Codeausschnitt Implementierung DECFSZ</w:t>
       </w:r>
-      <w:bookmarkEnd w:id="55"/>
+      <w:bookmarkEnd w:id="54"/>
     </w:p>
     <w:p>
       <w:pPr>
@@ -13523,26 +13523,59 @@
       <w:pPr>
         <w:pStyle w:val="berschrift2"/>
       </w:pPr>
-      <w:bookmarkStart w:id="56" w:name="_Toc165378214"/>
+      <w:bookmarkStart w:id="55" w:name="_Toc165378214"/>
       <w:r>
         <w:t>BitwiseSubtract</w:t>
       </w:r>
-      <w:bookmarkEnd w:id="56"/>
-    </w:p>
-    <w:p>
-      <w:r>
+      <w:bookmarkEnd w:id="55"/>
+    </w:p>
+    <w:p>
+      <w:pPr>
+        <w:jc w:val="both"/>
+        <w:rPr>
+          <w:rFonts w:ascii="Arial" w:hAnsi="Arial" w:cs="Arial"/>
+          <w:sz w:val="24"/>
+          <w:szCs w:val="24"/>
+        </w:rPr>
+      </w:pPr>
+      <w:r>
+        <w:rPr>
+          <w:rFonts w:ascii="Arial" w:hAnsi="Arial" w:cs="Arial"/>
+          <w:sz w:val="24"/>
+          <w:szCs w:val="24"/>
+        </w:rPr>
         <w:t xml:space="preserve">Die Funktion BitwiseSubstract() bildet das Zweierkomplement und </w:t>
       </w:r>
       <w:r>
+        <w:rPr>
+          <w:rFonts w:ascii="Arial" w:hAnsi="Arial" w:cs="Arial"/>
+          <w:sz w:val="24"/>
+          <w:szCs w:val="24"/>
+        </w:rPr>
         <w:t>addiert dann die zwei Bytes miteinander.</w:t>
       </w:r>
       <w:r>
+        <w:rPr>
+          <w:rFonts w:ascii="Arial" w:hAnsi="Arial" w:cs="Arial"/>
+          <w:sz w:val="24"/>
+          <w:szCs w:val="24"/>
+        </w:rPr>
         <w:t xml:space="preserve"> </w:t>
       </w:r>
       <w:r>
+        <w:rPr>
+          <w:rFonts w:ascii="Arial" w:hAnsi="Arial" w:cs="Arial"/>
+          <w:sz w:val="24"/>
+          <w:szCs w:val="24"/>
+        </w:rPr>
         <w:t xml:space="preserve"> Jetzt wird noch geprüft, ob das Carry-Flag, das Digit-Carry Flag und das Zero-Flag gesetzt werden muss.</w:t>
       </w:r>
       <w:r>
+        <w:rPr>
+          <w:rFonts w:ascii="Arial" w:hAnsi="Arial" w:cs="Arial"/>
+          <w:sz w:val="24"/>
+          <w:szCs w:val="24"/>
+        </w:rPr>
         <w:t xml:space="preserve"> Am Ende gibt die Funktion das Ergebnis der Operation zurück.</w:t>
       </w:r>
     </w:p>
@@ -13597,7 +13630,7 @@
         <w:pStyle w:val="Beschriftung"/>
         <w:jc w:val="center"/>
       </w:pPr>
-      <w:bookmarkStart w:id="57" w:name="_Toc165378245"/>
+      <w:bookmarkStart w:id="56" w:name="_Toc165378245"/>
       <w:r>
         <w:t xml:space="preserve">Abbildung </w:t>
       </w:r>
@@ -13622,20 +13655,33 @@
       <w:r>
         <w:t>: Codeauschnitt Implementierung Funktion BitwiseSubstract()</w:t>
       </w:r>
+      <w:bookmarkEnd w:id="56"/>
+    </w:p>
+    <w:p>
+      <w:pPr>
+        <w:pStyle w:val="berschrift2"/>
+      </w:pPr>
+      <w:bookmarkStart w:id="57" w:name="_Toc165378215"/>
+      <w:r>
+        <w:t>BitwiseAdd</w:t>
+      </w:r>
       <w:bookmarkEnd w:id="57"/>
     </w:p>
     <w:p>
       <w:pPr>
-        <w:pStyle w:val="berschrift2"/>
-      </w:pPr>
-      <w:bookmarkStart w:id="58" w:name="_Toc165378215"/>
-      <w:r>
-        <w:t>BitwiseAdd</w:t>
-      </w:r>
-      <w:bookmarkEnd w:id="58"/>
-    </w:p>
-    <w:p>
-      <w:r>
+        <w:jc w:val="both"/>
+        <w:rPr>
+          <w:rFonts w:ascii="Arial" w:hAnsi="Arial" w:cs="Arial"/>
+          <w:sz w:val="24"/>
+          <w:szCs w:val="24"/>
+        </w:rPr>
+      </w:pPr>
+      <w:r>
+        <w:rPr>
+          <w:rFonts w:ascii="Arial" w:hAnsi="Arial" w:cs="Arial"/>
+          <w:sz w:val="24"/>
+          <w:szCs w:val="24"/>
+        </w:rPr>
         <w:t>Die Funktion BitwiseAdd() addiert dann die zwei Bytes miteinander.  Jetzt wird noch geprüft, ob das Carry-Flag, das Digit-Carry Flag und das Zero-Flag gesetzt werden muss. Am Ende gibt die Funktion das Ergebnis der Operation zurück.</w:t>
       </w:r>
     </w:p>
@@ -13691,7 +13737,7 @@
         <w:pStyle w:val="Beschriftung"/>
         <w:jc w:val="center"/>
       </w:pPr>
-      <w:bookmarkStart w:id="59" w:name="_Toc165378246"/>
+      <w:bookmarkStart w:id="58" w:name="_Toc165378246"/>
       <w:r>
         <w:t xml:space="preserve">Abbildung </w:t>
       </w:r>
@@ -13716,24 +13762,42 @@
       <w:r>
         <w:t>: Codeausschnitt Implementierung Funktion BitwiseAdd()</w:t>
       </w:r>
+      <w:bookmarkEnd w:id="58"/>
+    </w:p>
+    <w:p/>
+    <w:p>
+      <w:pPr>
+        <w:pStyle w:val="berschrift2"/>
+      </w:pPr>
+      <w:bookmarkStart w:id="59" w:name="_Toc165378216"/>
+      <w:r>
+        <w:t>Flags</w:t>
+      </w:r>
       <w:bookmarkEnd w:id="59"/>
     </w:p>
-    <w:p/>
-    <w:p>
-      <w:pPr>
-        <w:pStyle w:val="berschrift2"/>
-      </w:pPr>
-      <w:bookmarkStart w:id="60" w:name="_Toc165378216"/>
-      <w:r>
-        <w:t>Flags</w:t>
-      </w:r>
-      <w:bookmarkEnd w:id="60"/>
-    </w:p>
-    <w:p>
-      <w:r>
+    <w:p>
+      <w:pPr>
+        <w:jc w:val="both"/>
+        <w:rPr>
+          <w:rFonts w:ascii="Arial" w:hAnsi="Arial" w:cs="Arial"/>
+          <w:sz w:val="24"/>
+          <w:szCs w:val="24"/>
+        </w:rPr>
+      </w:pPr>
+      <w:r>
+        <w:rPr>
+          <w:rFonts w:ascii="Arial" w:hAnsi="Arial" w:cs="Arial"/>
+          <w:sz w:val="24"/>
+          <w:szCs w:val="24"/>
+        </w:rPr>
         <w:t>Für die Flags wurde zunächst eine Klasse pro Register erstellt, die alle Flags des Registers beinhaltet. Dies dient dem Zweck, dass im restlichen Projekt immer beispielweise über Flags.Status.DC der Bit-Index des jeweiligen Flags abgerufen werden kann. Dies erleichtert das auslesen der Flags mithilfe der Funktion GetRegisterBit() bei der man Beispielweise den Wert des DC Flags wie folgt ausgeben kann: GetRegisterBit(Registers.STATUS, Flags.Status.DC).</w:t>
       </w:r>
       <w:r>
+        <w:rPr>
+          <w:rFonts w:ascii="Arial" w:hAnsi="Arial" w:cs="Arial"/>
+          <w:sz w:val="24"/>
+          <w:szCs w:val="24"/>
+        </w:rPr>
         <w:t xml:space="preserve"> Die Werte der Flags werden jedoch nicht in den Klassen gespeichert, sondern im Datenspeicher.</w:t>
       </w:r>
     </w:p>
@@ -13872,7 +13936,7 @@
       <w:pPr>
         <w:pStyle w:val="Beschriftung"/>
       </w:pPr>
-      <w:bookmarkStart w:id="61" w:name="_Toc165378247"/>
+      <w:bookmarkStart w:id="60" w:name="_Toc165378247"/>
       <w:r>
         <w:t xml:space="preserve">Abbildung </w:t>
       </w:r>
@@ -13897,13 +13961,44 @@
       <w:r>
         <w:t>: Codeausschnitt EECON1 Flags</w:t>
       </w:r>
+      <w:bookmarkEnd w:id="60"/>
+    </w:p>
+    <w:p>
+      <w:pPr>
+        <w:pStyle w:val="Beschriftung"/>
+      </w:pPr>
+      <w:bookmarkStart w:id="61" w:name="_Toc165378248"/>
+      <w:r>
+        <w:t xml:space="preserve">Abbildung </w:t>
+      </w:r>
+      <w:r>
+        <w:fldChar w:fldCharType="begin"/>
+      </w:r>
+      <w:r>
+        <w:instrText xml:space="preserve"> SEQ Abbildung \* ARABIC </w:instrText>
+      </w:r>
+      <w:r>
+        <w:fldChar w:fldCharType="separate"/>
+      </w:r>
+      <w:r>
+        <w:rPr>
+          <w:noProof/>
+        </w:rPr>
+        <w:t>25</w:t>
+      </w:r>
+      <w:r>
+        <w:fldChar w:fldCharType="end"/>
+      </w:r>
+      <w:r>
+        <w:t>: Codeausschnitt Option Flags</w:t>
+      </w:r>
       <w:bookmarkEnd w:id="61"/>
     </w:p>
     <w:p>
       <w:pPr>
         <w:pStyle w:val="Beschriftung"/>
       </w:pPr>
-      <w:bookmarkStart w:id="62" w:name="_Toc165378248"/>
+      <w:bookmarkStart w:id="62" w:name="_Toc165378249"/>
       <w:r>
         <w:t xml:space="preserve">Abbildung </w:t>
       </w:r>
@@ -13920,46 +14015,15 @@
         <w:rPr>
           <w:noProof/>
         </w:rPr>
-        <w:t>25</w:t>
+        <w:t>26</w:t>
       </w:r>
       <w:r>
         <w:fldChar w:fldCharType="end"/>
       </w:r>
       <w:r>
-        <w:t>: Codeausschnitt Option Flags</w:t>
+        <w:t>: Codeausschnitt Status Flags</w:t>
       </w:r>
       <w:bookmarkEnd w:id="62"/>
-    </w:p>
-    <w:p>
-      <w:pPr>
-        <w:pStyle w:val="Beschriftung"/>
-      </w:pPr>
-      <w:bookmarkStart w:id="63" w:name="_Toc165378249"/>
-      <w:r>
-        <w:t xml:space="preserve">Abbildung </w:t>
-      </w:r>
-      <w:r>
-        <w:fldChar w:fldCharType="begin"/>
-      </w:r>
-      <w:r>
-        <w:instrText xml:space="preserve"> SEQ Abbildung \* ARABIC </w:instrText>
-      </w:r>
-      <w:r>
-        <w:fldChar w:fldCharType="separate"/>
-      </w:r>
-      <w:r>
-        <w:rPr>
-          <w:noProof/>
-        </w:rPr>
-        <w:t>26</w:t>
-      </w:r>
-      <w:r>
-        <w:fldChar w:fldCharType="end"/>
-      </w:r>
-      <w:r>
-        <w:t>: Codeausschnitt Status Flags</w:t>
-      </w:r>
-      <w:bookmarkEnd w:id="63"/>
     </w:p>
     <w:p>
       <w:pPr>
@@ -14057,11 +14121,11 @@
       <w:pPr>
         <w:pStyle w:val="berschrift2"/>
       </w:pPr>
-      <w:bookmarkStart w:id="64" w:name="_Toc165378217"/>
+      <w:bookmarkStart w:id="63" w:name="_Toc165378217"/>
       <w:r>
         <w:t>Timer</w:t>
       </w:r>
-      <w:bookmarkEnd w:id="64"/>
+      <w:bookmarkEnd w:id="63"/>
     </w:p>
     <w:p>
       <w:pPr>
@@ -14326,7 +14390,7 @@
       <w:pPr>
         <w:pStyle w:val="Beschriftung"/>
       </w:pPr>
-      <w:bookmarkStart w:id="65" w:name="_Toc165378250"/>
+      <w:bookmarkStart w:id="64" w:name="_Toc165378250"/>
       <w:r>
         <w:t xml:space="preserve">Abbildung </w:t>
       </w:r>
@@ -14351,17 +14415,17 @@
       <w:r>
         <w:t>: Codeausschnitt TMR0 Reset</w:t>
       </w:r>
+      <w:bookmarkEnd w:id="64"/>
+    </w:p>
+    <w:p>
+      <w:pPr>
+        <w:pStyle w:val="berschrift2"/>
+      </w:pPr>
+      <w:bookmarkStart w:id="65" w:name="_Toc165378218"/>
+      <w:r>
+        <w:t>Watchdog</w:t>
+      </w:r>
       <w:bookmarkEnd w:id="65"/>
-    </w:p>
-    <w:p>
-      <w:pPr>
-        <w:pStyle w:val="berschrift2"/>
-      </w:pPr>
-      <w:bookmarkStart w:id="66" w:name="_Toc165378218"/>
-      <w:r>
-        <w:t>Watchdog</w:t>
-      </w:r>
-      <w:bookmarkEnd w:id="66"/>
     </w:p>
     <w:p>
       <w:pPr>
@@ -14598,7 +14662,7 @@
           <w:szCs w:val="24"/>
         </w:rPr>
       </w:pPr>
-      <w:bookmarkStart w:id="67" w:name="_Toc165378251"/>
+      <w:bookmarkStart w:id="66" w:name="_Toc165378251"/>
       <w:r>
         <w:t xml:space="preserve">Abbildung </w:t>
       </w:r>
@@ -14623,17 +14687,17 @@
       <w:r>
         <w:t>: Codeausschnitt Implementierung Watchdog-Timer-Reset</w:t>
       </w:r>
+      <w:bookmarkEnd w:id="66"/>
+    </w:p>
+    <w:p>
+      <w:pPr>
+        <w:pStyle w:val="berschrift2"/>
+      </w:pPr>
+      <w:bookmarkStart w:id="67" w:name="_Toc165378219"/>
+      <w:r>
+        <w:t>Interrupts</w:t>
+      </w:r>
       <w:bookmarkEnd w:id="67"/>
-    </w:p>
-    <w:p>
-      <w:pPr>
-        <w:pStyle w:val="berschrift2"/>
-      </w:pPr>
-      <w:bookmarkStart w:id="68" w:name="_Toc165378219"/>
-      <w:r>
-        <w:t>Interrupts</w:t>
-      </w:r>
-      <w:bookmarkEnd w:id="68"/>
     </w:p>
     <w:p>
       <w:pPr>
@@ -14746,7 +14810,7 @@
           <w:szCs w:val="24"/>
         </w:rPr>
       </w:pPr>
-      <w:bookmarkStart w:id="69" w:name="_Toc165378252"/>
+      <w:bookmarkStart w:id="68" w:name="_Toc165378252"/>
       <w:r>
         <w:t xml:space="preserve">Abbildung </w:t>
       </w:r>
@@ -14771,7 +14835,7 @@
       <w:r>
         <w:t>: Codeausschnitt Implementierung Funktion SkipOneCycle()</w:t>
       </w:r>
-      <w:bookmarkEnd w:id="69"/>
+      <w:bookmarkEnd w:id="68"/>
     </w:p>
     <w:p>
       <w:pPr>
@@ -14863,7 +14927,7 @@
       <w:pPr>
         <w:pStyle w:val="Beschriftung"/>
       </w:pPr>
-      <w:bookmarkStart w:id="70" w:name="_Toc165378253"/>
+      <w:bookmarkStart w:id="69" w:name="_Toc165378253"/>
       <w:r>
         <w:t xml:space="preserve">Abbildung </w:t>
       </w:r>
@@ -14888,7 +14952,7 @@
       <w:r>
         <w:t>: Codeausschnitt Funktion CheckForInterrupts()</w:t>
       </w:r>
-      <w:bookmarkEnd w:id="70"/>
+      <w:bookmarkEnd w:id="69"/>
     </w:p>
     <w:p>
       <w:pPr>
@@ -14958,7 +15022,7 @@
         <w:pStyle w:val="Beschriftung"/>
         <w:jc w:val="center"/>
       </w:pPr>
-      <w:bookmarkStart w:id="71" w:name="_Toc165378254"/>
+      <w:bookmarkStart w:id="70" w:name="_Toc165378254"/>
       <w:r>
         <w:t xml:space="preserve">Abbildung </w:t>
       </w:r>
@@ -14983,7 +15047,7 @@
       <w:r>
         <w:t>: Datenblattausschnitt Interrupt Logik</w:t>
       </w:r>
-      <w:bookmarkEnd w:id="71"/>
+      <w:bookmarkEnd w:id="70"/>
     </w:p>
     <w:p>
       <w:pPr>
@@ -15092,7 +15156,7 @@
       <w:pPr>
         <w:pStyle w:val="Beschriftung"/>
       </w:pPr>
-      <w:bookmarkStart w:id="72" w:name="_Toc165378255"/>
+      <w:bookmarkStart w:id="71" w:name="_Toc165378255"/>
       <w:r>
         <w:t xml:space="preserve">Abbildung </w:t>
       </w:r>
@@ -15117,20 +15181,20 @@
       <w:r>
         <w:t>: Codeausschnitt Funktion CallInterrupt()</w:t>
       </w:r>
+      <w:bookmarkEnd w:id="71"/>
+    </w:p>
+    <w:p/>
+    <w:p>
+      <w:pPr>
+        <w:pStyle w:val="berschrift2"/>
+      </w:pPr>
+      <w:bookmarkStart w:id="72" w:name="_Ref165317655"/>
+      <w:bookmarkStart w:id="73" w:name="_Toc165378220"/>
+      <w:r>
+        <w:t>Cycle-Handler</w:t>
+      </w:r>
       <w:bookmarkEnd w:id="72"/>
-    </w:p>
-    <w:p/>
-    <w:p>
-      <w:pPr>
-        <w:pStyle w:val="berschrift2"/>
-      </w:pPr>
-      <w:bookmarkStart w:id="73" w:name="_Ref165317655"/>
-      <w:bookmarkStart w:id="74" w:name="_Toc165378220"/>
-      <w:r>
-        <w:t>Cycle-Handler</w:t>
-      </w:r>
       <w:bookmarkEnd w:id="73"/>
-      <w:bookmarkEnd w:id="74"/>
     </w:p>
     <w:p>
       <w:pPr>
@@ -15273,7 +15337,7 @@
           <w:szCs w:val="24"/>
         </w:rPr>
       </w:pPr>
-      <w:bookmarkStart w:id="75" w:name="_Toc165378256"/>
+      <w:bookmarkStart w:id="74" w:name="_Toc165378256"/>
       <w:r>
         <w:t xml:space="preserve">Abbildung </w:t>
       </w:r>
@@ -15298,20 +15362,20 @@
       <w:r>
         <w:t>: Codeausschnitt CycleHandler</w:t>
       </w:r>
+      <w:bookmarkEnd w:id="74"/>
+    </w:p>
+    <w:p>
+      <w:pPr>
+        <w:pStyle w:val="berschrift2"/>
+      </w:pPr>
+      <w:bookmarkStart w:id="75" w:name="_Toc165378221"/>
+      <w:r>
+        <w:t>Runtime</w:t>
+      </w:r>
+      <w:r>
+        <w:t>-Berechnung</w:t>
+      </w:r>
       <w:bookmarkEnd w:id="75"/>
-    </w:p>
-    <w:p>
-      <w:pPr>
-        <w:pStyle w:val="berschrift2"/>
-      </w:pPr>
-      <w:bookmarkStart w:id="76" w:name="_Toc165378221"/>
-      <w:r>
-        <w:t>Runtime</w:t>
-      </w:r>
-      <w:r>
-        <w:t>-Berechnung</w:t>
-      </w:r>
-      <w:bookmarkEnd w:id="76"/>
     </w:p>
     <w:p>
       <w:pPr>
@@ -15381,7 +15445,7 @@
       <w:pPr>
         <w:pStyle w:val="Beschriftung"/>
       </w:pPr>
-      <w:bookmarkStart w:id="77" w:name="_Toc165378257"/>
+      <w:bookmarkStart w:id="76" w:name="_Toc165378257"/>
       <w:r>
         <w:t xml:space="preserve">Abbildung </w:t>
       </w:r>
@@ -15406,27 +15470,27 @@
       <w:r>
         <w:t>: Codeausschnitt Berechung Laufzeti pro Cycle</w:t>
       </w:r>
+      <w:bookmarkEnd w:id="76"/>
+    </w:p>
+    <w:p/>
+    <w:p>
+      <w:pPr>
+        <w:pStyle w:val="berschrift2"/>
+      </w:pPr>
+      <w:bookmarkStart w:id="77" w:name="_Toc165378222"/>
+      <w:r>
+        <w:t xml:space="preserve">DATA- und </w:t>
+      </w:r>
+      <w:r>
+        <w:t>TRIS</w:t>
+      </w:r>
+      <w:r>
+        <w:t>-</w:t>
+      </w:r>
+      <w:r>
+        <w:t>LATCH</w:t>
+      </w:r>
       <w:bookmarkEnd w:id="77"/>
-    </w:p>
-    <w:p/>
-    <w:p>
-      <w:pPr>
-        <w:pStyle w:val="berschrift2"/>
-      </w:pPr>
-      <w:bookmarkStart w:id="78" w:name="_Toc165378222"/>
-      <w:r>
-        <w:t xml:space="preserve">DATA- und </w:t>
-      </w:r>
-      <w:r>
-        <w:t>TRIS</w:t>
-      </w:r>
-      <w:r>
-        <w:t>-</w:t>
-      </w:r>
-      <w:r>
-        <w:t>LATCH</w:t>
-      </w:r>
-      <w:bookmarkEnd w:id="78"/>
     </w:p>
     <w:p>
       <w:pPr>
@@ -15614,7 +15678,7 @@
       <w:pPr>
         <w:pStyle w:val="Beschriftung"/>
       </w:pPr>
-      <w:bookmarkStart w:id="79" w:name="_Toc165378258"/>
+      <w:bookmarkStart w:id="78" w:name="_Toc165378258"/>
       <w:r>
         <w:t xml:space="preserve">Abbildung </w:t>
       </w:r>
@@ -15639,7 +15703,7 @@
       <w:r>
         <w:t>: Codeausschnitt SetRegister()</w:t>
       </w:r>
-      <w:bookmarkEnd w:id="79"/>
+      <w:bookmarkEnd w:id="78"/>
     </w:p>
     <w:p>
       <w:pPr>
@@ -15690,7 +15754,7 @@
       <w:pPr>
         <w:pStyle w:val="Beschriftung"/>
       </w:pPr>
-      <w:bookmarkStart w:id="80" w:name="_Toc165378259"/>
+      <w:bookmarkStart w:id="79" w:name="_Toc165378259"/>
       <w:r>
         <w:t xml:space="preserve">Abbildung </w:t>
       </w:r>
@@ -15715,7 +15779,7 @@
       <w:r>
         <w:t>: Codeausschnitt Switch SetRegister()</w:t>
       </w:r>
-      <w:bookmarkEnd w:id="80"/>
+      <w:bookmarkEnd w:id="79"/>
     </w:p>
     <w:p>
       <w:pPr>
@@ -15784,7 +15848,7 @@
       <w:pPr>
         <w:pStyle w:val="Beschriftung"/>
       </w:pPr>
-      <w:bookmarkStart w:id="81" w:name="_Toc165378260"/>
+      <w:bookmarkStart w:id="80" w:name="_Toc165378260"/>
       <w:r>
         <w:t xml:space="preserve">Abbildung </w:t>
       </w:r>
@@ -15809,7 +15873,7 @@
       <w:r>
         <w:t>: Codeausschnitt Funktion CheckIfWeCanSetPortADependingOnTrisALatch()</w:t>
       </w:r>
-      <w:bookmarkEnd w:id="81"/>
+      <w:bookmarkEnd w:id="80"/>
     </w:p>
     <w:p>
       <w:pPr>
@@ -15917,7 +15981,7 @@
         <w:pStyle w:val="Beschriftung"/>
         <w:jc w:val="center"/>
       </w:pPr>
-      <w:bookmarkStart w:id="82" w:name="_Toc165378261"/>
+      <w:bookmarkStart w:id="81" w:name="_Toc165378261"/>
       <w:r>
         <w:t xml:space="preserve">Abbildung </w:t>
       </w:r>
@@ -15942,18 +16006,18 @@
       <w:r>
         <w:t>: Codeausschnitt Funktion CheckIfWeNeedToUpdatePortA()</w:t>
       </w:r>
-      <w:bookmarkEnd w:id="82"/>
+      <w:bookmarkEnd w:id="81"/>
     </w:p>
     <w:p>
       <w:pPr>
         <w:pStyle w:val="berschrift2"/>
       </w:pPr>
-      <w:bookmarkStart w:id="83" w:name="_Toc165378223"/>
+      <w:bookmarkStart w:id="82" w:name="_Toc165378223"/>
       <w:r>
         <w:lastRenderedPageBreak/>
         <w:t>EEPROM</w:t>
       </w:r>
-      <w:bookmarkEnd w:id="83"/>
+      <w:bookmarkEnd w:id="82"/>
     </w:p>
     <w:p>
       <w:pPr>
@@ -16127,7 +16191,7 @@
         <w:pStyle w:val="Beschriftung"/>
         <w:jc w:val="center"/>
       </w:pPr>
-      <w:bookmarkStart w:id="84" w:name="_Toc165378262"/>
+      <w:bookmarkStart w:id="83" w:name="_Toc165378262"/>
       <w:r>
         <w:t xml:space="preserve">Abbildung </w:t>
       </w:r>
@@ -16152,7 +16216,7 @@
       <w:r>
         <w:t>: Codeausschnitt Read und Write in persistente Datei</w:t>
       </w:r>
-      <w:bookmarkEnd w:id="84"/>
+      <w:bookmarkEnd w:id="83"/>
     </w:p>
     <w:p>
       <w:pPr>
@@ -16231,7 +16295,7 @@
         <w:pStyle w:val="Beschriftung"/>
         <w:jc w:val="center"/>
       </w:pPr>
-      <w:bookmarkStart w:id="85" w:name="_Toc165378263"/>
+      <w:bookmarkStart w:id="84" w:name="_Toc165378263"/>
       <w:r>
         <w:t xml:space="preserve">Abbildung </w:t>
       </w:r>
@@ -16256,7 +16320,7 @@
       <w:r>
         <w:t>: Codeausschnitt Funktion WriteEEDATAtoEEPROM()</w:t>
       </w:r>
-      <w:bookmarkEnd w:id="85"/>
+      <w:bookmarkEnd w:id="84"/>
     </w:p>
     <w:p>
       <w:pPr>
@@ -16343,7 +16407,7 @@
         <w:pStyle w:val="Beschriftung"/>
         <w:jc w:val="center"/>
       </w:pPr>
-      <w:bookmarkStart w:id="86" w:name="_Toc165378264"/>
+      <w:bookmarkStart w:id="85" w:name="_Toc165378264"/>
       <w:r>
         <w:t xml:space="preserve">Abbildung </w:t>
       </w:r>
@@ -16368,7 +16432,7 @@
       <w:r>
         <w:t>: Codeausschnitt Funktion IncreaseRuntime()</w:t>
       </w:r>
-      <w:bookmarkEnd w:id="86"/>
+      <w:bookmarkEnd w:id="85"/>
     </w:p>
     <w:p>
       <w:pPr>
@@ -16401,11 +16465,11 @@
       <w:pPr>
         <w:pStyle w:val="berschrift1"/>
       </w:pPr>
-      <w:bookmarkStart w:id="87" w:name="_Toc165378224"/>
+      <w:bookmarkStart w:id="86" w:name="_Toc165378224"/>
       <w:r>
         <w:t>Fazit</w:t>
       </w:r>
-      <w:bookmarkEnd w:id="87"/>
+      <w:bookmarkEnd w:id="86"/>
     </w:p>
     <w:p>
       <w:pPr>
@@ -16687,7 +16751,7 @@
 </file>
 
 <file path=word/endnotes.xml><?xml version="1.0" encoding="utf-8"?>
-<w:endnotes xmlns:wpc="http://schemas.microsoft.com/office/word/2010/wordprocessingCanvas" xmlns:cx="http://schemas.microsoft.com/office/drawing/2014/chartex" xmlns:cx1="http://schemas.microsoft.com/office/drawing/2015/9/8/chartex" xmlns:cx2="http://schemas.microsoft.com/office/drawing/2015/10/21/chartex" xmlns:cx3="http://schemas.microsoft.com/office/drawing/2016/5/9/chartex" xmlns:cx4="http://schemas.microsoft.com/office/drawing/2016/5/10/chartex" xmlns:cx5="http://schemas.microsoft.com/office/drawing/2016/5/11/chartex" xmlns:cx6="http://schemas.microsoft.com/office/drawing/2016/5/12/chartex" xmlns:cx7="http://schemas.microsoft.com/office/drawing/2016/5/13/chartex" xmlns:cx8="http://schemas.microsoft.com/office/drawing/2016/5/14/chartex" xmlns:mc="http://schemas.openxmlformats.org/markup-compatibility/2006" xmlns:aink="http://schemas.microsoft.com/office/drawing/2016/ink" xmlns:am3d="http://schemas.microsoft.com/office/drawing/2017/model3d" xmlns:o="urn:schemas-microsoft-com:office:office" xmlns:oel="http://schemas.microsoft.com/office/2019/extlst" xmlns:r="http://schemas.openxmlformats.org/officeDocument/2006/relationships" xmlns:m="http://schemas.openxmlformats.org/officeDocument/2006/math" xmlns:v="urn:schemas-microsoft-com:vml" xmlns:wp14="http://schemas.microsoft.com/office/word/2010/wordprocessingDrawing" xmlns:wp="http://schemas.openxmlformats.org/drawingml/2006/wordprocessingDrawing" xmlns:w10="urn:schemas-microsoft-com:office:word" xmlns:w="http://schemas.openxmlformats.org/wordprocessingml/2006/main" xmlns:w14="http://schemas.microsoft.com/office/word/2010/wordml" xmlns:w15="http://schemas.microsoft.com/office/word/2012/wordml" xmlns:w16cex="http://schemas.microsoft.com/office/word/2018/wordml/cex" xmlns:w16cid="http://schemas.microsoft.com/office/word/2016/wordml/cid" xmlns:w16="http://schemas.microsoft.com/office/word/2018/wordml" xmlns:w16du="http://schemas.microsoft.com/office/word/2023/wordml/word16du" xmlns:w16sdtdh="http://schemas.microsoft.com/office/word/2020/wordml/sdtdatahash" xmlns:w16se="http://schemas.microsoft.com/office/word/2015/wordml/symex" xmlns:wpg="http://schemas.microsoft.com/office/word/2010/wordprocessingGroup" xmlns:wpi="http://schemas.microsoft.com/office/word/2010/wordprocessingInk" xmlns:wne="http://schemas.microsoft.com/office/word/2006/wordml" xmlns:wps="http://schemas.microsoft.com/office/word/2010/wordprocessingShape" mc:Ignorable="w14 w15 w16se w16cid w16 w16cex w16sdtdh w16du wp14">
+<w:endnotes xmlns:wpc="http://schemas.microsoft.com/office/word/2010/wordprocessingCanvas" xmlns:cx="http://schemas.microsoft.com/office/drawing/2014/chartex" xmlns:cx1="http://schemas.microsoft.com/office/drawing/2015/9/8/chartex" xmlns:cx2="http://schemas.microsoft.com/office/drawing/2015/10/21/chartex" xmlns:cx3="http://schemas.microsoft.com/office/drawing/2016/5/9/chartex" xmlns:cx4="http://schemas.microsoft.com/office/drawing/2016/5/10/chartex" xmlns:cx5="http://schemas.microsoft.com/office/drawing/2016/5/11/chartex" xmlns:cx6="http://schemas.microsoft.com/office/drawing/2016/5/12/chartex" xmlns:cx7="http://schemas.microsoft.com/office/drawing/2016/5/13/chartex" xmlns:cx8="http://schemas.microsoft.com/office/drawing/2016/5/14/chartex" xmlns:mc="http://schemas.openxmlformats.org/markup-compatibility/2006" xmlns:aink="http://schemas.microsoft.com/office/drawing/2016/ink" xmlns:am3d="http://schemas.microsoft.com/office/drawing/2017/model3d" xmlns:o="urn:schemas-microsoft-com:office:office" xmlns:oel="http://schemas.microsoft.com/office/2019/extlst" xmlns:r="http://schemas.openxmlformats.org/officeDocument/2006/relationships" xmlns:m="http://schemas.openxmlformats.org/officeDocument/2006/math" xmlns:v="urn:schemas-microsoft-com:vml" xmlns:wp14="http://schemas.microsoft.com/office/word/2010/wordprocessingDrawing" xmlns:wp="http://schemas.openxmlformats.org/drawingml/2006/wordprocessingDrawing" xmlns:w10="urn:schemas-microsoft-com:office:word" xmlns:w="http://schemas.openxmlformats.org/wordprocessingml/2006/main" xmlns:w14="http://schemas.microsoft.com/office/word/2010/wordml" xmlns:w15="http://schemas.microsoft.com/office/word/2012/wordml" xmlns:w16cex="http://schemas.microsoft.com/office/word/2018/wordml/cex" xmlns:w16cid="http://schemas.microsoft.com/office/word/2016/wordml/cid" xmlns:w16="http://schemas.microsoft.com/office/word/2018/wordml" xmlns:w16sdtdh="http://schemas.microsoft.com/office/word/2020/wordml/sdtdatahash" xmlns:w16se="http://schemas.microsoft.com/office/word/2015/wordml/symex" xmlns:wpg="http://schemas.microsoft.com/office/word/2010/wordprocessingGroup" xmlns:wpi="http://schemas.microsoft.com/office/word/2010/wordprocessingInk" xmlns:wne="http://schemas.microsoft.com/office/word/2006/wordml" xmlns:wps="http://schemas.microsoft.com/office/word/2010/wordprocessingShape" mc:Ignorable="w14 w15 w16se w16cid w16 w16cex w16sdtdh wp14">
   <w:endnote w:type="separator" w:id="-1">
     <w:p>
       <w:pPr>
@@ -16712,7 +16776,7 @@
 </file>
 
 <file path=word/footer1.xml><?xml version="1.0" encoding="utf-8"?>
-<w:ftr xmlns:wpc="http://schemas.microsoft.com/office/word/2010/wordprocessingCanvas" xmlns:cx="http://schemas.microsoft.com/office/drawing/2014/chartex" xmlns:cx1="http://schemas.microsoft.com/office/drawing/2015/9/8/chartex" xmlns:cx2="http://schemas.microsoft.com/office/drawing/2015/10/21/chartex" xmlns:cx3="http://schemas.microsoft.com/office/drawing/2016/5/9/chartex" xmlns:cx4="http://schemas.microsoft.com/office/drawing/2016/5/10/chartex" xmlns:cx5="http://schemas.microsoft.com/office/drawing/2016/5/11/chartex" xmlns:cx6="http://schemas.microsoft.com/office/drawing/2016/5/12/chartex" xmlns:cx7="http://schemas.microsoft.com/office/drawing/2016/5/13/chartex" xmlns:cx8="http://schemas.microsoft.com/office/drawing/2016/5/14/chartex" xmlns:mc="http://schemas.openxmlformats.org/markup-compatibility/2006" xmlns:aink="http://schemas.microsoft.com/office/drawing/2016/ink" xmlns:am3d="http://schemas.microsoft.com/office/drawing/2017/model3d" xmlns:o="urn:schemas-microsoft-com:office:office" xmlns:oel="http://schemas.microsoft.com/office/2019/extlst" xmlns:r="http://schemas.openxmlformats.org/officeDocument/2006/relationships" xmlns:m="http://schemas.openxmlformats.org/officeDocument/2006/math" xmlns:v="urn:schemas-microsoft-com:vml" xmlns:wp14="http://schemas.microsoft.com/office/word/2010/wordprocessingDrawing" xmlns:wp="http://schemas.openxmlformats.org/drawingml/2006/wordprocessingDrawing" xmlns:w10="urn:schemas-microsoft-com:office:word" xmlns:w="http://schemas.openxmlformats.org/wordprocessingml/2006/main" xmlns:w14="http://schemas.microsoft.com/office/word/2010/wordml" xmlns:w15="http://schemas.microsoft.com/office/word/2012/wordml" xmlns:w16cex="http://schemas.microsoft.com/office/word/2018/wordml/cex" xmlns:w16cid="http://schemas.microsoft.com/office/word/2016/wordml/cid" xmlns:w16="http://schemas.microsoft.com/office/word/2018/wordml" xmlns:w16du="http://schemas.microsoft.com/office/word/2023/wordml/word16du" xmlns:w16sdtdh="http://schemas.microsoft.com/office/word/2020/wordml/sdtdatahash" xmlns:w16se="http://schemas.microsoft.com/office/word/2015/wordml/symex" xmlns:wpg="http://schemas.microsoft.com/office/word/2010/wordprocessingGroup" xmlns:wpi="http://schemas.microsoft.com/office/word/2010/wordprocessingInk" xmlns:wne="http://schemas.microsoft.com/office/word/2006/wordml" xmlns:wps="http://schemas.microsoft.com/office/word/2010/wordprocessingShape" mc:Ignorable="w14 w15 w16se w16cid w16 w16cex w16sdtdh w16du wp14">
+<w:ftr xmlns:wpc="http://schemas.microsoft.com/office/word/2010/wordprocessingCanvas" xmlns:cx="http://schemas.microsoft.com/office/drawing/2014/chartex" xmlns:cx1="http://schemas.microsoft.com/office/drawing/2015/9/8/chartex" xmlns:cx2="http://schemas.microsoft.com/office/drawing/2015/10/21/chartex" xmlns:cx3="http://schemas.microsoft.com/office/drawing/2016/5/9/chartex" xmlns:cx4="http://schemas.microsoft.com/office/drawing/2016/5/10/chartex" xmlns:cx5="http://schemas.microsoft.com/office/drawing/2016/5/11/chartex" xmlns:cx6="http://schemas.microsoft.com/office/drawing/2016/5/12/chartex" xmlns:cx7="http://schemas.microsoft.com/office/drawing/2016/5/13/chartex" xmlns:cx8="http://schemas.microsoft.com/office/drawing/2016/5/14/chartex" xmlns:mc="http://schemas.openxmlformats.org/markup-compatibility/2006" xmlns:aink="http://schemas.microsoft.com/office/drawing/2016/ink" xmlns:am3d="http://schemas.microsoft.com/office/drawing/2017/model3d" xmlns:o="urn:schemas-microsoft-com:office:office" xmlns:oel="http://schemas.microsoft.com/office/2019/extlst" xmlns:r="http://schemas.openxmlformats.org/officeDocument/2006/relationships" xmlns:m="http://schemas.openxmlformats.org/officeDocument/2006/math" xmlns:v="urn:schemas-microsoft-com:vml" xmlns:wp14="http://schemas.microsoft.com/office/word/2010/wordprocessingDrawing" xmlns:wp="http://schemas.openxmlformats.org/drawingml/2006/wordprocessingDrawing" xmlns:w10="urn:schemas-microsoft-com:office:word" xmlns:w="http://schemas.openxmlformats.org/wordprocessingml/2006/main" xmlns:w14="http://schemas.microsoft.com/office/word/2010/wordml" xmlns:w15="http://schemas.microsoft.com/office/word/2012/wordml" xmlns:w16cex="http://schemas.microsoft.com/office/word/2018/wordml/cex" xmlns:w16cid="http://schemas.microsoft.com/office/word/2016/wordml/cid" xmlns:w16="http://schemas.microsoft.com/office/word/2018/wordml" xmlns:w16sdtdh="http://schemas.microsoft.com/office/word/2020/wordml/sdtdatahash" xmlns:w16se="http://schemas.microsoft.com/office/word/2015/wordml/symex" xmlns:wpg="http://schemas.microsoft.com/office/word/2010/wordprocessingGroup" xmlns:wpi="http://schemas.microsoft.com/office/word/2010/wordprocessingInk" xmlns:wne="http://schemas.microsoft.com/office/word/2006/wordml" xmlns:wps="http://schemas.microsoft.com/office/word/2010/wordprocessingShape" mc:Ignorable="w14 w15 w16se w16cid w16 w16cex w16sdtdh wp14">
   <w:p>
     <w:pPr>
       <w:pStyle w:val="Fuzeile"/>
@@ -16725,7 +16789,7 @@
 </file>
 
 <file path=word/footnotes.xml><?xml version="1.0" encoding="utf-8"?>
-<w:footnotes xmlns:wpc="http://schemas.microsoft.com/office/word/2010/wordprocessingCanvas" xmlns:cx="http://schemas.microsoft.com/office/drawing/2014/chartex" xmlns:cx1="http://schemas.microsoft.com/office/drawing/2015/9/8/chartex" xmlns:cx2="http://schemas.microsoft.com/office/drawing/2015/10/21/chartex" xmlns:cx3="http://schemas.microsoft.com/office/drawing/2016/5/9/chartex" xmlns:cx4="http://schemas.microsoft.com/office/drawing/2016/5/10/chartex" xmlns:cx5="http://schemas.microsoft.com/office/drawing/2016/5/11/chartex" xmlns:cx6="http://schemas.microsoft.com/office/drawing/2016/5/12/chartex" xmlns:cx7="http://schemas.microsoft.com/office/drawing/2016/5/13/chartex" xmlns:cx8="http://schemas.microsoft.com/office/drawing/2016/5/14/chartex" xmlns:mc="http://schemas.openxmlformats.org/markup-compatibility/2006" xmlns:aink="http://schemas.microsoft.com/office/drawing/2016/ink" xmlns:am3d="http://schemas.microsoft.com/office/drawing/2017/model3d" xmlns:o="urn:schemas-microsoft-com:office:office" xmlns:oel="http://schemas.microsoft.com/office/2019/extlst" xmlns:r="http://schemas.openxmlformats.org/officeDocument/2006/relationships" xmlns:m="http://schemas.openxmlformats.org/officeDocument/2006/math" xmlns:v="urn:schemas-microsoft-com:vml" xmlns:wp14="http://schemas.microsoft.com/office/word/2010/wordprocessingDrawing" xmlns:wp="http://schemas.openxmlformats.org/drawingml/2006/wordprocessingDrawing" xmlns:w10="urn:schemas-microsoft-com:office:word" xmlns:w="http://schemas.openxmlformats.org/wordprocessingml/2006/main" xmlns:w14="http://schemas.microsoft.com/office/word/2010/wordml" xmlns:w15="http://schemas.microsoft.com/office/word/2012/wordml" xmlns:w16cex="http://schemas.microsoft.com/office/word/2018/wordml/cex" xmlns:w16cid="http://schemas.microsoft.com/office/word/2016/wordml/cid" xmlns:w16="http://schemas.microsoft.com/office/word/2018/wordml" xmlns:w16du="http://schemas.microsoft.com/office/word/2023/wordml/word16du" xmlns:w16sdtdh="http://schemas.microsoft.com/office/word/2020/wordml/sdtdatahash" xmlns:w16se="http://schemas.microsoft.com/office/word/2015/wordml/symex" xmlns:wpg="http://schemas.microsoft.com/office/word/2010/wordprocessingGroup" xmlns:wpi="http://schemas.microsoft.com/office/word/2010/wordprocessingInk" xmlns:wne="http://schemas.microsoft.com/office/word/2006/wordml" xmlns:wps="http://schemas.microsoft.com/office/word/2010/wordprocessingShape" mc:Ignorable="w14 w15 w16se w16cid w16 w16cex w16sdtdh w16du wp14">
+<w:footnotes xmlns:wpc="http://schemas.microsoft.com/office/word/2010/wordprocessingCanvas" xmlns:cx="http://schemas.microsoft.com/office/drawing/2014/chartex" xmlns:cx1="http://schemas.microsoft.com/office/drawing/2015/9/8/chartex" xmlns:cx2="http://schemas.microsoft.com/office/drawing/2015/10/21/chartex" xmlns:cx3="http://schemas.microsoft.com/office/drawing/2016/5/9/chartex" xmlns:cx4="http://schemas.microsoft.com/office/drawing/2016/5/10/chartex" xmlns:cx5="http://schemas.microsoft.com/office/drawing/2016/5/11/chartex" xmlns:cx6="http://schemas.microsoft.com/office/drawing/2016/5/12/chartex" xmlns:cx7="http://schemas.microsoft.com/office/drawing/2016/5/13/chartex" xmlns:cx8="http://schemas.microsoft.com/office/drawing/2016/5/14/chartex" xmlns:mc="http://schemas.openxmlformats.org/markup-compatibility/2006" xmlns:aink="http://schemas.microsoft.com/office/drawing/2016/ink" xmlns:am3d="http://schemas.microsoft.com/office/drawing/2017/model3d" xmlns:o="urn:schemas-microsoft-com:office:office" xmlns:oel="http://schemas.microsoft.com/office/2019/extlst" xmlns:r="http://schemas.openxmlformats.org/officeDocument/2006/relationships" xmlns:m="http://schemas.openxmlformats.org/officeDocument/2006/math" xmlns:v="urn:schemas-microsoft-com:vml" xmlns:wp14="http://schemas.microsoft.com/office/word/2010/wordprocessingDrawing" xmlns:wp="http://schemas.openxmlformats.org/drawingml/2006/wordprocessingDrawing" xmlns:w10="urn:schemas-microsoft-com:office:word" xmlns:w="http://schemas.openxmlformats.org/wordprocessingml/2006/main" xmlns:w14="http://schemas.microsoft.com/office/word/2010/wordml" xmlns:w15="http://schemas.microsoft.com/office/word/2012/wordml" xmlns:w16cex="http://schemas.microsoft.com/office/word/2018/wordml/cex" xmlns:w16cid="http://schemas.microsoft.com/office/word/2016/wordml/cid" xmlns:w16="http://schemas.microsoft.com/office/word/2018/wordml" xmlns:w16sdtdh="http://schemas.microsoft.com/office/word/2020/wordml/sdtdatahash" xmlns:w16se="http://schemas.microsoft.com/office/word/2015/wordml/symex" xmlns:wpg="http://schemas.microsoft.com/office/word/2010/wordprocessingGroup" xmlns:wpi="http://schemas.microsoft.com/office/word/2010/wordprocessingInk" xmlns:wne="http://schemas.microsoft.com/office/word/2006/wordml" xmlns:wps="http://schemas.microsoft.com/office/word/2010/wordprocessingShape" mc:Ignorable="w14 w15 w16se w16cid w16 w16cex w16sdtdh wp14">
   <w:footnote w:type="separator" w:id="-1">
     <w:p>
       <w:pPr>
@@ -16750,7 +16814,7 @@
 </file>
 
 <file path=word/numbering.xml><?xml version="1.0" encoding="utf-8"?>
-<w:numbering xmlns:wpc="http://schemas.microsoft.com/office/word/2010/wordprocessingCanvas" xmlns:cx="http://schemas.microsoft.com/office/drawing/2014/chartex" xmlns:cx1="http://schemas.microsoft.com/office/drawing/2015/9/8/chartex" xmlns:cx2="http://schemas.microsoft.com/office/drawing/2015/10/21/chartex" xmlns:cx3="http://schemas.microsoft.com/office/drawing/2016/5/9/chartex" xmlns:cx4="http://schemas.microsoft.com/office/drawing/2016/5/10/chartex" xmlns:cx5="http://schemas.microsoft.com/office/drawing/2016/5/11/chartex" xmlns:cx6="http://schemas.microsoft.com/office/drawing/2016/5/12/chartex" xmlns:cx7="http://schemas.microsoft.com/office/drawing/2016/5/13/chartex" xmlns:cx8="http://schemas.microsoft.com/office/drawing/2016/5/14/chartex" xmlns:mc="http://schemas.openxmlformats.org/markup-compatibility/2006" xmlns:aink="http://schemas.microsoft.com/office/drawing/2016/ink" xmlns:am3d="http://schemas.microsoft.com/office/drawing/2017/model3d" xmlns:o="urn:schemas-microsoft-com:office:office" xmlns:oel="http://schemas.microsoft.com/office/2019/extlst" xmlns:r="http://schemas.openxmlformats.org/officeDocument/2006/relationships" xmlns:m="http://schemas.openxmlformats.org/officeDocument/2006/math" xmlns:v="urn:schemas-microsoft-com:vml" xmlns:wp14="http://schemas.microsoft.com/office/word/2010/wordprocessingDrawing" xmlns:wp="http://schemas.openxmlformats.org/drawingml/2006/wordprocessingDrawing" xmlns:w10="urn:schemas-microsoft-com:office:word" xmlns:w="http://schemas.openxmlformats.org/wordprocessingml/2006/main" xmlns:w14="http://schemas.microsoft.com/office/word/2010/wordml" xmlns:w15="http://schemas.microsoft.com/office/word/2012/wordml" xmlns:w16cex="http://schemas.microsoft.com/office/word/2018/wordml/cex" xmlns:w16cid="http://schemas.microsoft.com/office/word/2016/wordml/cid" xmlns:w16="http://schemas.microsoft.com/office/word/2018/wordml" xmlns:w16du="http://schemas.microsoft.com/office/word/2023/wordml/word16du" xmlns:w16sdtdh="http://schemas.microsoft.com/office/word/2020/wordml/sdtdatahash" xmlns:w16se="http://schemas.microsoft.com/office/word/2015/wordml/symex" xmlns:wpg="http://schemas.microsoft.com/office/word/2010/wordprocessingGroup" xmlns:wpi="http://schemas.microsoft.com/office/word/2010/wordprocessingInk" xmlns:wne="http://schemas.microsoft.com/office/word/2006/wordml" xmlns:wps="http://schemas.microsoft.com/office/word/2010/wordprocessingShape" mc:Ignorable="w14 w15 w16se w16cid w16 w16cex w16sdtdh w16du wp14">
+<w:numbering xmlns:wpc="http://schemas.microsoft.com/office/word/2010/wordprocessingCanvas" xmlns:cx="http://schemas.microsoft.com/office/drawing/2014/chartex" xmlns:cx1="http://schemas.microsoft.com/office/drawing/2015/9/8/chartex" xmlns:cx2="http://schemas.microsoft.com/office/drawing/2015/10/21/chartex" xmlns:cx3="http://schemas.microsoft.com/office/drawing/2016/5/9/chartex" xmlns:cx4="http://schemas.microsoft.com/office/drawing/2016/5/10/chartex" xmlns:cx5="http://schemas.microsoft.com/office/drawing/2016/5/11/chartex" xmlns:cx6="http://schemas.microsoft.com/office/drawing/2016/5/12/chartex" xmlns:cx7="http://schemas.microsoft.com/office/drawing/2016/5/13/chartex" xmlns:cx8="http://schemas.microsoft.com/office/drawing/2016/5/14/chartex" xmlns:mc="http://schemas.openxmlformats.org/markup-compatibility/2006" xmlns:aink="http://schemas.microsoft.com/office/drawing/2016/ink" xmlns:am3d="http://schemas.microsoft.com/office/drawing/2017/model3d" xmlns:o="urn:schemas-microsoft-com:office:office" xmlns:oel="http://schemas.microsoft.com/office/2019/extlst" xmlns:r="http://schemas.openxmlformats.org/officeDocument/2006/relationships" xmlns:m="http://schemas.openxmlformats.org/officeDocument/2006/math" xmlns:v="urn:schemas-microsoft-com:vml" xmlns:wp14="http://schemas.microsoft.com/office/word/2010/wordprocessingDrawing" xmlns:wp="http://schemas.openxmlformats.org/drawingml/2006/wordprocessingDrawing" xmlns:w10="urn:schemas-microsoft-com:office:word" xmlns:w="http://schemas.openxmlformats.org/wordprocessingml/2006/main" xmlns:w14="http://schemas.microsoft.com/office/word/2010/wordml" xmlns:w15="http://schemas.microsoft.com/office/word/2012/wordml" xmlns:w16cex="http://schemas.microsoft.com/office/word/2018/wordml/cex" xmlns:w16cid="http://schemas.microsoft.com/office/word/2016/wordml/cid" xmlns:w16="http://schemas.microsoft.com/office/word/2018/wordml" xmlns:w16sdtdh="http://schemas.microsoft.com/office/word/2020/wordml/sdtdatahash" xmlns:w16se="http://schemas.microsoft.com/office/word/2015/wordml/symex" xmlns:wpg="http://schemas.microsoft.com/office/word/2010/wordprocessingGroup" xmlns:wpi="http://schemas.microsoft.com/office/word/2010/wordprocessingInk" xmlns:wne="http://schemas.microsoft.com/office/word/2006/wordml" xmlns:wps="http://schemas.microsoft.com/office/word/2010/wordprocessingShape" mc:Ignorable="w14 w15 w16se w16cid w16 w16cex w16sdtdh wp14">
   <w:abstractNum w:abstractNumId="0" w15:restartNumberingAfterBreak="0">
     <w:nsid w:val="0FF30507"/>
     <w:multiLevelType w:val="hybridMultilevel"/>
@@ -17100,7 +17164,7 @@
 </file>
 
 <file path=word/styles.xml><?xml version="1.0" encoding="utf-8"?>
-<w:styles xmlns:mc="http://schemas.openxmlformats.org/markup-compatibility/2006" xmlns:r="http://schemas.openxmlformats.org/officeDocument/2006/relationships" xmlns:w="http://schemas.openxmlformats.org/wordprocessingml/2006/main" xmlns:w14="http://schemas.microsoft.com/office/word/2010/wordml" xmlns:w15="http://schemas.microsoft.com/office/word/2012/wordml" xmlns:w16cex="http://schemas.microsoft.com/office/word/2018/wordml/cex" xmlns:w16cid="http://schemas.microsoft.com/office/word/2016/wordml/cid" xmlns:w16="http://schemas.microsoft.com/office/word/2018/wordml" xmlns:w16du="http://schemas.microsoft.com/office/word/2023/wordml/word16du" xmlns:w16sdtdh="http://schemas.microsoft.com/office/word/2020/wordml/sdtdatahash" xmlns:w16se="http://schemas.microsoft.com/office/word/2015/wordml/symex" mc:Ignorable="w14 w15 w16se w16cid w16 w16cex w16sdtdh w16du">
+<w:styles xmlns:mc="http://schemas.openxmlformats.org/markup-compatibility/2006" xmlns:r="http://schemas.openxmlformats.org/officeDocument/2006/relationships" xmlns:w="http://schemas.openxmlformats.org/wordprocessingml/2006/main" xmlns:w14="http://schemas.microsoft.com/office/word/2010/wordml" xmlns:w15="http://schemas.microsoft.com/office/word/2012/wordml" xmlns:w16cex="http://schemas.microsoft.com/office/word/2018/wordml/cex" xmlns:w16cid="http://schemas.microsoft.com/office/word/2016/wordml/cid" xmlns:w16="http://schemas.microsoft.com/office/word/2018/wordml" xmlns:w16sdtdh="http://schemas.microsoft.com/office/word/2020/wordml/sdtdatahash" xmlns:w16se="http://schemas.microsoft.com/office/word/2015/wordml/symex" mc:Ignorable="w14 w15 w16se w16cid w16 w16cex w16sdtdh">
   <w:docDefaults>
     <w:rPrDefault>
       <w:rPr>

</xml_diff>

<commit_message>
fixed(documentation): fixed wrong position of code snippit
</commit_message>
<xml_diff>
--- a/Dokumentation/Dokumentation.docx
+++ b/Dokumentation/Dokumentation.docx
@@ -9994,21 +9994,105 @@
     </w:p>
     <w:p>
       <w:pPr>
+        <w:pStyle w:val="Beschriftung"/>
+      </w:pPr>
+      <w:r>
+        <w:rPr>
+          <w:rFonts w:ascii="Arial" w:hAnsi="Arial" w:cs="Arial"/>
+          <w:noProof/>
+          <w:sz w:val="24"/>
+          <w:szCs w:val="24"/>
+        </w:rPr>
+        <w:drawing>
+          <wp:inline distT="0" distB="0" distL="0" distR="0" wp14:anchorId="01AADCF9" wp14:editId="3BB13D5D">
+            <wp:extent cx="5760720" cy="2557780"/>
+            <wp:effectExtent l="0" t="0" r="5080" b="0"/>
+            <wp:docPr id="293020794" name="Grafik 1" descr="Ein Bild, das Text, Screenshot, Display, Software enthält.&#10;&#10;Automatisch generierte Beschreibung"/>
+            <wp:cNvGraphicFramePr>
+              <a:graphicFrameLocks xmlns:a="http://schemas.openxmlformats.org/drawingml/2006/main" noChangeAspect="1"/>
+            </wp:cNvGraphicFramePr>
+            <a:graphic xmlns:a="http://schemas.openxmlformats.org/drawingml/2006/main">
+              <a:graphicData uri="http://schemas.openxmlformats.org/drawingml/2006/picture">
+                <pic:pic xmlns:pic="http://schemas.openxmlformats.org/drawingml/2006/picture">
+                  <pic:nvPicPr>
+                    <pic:cNvPr id="293020794" name="Grafik 1" descr="Ein Bild, das Text, Screenshot, Display, Software enthält.&#10;&#10;Automatisch generierte Beschreibung"/>
+                    <pic:cNvPicPr/>
+                  </pic:nvPicPr>
+                  <pic:blipFill>
+                    <a:blip r:embed="rId15"/>
+                    <a:stretch>
+                      <a:fillRect/>
+                    </a:stretch>
+                  </pic:blipFill>
+                  <pic:spPr>
+                    <a:xfrm>
+                      <a:off x="0" y="0"/>
+                      <a:ext cx="5760720" cy="2557780"/>
+                    </a:xfrm>
+                    <a:prstGeom prst="rect">
+                      <a:avLst/>
+                    </a:prstGeom>
+                  </pic:spPr>
+                </pic:pic>
+              </a:graphicData>
+            </a:graphic>
+          </wp:inline>
+        </w:drawing>
+      </w:r>
+    </w:p>
+    <w:p>
+      <w:pPr>
+        <w:pStyle w:val="Beschriftung"/>
+        <w:rPr>
+          <w:rFonts w:ascii="Arial" w:hAnsi="Arial" w:cs="Arial"/>
+          <w:sz w:val="24"/>
+          <w:szCs w:val="24"/>
+        </w:rPr>
+      </w:pPr>
+      <w:bookmarkStart w:id="20" w:name="_Toc165378231"/>
+      <w:r>
+        <w:t xml:space="preserve">Abbildung </w:t>
+      </w:r>
+      <w:r>
+        <w:fldChar w:fldCharType="begin"/>
+      </w:r>
+      <w:r>
+        <w:instrText xml:space="preserve"> SEQ Abbildung \* ARABIC </w:instrText>
+      </w:r>
+      <w:r>
+        <w:fldChar w:fldCharType="separate"/>
+      </w:r>
+      <w:r>
+        <w:rPr>
+          <w:noProof/>
+        </w:rPr>
+        <w:t>8</w:t>
+      </w:r>
+      <w:r>
+        <w:fldChar w:fldCharType="end"/>
+      </w:r>
+      <w:r>
+        <w:t>: Codeausschnitt Berechnung Vorteiler</w:t>
+      </w:r>
+      <w:bookmarkEnd w:id="20"/>
+    </w:p>
+    <w:p>
+      <w:pPr>
         <w:pStyle w:val="berschrift2"/>
         <w:rPr>
           <w:rFonts w:ascii="Arial" w:hAnsi="Arial" w:cs="Arial"/>
         </w:rPr>
       </w:pPr>
-      <w:bookmarkStart w:id="20" w:name="_Ref165355343"/>
-      <w:bookmarkStart w:id="21" w:name="_Toc165378199"/>
+      <w:bookmarkStart w:id="21" w:name="_Ref165355343"/>
+      <w:bookmarkStart w:id="22" w:name="_Toc165378199"/>
       <w:r>
         <w:rPr>
           <w:rFonts w:ascii="Arial" w:hAnsi="Arial" w:cs="Arial"/>
         </w:rPr>
         <w:t>BankAddressResolution</w:t>
       </w:r>
-      <w:bookmarkEnd w:id="20"/>
       <w:bookmarkEnd w:id="21"/>
+      <w:bookmarkEnd w:id="22"/>
       <w:r>
         <w:rPr>
           <w:rFonts w:ascii="Arial" w:hAnsi="Arial" w:cs="Arial"/>
@@ -10051,16 +10135,16 @@
           <w:szCs w:val="24"/>
         </w:rPr>
       </w:pPr>
-      <w:bookmarkStart w:id="22" w:name="_Ref165355450"/>
-      <w:bookmarkStart w:id="23" w:name="_Toc165378200"/>
+      <w:bookmarkStart w:id="23" w:name="_Ref165355450"/>
+      <w:bookmarkStart w:id="24" w:name="_Toc165378200"/>
       <w:r>
         <w:rPr>
           <w:rFonts w:ascii="Arial" w:hAnsi="Arial" w:cs="Arial"/>
         </w:rPr>
         <w:t>DirectionalWrite</w:t>
       </w:r>
-      <w:bookmarkEnd w:id="22"/>
       <w:bookmarkEnd w:id="23"/>
+      <w:bookmarkEnd w:id="24"/>
     </w:p>
     <w:p>
       <w:pPr>
@@ -10097,6 +10181,7 @@
         <w:rPr>
           <w:noProof/>
         </w:rPr>
+        <w:lastRenderedPageBreak/>
         <w:drawing>
           <wp:inline distT="0" distB="0" distL="0" distR="0" wp14:anchorId="38A72613" wp14:editId="7F6C7EDD">
             <wp:extent cx="5760720" cy="1497330"/>
@@ -10113,7 +10198,7 @@
                     <pic:cNvPicPr/>
                   </pic:nvPicPr>
                   <pic:blipFill>
-                    <a:blip r:embed="rId15"/>
+                    <a:blip r:embed="rId16"/>
                     <a:stretch>
                       <a:fillRect/>
                     </a:stretch>
@@ -10138,7 +10223,7 @@
       <w:pPr>
         <w:pStyle w:val="Beschriftung"/>
       </w:pPr>
-      <w:bookmarkStart w:id="24" w:name="_Toc165378230"/>
+      <w:bookmarkStart w:id="25" w:name="_Toc165378230"/>
       <w:r>
         <w:t xml:space="preserve">Abbildung </w:t>
       </w:r>
@@ -10163,103 +10248,7 @@
       <w:r>
         <w:t>: Codeausschnitt Funktion DirectionalWrite</w:t>
       </w:r>
-      <w:bookmarkEnd w:id="24"/>
-    </w:p>
-    <w:p/>
-    <w:p>
-      <w:pPr>
-        <w:keepNext/>
-      </w:pPr>
-      <w:r>
-        <w:rPr>
-          <w:rFonts w:ascii="Arial" w:hAnsi="Arial" w:cs="Arial"/>
-          <w:noProof/>
-          <w:sz w:val="24"/>
-          <w:szCs w:val="24"/>
-        </w:rPr>
-        <w:lastRenderedPageBreak/>
-        <w:drawing>
-          <wp:inline distT="0" distB="0" distL="0" distR="0" wp14:anchorId="31BB35AE" wp14:editId="76070FC7">
-            <wp:extent cx="5760720" cy="2557780"/>
-            <wp:effectExtent l="0" t="0" r="0" b="0"/>
-            <wp:docPr id="293020794" name="Grafik 1" descr="Ein Bild, das Text, Screenshot, Display, Software enthält.&#10;&#10;Automatisch generierte Beschreibung"/>
-            <wp:cNvGraphicFramePr>
-              <a:graphicFrameLocks xmlns:a="http://schemas.openxmlformats.org/drawingml/2006/main" noChangeAspect="1"/>
-            </wp:cNvGraphicFramePr>
-            <a:graphic xmlns:a="http://schemas.openxmlformats.org/drawingml/2006/main">
-              <a:graphicData uri="http://schemas.openxmlformats.org/drawingml/2006/picture">
-                <pic:pic xmlns:pic="http://schemas.openxmlformats.org/drawingml/2006/picture">
-                  <pic:nvPicPr>
-                    <pic:cNvPr id="293020794" name="Grafik 1" descr="Ein Bild, das Text, Screenshot, Display, Software enthält.&#10;&#10;Automatisch generierte Beschreibung"/>
-                    <pic:cNvPicPr/>
-                  </pic:nvPicPr>
-                  <pic:blipFill>
-                    <a:blip r:embed="rId16"/>
-                    <a:stretch>
-                      <a:fillRect/>
-                    </a:stretch>
-                  </pic:blipFill>
-                  <pic:spPr>
-                    <a:xfrm>
-                      <a:off x="0" y="0"/>
-                      <a:ext cx="5760720" cy="2557780"/>
-                    </a:xfrm>
-                    <a:prstGeom prst="rect">
-                      <a:avLst/>
-                    </a:prstGeom>
-                  </pic:spPr>
-                </pic:pic>
-              </a:graphicData>
-            </a:graphic>
-          </wp:inline>
-        </w:drawing>
-      </w:r>
-    </w:p>
-    <w:p>
-      <w:pPr>
-        <w:pStyle w:val="Beschriftung"/>
-        <w:rPr>
-          <w:rFonts w:ascii="Arial" w:hAnsi="Arial" w:cs="Arial"/>
-          <w:sz w:val="24"/>
-          <w:szCs w:val="24"/>
-        </w:rPr>
-      </w:pPr>
-      <w:bookmarkStart w:id="25" w:name="_Toc165378231"/>
-      <w:r>
-        <w:t xml:space="preserve">Abbildung </w:t>
-      </w:r>
-      <w:r>
-        <w:fldChar w:fldCharType="begin"/>
-      </w:r>
-      <w:r>
-        <w:instrText xml:space="preserve"> SEQ Abbildung \* ARABIC </w:instrText>
-      </w:r>
-      <w:r>
-        <w:fldChar w:fldCharType="separate"/>
-      </w:r>
-      <w:r>
-        <w:rPr>
-          <w:noProof/>
-        </w:rPr>
-        <w:t>8</w:t>
-      </w:r>
-      <w:r>
-        <w:fldChar w:fldCharType="end"/>
-      </w:r>
-      <w:r>
-        <w:t>: Codeausschnitt Berechnung Vorteiler</w:t>
-      </w:r>
       <w:bookmarkEnd w:id="25"/>
-    </w:p>
-    <w:p>
-      <w:pPr>
-        <w:jc w:val="both"/>
-        <w:rPr>
-          <w:rFonts w:ascii="Arial" w:hAnsi="Arial" w:cs="Arial"/>
-          <w:sz w:val="24"/>
-          <w:szCs w:val="24"/>
-        </w:rPr>
-      </w:pPr>
     </w:p>
     <w:p>
       <w:pPr>
@@ -10721,7 +10710,6 @@
           <w:sz w:val="24"/>
           <w:szCs w:val="24"/>
         </w:rPr>
-        <w:lastRenderedPageBreak/>
         <w:t>Jedoch gibt es auch Befehle, die das gleiche High-Byte aufweisen. Bei diesen ist eine Betrachtung des Low-Byte notwendig.</w:t>
       </w:r>
     </w:p>
@@ -10798,6 +10786,7 @@
           <w:rFonts w:ascii="Arial" w:hAnsi="Arial" w:cs="Arial"/>
           <w:noProof/>
         </w:rPr>
+        <w:lastRenderedPageBreak/>
         <w:drawing>
           <wp:inline distT="0" distB="0" distL="0" distR="0" wp14:anchorId="36E4A965" wp14:editId="05E86240">
             <wp:extent cx="2631367" cy="233766"/>

</xml_diff>